<commit_message>
updated quality of UML image in Design Document
</commit_message>
<xml_diff>
--- a/Documents/Design Document.docx
+++ b/Documents/Design Document.docx
@@ -892,8 +892,6 @@
             </w:rPr>
             <w:t>Contents</w:t>
           </w:r>
-          <w:bookmarkStart w:id="2" w:name="_GoBack"/>
-          <w:bookmarkEnd w:id="2"/>
         </w:p>
         <w:p>
           <w:pPr>
@@ -1367,7 +1365,7 @@
           <w:rFonts w:cstheme="majorHAnsi"/>
         </w:rPr>
       </w:pPr>
-      <w:bookmarkStart w:id="3" w:name="_Toc509526021"/>
+      <w:bookmarkStart w:id="2" w:name="_Toc509526021"/>
       <w:r>
         <w:rPr>
           <w:rFonts w:cstheme="majorHAnsi"/>
@@ -1375,7 +1373,7 @@
         <w:lastRenderedPageBreak/>
         <w:t>Overview</w:t>
       </w:r>
-      <w:bookmarkEnd w:id="3"/>
+      <w:bookmarkEnd w:id="2"/>
     </w:p>
     <w:p>
       <w:r>
@@ -1422,48 +1420,105 @@
     </w:p>
     <w:p>
       <w:r>
-        <w:t xml:space="preserve">This spec discusses what the application will contain visually, how the user can interact with it and how the application is structured behind the visualization. </w:t>
+        <w:t xml:space="preserve">This spec discusses what the application will contain visually, how the user can interact with it and how the application </w:t>
+      </w:r>
+      <w:proofErr w:type="gramStart"/>
+      <w:r>
+        <w:t>is structured</w:t>
+      </w:r>
+      <w:proofErr w:type="gramEnd"/>
+      <w:r>
+        <w:t xml:space="preserve"> behind the visualization. </w:t>
       </w:r>
     </w:p>
     <w:p>
       <w:pPr>
         <w:pStyle w:val="Heading1"/>
       </w:pPr>
-      <w:bookmarkStart w:id="4" w:name="_Toc509526022"/>
+      <w:bookmarkStart w:id="3" w:name="_Toc509526022"/>
+      <w:bookmarkStart w:id="4" w:name="_GoBack"/>
+      <w:r>
+        <w:rPr>
+          <w:noProof/>
+        </w:rPr>
+        <w:drawing>
+          <wp:anchor distT="0" distB="0" distL="114300" distR="114300" simplePos="0" relativeHeight="251660288" behindDoc="0" locked="0" layoutInCell="1" allowOverlap="1">
+            <wp:simplePos x="0" y="0"/>
+            <wp:positionH relativeFrom="column">
+              <wp:posOffset>-571500</wp:posOffset>
+            </wp:positionH>
+            <wp:positionV relativeFrom="paragraph">
+              <wp:posOffset>458470</wp:posOffset>
+            </wp:positionV>
+            <wp:extent cx="7185660" cy="4594860"/>
+            <wp:effectExtent l="0" t="0" r="0" b="0"/>
+            <wp:wrapThrough wrapText="bothSides">
+              <wp:wrapPolygon edited="0">
+                <wp:start x="0" y="0"/>
+                <wp:lineTo x="0" y="21493"/>
+                <wp:lineTo x="21531" y="21493"/>
+                <wp:lineTo x="21531" y="0"/>
+                <wp:lineTo x="0" y="0"/>
+              </wp:wrapPolygon>
+            </wp:wrapThrough>
+            <wp:docPr id="1" name="Picture 1" descr="C:\Users\blood\Desktop\DesignDocument.jpg"/>
+            <wp:cNvGraphicFramePr>
+              <a:graphicFrameLocks xmlns:a="http://schemas.openxmlformats.org/drawingml/2006/main" noChangeAspect="1"/>
+            </wp:cNvGraphicFramePr>
+            <a:graphic xmlns:a="http://schemas.openxmlformats.org/drawingml/2006/main">
+              <a:graphicData uri="http://schemas.openxmlformats.org/drawingml/2006/picture">
+                <pic:pic xmlns:pic="http://schemas.openxmlformats.org/drawingml/2006/picture">
+                  <pic:nvPicPr>
+                    <pic:cNvPr id="0" name="Picture 3" descr="C:\Users\blood\Desktop\DesignDocument.jpg"/>
+                    <pic:cNvPicPr>
+                      <a:picLocks noChangeAspect="1" noChangeArrowheads="1"/>
+                    </pic:cNvPicPr>
+                  </pic:nvPicPr>
+                  <pic:blipFill>
+                    <a:blip r:embed="rId5">
+                      <a:extLst>
+                        <a:ext uri="{28A0092B-C50C-407E-A947-70E740481C1C}">
+                          <a14:useLocalDpi xmlns:a14="http://schemas.microsoft.com/office/drawing/2010/main" val="0"/>
+                        </a:ext>
+                      </a:extLst>
+                    </a:blip>
+                    <a:srcRect/>
+                    <a:stretch>
+                      <a:fillRect/>
+                    </a:stretch>
+                  </pic:blipFill>
+                  <pic:spPr bwMode="auto">
+                    <a:xfrm>
+                      <a:off x="0" y="0"/>
+                      <a:ext cx="7185660" cy="4594860"/>
+                    </a:xfrm>
+                    <a:prstGeom prst="rect">
+                      <a:avLst/>
+                    </a:prstGeom>
+                    <a:noFill/>
+                    <a:ln>
+                      <a:noFill/>
+                    </a:ln>
+                  </pic:spPr>
+                </pic:pic>
+              </a:graphicData>
+            </a:graphic>
+            <wp14:sizeRelH relativeFrom="margin">
+              <wp14:pctWidth>0</wp14:pctWidth>
+            </wp14:sizeRelH>
+            <wp14:sizeRelV relativeFrom="margin">
+              <wp14:pctHeight>0</wp14:pctHeight>
+            </wp14:sizeRelV>
+          </wp:anchor>
+        </w:drawing>
+      </w:r>
+      <w:bookmarkEnd w:id="4"/>
       <w:r>
         <w:t>Class Diagrams</w:t>
       </w:r>
-      <w:bookmarkEnd w:id="4"/>
+      <w:bookmarkEnd w:id="3"/>
     </w:p>
-    <w:p>
-      <w:r>
-        <w:object w:dxaOrig="9505" w:dyaOrig="7344">
-          <v:shapetype id="_x0000_t75" coordsize="21600,21600" o:spt="75" o:preferrelative="t" path="m@4@5l@4@11@9@11@9@5xe" filled="f" stroked="f">
-            <v:stroke joinstyle="miter"/>
-            <v:formulas>
-              <v:f eqn="if lineDrawn pixelLineWidth 0"/>
-              <v:f eqn="sum @0 1 0"/>
-              <v:f eqn="sum 0 0 @1"/>
-              <v:f eqn="prod @2 1 2"/>
-              <v:f eqn="prod @3 21600 pixelWidth"/>
-              <v:f eqn="prod @3 21600 pixelHeight"/>
-              <v:f eqn="sum @0 0 1"/>
-              <v:f eqn="prod @6 1 2"/>
-              <v:f eqn="prod @7 21600 pixelWidth"/>
-              <v:f eqn="sum @8 21600 0"/>
-              <v:f eqn="prod @7 21600 pixelHeight"/>
-              <v:f eqn="sum @10 21600 0"/>
-            </v:formulas>
-            <v:path o:extrusionok="f" gradientshapeok="t" o:connecttype="rect"/>
-            <o:lock v:ext="edit" aspectratio="t"/>
-          </v:shapetype>
-          <v:shape id="_x0000_i1025" type="#_x0000_t75" style="width:475.2pt;height:367.2pt" o:ole="">
-            <v:imagedata r:id="rId5" o:title=""/>
-          </v:shape>
-          <o:OLEObject Type="Embed" ProgID="AcroExch.Document.DC" ShapeID="_x0000_i1025" DrawAspect="Content" ObjectID="_1583267856" r:id="rId6"/>
-        </w:object>
-      </w:r>
-    </w:p>
+    <w:p/>
     <w:p>
       <w:pPr>
         <w:spacing w:line="259" w:lineRule="auto"/>

</xml_diff>

<commit_message>
final changes to the UML for the night, I promise; added my minutes for the week
</commit_message>
<xml_diff>
--- a/Documents/Design Document.docx
+++ b/Documents/Design Document.docx
@@ -1,6 +1,6 @@
 
 <file path=word/document.xml><?xml version="1.0" encoding="utf-8"?>
-<w:document xmlns:wpc="http://schemas.microsoft.com/office/word/2010/wordprocessingCanvas" xmlns:cx="http://schemas.microsoft.com/office/drawing/2014/chartex" xmlns:cx1="http://schemas.microsoft.com/office/drawing/2015/9/8/chartex" xmlns:mc="http://schemas.openxmlformats.org/markup-compatibility/2006" xmlns:o="urn:schemas-microsoft-com:office:office" xmlns:r="http://schemas.openxmlformats.org/officeDocument/2006/relationships" xmlns:m="http://schemas.openxmlformats.org/officeDocument/2006/math" xmlns:v="urn:schemas-microsoft-com:vml" xmlns:wp14="http://schemas.microsoft.com/office/word/2010/wordprocessingDrawing" xmlns:wp="http://schemas.openxmlformats.org/drawingml/2006/wordprocessingDrawing" xmlns:w10="urn:schemas-microsoft-com:office:word" xmlns:w="http://schemas.openxmlformats.org/wordprocessingml/2006/main" xmlns:w14="http://schemas.microsoft.com/office/word/2010/wordml" xmlns:w15="http://schemas.microsoft.com/office/word/2012/wordml" xmlns:w16se="http://schemas.microsoft.com/office/word/2015/wordml/symex" xmlns:wpg="http://schemas.microsoft.com/office/word/2010/wordprocessingGroup" xmlns:wpi="http://schemas.microsoft.com/office/word/2010/wordprocessingInk" xmlns:wne="http://schemas.microsoft.com/office/word/2006/wordml" xmlns:wps="http://schemas.microsoft.com/office/word/2010/wordprocessingShape" mc:Ignorable="w14 w15 w16se wp14">
+<w:document xmlns:wpc="http://schemas.microsoft.com/office/word/2010/wordprocessingCanvas" xmlns:mc="http://schemas.openxmlformats.org/markup-compatibility/2006" xmlns:o="urn:schemas-microsoft-com:office:office" xmlns:r="http://schemas.openxmlformats.org/officeDocument/2006/relationships" xmlns:m="http://schemas.openxmlformats.org/officeDocument/2006/math" xmlns:v="urn:schemas-microsoft-com:vml" xmlns:wp14="http://schemas.microsoft.com/office/word/2010/wordprocessingDrawing" xmlns:wp="http://schemas.openxmlformats.org/drawingml/2006/wordprocessingDrawing" xmlns:w10="urn:schemas-microsoft-com:office:word" xmlns:w="http://schemas.openxmlformats.org/wordprocessingml/2006/main" xmlns:w14="http://schemas.microsoft.com/office/word/2010/wordml" xmlns:w15="http://schemas.microsoft.com/office/word/2012/wordml" xmlns:wpg="http://schemas.microsoft.com/office/word/2010/wordprocessingGroup" xmlns:wpi="http://schemas.microsoft.com/office/word/2010/wordprocessingInk" xmlns:wne="http://schemas.microsoft.com/office/word/2006/wordml" xmlns:wps="http://schemas.microsoft.com/office/word/2010/wordprocessingShape" mc:Ignorable="w14 w15 wp14">
   <w:body>
     <w:p>
       <w:pPr>
@@ -165,7 +165,7 @@
               </wp:anchor>
             </w:drawing>
           </mc:Choice>
-          <mc:Fallback>
+          <mc:Fallback xmlns:w16se="http://schemas.microsoft.com/office/word/2015/wordml/symex" xmlns:cx1="http://schemas.microsoft.com/office/drawing/2015/9/8/chartex" xmlns:cx="http://schemas.microsoft.com/office/drawing/2014/chartex">
             <w:pict>
               <v:group id="Group 2" o:spid="_x0000_s1026" style="position:absolute;margin-left:-51.55pt;margin-top:-52.95pt;width:8in;height:95.7pt;z-index:251658240;mso-position-horizontal-relative:margin" coordsize="73152,12153" o:gfxdata="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">
                 <v:group id="Group 6" o:spid="_x0000_s1027" style="position:absolute;width:73152;height:12153" coordsize="73152,12161" o:gfxdata="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">
@@ -283,7 +283,7 @@
               </wp:anchor>
             </w:drawing>
           </mc:Choice>
-          <mc:Fallback>
+          <mc:Fallback xmlns:w16se="http://schemas.microsoft.com/office/word/2015/wordml/symex" xmlns:cx1="http://schemas.microsoft.com/office/drawing/2015/9/8/chartex" xmlns:cx="http://schemas.microsoft.com/office/drawing/2014/chartex">
             <w:pict>
               <v:rect w14:anchorId="49FBBB8E" id="Rectangle 5" o:spid="_x0000_s1031" style="position:absolute;margin-left:-1in;margin-top:165pt;width:576.75pt;height:287.25pt;z-index:-251658240;visibility:visible;mso-wrap-style:square;mso-width-percent:0;mso-height-percent:0;mso-wrap-distance-left:9pt;mso-wrap-distance-top:0;mso-wrap-distance-right:9pt;mso-wrap-distance-bottom:0;mso-position-horizontal:absolute;mso-position-horizontal-relative:margin;mso-position-vertical:absolute;mso-position-vertical-relative:text;mso-width-percent:0;mso-height-percent:0;mso-width-relative:page;mso-height-relative:page;v-text-anchor:bottom" o:gfxdata="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" filled="f" stroked="f">
                 <v:textbox inset="126pt,0,54pt,0">
@@ -475,7 +475,7 @@
               </wp:anchor>
             </w:drawing>
           </mc:Choice>
-          <mc:Fallback>
+          <mc:Fallback xmlns:w16se="http://schemas.microsoft.com/office/word/2015/wordml/symex" xmlns:cx1="http://schemas.microsoft.com/office/drawing/2015/9/8/chartex" xmlns:cx="http://schemas.microsoft.com/office/drawing/2014/chartex">
             <w:pict>
               <v:rect w14:anchorId="7BD33AA1" id="Rectangle 3" o:spid="_x0000_s1032" style="position:absolute;margin-left:0;margin-top:459.3pt;width:8in;height:87.6pt;z-index:-251658240;visibility:visible;mso-wrap-style:square;mso-width-percent:0;mso-height-percent:0;mso-wrap-distance-left:9pt;mso-wrap-distance-top:0;mso-wrap-distance-right:9pt;mso-wrap-distance-bottom:0;mso-position-horizontal:left;mso-position-horizontal-relative:page;mso-position-vertical:absolute;mso-position-vertical-relative:text;mso-width-percent:0;mso-height-percent:0;mso-width-relative:margin;mso-height-relative:margin;v-text-anchor:top" o:gfxdata="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" filled="f" stroked="f">
                 <v:textbox inset="126pt,0,54pt,0">
@@ -708,8 +708,18 @@
                                 <w:color w:val="31849B"/>
                                 <w:sz w:val="20"/>
                               </w:rPr>
-                              <w:t xml:space="preserve"> Tinchev</w:t>
+                              <w:t xml:space="preserve"> </w:t>
                             </w:r>
+                            <w:proofErr w:type="spellStart"/>
+                            <w:r>
+                              <w:rPr>
+                                <w:rFonts w:ascii="Cambria" w:eastAsia="Cambria" w:hAnsi="Cambria" w:cs="Cambria"/>
+                                <w:color w:val="31849B"/>
+                                <w:sz w:val="20"/>
+                              </w:rPr>
+                              <w:t>Tinchev</w:t>
+                            </w:r>
+                            <w:proofErr w:type="spellEnd"/>
                           </w:p>
                         </w:txbxContent>
                       </wps:txbx>
@@ -726,7 +736,7 @@
               </wp:anchor>
             </w:drawing>
           </mc:Choice>
-          <mc:Fallback>
+          <mc:Fallback xmlns:w16se="http://schemas.microsoft.com/office/word/2015/wordml/symex" xmlns:cx1="http://schemas.microsoft.com/office/drawing/2015/9/8/chartex" xmlns:cx="http://schemas.microsoft.com/office/drawing/2014/chartex">
             <w:pict>
               <v:rect w14:anchorId="69CC9088" id="Rectangle 9" o:spid="_x0000_s1033" style="position:absolute;margin-left:0;margin-top:504.1pt;width:576.75pt;height:90.35pt;z-index:-251658240;visibility:visible;mso-wrap-style:square;mso-width-percent:0;mso-height-percent:0;mso-wrap-distance-left:9pt;mso-wrap-distance-top:0;mso-wrap-distance-right:9pt;mso-wrap-distance-bottom:0;mso-position-horizontal:center;mso-position-horizontal-relative:margin;mso-position-vertical:absolute;mso-position-vertical-relative:text;mso-width-percent:0;mso-height-percent:0;mso-width-relative:page;mso-height-relative:page;v-text-anchor:bottom" o:gfxdata="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" filled="f" stroked="f">
                 <v:textbox inset="126pt,0,54pt,0">
@@ -1420,15 +1430,7 @@
     </w:p>
     <w:p>
       <w:r>
-        <w:t xml:space="preserve">This spec discusses what the application will contain visually, how the user can interact with it and how the application </w:t>
-      </w:r>
-      <w:proofErr w:type="gramStart"/>
-      <w:r>
-        <w:t>is structured</w:t>
-      </w:r>
-      <w:proofErr w:type="gramEnd"/>
-      <w:r>
-        <w:t xml:space="preserve"> behind the visualization. </w:t>
+        <w:t xml:space="preserve">This spec discusses what the application will contain visually, how the user can interact with it and how the application is structured behind the visualization. </w:t>
       </w:r>
     </w:p>
     <w:p>
@@ -1436,32 +1438,54 @@
         <w:pStyle w:val="Heading1"/>
       </w:pPr>
       <w:bookmarkStart w:id="3" w:name="_Toc509526022"/>
-      <w:bookmarkStart w:id="4" w:name="_GoBack"/>
+      <w:r>
+        <w:t>Class Diagrams</w:t>
+      </w:r>
+      <w:bookmarkEnd w:id="3"/>
+    </w:p>
+    <w:p>
       <w:r>
         <w:rPr>
+          <w:lang w:val="bg-BG"/>
+        </w:rPr>
+        <w:t xml:space="preserve">See </w:t>
+      </w:r>
+      <w:r>
+        <w:t>next page.</w:t>
+      </w:r>
+      <w:bookmarkStart w:id="4" w:name="_GoBack"/>
+      <w:bookmarkEnd w:id="4"/>
+    </w:p>
+    <w:p>
+      <w:pPr>
+        <w:spacing w:line="259" w:lineRule="auto"/>
+        <w:rPr>
+          <w:rFonts w:asciiTheme="majorHAnsi" w:eastAsiaTheme="majorEastAsia" w:hAnsiTheme="majorHAnsi" w:cstheme="majorHAnsi"/>
+          <w:color w:val="2E74B5" w:themeColor="accent1" w:themeShade="BF"/>
+          <w:sz w:val="32"/>
+          <w:szCs w:val="32"/>
+        </w:rPr>
+      </w:pPr>
+      <w:r>
+        <w:rPr>
+          <w:rFonts w:cstheme="majorHAnsi"/>
+        </w:rPr>
+        <w:br w:type="page"/>
+      </w:r>
+      <w:r>
+        <w:rPr>
+          <w:rFonts w:asciiTheme="majorHAnsi" w:eastAsiaTheme="majorEastAsia" w:hAnsiTheme="majorHAnsi" w:cstheme="majorHAnsi"/>
           <w:noProof/>
+          <w:color w:val="2E74B5" w:themeColor="accent1" w:themeShade="BF"/>
+          <w:sz w:val="32"/>
+          <w:szCs w:val="32"/>
         </w:rPr>
+        <w:lastRenderedPageBreak/>
         <w:drawing>
-          <wp:anchor distT="0" distB="0" distL="114300" distR="114300" simplePos="0" relativeHeight="251660288" behindDoc="0" locked="0" layoutInCell="1" allowOverlap="1">
-            <wp:simplePos x="0" y="0"/>
-            <wp:positionH relativeFrom="column">
-              <wp:posOffset>-571500</wp:posOffset>
-            </wp:positionH>
-            <wp:positionV relativeFrom="paragraph">
-              <wp:posOffset>458470</wp:posOffset>
-            </wp:positionV>
-            <wp:extent cx="7185660" cy="4594860"/>
-            <wp:effectExtent l="0" t="0" r="0" b="0"/>
-            <wp:wrapThrough wrapText="bothSides">
-              <wp:wrapPolygon edited="0">
-                <wp:start x="0" y="0"/>
-                <wp:lineTo x="0" y="21493"/>
-                <wp:lineTo x="21531" y="21493"/>
-                <wp:lineTo x="21531" y="0"/>
-                <wp:lineTo x="0" y="0"/>
-              </wp:wrapPolygon>
-            </wp:wrapThrough>
-            <wp:docPr id="1" name="Picture 1" descr="C:\Users\blood\Desktop\DesignDocument.jpg"/>
+          <wp:inline distT="0" distB="0" distL="0" distR="0">
+            <wp:extent cx="5943600" cy="6680835"/>
+            <wp:effectExtent l="0" t="0" r="0" b="5715"/>
+            <wp:docPr id="4" name="Picture 4"/>
             <wp:cNvGraphicFramePr>
               <a:graphicFrameLocks xmlns:a="http://schemas.openxmlformats.org/drawingml/2006/main" noChangeAspect="1"/>
             </wp:cNvGraphicFramePr>
@@ -1469,71 +1493,35 @@
               <a:graphicData uri="http://schemas.openxmlformats.org/drawingml/2006/picture">
                 <pic:pic xmlns:pic="http://schemas.openxmlformats.org/drawingml/2006/picture">
                   <pic:nvPicPr>
-                    <pic:cNvPr id="0" name="Picture 3" descr="C:\Users\blood\Desktop\DesignDocument.jpg"/>
-                    <pic:cNvPicPr>
-                      <a:picLocks noChangeAspect="1" noChangeArrowheads="1"/>
-                    </pic:cNvPicPr>
+                    <pic:cNvPr id="4" name="uml.png"/>
+                    <pic:cNvPicPr/>
                   </pic:nvPicPr>
                   <pic:blipFill>
-                    <a:blip r:embed="rId5">
+                    <a:blip r:embed="rId5" cstate="print">
                       <a:extLst>
                         <a:ext uri="{28A0092B-C50C-407E-A947-70E740481C1C}">
                           <a14:useLocalDpi xmlns:a14="http://schemas.microsoft.com/office/drawing/2010/main" val="0"/>
                         </a:ext>
                       </a:extLst>
                     </a:blip>
-                    <a:srcRect/>
                     <a:stretch>
                       <a:fillRect/>
                     </a:stretch>
                   </pic:blipFill>
-                  <pic:spPr bwMode="auto">
+                  <pic:spPr>
                     <a:xfrm>
                       <a:off x="0" y="0"/>
-                      <a:ext cx="7185660" cy="4594860"/>
+                      <a:ext cx="5943600" cy="6680835"/>
                     </a:xfrm>
                     <a:prstGeom prst="rect">
                       <a:avLst/>
                     </a:prstGeom>
-                    <a:noFill/>
-                    <a:ln>
-                      <a:noFill/>
-                    </a:ln>
                   </pic:spPr>
                 </pic:pic>
               </a:graphicData>
             </a:graphic>
-            <wp14:sizeRelH relativeFrom="margin">
-              <wp14:pctWidth>0</wp14:pctWidth>
-            </wp14:sizeRelH>
-            <wp14:sizeRelV relativeFrom="margin">
-              <wp14:pctHeight>0</wp14:pctHeight>
-            </wp14:sizeRelV>
-          </wp:anchor>
+          </wp:inline>
         </w:drawing>
-      </w:r>
-      <w:bookmarkEnd w:id="4"/>
-      <w:r>
-        <w:t>Class Diagrams</w:t>
-      </w:r>
-      <w:bookmarkEnd w:id="3"/>
-    </w:p>
-    <w:p/>
-    <w:p>
-      <w:pPr>
-        <w:spacing w:line="259" w:lineRule="auto"/>
-        <w:rPr>
-          <w:rFonts w:asciiTheme="majorHAnsi" w:eastAsiaTheme="majorEastAsia" w:hAnsiTheme="majorHAnsi" w:cstheme="majorHAnsi"/>
-          <w:color w:val="2E74B5" w:themeColor="accent1" w:themeShade="BF"/>
-          <w:sz w:val="32"/>
-          <w:szCs w:val="32"/>
-        </w:rPr>
-      </w:pPr>
-      <w:r>
-        <w:rPr>
-          <w:rFonts w:cstheme="majorHAnsi"/>
-        </w:rPr>
-        <w:br w:type="page"/>
       </w:r>
     </w:p>
     <w:p>
@@ -1548,7 +1536,6 @@
         <w:rPr>
           <w:rFonts w:cstheme="majorHAnsi"/>
         </w:rPr>
-        <w:lastRenderedPageBreak/>
         <w:t>User interface</w:t>
       </w:r>
       <w:bookmarkEnd w:id="5"/>
@@ -1590,6 +1577,7 @@
     </w:p>
     <w:p>
       <w:r>
+        <w:lastRenderedPageBreak/>
         <w:t xml:space="preserve">All of the screens are created in Windows Form Application. </w:t>
       </w:r>
     </w:p>
@@ -1659,7 +1647,7 @@
 </file>
 
 <file path=word/numbering.xml><?xml version="1.0" encoding="utf-8"?>
-<w:numbering xmlns:wpc="http://schemas.microsoft.com/office/word/2010/wordprocessingCanvas" xmlns:cx="http://schemas.microsoft.com/office/drawing/2014/chartex" xmlns:cx1="http://schemas.microsoft.com/office/drawing/2015/9/8/chartex" xmlns:mc="http://schemas.openxmlformats.org/markup-compatibility/2006" xmlns:o="urn:schemas-microsoft-com:office:office" xmlns:r="http://schemas.openxmlformats.org/officeDocument/2006/relationships" xmlns:m="http://schemas.openxmlformats.org/officeDocument/2006/math" xmlns:v="urn:schemas-microsoft-com:vml" xmlns:wp14="http://schemas.microsoft.com/office/word/2010/wordprocessingDrawing" xmlns:wp="http://schemas.openxmlformats.org/drawingml/2006/wordprocessingDrawing" xmlns:w10="urn:schemas-microsoft-com:office:word" xmlns:w="http://schemas.openxmlformats.org/wordprocessingml/2006/main" xmlns:w14="http://schemas.microsoft.com/office/word/2010/wordml" xmlns:w15="http://schemas.microsoft.com/office/word/2012/wordml" xmlns:w16se="http://schemas.microsoft.com/office/word/2015/wordml/symex" xmlns:wpg="http://schemas.microsoft.com/office/word/2010/wordprocessingGroup" xmlns:wpi="http://schemas.microsoft.com/office/word/2010/wordprocessingInk" xmlns:wne="http://schemas.microsoft.com/office/word/2006/wordml" xmlns:wps="http://schemas.microsoft.com/office/word/2010/wordprocessingShape" mc:Ignorable="w14 w15 w16se wp14">
+<w:numbering xmlns:wpc="http://schemas.microsoft.com/office/word/2010/wordprocessingCanvas" xmlns:mc="http://schemas.openxmlformats.org/markup-compatibility/2006" xmlns:o="urn:schemas-microsoft-com:office:office" xmlns:r="http://schemas.openxmlformats.org/officeDocument/2006/relationships" xmlns:m="http://schemas.openxmlformats.org/officeDocument/2006/math" xmlns:v="urn:schemas-microsoft-com:vml" xmlns:wp14="http://schemas.microsoft.com/office/word/2010/wordprocessingDrawing" xmlns:wp="http://schemas.openxmlformats.org/drawingml/2006/wordprocessingDrawing" xmlns:w10="urn:schemas-microsoft-com:office:word" xmlns:w="http://schemas.openxmlformats.org/wordprocessingml/2006/main" xmlns:w14="http://schemas.microsoft.com/office/word/2010/wordml" xmlns:w15="http://schemas.microsoft.com/office/word/2012/wordml" xmlns:wpg="http://schemas.microsoft.com/office/word/2010/wordprocessingGroup" xmlns:wpi="http://schemas.microsoft.com/office/word/2010/wordprocessingInk" xmlns:wne="http://schemas.microsoft.com/office/word/2006/wordml" xmlns:wps="http://schemas.microsoft.com/office/word/2010/wordprocessingShape" mc:Ignorable="w14 w15 wp14">
   <w:abstractNum w:abstractNumId="0" w15:restartNumberingAfterBreak="0">
     <w:nsid w:val="0C9265D2"/>
     <w:multiLevelType w:val="hybridMultilevel"/>
@@ -2360,7 +2348,7 @@
 </file>
 
 <file path=word/styles.xml><?xml version="1.0" encoding="utf-8"?>
-<w:styles xmlns:mc="http://schemas.openxmlformats.org/markup-compatibility/2006" xmlns:r="http://schemas.openxmlformats.org/officeDocument/2006/relationships" xmlns:w="http://schemas.openxmlformats.org/wordprocessingml/2006/main" xmlns:w14="http://schemas.microsoft.com/office/word/2010/wordml" xmlns:w15="http://schemas.microsoft.com/office/word/2012/wordml" xmlns:w16se="http://schemas.microsoft.com/office/word/2015/wordml/symex" mc:Ignorable="w14 w15 w16se">
+<w:styles xmlns:mc="http://schemas.openxmlformats.org/markup-compatibility/2006" xmlns:r="http://schemas.openxmlformats.org/officeDocument/2006/relationships" xmlns:w="http://schemas.openxmlformats.org/wordprocessingml/2006/main" xmlns:w14="http://schemas.microsoft.com/office/word/2010/wordml" xmlns:w15="http://schemas.microsoft.com/office/word/2012/wordml" mc:Ignorable="w14 w15">
   <w:docDefaults>
     <w:rPrDefault>
       <w:rPr>

</xml_diff>

<commit_message>
Application updated with all of the other branches, missing documentation added, Design Document updated with Sequence Diagram
</commit_message>
<xml_diff>
--- a/Documents/Design Document.docx
+++ b/Documents/Design Document.docx
@@ -1,6 +1,6 @@
 
 <file path=word/document.xml><?xml version="1.0" encoding="utf-8"?>
-<w:document xmlns:wpc="http://schemas.microsoft.com/office/word/2010/wordprocessingCanvas" xmlns:mc="http://schemas.openxmlformats.org/markup-compatibility/2006" xmlns:o="urn:schemas-microsoft-com:office:office" xmlns:r="http://schemas.openxmlformats.org/officeDocument/2006/relationships" xmlns:m="http://schemas.openxmlformats.org/officeDocument/2006/math" xmlns:v="urn:schemas-microsoft-com:vml" xmlns:wp14="http://schemas.microsoft.com/office/word/2010/wordprocessingDrawing" xmlns:wp="http://schemas.openxmlformats.org/drawingml/2006/wordprocessingDrawing" xmlns:w10="urn:schemas-microsoft-com:office:word" xmlns:w="http://schemas.openxmlformats.org/wordprocessingml/2006/main" xmlns:w14="http://schemas.microsoft.com/office/word/2010/wordml" xmlns:w15="http://schemas.microsoft.com/office/word/2012/wordml" xmlns:wpg="http://schemas.microsoft.com/office/word/2010/wordprocessingGroup" xmlns:wpi="http://schemas.microsoft.com/office/word/2010/wordprocessingInk" xmlns:wne="http://schemas.microsoft.com/office/word/2006/wordml" xmlns:wps="http://schemas.microsoft.com/office/word/2010/wordprocessingShape" mc:Ignorable="w14 w15 wp14">
+<w:document xmlns:wpc="http://schemas.microsoft.com/office/word/2010/wordprocessingCanvas" xmlns:cx="http://schemas.microsoft.com/office/drawing/2014/chartex" xmlns:cx1="http://schemas.microsoft.com/office/drawing/2015/9/8/chartex" xmlns:mc="http://schemas.openxmlformats.org/markup-compatibility/2006" xmlns:o="urn:schemas-microsoft-com:office:office" xmlns:r="http://schemas.openxmlformats.org/officeDocument/2006/relationships" xmlns:m="http://schemas.openxmlformats.org/officeDocument/2006/math" xmlns:v="urn:schemas-microsoft-com:vml" xmlns:wp14="http://schemas.microsoft.com/office/word/2010/wordprocessingDrawing" xmlns:wp="http://schemas.openxmlformats.org/drawingml/2006/wordprocessingDrawing" xmlns:w10="urn:schemas-microsoft-com:office:word" xmlns:w="http://schemas.openxmlformats.org/wordprocessingml/2006/main" xmlns:w14="http://schemas.microsoft.com/office/word/2010/wordml" xmlns:w15="http://schemas.microsoft.com/office/word/2012/wordml" xmlns:w16se="http://schemas.microsoft.com/office/word/2015/wordml/symex" xmlns:wpg="http://schemas.microsoft.com/office/word/2010/wordprocessingGroup" xmlns:wpi="http://schemas.microsoft.com/office/word/2010/wordprocessingInk" xmlns:wne="http://schemas.microsoft.com/office/word/2006/wordml" xmlns:wps="http://schemas.microsoft.com/office/word/2010/wordprocessingShape" mc:Ignorable="w14 w15 w16se wp14">
   <w:body>
     <w:p>
       <w:pPr>
@@ -165,9 +165,9 @@
               </wp:anchor>
             </w:drawing>
           </mc:Choice>
-          <mc:Fallback xmlns:cx="http://schemas.microsoft.com/office/drawing/2014/chartex" xmlns:cx1="http://schemas.microsoft.com/office/drawing/2015/9/8/chartex" xmlns:w16se="http://schemas.microsoft.com/office/word/2015/wordml/symex">
+          <mc:Fallback>
             <w:pict>
-              <v:group id="Group 2" o:spid="_x0000_s1026" style="position:absolute;margin-left:-51.55pt;margin-top:-52.95pt;width:8in;height:95.7pt;z-index:251658240;mso-position-horizontal-relative:margin" coordsize="73152,12153" o:gfxdata="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">
+              <v:group id="Group 2" o:spid="_x0000_s1026" style="position:absolute;margin-left:-51.55pt;margin-top:-52.95pt;width:8in;height:95.7pt;z-index:251656192;mso-position-horizontal-relative:margin" coordsize="73152,12153" o:gfxdata="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">
                 <v:group id="Group 6" o:spid="_x0000_s1027" style="position:absolute;width:73152;height:12153" coordsize="73152,12161" o:gfxdata="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">
                   <v:rect id="Rectangle 7" o:spid="_x0000_s1028" style="position:absolute;width:73152;height:12161;visibility:visible;mso-wrap-style:square;v-text-anchor:middle" o:gfxdata="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" filled="f" stroked="f">
                     <v:textbox inset="2.53958mm,2.53958mm,2.53958mm,2.53958mm">
@@ -283,9 +283,9 @@
               </wp:anchor>
             </w:drawing>
           </mc:Choice>
-          <mc:Fallback xmlns:cx="http://schemas.microsoft.com/office/drawing/2014/chartex" xmlns:cx1="http://schemas.microsoft.com/office/drawing/2015/9/8/chartex" xmlns:w16se="http://schemas.microsoft.com/office/word/2015/wordml/symex">
+          <mc:Fallback>
             <w:pict>
-              <v:rect w14:anchorId="49FBBB8E" id="Rectangle 5" o:spid="_x0000_s1031" style="position:absolute;margin-left:-1in;margin-top:165pt;width:576.75pt;height:287.25pt;z-index:-251658240;visibility:visible;mso-wrap-style:square;mso-width-percent:0;mso-height-percent:0;mso-wrap-distance-left:9pt;mso-wrap-distance-top:0;mso-wrap-distance-right:9pt;mso-wrap-distance-bottom:0;mso-position-horizontal:absolute;mso-position-horizontal-relative:margin;mso-position-vertical:absolute;mso-position-vertical-relative:text;mso-width-percent:0;mso-height-percent:0;mso-width-relative:page;mso-height-relative:page;v-text-anchor:bottom" o:gfxdata="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" filled="f" stroked="f">
+              <v:rect w14:anchorId="49FBBB8E" id="Rectangle 5" o:spid="_x0000_s1031" style="position:absolute;margin-left:-1in;margin-top:165pt;width:576.75pt;height:287.25pt;z-index:-251659264;visibility:visible;mso-wrap-style:square;mso-width-percent:0;mso-height-percent:0;mso-wrap-distance-left:9pt;mso-wrap-distance-top:0;mso-wrap-distance-right:9pt;mso-wrap-distance-bottom:0;mso-position-horizontal:absolute;mso-position-horizontal-relative:margin;mso-position-vertical:absolute;mso-position-vertical-relative:text;mso-width-percent:0;mso-height-percent:0;mso-width-relative:page;mso-height-relative:page;v-text-anchor:bottom" o:gfxdata="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" filled="f" stroked="f">
                 <v:textbox inset="126pt,0,54pt,0">
                   <w:txbxContent>
                     <w:p>
@@ -311,21 +311,7 @@
                           <w:color w:val="205968"/>
                           <w:sz w:val="36"/>
                         </w:rPr>
-                        <w:t>[</w:t>
-                      </w:r>
-                      <w:r>
-                        <w:rPr>
-                          <w:color w:val="205968"/>
-                          <w:sz w:val="36"/>
-                        </w:rPr>
-                        <w:t>Design Document</w:t>
-                      </w:r>
-                      <w:r>
-                        <w:rPr>
-                          <w:color w:val="205968"/>
-                          <w:sz w:val="36"/>
-                        </w:rPr>
-                        <w:t>]</w:t>
+                        <w:t>[Design Document]</w:t>
                       </w:r>
                     </w:p>
                   </w:txbxContent>
@@ -475,7 +461,7 @@
               </wp:anchor>
             </w:drawing>
           </mc:Choice>
-          <mc:Fallback xmlns:cx="http://schemas.microsoft.com/office/drawing/2014/chartex" xmlns:cx1="http://schemas.microsoft.com/office/drawing/2015/9/8/chartex" xmlns:w16se="http://schemas.microsoft.com/office/word/2015/wordml/symex">
+          <mc:Fallback>
             <w:pict>
               <v:rect w14:anchorId="7BD33AA1" id="Rectangle 3" o:spid="_x0000_s1032" style="position:absolute;margin-left:0;margin-top:459.3pt;width:8in;height:87.6pt;z-index:-251658240;visibility:visible;mso-wrap-style:square;mso-width-percent:0;mso-height-percent:0;mso-wrap-distance-left:9pt;mso-wrap-distance-top:0;mso-wrap-distance-right:9pt;mso-wrap-distance-bottom:0;mso-position-horizontal:left;mso-position-horizontal-relative:page;mso-position-vertical:absolute;mso-position-vertical-relative:text;mso-width-percent:0;mso-height-percent:0;mso-width-relative:margin;mso-height-relative:margin;v-text-anchor:top" o:gfxdata="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" filled="f" stroked="f">
                 <v:textbox inset="126pt,0,54pt,0">
@@ -708,18 +694,8 @@
                                 <w:color w:val="31849B"/>
                                 <w:sz w:val="20"/>
                               </w:rPr>
-                              <w:t xml:space="preserve"> </w:t>
+                              <w:t xml:space="preserve"> Tinchev</w:t>
                             </w:r>
-                            <w:proofErr w:type="spellStart"/>
-                            <w:r>
-                              <w:rPr>
-                                <w:rFonts w:ascii="Cambria" w:eastAsia="Cambria" w:hAnsi="Cambria" w:cs="Cambria"/>
-                                <w:color w:val="31849B"/>
-                                <w:sz w:val="20"/>
-                              </w:rPr>
-                              <w:t>Tinchev</w:t>
-                            </w:r>
-                            <w:proofErr w:type="spellEnd"/>
                           </w:p>
                         </w:txbxContent>
                       </wps:txbx>
@@ -736,9 +712,9 @@
               </wp:anchor>
             </w:drawing>
           </mc:Choice>
-          <mc:Fallback xmlns:cx="http://schemas.microsoft.com/office/drawing/2014/chartex" xmlns:cx1="http://schemas.microsoft.com/office/drawing/2015/9/8/chartex" xmlns:w16se="http://schemas.microsoft.com/office/word/2015/wordml/symex">
+          <mc:Fallback>
             <w:pict>
-              <v:rect w14:anchorId="69CC9088" id="Rectangle 9" o:spid="_x0000_s1033" style="position:absolute;margin-left:0;margin-top:504.1pt;width:576.75pt;height:90.35pt;z-index:-251658240;visibility:visible;mso-wrap-style:square;mso-width-percent:0;mso-height-percent:0;mso-wrap-distance-left:9pt;mso-wrap-distance-top:0;mso-wrap-distance-right:9pt;mso-wrap-distance-bottom:0;mso-position-horizontal:center;mso-position-horizontal-relative:margin;mso-position-vertical:absolute;mso-position-vertical-relative:text;mso-width-percent:0;mso-height-percent:0;mso-width-relative:page;mso-height-relative:page;v-text-anchor:bottom" o:gfxdata="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" filled="f" stroked="f">
+              <v:rect w14:anchorId="69CC9088" id="Rectangle 9" o:spid="_x0000_s1033" style="position:absolute;margin-left:0;margin-top:504.1pt;width:576.75pt;height:90.35pt;z-index:-251657216;visibility:visible;mso-wrap-style:square;mso-width-percent:0;mso-height-percent:0;mso-wrap-distance-left:9pt;mso-wrap-distance-top:0;mso-wrap-distance-right:9pt;mso-wrap-distance-bottom:0;mso-position-horizontal:center;mso-position-horizontal-relative:margin;mso-position-vertical:absolute;mso-position-vertical-relative:text;mso-width-percent:0;mso-height-percent:0;mso-width-relative:page;mso-height-relative:page;v-text-anchor:bottom" o:gfxdata="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" filled="f" stroked="f">
                 <v:textbox inset="126pt,0,54pt,0">
                   <w:txbxContent>
                     <w:p>
@@ -747,7 +723,6 @@
                         <w:jc w:val="right"/>
                       </w:pPr>
                       <w:proofErr w:type="spellStart"/>
-                      <w:proofErr w:type="gramStart"/>
                       <w:r>
                         <w:rPr>
                           <w:rFonts w:ascii="Cambria" w:eastAsia="Cambria" w:hAnsi="Cambria" w:cs="Cambria"/>
@@ -757,7 +732,6 @@
                         <w:t>Developers:Yoanna</w:t>
                       </w:r>
                       <w:proofErr w:type="spellEnd"/>
-                      <w:proofErr w:type="gramEnd"/>
                       <w:r>
                         <w:rPr>
                           <w:rFonts w:ascii="Cambria" w:eastAsia="Cambria" w:hAnsi="Cambria" w:cs="Cambria"/>
@@ -900,7 +874,15 @@
             <w:rPr>
               <w:rFonts w:cstheme="majorHAnsi"/>
             </w:rPr>
-            <w:t>Contents</w:t>
+            <w:t>Conten</w:t>
+          </w:r>
+          <w:bookmarkStart w:id="2" w:name="_GoBack"/>
+          <w:bookmarkEnd w:id="2"/>
+          <w:r>
+            <w:rPr>
+              <w:rFonts w:cstheme="majorHAnsi"/>
+            </w:rPr>
+            <w:t>ts</w:t>
           </w:r>
         </w:p>
         <w:p>
@@ -926,7 +908,7 @@
           <w:r>
             <w:fldChar w:fldCharType="separate"/>
           </w:r>
-          <w:hyperlink w:anchor="_Toc509526021" w:history="1">
+          <w:hyperlink w:anchor="_Toc512955286" w:history="1">
             <w:r>
               <w:rPr>
                 <w:rStyle w:val="Hyperlink"/>
@@ -954,7 +936,7 @@
                 <w:noProof/>
                 <w:webHidden/>
               </w:rPr>
-              <w:instrText xml:space="preserve"> PAGEREF _Toc509526021 \h </w:instrText>
+              <w:instrText xml:space="preserve"> PAGEREF _Toc512955286 \h </w:instrText>
             </w:r>
             <w:r>
               <w:rPr>
@@ -996,7 +978,7 @@
               <w:noProof/>
             </w:rPr>
           </w:pPr>
-          <w:hyperlink w:anchor="_Toc509526022" w:history="1">
+          <w:hyperlink w:anchor="_Toc512955287" w:history="1">
             <w:r>
               <w:rPr>
                 <w:rStyle w:val="Hyperlink"/>
@@ -1023,7 +1005,7 @@
                 <w:noProof/>
                 <w:webHidden/>
               </w:rPr>
-              <w:instrText xml:space="preserve"> PAGEREF _Toc509526022 \h </w:instrText>
+              <w:instrText xml:space="preserve"> PAGEREF _Toc512955287 \h </w:instrText>
             </w:r>
             <w:r>
               <w:rPr>
@@ -1065,14 +1047,13 @@
               <w:noProof/>
             </w:rPr>
           </w:pPr>
-          <w:hyperlink w:anchor="_Toc509526023" w:history="1">
+          <w:hyperlink w:anchor="_Toc512955288" w:history="1">
             <w:r>
               <w:rPr>
                 <w:rStyle w:val="Hyperlink"/>
-                <w:rFonts w:cstheme="majorHAnsi"/>
-                <w:noProof/>
-              </w:rPr>
-              <w:t>User interface</w:t>
+                <w:noProof/>
+              </w:rPr>
+              <w:t>Sequence Diagram</w:t>
             </w:r>
             <w:r>
               <w:rPr>
@@ -1093,7 +1074,7 @@
                 <w:noProof/>
                 <w:webHidden/>
               </w:rPr>
-              <w:instrText xml:space="preserve"> PAGEREF _Toc509526023 \h </w:instrText>
+              <w:instrText xml:space="preserve"> PAGEREF _Toc512955288 \h </w:instrText>
             </w:r>
             <w:r>
               <w:rPr>
@@ -1135,7 +1116,7 @@
               <w:noProof/>
             </w:rPr>
           </w:pPr>
-          <w:hyperlink w:anchor="_Toc509526024" w:history="1">
+          <w:hyperlink w:anchor="_Toc512955289" w:history="1">
             <w:r>
               <w:rPr>
                 <w:rStyle w:val="Hyperlink"/>
@@ -1162,7 +1143,7 @@
                 <w:noProof/>
                 <w:webHidden/>
               </w:rPr>
-              <w:instrText xml:space="preserve"> PAGEREF _Toc509526024 \h </w:instrText>
+              <w:instrText xml:space="preserve"> PAGEREF _Toc512955289 \h </w:instrText>
             </w:r>
             <w:r>
               <w:rPr>
@@ -1182,7 +1163,7 @@
                 <w:noProof/>
                 <w:webHidden/>
               </w:rPr>
-              <w:t>4</w:t>
+              <w:t>5</w:t>
             </w:r>
             <w:r>
               <w:rPr>
@@ -1204,7 +1185,7 @@
               <w:noProof/>
             </w:rPr>
           </w:pPr>
-          <w:hyperlink w:anchor="_Toc509526025" w:history="1">
+          <w:hyperlink w:anchor="_Toc512955290" w:history="1">
             <w:r>
               <w:rPr>
                 <w:rStyle w:val="Hyperlink"/>
@@ -1231,7 +1212,7 @@
                 <w:noProof/>
                 <w:webHidden/>
               </w:rPr>
-              <w:instrText xml:space="preserve"> PAGEREF _Toc509526025 \h </w:instrText>
+              <w:instrText xml:space="preserve"> PAGEREF _Toc512955290 \h </w:instrText>
             </w:r>
             <w:r>
               <w:rPr>
@@ -1251,7 +1232,7 @@
                 <w:noProof/>
                 <w:webHidden/>
               </w:rPr>
-              <w:t>4</w:t>
+              <w:t>5</w:t>
             </w:r>
             <w:r>
               <w:rPr>
@@ -1273,13 +1254,13 @@
               <w:noProof/>
             </w:rPr>
           </w:pPr>
-          <w:hyperlink w:anchor="_Toc509526026" w:history="1">
+          <w:hyperlink w:anchor="_Toc512955291" w:history="1">
             <w:r>
               <w:rPr>
                 <w:rStyle w:val="Hyperlink"/>
                 <w:noProof/>
               </w:rPr>
-              <w:t>Main Screen</w:t>
+              <w:t>Simulation Screen</w:t>
             </w:r>
             <w:r>
               <w:rPr>
@@ -1300,7 +1281,7 @@
                 <w:noProof/>
                 <w:webHidden/>
               </w:rPr>
-              <w:instrText xml:space="preserve"> PAGEREF _Toc509526026 \h </w:instrText>
+              <w:instrText xml:space="preserve"> PAGEREF _Toc512955291 \h </w:instrText>
             </w:r>
             <w:r>
               <w:rPr>
@@ -1320,7 +1301,7 @@
                 <w:noProof/>
                 <w:webHidden/>
               </w:rPr>
-              <w:t>4</w:t>
+              <w:t>5</w:t>
             </w:r>
             <w:r>
               <w:rPr>
@@ -1375,7 +1356,7 @@
           <w:rFonts w:cstheme="majorHAnsi"/>
         </w:rPr>
       </w:pPr>
-      <w:bookmarkStart w:id="2" w:name="_Toc509526021"/>
+      <w:bookmarkStart w:id="3" w:name="_Toc512955286"/>
       <w:r>
         <w:rPr>
           <w:rFonts w:cstheme="majorHAnsi"/>
@@ -1383,11 +1364,19 @@
         <w:lastRenderedPageBreak/>
         <w:t>Overview</w:t>
       </w:r>
-      <w:bookmarkEnd w:id="2"/>
+      <w:bookmarkEnd w:id="3"/>
     </w:p>
     <w:p>
       <w:r>
-        <w:t>Airport Traffic Simulator is an application that is used at the airport, by employees at the Control Tower to regulate air traffic.</w:t>
+        <w:t xml:space="preserve">Airport Traffic Simulator is an application that </w:t>
+      </w:r>
+      <w:proofErr w:type="gramStart"/>
+      <w:r>
+        <w:t>is used</w:t>
+      </w:r>
+      <w:proofErr w:type="gramEnd"/>
+      <w:r>
+        <w:t xml:space="preserve"> at the airport, by employees at the Control Tower to regulate air traffic.</w:t>
       </w:r>
     </w:p>
     <w:p>
@@ -1398,7 +1387,15 @@
         </w:rPr>
       </w:pPr>
       <w:r>
-        <w:t>This spec is going to be updated throughout the entire course until realizing the project.</w:t>
+        <w:t xml:space="preserve">This spec is going to </w:t>
+      </w:r>
+      <w:proofErr w:type="gramStart"/>
+      <w:r>
+        <w:t>be updated</w:t>
+      </w:r>
+      <w:proofErr w:type="gramEnd"/>
+      <w:r>
+        <w:t xml:space="preserve"> throughout the entire course until realizing the project.</w:t>
       </w:r>
       <w:r>
         <w:rPr>
@@ -1430,29 +1427,26 @@
     </w:p>
     <w:p>
       <w:r>
-        <w:t xml:space="preserve">This spec discusses what the application will contain visually, how the user can interact with it and how the application is structured behind the visualization. </w:t>
+        <w:t xml:space="preserve">This spec discusses what the application will contain visually, how the user can interact with it and how the application </w:t>
+      </w:r>
+      <w:proofErr w:type="gramStart"/>
+      <w:r>
+        <w:t>is structured</w:t>
+      </w:r>
+      <w:proofErr w:type="gramEnd"/>
+      <w:r>
+        <w:t xml:space="preserve"> behind the visualization. </w:t>
       </w:r>
     </w:p>
     <w:p>
       <w:pPr>
         <w:pStyle w:val="Heading1"/>
       </w:pPr>
-      <w:bookmarkStart w:id="3" w:name="_Toc509526022"/>
+      <w:bookmarkStart w:id="4" w:name="_Toc512955287"/>
       <w:r>
         <w:t>Class Diagrams</w:t>
       </w:r>
-      <w:bookmarkEnd w:id="3"/>
-    </w:p>
-    <w:p>
-      <w:r>
-        <w:rPr>
-          <w:lang w:val="bg-BG"/>
-        </w:rPr>
-        <w:t xml:space="preserve">See </w:t>
-      </w:r>
-      <w:r>
-        <w:t>next page.</w:t>
-      </w:r>
+      <w:bookmarkEnd w:id="4"/>
     </w:p>
     <w:p>
       <w:pPr>
@@ -1466,24 +1460,24 @@
       </w:pPr>
       <w:r>
         <w:rPr>
-          <w:rFonts w:cstheme="majorHAnsi"/>
-        </w:rPr>
-        <w:br w:type="page"/>
-      </w:r>
-      <w:bookmarkStart w:id="4" w:name="_GoBack"/>
-      <w:r>
-        <w:rPr>
           <w:rFonts w:asciiTheme="majorHAnsi" w:eastAsiaTheme="majorEastAsia" w:hAnsiTheme="majorHAnsi" w:cstheme="majorHAnsi"/>
           <w:noProof/>
           <w:color w:val="2E74B5" w:themeColor="accent1" w:themeShade="BF"/>
           <w:sz w:val="32"/>
           <w:szCs w:val="32"/>
         </w:rPr>
-        <w:lastRenderedPageBreak/>
         <w:drawing>
-          <wp:inline distT="0" distB="0" distL="0" distR="0">
+          <wp:anchor distT="0" distB="0" distL="114300" distR="114300" simplePos="0" relativeHeight="251660288" behindDoc="0" locked="0" layoutInCell="1" allowOverlap="1">
+            <wp:simplePos x="0" y="0"/>
+            <wp:positionH relativeFrom="margin">
+              <wp:align>right</wp:align>
+            </wp:positionH>
+            <wp:positionV relativeFrom="paragraph">
+              <wp:posOffset>12065</wp:posOffset>
+            </wp:positionV>
             <wp:extent cx="5943600" cy="6680835"/>
             <wp:effectExtent l="0" t="0" r="0" b="5715"/>
+            <wp:wrapNone/>
             <wp:docPr id="1" name="Picture 1"/>
             <wp:cNvGraphicFramePr>
               <a:graphicFrameLocks xmlns:a="http://schemas.openxmlformats.org/drawingml/2006/main" noChangeAspect="1"/>
@@ -1519,50 +1513,89 @@
                 </pic:pic>
               </a:graphicData>
             </a:graphic>
-          </wp:inline>
+          </wp:anchor>
         </w:drawing>
       </w:r>
-      <w:bookmarkEnd w:id="4"/>
-    </w:p>
-    <w:p>
-      <w:pPr>
-        <w:pStyle w:val="Heading1"/>
+      <w:r>
         <w:rPr>
           <w:rFonts w:cstheme="majorHAnsi"/>
         </w:rPr>
-      </w:pPr>
-      <w:bookmarkStart w:id="5" w:name="_Toc509526023"/>
-      <w:r>
-        <w:rPr>
-          <w:rFonts w:cstheme="majorHAnsi"/>
-        </w:rPr>
-        <w:t>User interface</w:t>
+        <w:br w:type="page"/>
+      </w:r>
+    </w:p>
+    <w:p>
+      <w:pPr>
+        <w:pStyle w:val="Heading1"/>
+      </w:pPr>
+      <w:bookmarkStart w:id="5" w:name="_Toc512955288"/>
+      <w:r>
+        <w:lastRenderedPageBreak/>
+        <w:t>Sequence Diagram</w:t>
       </w:r>
       <w:bookmarkEnd w:id="5"/>
     </w:p>
     <w:p>
-      <w:pPr>
+      <w:r>
         <w:rPr>
-          <w:b/>
-          <w:i/>
-          <w:sz w:val="32"/>
+          <w:noProof/>
         </w:rPr>
-      </w:pPr>
-      <w:r>
-        <w:rPr>
-          <w:b/>
-          <w:i/>
-          <w:sz w:val="32"/>
-        </w:rPr>
-        <w:t xml:space="preserve">To be updated! </w:t>
+        <w:drawing>
+          <wp:inline distT="0" distB="0" distL="0" distR="0">
+            <wp:extent cx="5943600" cy="7884564"/>
+            <wp:effectExtent l="0" t="0" r="0" b="2540"/>
+            <wp:docPr id="4" name="Picture 4" descr="C:\Users\blood\Desktop\SequenceDiagramProCP.png"/>
+            <wp:cNvGraphicFramePr>
+              <a:graphicFrameLocks xmlns:a="http://schemas.openxmlformats.org/drawingml/2006/main" noChangeAspect="1"/>
+            </wp:cNvGraphicFramePr>
+            <a:graphic xmlns:a="http://schemas.openxmlformats.org/drawingml/2006/main">
+              <a:graphicData uri="http://schemas.openxmlformats.org/drawingml/2006/picture">
+                <pic:pic xmlns:pic="http://schemas.openxmlformats.org/drawingml/2006/picture">
+                  <pic:nvPicPr>
+                    <pic:cNvPr id="0" name="Picture 1" descr="C:\Users\blood\Desktop\SequenceDiagramProCP.png"/>
+                    <pic:cNvPicPr>
+                      <a:picLocks noChangeAspect="1" noChangeArrowheads="1"/>
+                    </pic:cNvPicPr>
+                  </pic:nvPicPr>
+                  <pic:blipFill>
+                    <a:blip r:embed="rId6">
+                      <a:extLst>
+                        <a:ext uri="{28A0092B-C50C-407E-A947-70E740481C1C}">
+                          <a14:useLocalDpi xmlns:a14="http://schemas.microsoft.com/office/drawing/2010/main" val="0"/>
+                        </a:ext>
+                      </a:extLst>
+                    </a:blip>
+                    <a:srcRect/>
+                    <a:stretch>
+                      <a:fillRect/>
+                    </a:stretch>
+                  </pic:blipFill>
+                  <pic:spPr bwMode="auto">
+                    <a:xfrm>
+                      <a:off x="0" y="0"/>
+                      <a:ext cx="5943600" cy="7884564"/>
+                    </a:xfrm>
+                    <a:prstGeom prst="rect">
+                      <a:avLst/>
+                    </a:prstGeom>
+                    <a:noFill/>
+                    <a:ln>
+                      <a:noFill/>
+                    </a:ln>
+                  </pic:spPr>
+                </pic:pic>
+              </a:graphicData>
+            </a:graphic>
+          </wp:inline>
+        </w:drawing>
       </w:r>
     </w:p>
     <w:p>
       <w:pPr>
         <w:pStyle w:val="Heading1"/>
       </w:pPr>
-      <w:bookmarkStart w:id="6" w:name="_Toc509526024"/>
-      <w:r>
+      <w:bookmarkStart w:id="6" w:name="_Toc512955289"/>
+      <w:r>
+        <w:lastRenderedPageBreak/>
         <w:t>Screen</w:t>
       </w:r>
       <w:r>
@@ -1577,7 +1610,6 @@
     </w:p>
     <w:p>
       <w:r>
-        <w:lastRenderedPageBreak/>
         <w:t xml:space="preserve">All of the screens are created in Windows Form Application. </w:t>
       </w:r>
     </w:p>
@@ -1585,7 +1617,7 @@
       <w:pPr>
         <w:pStyle w:val="Heading1"/>
       </w:pPr>
-      <w:bookmarkStart w:id="7" w:name="_Toc509526025"/>
+      <w:bookmarkStart w:id="7" w:name="_Toc512955290"/>
       <w:r>
         <w:t>Log in Screen</w:t>
       </w:r>
@@ -1593,46 +1625,63 @@
     </w:p>
     <w:p>
       <w:pPr>
-        <w:rPr>
-          <w:b/>
-          <w:i/>
-          <w:sz w:val="32"/>
-        </w:rPr>
-      </w:pPr>
-      <w:r>
-        <w:rPr>
-          <w:b/>
-          <w:i/>
-          <w:sz w:val="32"/>
-        </w:rPr>
-        <w:t xml:space="preserve">To be updated! </w:t>
+        <w:pStyle w:val="NoSpacing"/>
+      </w:pPr>
+      <w:r>
+        <w:t>The login screen’s purpose is to verify the employee’s data. It is going to be a simple login form where after the data is verified, the screen switches to the Simulation Screen</w:t>
       </w:r>
     </w:p>
     <w:p>
       <w:pPr>
         <w:pStyle w:val="Heading1"/>
       </w:pPr>
-      <w:bookmarkStart w:id="8" w:name="_Toc509526026"/>
-      <w:r>
-        <w:t>Main Screen</w:t>
+      <w:bookmarkStart w:id="8" w:name="_Toc512955291"/>
+      <w:r>
+        <w:t xml:space="preserve">Simulation </w:t>
+      </w:r>
+      <w:r>
+        <w:t>Screen</w:t>
       </w:r>
       <w:bookmarkEnd w:id="8"/>
     </w:p>
     <w:p>
       <w:pPr>
-        <w:rPr>
-          <w:b/>
-          <w:i/>
-          <w:sz w:val="32"/>
-        </w:rPr>
-      </w:pPr>
-      <w:r>
-        <w:rPr>
-          <w:b/>
-          <w:i/>
-          <w:sz w:val="32"/>
-        </w:rPr>
-        <w:t xml:space="preserve">To be updated! </w:t>
+        <w:pStyle w:val="NoSpacing"/>
+      </w:pPr>
+      <w:r>
+        <w:t xml:space="preserve">The simulation screen contains left and right side menus and a grid. Through the left side menu, the user can control the outside variables like weather.  On there, the user can also find a play button, when on click, initiates the whole simulation process. On the right side menu, the user can find buttons that implement the “add”, “remove, “save”, “upload”, “probability” functions. The “add” function </w:t>
+      </w:r>
+      <w:proofErr w:type="gramStart"/>
+      <w:r>
+        <w:t>is used</w:t>
+      </w:r>
+      <w:proofErr w:type="gramEnd"/>
+      <w:r>
+        <w:t xml:space="preserve"> for the user to enter editing mode so that they can add checkpoints. After the user has entered editing mode, the start button </w:t>
+      </w:r>
+      <w:proofErr w:type="gramStart"/>
+      <w:r>
+        <w:t>is substituted</w:t>
+      </w:r>
+      <w:proofErr w:type="gramEnd"/>
+      <w:r>
+        <w:t xml:space="preserve"> with a stop button that implements a function that exits the editing mode. The “remove” function </w:t>
+      </w:r>
+      <w:proofErr w:type="gramStart"/>
+      <w:r>
+        <w:t>is used</w:t>
+      </w:r>
+      <w:proofErr w:type="gramEnd"/>
+      <w:r>
+        <w:t xml:space="preserve"> to remove a checkpoint from the grid. “</w:t>
+      </w:r>
+      <w:proofErr w:type="gramStart"/>
+      <w:r>
+        <w:t>save</w:t>
+      </w:r>
+      <w:proofErr w:type="gramEnd"/>
+      <w:r>
+        <w:t>” and “upload” functions are used to read checkpoints from a file or upload  the current state to a file, respectively.</w:t>
       </w:r>
     </w:p>
     <w:p/>
@@ -1647,7 +1696,7 @@
 </file>
 
 <file path=word/numbering.xml><?xml version="1.0" encoding="utf-8"?>
-<w:numbering xmlns:wpc="http://schemas.microsoft.com/office/word/2010/wordprocessingCanvas" xmlns:mc="http://schemas.openxmlformats.org/markup-compatibility/2006" xmlns:o="urn:schemas-microsoft-com:office:office" xmlns:r="http://schemas.openxmlformats.org/officeDocument/2006/relationships" xmlns:m="http://schemas.openxmlformats.org/officeDocument/2006/math" xmlns:v="urn:schemas-microsoft-com:vml" xmlns:wp14="http://schemas.microsoft.com/office/word/2010/wordprocessingDrawing" xmlns:wp="http://schemas.openxmlformats.org/drawingml/2006/wordprocessingDrawing" xmlns:w10="urn:schemas-microsoft-com:office:word" xmlns:w="http://schemas.openxmlformats.org/wordprocessingml/2006/main" xmlns:w14="http://schemas.microsoft.com/office/word/2010/wordml" xmlns:w15="http://schemas.microsoft.com/office/word/2012/wordml" xmlns:wpg="http://schemas.microsoft.com/office/word/2010/wordprocessingGroup" xmlns:wpi="http://schemas.microsoft.com/office/word/2010/wordprocessingInk" xmlns:wne="http://schemas.microsoft.com/office/word/2006/wordml" xmlns:wps="http://schemas.microsoft.com/office/word/2010/wordprocessingShape" mc:Ignorable="w14 w15 wp14">
+<w:numbering xmlns:wpc="http://schemas.microsoft.com/office/word/2010/wordprocessingCanvas" xmlns:cx="http://schemas.microsoft.com/office/drawing/2014/chartex" xmlns:cx1="http://schemas.microsoft.com/office/drawing/2015/9/8/chartex" xmlns:mc="http://schemas.openxmlformats.org/markup-compatibility/2006" xmlns:o="urn:schemas-microsoft-com:office:office" xmlns:r="http://schemas.openxmlformats.org/officeDocument/2006/relationships" xmlns:m="http://schemas.openxmlformats.org/officeDocument/2006/math" xmlns:v="urn:schemas-microsoft-com:vml" xmlns:wp14="http://schemas.microsoft.com/office/word/2010/wordprocessingDrawing" xmlns:wp="http://schemas.openxmlformats.org/drawingml/2006/wordprocessingDrawing" xmlns:w10="urn:schemas-microsoft-com:office:word" xmlns:w="http://schemas.openxmlformats.org/wordprocessingml/2006/main" xmlns:w14="http://schemas.microsoft.com/office/word/2010/wordml" xmlns:w15="http://schemas.microsoft.com/office/word/2012/wordml" xmlns:w16se="http://schemas.microsoft.com/office/word/2015/wordml/symex" xmlns:wpg="http://schemas.microsoft.com/office/word/2010/wordprocessingGroup" xmlns:wpi="http://schemas.microsoft.com/office/word/2010/wordprocessingInk" xmlns:wne="http://schemas.microsoft.com/office/word/2006/wordml" xmlns:wps="http://schemas.microsoft.com/office/word/2010/wordprocessingShape" mc:Ignorable="w14 w15 w16se wp14">
   <w:abstractNum w:abstractNumId="0" w15:restartNumberingAfterBreak="0">
     <w:nsid w:val="0C9265D2"/>
     <w:multiLevelType w:val="hybridMultilevel"/>
@@ -2348,7 +2397,7 @@
 </file>
 
 <file path=word/styles.xml><?xml version="1.0" encoding="utf-8"?>
-<w:styles xmlns:mc="http://schemas.openxmlformats.org/markup-compatibility/2006" xmlns:r="http://schemas.openxmlformats.org/officeDocument/2006/relationships" xmlns:w="http://schemas.openxmlformats.org/wordprocessingml/2006/main" xmlns:w14="http://schemas.microsoft.com/office/word/2010/wordml" xmlns:w15="http://schemas.microsoft.com/office/word/2012/wordml" mc:Ignorable="w14 w15">
+<w:styles xmlns:mc="http://schemas.openxmlformats.org/markup-compatibility/2006" xmlns:r="http://schemas.openxmlformats.org/officeDocument/2006/relationships" xmlns:w="http://schemas.openxmlformats.org/wordprocessingml/2006/main" xmlns:w14="http://schemas.microsoft.com/office/word/2010/wordml" xmlns:w15="http://schemas.microsoft.com/office/word/2012/wordml" xmlns:w16se="http://schemas.microsoft.com/office/word/2015/wordml/symex" mc:Ignorable="w14 w15 w16se">
   <w:docDefaults>
     <w:rPrDefault>
       <w:rPr>
@@ -2772,7 +2821,6 @@
     <w:next w:val="Normal"/>
     <w:link w:val="Heading2Char"/>
     <w:uiPriority w:val="9"/>
-    <w:semiHidden/>
     <w:unhideWhenUsed/>
     <w:qFormat/>
     <w:rsid w:val="0068009E"/>
@@ -2834,7 +2882,6 @@
     <w:basedOn w:val="DefaultParagraphFont"/>
     <w:link w:val="Heading2"/>
     <w:uiPriority w:val="9"/>
-    <w:semiHidden/>
     <w:rsid w:val="0068009E"/>
     <w:rPr>
       <w:rFonts w:asciiTheme="majorHAnsi" w:eastAsiaTheme="majorEastAsia" w:hAnsiTheme="majorHAnsi" w:cstheme="majorBidi"/>
@@ -2944,6 +2991,15 @@
       <w:sz w:val="24"/>
       <w:szCs w:val="24"/>
     </w:rPr>
+  </w:style>
+  <w:style w:type="paragraph" w:styleId="NoSpacing">
+    <w:name w:val="No Spacing"/>
+    <w:uiPriority w:val="1"/>
+    <w:qFormat/>
+    <w:rsid w:val="00225FC4"/>
+    <w:pPr>
+      <w:spacing w:after="0" w:line="240" w:lineRule="auto"/>
+    </w:pPr>
   </w:style>
 </w:styles>
 </file>

</xml_diff>

<commit_message>
Design document - UML Desc
</commit_message>
<xml_diff>
--- a/Documents/Design Document.docx
+++ b/Documents/Design Document.docx
@@ -1,6 +1,6 @@
 
 <file path=word/document.xml><?xml version="1.0" encoding="utf-8"?>
-<w:document xmlns:wpc="http://schemas.microsoft.com/office/word/2010/wordprocessingCanvas" xmlns:cx="http://schemas.microsoft.com/office/drawing/2014/chartex" xmlns:cx1="http://schemas.microsoft.com/office/drawing/2015/9/8/chartex" xmlns:mc="http://schemas.openxmlformats.org/markup-compatibility/2006" xmlns:o="urn:schemas-microsoft-com:office:office" xmlns:r="http://schemas.openxmlformats.org/officeDocument/2006/relationships" xmlns:m="http://schemas.openxmlformats.org/officeDocument/2006/math" xmlns:v="urn:schemas-microsoft-com:vml" xmlns:wp14="http://schemas.microsoft.com/office/word/2010/wordprocessingDrawing" xmlns:wp="http://schemas.openxmlformats.org/drawingml/2006/wordprocessingDrawing" xmlns:w10="urn:schemas-microsoft-com:office:word" xmlns:w="http://schemas.openxmlformats.org/wordprocessingml/2006/main" xmlns:w14="http://schemas.microsoft.com/office/word/2010/wordml" xmlns:w15="http://schemas.microsoft.com/office/word/2012/wordml" xmlns:w16se="http://schemas.microsoft.com/office/word/2015/wordml/symex" xmlns:wpg="http://schemas.microsoft.com/office/word/2010/wordprocessingGroup" xmlns:wpi="http://schemas.microsoft.com/office/word/2010/wordprocessingInk" xmlns:wne="http://schemas.microsoft.com/office/word/2006/wordml" xmlns:wps="http://schemas.microsoft.com/office/word/2010/wordprocessingShape" mc:Ignorable="w14 w15 w16se wp14">
+<w:document xmlns:wpc="http://schemas.microsoft.com/office/word/2010/wordprocessingCanvas" xmlns:cx="http://schemas.microsoft.com/office/drawing/2014/chartex" xmlns:mc="http://schemas.openxmlformats.org/markup-compatibility/2006" xmlns:o="urn:schemas-microsoft-com:office:office" xmlns:r="http://schemas.openxmlformats.org/officeDocument/2006/relationships" xmlns:m="http://schemas.openxmlformats.org/officeDocument/2006/math" xmlns:v="urn:schemas-microsoft-com:vml" xmlns:wp14="http://schemas.microsoft.com/office/word/2010/wordprocessingDrawing" xmlns:wp="http://schemas.openxmlformats.org/drawingml/2006/wordprocessingDrawing" xmlns:w10="urn:schemas-microsoft-com:office:word" xmlns:w="http://schemas.openxmlformats.org/wordprocessingml/2006/main" xmlns:w14="http://schemas.microsoft.com/office/word/2010/wordml" xmlns:w15="http://schemas.microsoft.com/office/word/2012/wordml" xmlns:w16se="http://schemas.microsoft.com/office/word/2015/wordml/symex" xmlns:wpg="http://schemas.microsoft.com/office/word/2010/wordprocessingGroup" xmlns:wpi="http://schemas.microsoft.com/office/word/2010/wordprocessingInk" xmlns:wne="http://schemas.microsoft.com/office/word/2006/wordml" xmlns:wps="http://schemas.microsoft.com/office/word/2010/wordprocessingShape" mc:Ignorable="w14 w15 w16se wp14">
   <w:body>
     <w:p>
       <w:pPr>
@@ -11,6 +11,7 @@
       <w:r>
         <w:rPr>
           <w:noProof/>
+          <w:lang w:val="en-GB" w:eastAsia="en-GB"/>
         </w:rPr>
         <mc:AlternateContent>
           <mc:Choice Requires="wpg">
@@ -206,6 +207,7 @@
       <w:r>
         <w:rPr>
           <w:noProof/>
+          <w:lang w:val="en-GB" w:eastAsia="en-GB"/>
         </w:rPr>
         <mc:AlternateContent>
           <mc:Choice Requires="wps">
@@ -338,6 +340,7 @@
       <w:r>
         <w:rPr>
           <w:noProof/>
+          <w:lang w:val="en-GB" w:eastAsia="en-GB"/>
         </w:rPr>
         <mc:AlternateContent>
           <mc:Choice Requires="wps">
@@ -397,17 +400,8 @@
                                 <w:color w:val="31849B"/>
                                 <w:sz w:val="20"/>
                               </w:rPr>
-                              <w:t xml:space="preserve">Chung </w:t>
+                              <w:t>Chung Kuah</w:t>
                             </w:r>
-                            <w:proofErr w:type="spellStart"/>
-                            <w:r>
-                              <w:rPr>
-                                <w:color w:val="31849B"/>
-                                <w:sz w:val="20"/>
-                              </w:rPr>
-                              <w:t>Kuah</w:t>
-                            </w:r>
-                            <w:proofErr w:type="spellEnd"/>
                           </w:p>
                           <w:p>
                             <w:pPr>
@@ -420,7 +414,6 @@
                               <w:spacing w:before="40" w:line="288" w:lineRule="auto"/>
                               <w:jc w:val="right"/>
                             </w:pPr>
-                            <w:proofErr w:type="spellStart"/>
                             <w:r>
                               <w:rPr>
                                 <w:color w:val="31849B"/>
@@ -428,7 +421,6 @@
                               </w:rPr>
                               <w:t>ProCP</w:t>
                             </w:r>
-                            <w:proofErr w:type="spellEnd"/>
                           </w:p>
                           <w:p>
                             <w:pPr>
@@ -489,17 +481,8 @@
                           <w:color w:val="31849B"/>
                           <w:sz w:val="20"/>
                         </w:rPr>
-                        <w:t xml:space="preserve">Chung </w:t>
+                        <w:t>Chung Kuah</w:t>
                       </w:r>
-                      <w:proofErr w:type="spellStart"/>
-                      <w:r>
-                        <w:rPr>
-                          <w:color w:val="31849B"/>
-                          <w:sz w:val="20"/>
-                        </w:rPr>
-                        <w:t>Kuah</w:t>
-                      </w:r>
-                      <w:proofErr w:type="spellEnd"/>
                     </w:p>
                     <w:p>
                       <w:pPr>
@@ -512,7 +495,6 @@
                         <w:spacing w:before="40" w:line="288" w:lineRule="auto"/>
                         <w:jc w:val="right"/>
                       </w:pPr>
-                      <w:proofErr w:type="spellStart"/>
                       <w:r>
                         <w:rPr>
                           <w:color w:val="31849B"/>
@@ -520,7 +502,6 @@
                         </w:rPr>
                         <w:t>ProCP</w:t>
                       </w:r>
-                      <w:proofErr w:type="spellEnd"/>
                     </w:p>
                     <w:p>
                       <w:pPr>
@@ -547,6 +528,7 @@
       <w:r>
         <w:rPr>
           <w:noProof/>
+          <w:lang w:val="en-GB" w:eastAsia="en-GB"/>
         </w:rPr>
         <mc:AlternateContent>
           <mc:Choice Requires="wps">
@@ -588,113 +570,13 @@
                               <w:spacing w:line="240" w:lineRule="auto"/>
                               <w:jc w:val="right"/>
                             </w:pPr>
-                            <w:proofErr w:type="spellStart"/>
                             <w:r>
                               <w:rPr>
                                 <w:rFonts w:ascii="Cambria" w:eastAsia="Cambria" w:hAnsi="Cambria" w:cs="Cambria"/>
                                 <w:color w:val="31849B"/>
                                 <w:sz w:val="20"/>
                               </w:rPr>
-                              <w:t>Developers:Yoanna</w:t>
-                            </w:r>
-                            <w:proofErr w:type="spellEnd"/>
-                            <w:r>
-                              <w:rPr>
-                                <w:rFonts w:ascii="Cambria" w:eastAsia="Cambria" w:hAnsi="Cambria" w:cs="Cambria"/>
-                                <w:color w:val="31849B"/>
-                                <w:sz w:val="20"/>
-                              </w:rPr>
-                              <w:t xml:space="preserve"> </w:t>
-                            </w:r>
-                            <w:proofErr w:type="spellStart"/>
-                            <w:r>
-                              <w:rPr>
-                                <w:rFonts w:ascii="Cambria" w:eastAsia="Cambria" w:hAnsi="Cambria" w:cs="Cambria"/>
-                                <w:color w:val="31849B"/>
-                                <w:sz w:val="20"/>
-                              </w:rPr>
-                              <w:t>Borisova,Teodor</w:t>
-                            </w:r>
-                            <w:proofErr w:type="spellEnd"/>
-                            <w:r>
-                              <w:rPr>
-                                <w:rFonts w:ascii="Cambria" w:eastAsia="Cambria" w:hAnsi="Cambria" w:cs="Cambria"/>
-                                <w:color w:val="31849B"/>
-                                <w:sz w:val="20"/>
-                              </w:rPr>
-                              <w:t xml:space="preserve"> </w:t>
-                            </w:r>
-                            <w:proofErr w:type="spellStart"/>
-                            <w:r>
-                              <w:rPr>
-                                <w:rFonts w:ascii="Cambria" w:eastAsia="Cambria" w:hAnsi="Cambria" w:cs="Cambria"/>
-                                <w:color w:val="31849B"/>
-                                <w:sz w:val="20"/>
-                              </w:rPr>
-                              <w:t>Genov,Vladimir</w:t>
-                            </w:r>
-                            <w:proofErr w:type="spellEnd"/>
-                            <w:r>
-                              <w:rPr>
-                                <w:rFonts w:ascii="Cambria" w:eastAsia="Cambria" w:hAnsi="Cambria" w:cs="Cambria"/>
-                                <w:color w:val="31849B"/>
-                                <w:sz w:val="20"/>
-                              </w:rPr>
-                              <w:t xml:space="preserve"> </w:t>
-                            </w:r>
-                            <w:proofErr w:type="spellStart"/>
-                            <w:r>
-                              <w:rPr>
-                                <w:rFonts w:ascii="Cambria" w:eastAsia="Cambria" w:hAnsi="Cambria" w:cs="Cambria"/>
-                                <w:color w:val="31849B"/>
-                                <w:sz w:val="20"/>
-                              </w:rPr>
-                              <w:t>Katrandzhiev,Monika</w:t>
-                            </w:r>
-                            <w:proofErr w:type="spellEnd"/>
-                            <w:r>
-                              <w:rPr>
-                                <w:rFonts w:ascii="Cambria" w:eastAsia="Cambria" w:hAnsi="Cambria" w:cs="Cambria"/>
-                                <w:color w:val="31849B"/>
-                                <w:sz w:val="20"/>
-                              </w:rPr>
-                              <w:t xml:space="preserve"> </w:t>
-                            </w:r>
-                            <w:proofErr w:type="spellStart"/>
-                            <w:r>
-                              <w:rPr>
-                                <w:rFonts w:ascii="Cambria" w:eastAsia="Cambria" w:hAnsi="Cambria" w:cs="Cambria"/>
-                                <w:color w:val="31849B"/>
-                                <w:sz w:val="20"/>
-                              </w:rPr>
-                              <w:t>Kerulyte,Ignas</w:t>
-                            </w:r>
-                            <w:proofErr w:type="spellEnd"/>
-                            <w:r>
-                              <w:rPr>
-                                <w:rFonts w:ascii="Cambria" w:eastAsia="Cambria" w:hAnsi="Cambria" w:cs="Cambria"/>
-                                <w:color w:val="31849B"/>
-                                <w:sz w:val="20"/>
-                              </w:rPr>
-                              <w:t xml:space="preserve"> </w:t>
-                            </w:r>
-                            <w:proofErr w:type="spellStart"/>
-                            <w:r>
-                              <w:rPr>
-                                <w:rFonts w:ascii="Cambria" w:eastAsia="Cambria" w:hAnsi="Cambria" w:cs="Cambria"/>
-                                <w:color w:val="31849B"/>
-                                <w:sz w:val="20"/>
-                              </w:rPr>
-                              <w:t>Kybransas,Rostislav</w:t>
-                            </w:r>
-                            <w:proofErr w:type="spellEnd"/>
-                            <w:r>
-                              <w:rPr>
-                                <w:rFonts w:ascii="Cambria" w:eastAsia="Cambria" w:hAnsi="Cambria" w:cs="Cambria"/>
-                                <w:color w:val="31849B"/>
-                                <w:sz w:val="20"/>
-                              </w:rPr>
-                              <w:t xml:space="preserve"> Tinchev</w:t>
+                              <w:t>Developers:Yoanna Borisova,Teodor Genov,Vladimir Katrandzhiev,Monika Kerulyte,Ignas Kybransas,Rostislav Tinchev</w:t>
                             </w:r>
                           </w:p>
                         </w:txbxContent>
@@ -722,113 +604,13 @@
                         <w:spacing w:line="240" w:lineRule="auto"/>
                         <w:jc w:val="right"/>
                       </w:pPr>
-                      <w:proofErr w:type="spellStart"/>
                       <w:r>
                         <w:rPr>
                           <w:rFonts w:ascii="Cambria" w:eastAsia="Cambria" w:hAnsi="Cambria" w:cs="Cambria"/>
                           <w:color w:val="31849B"/>
                           <w:sz w:val="20"/>
                         </w:rPr>
-                        <w:t>Developers:Yoanna</w:t>
-                      </w:r>
-                      <w:proofErr w:type="spellEnd"/>
-                      <w:r>
-                        <w:rPr>
-                          <w:rFonts w:ascii="Cambria" w:eastAsia="Cambria" w:hAnsi="Cambria" w:cs="Cambria"/>
-                          <w:color w:val="31849B"/>
-                          <w:sz w:val="20"/>
-                        </w:rPr>
-                        <w:t xml:space="preserve"> </w:t>
-                      </w:r>
-                      <w:proofErr w:type="spellStart"/>
-                      <w:r>
-                        <w:rPr>
-                          <w:rFonts w:ascii="Cambria" w:eastAsia="Cambria" w:hAnsi="Cambria" w:cs="Cambria"/>
-                          <w:color w:val="31849B"/>
-                          <w:sz w:val="20"/>
-                        </w:rPr>
-                        <w:t>Borisova,Teodor</w:t>
-                      </w:r>
-                      <w:proofErr w:type="spellEnd"/>
-                      <w:r>
-                        <w:rPr>
-                          <w:rFonts w:ascii="Cambria" w:eastAsia="Cambria" w:hAnsi="Cambria" w:cs="Cambria"/>
-                          <w:color w:val="31849B"/>
-                          <w:sz w:val="20"/>
-                        </w:rPr>
-                        <w:t xml:space="preserve"> </w:t>
-                      </w:r>
-                      <w:proofErr w:type="spellStart"/>
-                      <w:r>
-                        <w:rPr>
-                          <w:rFonts w:ascii="Cambria" w:eastAsia="Cambria" w:hAnsi="Cambria" w:cs="Cambria"/>
-                          <w:color w:val="31849B"/>
-                          <w:sz w:val="20"/>
-                        </w:rPr>
-                        <w:t>Genov,Vladimir</w:t>
-                      </w:r>
-                      <w:proofErr w:type="spellEnd"/>
-                      <w:r>
-                        <w:rPr>
-                          <w:rFonts w:ascii="Cambria" w:eastAsia="Cambria" w:hAnsi="Cambria" w:cs="Cambria"/>
-                          <w:color w:val="31849B"/>
-                          <w:sz w:val="20"/>
-                        </w:rPr>
-                        <w:t xml:space="preserve"> </w:t>
-                      </w:r>
-                      <w:proofErr w:type="spellStart"/>
-                      <w:r>
-                        <w:rPr>
-                          <w:rFonts w:ascii="Cambria" w:eastAsia="Cambria" w:hAnsi="Cambria" w:cs="Cambria"/>
-                          <w:color w:val="31849B"/>
-                          <w:sz w:val="20"/>
-                        </w:rPr>
-                        <w:t>Katrandzhiev,Monika</w:t>
-                      </w:r>
-                      <w:proofErr w:type="spellEnd"/>
-                      <w:r>
-                        <w:rPr>
-                          <w:rFonts w:ascii="Cambria" w:eastAsia="Cambria" w:hAnsi="Cambria" w:cs="Cambria"/>
-                          <w:color w:val="31849B"/>
-                          <w:sz w:val="20"/>
-                        </w:rPr>
-                        <w:t xml:space="preserve"> </w:t>
-                      </w:r>
-                      <w:proofErr w:type="spellStart"/>
-                      <w:r>
-                        <w:rPr>
-                          <w:rFonts w:ascii="Cambria" w:eastAsia="Cambria" w:hAnsi="Cambria" w:cs="Cambria"/>
-                          <w:color w:val="31849B"/>
-                          <w:sz w:val="20"/>
-                        </w:rPr>
-                        <w:t>Kerulyte,Ignas</w:t>
-                      </w:r>
-                      <w:proofErr w:type="spellEnd"/>
-                      <w:r>
-                        <w:rPr>
-                          <w:rFonts w:ascii="Cambria" w:eastAsia="Cambria" w:hAnsi="Cambria" w:cs="Cambria"/>
-                          <w:color w:val="31849B"/>
-                          <w:sz w:val="20"/>
-                        </w:rPr>
-                        <w:t xml:space="preserve"> </w:t>
-                      </w:r>
-                      <w:proofErr w:type="spellStart"/>
-                      <w:r>
-                        <w:rPr>
-                          <w:rFonts w:ascii="Cambria" w:eastAsia="Cambria" w:hAnsi="Cambria" w:cs="Cambria"/>
-                          <w:color w:val="31849B"/>
-                          <w:sz w:val="20"/>
-                        </w:rPr>
-                        <w:t>Kybransas,Rostislav</w:t>
-                      </w:r>
-                      <w:proofErr w:type="spellEnd"/>
-                      <w:r>
-                        <w:rPr>
-                          <w:rFonts w:ascii="Cambria" w:eastAsia="Cambria" w:hAnsi="Cambria" w:cs="Cambria"/>
-                          <w:color w:val="31849B"/>
-                          <w:sz w:val="20"/>
-                        </w:rPr>
-                        <w:t xml:space="preserve"> Tinchev</w:t>
+                        <w:t>Developers:Yoanna Borisova,Teodor Genov,Vladimir Katrandzhiev,Monika Kerulyte,Ignas Kybransas,Rostislav Tinchev</w:t>
                       </w:r>
                     </w:p>
                   </w:txbxContent>
@@ -861,7 +643,6 @@
           <w:docPartUnique/>
         </w:docPartObj>
       </w:sdtPr>
-      <w:sdtEndPr/>
       <w:sdtContent>
         <w:p>
           <w:pPr>
@@ -874,15 +655,7 @@
             <w:rPr>
               <w:rFonts w:cstheme="majorHAnsi"/>
             </w:rPr>
-            <w:t>Conten</w:t>
-          </w:r>
-          <w:bookmarkStart w:id="2" w:name="_GoBack"/>
-          <w:bookmarkEnd w:id="2"/>
-          <w:r>
-            <w:rPr>
-              <w:rFonts w:cstheme="majorHAnsi"/>
-            </w:rPr>
-            <w:t>ts</w:t>
+            <w:t>Contents</w:t>
           </w:r>
         </w:p>
         <w:p>
@@ -1356,7 +1129,7 @@
           <w:rFonts w:cstheme="majorHAnsi"/>
         </w:rPr>
       </w:pPr>
-      <w:bookmarkStart w:id="3" w:name="_Toc512955286"/>
+      <w:bookmarkStart w:id="2" w:name="_Toc512955286"/>
       <w:r>
         <w:rPr>
           <w:rFonts w:cstheme="majorHAnsi"/>
@@ -1364,19 +1137,11 @@
         <w:lastRenderedPageBreak/>
         <w:t>Overview</w:t>
       </w:r>
-      <w:bookmarkEnd w:id="3"/>
+      <w:bookmarkEnd w:id="2"/>
     </w:p>
     <w:p>
       <w:r>
-        <w:t xml:space="preserve">Airport Traffic Simulator is an application that </w:t>
-      </w:r>
-      <w:proofErr w:type="gramStart"/>
-      <w:r>
-        <w:t>is used</w:t>
-      </w:r>
-      <w:proofErr w:type="gramEnd"/>
-      <w:r>
-        <w:t xml:space="preserve"> at the airport, by employees at the Control Tower to regulate air traffic.</w:t>
+        <w:t>Airport Traffic Simulator is an application that is used at the airport, by employees at the Control Tower to regulate air traffic.</w:t>
       </w:r>
     </w:p>
     <w:p>
@@ -1387,15 +1152,7 @@
         </w:rPr>
       </w:pPr>
       <w:r>
-        <w:t xml:space="preserve">This spec is going to </w:t>
-      </w:r>
-      <w:proofErr w:type="gramStart"/>
-      <w:r>
-        <w:t>be updated</w:t>
-      </w:r>
-      <w:proofErr w:type="gramEnd"/>
-      <w:r>
-        <w:t xml:space="preserve"> throughout the entire course until realizing the project.</w:t>
+        <w:t>This spec is going to be updated throughout the entire course until realizing the project.</w:t>
       </w:r>
       <w:r>
         <w:rPr>
@@ -1427,26 +1184,18 @@
     </w:p>
     <w:p>
       <w:r>
-        <w:t xml:space="preserve">This spec discusses what the application will contain visually, how the user can interact with it and how the application </w:t>
-      </w:r>
-      <w:proofErr w:type="gramStart"/>
-      <w:r>
-        <w:t>is structured</w:t>
-      </w:r>
-      <w:proofErr w:type="gramEnd"/>
-      <w:r>
-        <w:t xml:space="preserve"> behind the visualization. </w:t>
+        <w:t xml:space="preserve">This spec discusses what the application will contain visually, how the user can interact with it and how the application is structured behind the visualization. </w:t>
       </w:r>
     </w:p>
     <w:p>
       <w:pPr>
         <w:pStyle w:val="Heading1"/>
       </w:pPr>
-      <w:bookmarkStart w:id="4" w:name="_Toc512955287"/>
+      <w:bookmarkStart w:id="3" w:name="_Toc512955287"/>
       <w:r>
         <w:t>Class Diagrams</w:t>
       </w:r>
-      <w:bookmarkEnd w:id="4"/>
+      <w:bookmarkEnd w:id="3"/>
     </w:p>
     <w:p>
       <w:pPr>
@@ -1465,6 +1214,7 @@
           <w:color w:val="2E74B5" w:themeColor="accent1" w:themeShade="BF"/>
           <w:sz w:val="32"/>
           <w:szCs w:val="32"/>
+          <w:lang w:val="en-GB" w:eastAsia="en-GB"/>
         </w:rPr>
         <w:drawing>
           <wp:anchor distT="0" distB="0" distL="114300" distR="114300" simplePos="0" relativeHeight="251660288" behindDoc="0" locked="0" layoutInCell="1" allowOverlap="1">
@@ -1523,21 +1273,1516 @@
         <w:br w:type="page"/>
       </w:r>
     </w:p>
+    <w:tbl>
+      <w:tblPr>
+        <w:tblStyle w:val="PlainTable1"/>
+        <w:tblW w:w="9634" w:type="dxa"/>
+        <w:tblLook w:val="04A0" w:firstRow="1" w:lastRow="0" w:firstColumn="1" w:lastColumn="0" w:noHBand="0" w:noVBand="1"/>
+      </w:tblPr>
+      <w:tblGrid>
+        <w:gridCol w:w="3427"/>
+        <w:gridCol w:w="6207"/>
+      </w:tblGrid>
+      <w:tr>
+        <w:trPr>
+          <w:cnfStyle w:val="100000000000" w:firstRow="1" w:lastRow="0" w:firstColumn="0" w:lastColumn="0" w:oddVBand="0" w:evenVBand="0" w:oddHBand="0" w:evenHBand="0" w:firstRowFirstColumn="0" w:firstRowLastColumn="0" w:lastRowFirstColumn="0" w:lastRowLastColumn="0"/>
+        </w:trPr>
+        <w:tc>
+          <w:tcPr>
+            <w:cnfStyle w:val="001000000000" w:firstRow="0" w:lastRow="0" w:firstColumn="1" w:lastColumn="0" w:oddVBand="0" w:evenVBand="0" w:oddHBand="0" w:evenHBand="0" w:firstRowFirstColumn="0" w:firstRowLastColumn="0" w:lastRowFirstColumn="0" w:lastRowLastColumn="0"/>
+            <w:tcW w:w="2337" w:type="dxa"/>
+          </w:tcPr>
+          <w:p>
+            <w:pPr>
+              <w:spacing w:line="259" w:lineRule="auto"/>
+              <w:rPr>
+                <w:rFonts w:asciiTheme="majorHAnsi" w:eastAsiaTheme="majorEastAsia" w:hAnsiTheme="majorHAnsi" w:cstheme="majorBidi"/>
+                <w:color w:val="2E74B5" w:themeColor="accent1" w:themeShade="BF"/>
+                <w:sz w:val="32"/>
+                <w:szCs w:val="32"/>
+              </w:rPr>
+            </w:pPr>
+            <w:bookmarkStart w:id="4" w:name="_Toc512955288"/>
+            <w:r>
+              <w:rPr>
+                <w:rFonts w:asciiTheme="majorHAnsi" w:eastAsiaTheme="majorEastAsia" w:hAnsiTheme="majorHAnsi" w:cstheme="majorBidi"/>
+                <w:color w:val="2E74B5" w:themeColor="accent1" w:themeShade="BF"/>
+                <w:sz w:val="32"/>
+                <w:szCs w:val="32"/>
+              </w:rPr>
+              <w:lastRenderedPageBreak/>
+              <w:t>CLASS</w:t>
+            </w:r>
+          </w:p>
+        </w:tc>
+        <w:tc>
+          <w:tcPr>
+            <w:tcW w:w="7297" w:type="dxa"/>
+          </w:tcPr>
+          <w:p>
+            <w:pPr>
+              <w:spacing w:line="259" w:lineRule="auto"/>
+              <w:cnfStyle w:val="100000000000" w:firstRow="1" w:lastRow="0" w:firstColumn="0" w:lastColumn="0" w:oddVBand="0" w:evenVBand="0" w:oddHBand="0" w:evenHBand="0" w:firstRowFirstColumn="0" w:firstRowLastColumn="0" w:lastRowFirstColumn="0" w:lastRowLastColumn="0"/>
+              <w:rPr>
+                <w:rFonts w:asciiTheme="majorHAnsi" w:eastAsiaTheme="majorEastAsia" w:hAnsiTheme="majorHAnsi" w:cstheme="majorBidi"/>
+                <w:color w:val="2E74B5" w:themeColor="accent1" w:themeShade="BF"/>
+                <w:sz w:val="32"/>
+                <w:szCs w:val="32"/>
+                <w:lang w:val="bg-BG"/>
+              </w:rPr>
+            </w:pPr>
+            <w:r>
+              <w:rPr>
+                <w:rFonts w:asciiTheme="majorHAnsi" w:eastAsiaTheme="majorEastAsia" w:hAnsiTheme="majorHAnsi" w:cstheme="majorBidi"/>
+                <w:color w:val="2E74B5" w:themeColor="accent1" w:themeShade="BF"/>
+                <w:sz w:val="32"/>
+                <w:szCs w:val="32"/>
+              </w:rPr>
+              <w:t>CONTENTS</w:t>
+            </w:r>
+          </w:p>
+        </w:tc>
+      </w:tr>
+      <w:tr>
+        <w:trPr>
+          <w:cnfStyle w:val="000000100000" w:firstRow="0" w:lastRow="0" w:firstColumn="0" w:lastColumn="0" w:oddVBand="0" w:evenVBand="0" w:oddHBand="1" w:evenHBand="0" w:firstRowFirstColumn="0" w:firstRowLastColumn="0" w:lastRowFirstColumn="0" w:lastRowLastColumn="0"/>
+          <w:trHeight w:val="1610"/>
+        </w:trPr>
+        <w:tc>
+          <w:tcPr>
+            <w:cnfStyle w:val="001000000000" w:firstRow="0" w:lastRow="0" w:firstColumn="1" w:lastColumn="0" w:oddVBand="0" w:evenVBand="0" w:oddHBand="0" w:evenHBand="0" w:firstRowFirstColumn="0" w:firstRowLastColumn="0" w:lastRowFirstColumn="0" w:lastRowLastColumn="0"/>
+            <w:tcW w:w="2337" w:type="dxa"/>
+          </w:tcPr>
+          <w:p>
+            <w:pPr>
+              <w:spacing w:line="259" w:lineRule="auto"/>
+              <w:rPr>
+                <w:rFonts w:asciiTheme="majorHAnsi" w:eastAsiaTheme="majorEastAsia" w:hAnsiTheme="majorHAnsi" w:cstheme="majorBidi"/>
+                <w:b w:val="0"/>
+                <w:bCs w:val="0"/>
+                <w:sz w:val="32"/>
+                <w:szCs w:val="32"/>
+                <w:lang w:val="bg-BG"/>
+              </w:rPr>
+            </w:pPr>
+            <w:r>
+              <w:rPr>
+                <w:rFonts w:asciiTheme="majorHAnsi" w:eastAsiaTheme="majorEastAsia" w:hAnsiTheme="majorHAnsi" w:cstheme="majorBidi"/>
+                <w:sz w:val="28"/>
+                <w:szCs w:val="32"/>
+              </w:rPr>
+              <w:t>Airport</w:t>
+            </w:r>
+          </w:p>
+          <w:p>
+            <w:pPr>
+              <w:pStyle w:val="ListParagraph"/>
+              <w:numPr>
+                <w:ilvl w:val="0"/>
+                <w:numId w:val="8"/>
+              </w:numPr>
+            </w:pPr>
+            <w:r>
+              <w:rPr>
+                <w:b w:val="0"/>
+              </w:rPr>
+              <w:t>n</w:t>
+            </w:r>
+            <w:r>
+              <w:rPr>
+                <w:b w:val="0"/>
+              </w:rPr>
+              <w:t>ame</w:t>
+            </w:r>
+          </w:p>
+          <w:p>
+            <w:pPr>
+              <w:pStyle w:val="ListParagraph"/>
+              <w:numPr>
+                <w:ilvl w:val="0"/>
+                <w:numId w:val="8"/>
+              </w:numPr>
+            </w:pPr>
+            <w:r>
+              <w:rPr>
+                <w:b w:val="0"/>
+              </w:rPr>
+              <w:t>planeLand()</w:t>
+            </w:r>
+          </w:p>
+          <w:p>
+            <w:pPr>
+              <w:pStyle w:val="ListParagraph"/>
+              <w:numPr>
+                <w:ilvl w:val="0"/>
+                <w:numId w:val="8"/>
+              </w:numPr>
+            </w:pPr>
+            <w:r>
+              <w:rPr>
+                <w:b w:val="0"/>
+              </w:rPr>
+              <w:t>planeTakeOff()</w:t>
+            </w:r>
+          </w:p>
+          <w:p>
+            <w:pPr>
+              <w:pStyle w:val="ListParagraph"/>
+              <w:numPr>
+                <w:ilvl w:val="0"/>
+                <w:numId w:val="8"/>
+              </w:numPr>
+              <w:rPr>
+                <w:rFonts w:asciiTheme="majorHAnsi" w:eastAsiaTheme="majorEastAsia" w:hAnsiTheme="majorHAnsi" w:cstheme="majorBidi"/>
+                <w:sz w:val="32"/>
+                <w:szCs w:val="32"/>
+                <w:lang w:val="bg-BG"/>
+              </w:rPr>
+            </w:pPr>
+            <w:r>
+              <w:rPr>
+                <w:b w:val="0"/>
+              </w:rPr>
+              <w:t>addS</w:t>
+            </w:r>
+            <w:r>
+              <w:rPr>
+                <w:b w:val="0"/>
+              </w:rPr>
+              <w:t>trip()</w:t>
+            </w:r>
+          </w:p>
+          <w:p>
+            <w:pPr>
+              <w:pStyle w:val="ListParagraph"/>
+              <w:numPr>
+                <w:ilvl w:val="0"/>
+                <w:numId w:val="8"/>
+              </w:numPr>
+              <w:rPr>
+                <w:rFonts w:asciiTheme="majorHAnsi" w:eastAsiaTheme="majorEastAsia" w:hAnsiTheme="majorHAnsi" w:cstheme="majorBidi"/>
+                <w:sz w:val="32"/>
+                <w:szCs w:val="32"/>
+                <w:lang w:val="bg-BG"/>
+              </w:rPr>
+            </w:pPr>
+            <w:r>
+              <w:rPr>
+                <w:b w:val="0"/>
+              </w:rPr>
+              <w:t>removeStrip()</w:t>
+            </w:r>
+          </w:p>
+        </w:tc>
+        <w:tc>
+          <w:tcPr>
+            <w:tcW w:w="7297" w:type="dxa"/>
+          </w:tcPr>
+          <w:p>
+            <w:pPr>
+              <w:spacing w:line="259" w:lineRule="auto"/>
+              <w:cnfStyle w:val="000000100000" w:firstRow="0" w:lastRow="0" w:firstColumn="0" w:lastColumn="0" w:oddVBand="0" w:evenVBand="0" w:oddHBand="1" w:evenHBand="0" w:firstRowFirstColumn="0" w:firstRowLastColumn="0" w:lastRowFirstColumn="0" w:lastRowLastColumn="0"/>
+              <w:rPr>
+                <w:rFonts w:asciiTheme="majorHAnsi" w:eastAsiaTheme="majorEastAsia" w:hAnsiTheme="majorHAnsi" w:cstheme="majorBidi"/>
+                <w:color w:val="2E74B5" w:themeColor="accent1" w:themeShade="BF"/>
+                <w:sz w:val="32"/>
+                <w:szCs w:val="32"/>
+                <w:lang w:val="bg-BG"/>
+              </w:rPr>
+            </w:pPr>
+            <w:r>
+              <w:rPr>
+                <w:rFonts w:asciiTheme="majorHAnsi" w:eastAsiaTheme="majorEastAsia" w:hAnsiTheme="majorHAnsi" w:cstheme="majorBidi"/>
+                <w:sz w:val="24"/>
+                <w:szCs w:val="32"/>
+              </w:rPr>
+              <w:t>Name simply resembles the name of the airport, where planes will land. Method planeLand() is the method that is used to indicate if any plane is landing.</w:t>
+            </w:r>
+            <w:r>
+              <w:rPr>
+                <w:rFonts w:asciiTheme="majorHAnsi" w:eastAsiaTheme="majorEastAsia" w:hAnsiTheme="majorHAnsi" w:cstheme="majorBidi"/>
+                <w:sz w:val="24"/>
+                <w:szCs w:val="32"/>
+                <w:lang w:val="bg-BG"/>
+              </w:rPr>
+              <w:t xml:space="preserve"> </w:t>
+            </w:r>
+            <w:r>
+              <w:rPr>
+                <w:rFonts w:asciiTheme="majorHAnsi" w:eastAsiaTheme="majorEastAsia" w:hAnsiTheme="majorHAnsi" w:cstheme="majorBidi"/>
+                <w:sz w:val="24"/>
+                <w:szCs w:val="32"/>
+                <w:lang w:val="en-GB"/>
+              </w:rPr>
+              <w:t>Method planeTakeOff() is used to indicate if any plane is taking off. Addstrip() method would simply add another strip to the airport.</w:t>
+            </w:r>
+            <w:r>
+              <w:rPr>
+                <w:rFonts w:asciiTheme="majorHAnsi" w:eastAsiaTheme="majorEastAsia" w:hAnsiTheme="majorHAnsi" w:cstheme="majorBidi"/>
+                <w:sz w:val="24"/>
+                <w:szCs w:val="32"/>
+                <w:lang w:val="en-GB"/>
+              </w:rPr>
+              <w:t xml:space="preserve"> RemoveStrip() would simply remove chosen strip from the aiport.</w:t>
+            </w:r>
+            <w:r>
+              <w:rPr>
+                <w:rFonts w:asciiTheme="majorHAnsi" w:eastAsiaTheme="majorEastAsia" w:hAnsiTheme="majorHAnsi" w:cstheme="majorBidi"/>
+                <w:sz w:val="24"/>
+                <w:szCs w:val="32"/>
+                <w:lang w:val="en-GB"/>
+              </w:rPr>
+              <w:t xml:space="preserve"> Every airport must contain at least two airstrips.</w:t>
+            </w:r>
+          </w:p>
+        </w:tc>
+      </w:tr>
+      <w:tr>
+        <w:tc>
+          <w:tcPr>
+            <w:cnfStyle w:val="001000000000" w:firstRow="0" w:lastRow="0" w:firstColumn="1" w:lastColumn="0" w:oddVBand="0" w:evenVBand="0" w:oddHBand="0" w:evenHBand="0" w:firstRowFirstColumn="0" w:firstRowLastColumn="0" w:lastRowFirstColumn="0" w:lastRowLastColumn="0"/>
+            <w:tcW w:w="2337" w:type="dxa"/>
+          </w:tcPr>
+          <w:p>
+            <w:pPr>
+              <w:spacing w:line="259" w:lineRule="auto"/>
+              <w:rPr>
+                <w:rFonts w:asciiTheme="majorHAnsi" w:eastAsiaTheme="majorEastAsia" w:hAnsiTheme="majorHAnsi" w:cstheme="majorBidi"/>
+                <w:sz w:val="28"/>
+                <w:szCs w:val="32"/>
+                <w:lang w:val="en-GB"/>
+              </w:rPr>
+            </w:pPr>
+            <w:r>
+              <w:rPr>
+                <w:rFonts w:asciiTheme="majorHAnsi" w:eastAsiaTheme="majorEastAsia" w:hAnsiTheme="majorHAnsi" w:cstheme="majorBidi"/>
+                <w:sz w:val="28"/>
+                <w:szCs w:val="32"/>
+                <w:lang w:val="en-GB"/>
+              </w:rPr>
+              <w:t>Airstrip</w:t>
+            </w:r>
+          </w:p>
+          <w:p>
+            <w:pPr>
+              <w:pStyle w:val="ListParagraph"/>
+              <w:numPr>
+                <w:ilvl w:val="0"/>
+                <w:numId w:val="11"/>
+              </w:numPr>
+              <w:spacing w:line="259" w:lineRule="auto"/>
+              <w:rPr>
+                <w:rFonts w:asciiTheme="majorHAnsi" w:eastAsiaTheme="majorEastAsia" w:hAnsiTheme="majorHAnsi" w:cstheme="majorBidi"/>
+                <w:szCs w:val="32"/>
+                <w:lang w:val="en-GB"/>
+              </w:rPr>
+            </w:pPr>
+            <w:r>
+              <w:rPr>
+                <w:rFonts w:asciiTheme="majorHAnsi" w:eastAsiaTheme="majorEastAsia" w:hAnsiTheme="majorHAnsi" w:cstheme="majorBidi"/>
+                <w:b w:val="0"/>
+                <w:szCs w:val="32"/>
+                <w:lang w:val="en-GB"/>
+              </w:rPr>
+              <w:t>t</w:t>
+            </w:r>
+            <w:r>
+              <w:rPr>
+                <w:rFonts w:asciiTheme="majorHAnsi" w:eastAsiaTheme="majorEastAsia" w:hAnsiTheme="majorHAnsi" w:cstheme="majorBidi"/>
+                <w:b w:val="0"/>
+                <w:szCs w:val="32"/>
+                <w:lang w:val="en-GB"/>
+              </w:rPr>
+              <w:t>ype</w:t>
+            </w:r>
+          </w:p>
+          <w:p>
+            <w:pPr>
+              <w:pStyle w:val="ListParagraph"/>
+              <w:numPr>
+                <w:ilvl w:val="0"/>
+                <w:numId w:val="11"/>
+              </w:numPr>
+              <w:spacing w:line="259" w:lineRule="auto"/>
+              <w:rPr>
+                <w:rFonts w:asciiTheme="majorHAnsi" w:eastAsiaTheme="majorEastAsia" w:hAnsiTheme="majorHAnsi" w:cstheme="majorBidi"/>
+                <w:szCs w:val="32"/>
+                <w:lang w:val="en-GB"/>
+              </w:rPr>
+            </w:pPr>
+            <w:r>
+              <w:rPr>
+                <w:rFonts w:asciiTheme="majorHAnsi" w:eastAsiaTheme="majorEastAsia" w:hAnsiTheme="majorHAnsi" w:cstheme="majorBidi"/>
+                <w:b w:val="0"/>
+                <w:szCs w:val="32"/>
+                <w:lang w:val="en-GB"/>
+              </w:rPr>
+              <w:t>isFree</w:t>
+            </w:r>
+          </w:p>
+          <w:p>
+            <w:pPr>
+              <w:pStyle w:val="ListParagraph"/>
+              <w:numPr>
+                <w:ilvl w:val="0"/>
+                <w:numId w:val="11"/>
+              </w:numPr>
+              <w:spacing w:line="259" w:lineRule="auto"/>
+              <w:rPr>
+                <w:rFonts w:asciiTheme="majorHAnsi" w:eastAsiaTheme="majorEastAsia" w:hAnsiTheme="majorHAnsi" w:cstheme="majorBidi"/>
+                <w:szCs w:val="32"/>
+                <w:lang w:val="en-GB"/>
+              </w:rPr>
+            </w:pPr>
+            <w:r>
+              <w:rPr>
+                <w:rFonts w:asciiTheme="majorHAnsi" w:eastAsiaTheme="majorEastAsia" w:hAnsiTheme="majorHAnsi" w:cstheme="majorBidi"/>
+                <w:b w:val="0"/>
+                <w:szCs w:val="32"/>
+                <w:lang w:val="en-GB"/>
+              </w:rPr>
+              <w:t>takeOffDirection</w:t>
+            </w:r>
+          </w:p>
+          <w:p>
+            <w:pPr>
+              <w:pStyle w:val="ListParagraph"/>
+              <w:numPr>
+                <w:ilvl w:val="0"/>
+                <w:numId w:val="11"/>
+              </w:numPr>
+              <w:spacing w:line="259" w:lineRule="auto"/>
+              <w:rPr>
+                <w:rFonts w:asciiTheme="majorHAnsi" w:eastAsiaTheme="majorEastAsia" w:hAnsiTheme="majorHAnsi" w:cstheme="majorBidi"/>
+                <w:szCs w:val="32"/>
+                <w:lang w:val="en-GB"/>
+              </w:rPr>
+            </w:pPr>
+            <w:r>
+              <w:rPr>
+                <w:rFonts w:asciiTheme="majorHAnsi" w:eastAsiaTheme="majorEastAsia" w:hAnsiTheme="majorHAnsi" w:cstheme="majorBidi"/>
+                <w:b w:val="0"/>
+                <w:szCs w:val="32"/>
+                <w:lang w:val="en-GB"/>
+              </w:rPr>
+              <w:t>landingDirection</w:t>
+            </w:r>
+          </w:p>
+          <w:p>
+            <w:pPr>
+              <w:pStyle w:val="ListParagraph"/>
+              <w:numPr>
+                <w:ilvl w:val="0"/>
+                <w:numId w:val="11"/>
+              </w:numPr>
+              <w:spacing w:line="259" w:lineRule="auto"/>
+              <w:rPr>
+                <w:rFonts w:asciiTheme="majorHAnsi" w:eastAsiaTheme="majorEastAsia" w:hAnsiTheme="majorHAnsi" w:cstheme="majorBidi"/>
+                <w:szCs w:val="32"/>
+                <w:lang w:val="en-GB"/>
+              </w:rPr>
+            </w:pPr>
+            <w:r>
+              <w:rPr>
+                <w:rFonts w:asciiTheme="majorHAnsi" w:eastAsiaTheme="majorEastAsia" w:hAnsiTheme="majorHAnsi" w:cstheme="majorBidi"/>
+                <w:b w:val="0"/>
+                <w:szCs w:val="32"/>
+                <w:lang w:val="en-GB"/>
+              </w:rPr>
+              <w:t>setStatus()</w:t>
+            </w:r>
+          </w:p>
+          <w:p>
+            <w:pPr>
+              <w:pStyle w:val="ListParagraph"/>
+              <w:numPr>
+                <w:ilvl w:val="0"/>
+                <w:numId w:val="11"/>
+              </w:numPr>
+              <w:spacing w:line="259" w:lineRule="auto"/>
+              <w:rPr>
+                <w:rFonts w:asciiTheme="majorHAnsi" w:eastAsiaTheme="majorEastAsia" w:hAnsiTheme="majorHAnsi" w:cstheme="majorBidi"/>
+                <w:szCs w:val="32"/>
+                <w:lang w:val="en-GB"/>
+              </w:rPr>
+            </w:pPr>
+            <w:r>
+              <w:rPr>
+                <w:rFonts w:asciiTheme="majorHAnsi" w:eastAsiaTheme="majorEastAsia" w:hAnsiTheme="majorHAnsi" w:cstheme="majorBidi"/>
+                <w:b w:val="0"/>
+                <w:szCs w:val="32"/>
+                <w:lang w:val="en-GB"/>
+              </w:rPr>
+              <w:t>switchDirections()</w:t>
+            </w:r>
+          </w:p>
+        </w:tc>
+        <w:tc>
+          <w:tcPr>
+            <w:tcW w:w="7297" w:type="dxa"/>
+          </w:tcPr>
+          <w:p>
+            <w:pPr>
+              <w:spacing w:line="259" w:lineRule="auto"/>
+              <w:cnfStyle w:val="000000000000" w:firstRow="0" w:lastRow="0" w:firstColumn="0" w:lastColumn="0" w:oddVBand="0" w:evenVBand="0" w:oddHBand="0" w:evenHBand="0" w:firstRowFirstColumn="0" w:firstRowLastColumn="0" w:lastRowFirstColumn="0" w:lastRowLastColumn="0"/>
+              <w:rPr>
+                <w:rFonts w:asciiTheme="majorHAnsi" w:eastAsiaTheme="majorEastAsia" w:hAnsiTheme="majorHAnsi" w:cstheme="majorBidi"/>
+                <w:sz w:val="24"/>
+                <w:szCs w:val="32"/>
+              </w:rPr>
+            </w:pPr>
+            <w:r>
+              <w:rPr>
+                <w:rFonts w:asciiTheme="majorHAnsi" w:eastAsiaTheme="majorEastAsia" w:hAnsiTheme="majorHAnsi" w:cstheme="majorBidi"/>
+                <w:sz w:val="24"/>
+                <w:szCs w:val="32"/>
+                <w:lang w:val="en-GB"/>
+              </w:rPr>
+              <w:t xml:space="preserve">In order for an airstrip to be created there must be an airport. </w:t>
+            </w:r>
+            <w:r>
+              <w:rPr>
+                <w:rFonts w:asciiTheme="majorHAnsi" w:eastAsiaTheme="majorEastAsia" w:hAnsiTheme="majorHAnsi" w:cstheme="majorBidi"/>
+                <w:sz w:val="24"/>
+                <w:szCs w:val="32"/>
+              </w:rPr>
+              <w:t>Type represents the type of the landing strip whether it is for landing or taking off. IsFree contains information whether or not the landing/taking off strip is free. TakeOffDirection is the direction of the take-off airstrip. LandingDirection is the direction of the landing strip.</w:t>
+            </w:r>
+          </w:p>
+          <w:p>
+            <w:pPr>
+              <w:spacing w:line="259" w:lineRule="auto"/>
+              <w:cnfStyle w:val="000000000000" w:firstRow="0" w:lastRow="0" w:firstColumn="0" w:lastColumn="0" w:oddVBand="0" w:evenVBand="0" w:oddHBand="0" w:evenHBand="0" w:firstRowFirstColumn="0" w:firstRowLastColumn="0" w:lastRowFirstColumn="0" w:lastRowLastColumn="0"/>
+              <w:rPr>
+                <w:rFonts w:asciiTheme="majorHAnsi" w:eastAsiaTheme="majorEastAsia" w:hAnsiTheme="majorHAnsi" w:cstheme="majorBidi"/>
+                <w:sz w:val="24"/>
+                <w:szCs w:val="32"/>
+                <w:lang w:val="en-GB"/>
+              </w:rPr>
+            </w:pPr>
+            <w:r>
+              <w:rPr>
+                <w:rFonts w:asciiTheme="majorHAnsi" w:eastAsiaTheme="majorEastAsia" w:hAnsiTheme="majorHAnsi" w:cstheme="majorBidi"/>
+                <w:sz w:val="24"/>
+                <w:szCs w:val="32"/>
+              </w:rPr>
+              <w:t xml:space="preserve">Method setStatus() sets </w:t>
+            </w:r>
+            <w:r>
+              <w:rPr>
+                <w:rFonts w:asciiTheme="majorHAnsi" w:eastAsiaTheme="majorEastAsia" w:hAnsiTheme="majorHAnsi" w:cstheme="majorBidi"/>
+                <w:sz w:val="24"/>
+                <w:szCs w:val="32"/>
+                <w:lang w:val="en-GB"/>
+              </w:rPr>
+              <w:t>the status of each airstrip</w:t>
+            </w:r>
+            <w:r>
+              <w:rPr>
+                <w:rFonts w:asciiTheme="majorHAnsi" w:eastAsiaTheme="majorEastAsia" w:hAnsiTheme="majorHAnsi" w:cstheme="majorBidi"/>
+                <w:sz w:val="24"/>
+                <w:szCs w:val="32"/>
+                <w:lang w:val="bg-BG"/>
+              </w:rPr>
+              <w:t xml:space="preserve"> </w:t>
+            </w:r>
+            <w:r>
+              <w:rPr>
+                <w:rFonts w:asciiTheme="majorHAnsi" w:eastAsiaTheme="majorEastAsia" w:hAnsiTheme="majorHAnsi" w:cstheme="majorBidi"/>
+                <w:sz w:val="24"/>
+                <w:szCs w:val="32"/>
+                <w:lang w:val="en-GB"/>
+              </w:rPr>
+              <w:t>to either taken of free. SwitchDirections() switches the directions of each airstrip.</w:t>
+            </w:r>
+          </w:p>
+        </w:tc>
+      </w:tr>
+      <w:tr>
+        <w:trPr>
+          <w:cnfStyle w:val="000000100000" w:firstRow="0" w:lastRow="0" w:firstColumn="0" w:lastColumn="0" w:oddVBand="0" w:evenVBand="0" w:oddHBand="1" w:evenHBand="0" w:firstRowFirstColumn="0" w:firstRowLastColumn="0" w:lastRowFirstColumn="0" w:lastRowLastColumn="0"/>
+        </w:trPr>
+        <w:tc>
+          <w:tcPr>
+            <w:cnfStyle w:val="001000000000" w:firstRow="0" w:lastRow="0" w:firstColumn="1" w:lastColumn="0" w:oddVBand="0" w:evenVBand="0" w:oddHBand="0" w:evenHBand="0" w:firstRowFirstColumn="0" w:firstRowLastColumn="0" w:lastRowFirstColumn="0" w:lastRowLastColumn="0"/>
+            <w:tcW w:w="2337" w:type="dxa"/>
+          </w:tcPr>
+          <w:p>
+            <w:pPr>
+              <w:spacing w:line="259" w:lineRule="auto"/>
+              <w:rPr>
+                <w:rFonts w:asciiTheme="majorHAnsi" w:eastAsiaTheme="majorEastAsia" w:hAnsiTheme="majorHAnsi" w:cstheme="majorBidi"/>
+                <w:sz w:val="28"/>
+                <w:szCs w:val="32"/>
+                <w:lang w:val="en-GB"/>
+              </w:rPr>
+            </w:pPr>
+            <w:r>
+              <w:rPr>
+                <w:rFonts w:asciiTheme="majorHAnsi" w:eastAsiaTheme="majorEastAsia" w:hAnsiTheme="majorHAnsi" w:cstheme="majorBidi"/>
+                <w:sz w:val="28"/>
+                <w:szCs w:val="32"/>
+                <w:lang w:val="en-GB"/>
+              </w:rPr>
+              <w:t>Airplane</w:t>
+            </w:r>
+          </w:p>
+          <w:p>
+            <w:pPr>
+              <w:pStyle w:val="ListParagraph"/>
+              <w:numPr>
+                <w:ilvl w:val="0"/>
+                <w:numId w:val="12"/>
+              </w:numPr>
+              <w:spacing w:line="259" w:lineRule="auto"/>
+              <w:rPr>
+                <w:rFonts w:asciiTheme="majorHAnsi" w:eastAsiaTheme="majorEastAsia" w:hAnsiTheme="majorHAnsi" w:cstheme="majorBidi"/>
+                <w:sz w:val="28"/>
+                <w:szCs w:val="32"/>
+                <w:lang w:val="en-GB"/>
+              </w:rPr>
+            </w:pPr>
+            <w:r>
+              <w:rPr>
+                <w:rFonts w:asciiTheme="majorHAnsi" w:eastAsiaTheme="majorEastAsia" w:hAnsiTheme="majorHAnsi" w:cstheme="majorBidi"/>
+                <w:b w:val="0"/>
+                <w:szCs w:val="32"/>
+                <w:lang w:val="en-GB"/>
+              </w:rPr>
+              <w:t>name</w:t>
+            </w:r>
+          </w:p>
+          <w:p>
+            <w:pPr>
+              <w:pStyle w:val="ListParagraph"/>
+              <w:numPr>
+                <w:ilvl w:val="0"/>
+                <w:numId w:val="12"/>
+              </w:numPr>
+              <w:spacing w:line="259" w:lineRule="auto"/>
+              <w:rPr>
+                <w:rFonts w:asciiTheme="majorHAnsi" w:eastAsiaTheme="majorEastAsia" w:hAnsiTheme="majorHAnsi" w:cstheme="majorBidi"/>
+                <w:sz w:val="28"/>
+                <w:szCs w:val="32"/>
+                <w:lang w:val="en-GB"/>
+              </w:rPr>
+            </w:pPr>
+            <w:r>
+              <w:rPr>
+                <w:rFonts w:asciiTheme="majorHAnsi" w:eastAsiaTheme="majorEastAsia" w:hAnsiTheme="majorHAnsi" w:cstheme="majorBidi"/>
+                <w:b w:val="0"/>
+                <w:szCs w:val="32"/>
+                <w:lang w:val="en-GB"/>
+              </w:rPr>
+              <w:t>coordinateX</w:t>
+            </w:r>
+          </w:p>
+          <w:p>
+            <w:pPr>
+              <w:pStyle w:val="ListParagraph"/>
+              <w:numPr>
+                <w:ilvl w:val="0"/>
+                <w:numId w:val="12"/>
+              </w:numPr>
+              <w:spacing w:line="259" w:lineRule="auto"/>
+              <w:rPr>
+                <w:rFonts w:asciiTheme="majorHAnsi" w:eastAsiaTheme="majorEastAsia" w:hAnsiTheme="majorHAnsi" w:cstheme="majorBidi"/>
+                <w:sz w:val="28"/>
+                <w:szCs w:val="32"/>
+                <w:lang w:val="en-GB"/>
+              </w:rPr>
+            </w:pPr>
+            <w:r>
+              <w:rPr>
+                <w:rFonts w:asciiTheme="majorHAnsi" w:eastAsiaTheme="majorEastAsia" w:hAnsiTheme="majorHAnsi" w:cstheme="majorBidi"/>
+                <w:b w:val="0"/>
+                <w:szCs w:val="32"/>
+                <w:lang w:val="en-GB"/>
+              </w:rPr>
+              <w:t>coordinate</w:t>
+            </w:r>
+            <w:r>
+              <w:rPr>
+                <w:rFonts w:asciiTheme="majorHAnsi" w:eastAsiaTheme="majorEastAsia" w:hAnsiTheme="majorHAnsi" w:cstheme="majorBidi"/>
+                <w:b w:val="0"/>
+                <w:szCs w:val="32"/>
+                <w:lang w:val="en-GB"/>
+              </w:rPr>
+              <w:t>Y</w:t>
+            </w:r>
+          </w:p>
+          <w:p>
+            <w:pPr>
+              <w:pStyle w:val="ListParagraph"/>
+              <w:numPr>
+                <w:ilvl w:val="0"/>
+                <w:numId w:val="12"/>
+              </w:numPr>
+              <w:spacing w:line="259" w:lineRule="auto"/>
+              <w:rPr>
+                <w:rFonts w:asciiTheme="majorHAnsi" w:eastAsiaTheme="majorEastAsia" w:hAnsiTheme="majorHAnsi" w:cstheme="majorBidi"/>
+                <w:sz w:val="28"/>
+                <w:szCs w:val="32"/>
+                <w:lang w:val="en-GB"/>
+              </w:rPr>
+            </w:pPr>
+            <w:r>
+              <w:rPr>
+                <w:rFonts w:asciiTheme="majorHAnsi" w:eastAsiaTheme="majorEastAsia" w:hAnsiTheme="majorHAnsi" w:cstheme="majorBidi"/>
+                <w:b w:val="0"/>
+                <w:szCs w:val="32"/>
+                <w:lang w:val="en-GB"/>
+              </w:rPr>
+              <w:t>speed</w:t>
+            </w:r>
+          </w:p>
+          <w:p>
+            <w:pPr>
+              <w:pStyle w:val="ListParagraph"/>
+              <w:numPr>
+                <w:ilvl w:val="0"/>
+                <w:numId w:val="12"/>
+              </w:numPr>
+              <w:spacing w:line="259" w:lineRule="auto"/>
+              <w:rPr>
+                <w:rFonts w:asciiTheme="majorHAnsi" w:eastAsiaTheme="majorEastAsia" w:hAnsiTheme="majorHAnsi" w:cstheme="majorBidi"/>
+                <w:sz w:val="28"/>
+                <w:szCs w:val="32"/>
+                <w:lang w:val="en-GB"/>
+              </w:rPr>
+            </w:pPr>
+            <w:r>
+              <w:rPr>
+                <w:rFonts w:asciiTheme="majorHAnsi" w:eastAsiaTheme="majorEastAsia" w:hAnsiTheme="majorHAnsi" w:cstheme="majorBidi"/>
+                <w:b w:val="0"/>
+                <w:szCs w:val="32"/>
+                <w:lang w:val="en-GB"/>
+              </w:rPr>
+              <w:t>route</w:t>
+            </w:r>
+          </w:p>
+          <w:p>
+            <w:pPr>
+              <w:pStyle w:val="ListParagraph"/>
+              <w:numPr>
+                <w:ilvl w:val="0"/>
+                <w:numId w:val="12"/>
+              </w:numPr>
+              <w:spacing w:line="259" w:lineRule="auto"/>
+              <w:rPr>
+                <w:rFonts w:asciiTheme="majorHAnsi" w:eastAsiaTheme="majorEastAsia" w:hAnsiTheme="majorHAnsi" w:cstheme="majorBidi"/>
+                <w:sz w:val="28"/>
+                <w:szCs w:val="32"/>
+                <w:lang w:val="en-GB"/>
+              </w:rPr>
+            </w:pPr>
+            <w:r>
+              <w:rPr>
+                <w:rFonts w:asciiTheme="majorHAnsi" w:eastAsiaTheme="majorEastAsia" w:hAnsiTheme="majorHAnsi" w:cstheme="majorBidi"/>
+                <w:b w:val="0"/>
+                <w:szCs w:val="32"/>
+                <w:lang w:val="en-GB"/>
+              </w:rPr>
+              <w:t>flightNumber</w:t>
+            </w:r>
+          </w:p>
+          <w:p>
+            <w:pPr>
+              <w:pStyle w:val="ListParagraph"/>
+              <w:numPr>
+                <w:ilvl w:val="0"/>
+                <w:numId w:val="12"/>
+              </w:numPr>
+              <w:spacing w:line="259" w:lineRule="auto"/>
+              <w:rPr>
+                <w:rFonts w:asciiTheme="majorHAnsi" w:eastAsiaTheme="majorEastAsia" w:hAnsiTheme="majorHAnsi" w:cstheme="majorBidi"/>
+                <w:sz w:val="28"/>
+                <w:szCs w:val="32"/>
+                <w:lang w:val="en-GB"/>
+              </w:rPr>
+            </w:pPr>
+            <w:r>
+              <w:rPr>
+                <w:rFonts w:asciiTheme="majorHAnsi" w:eastAsiaTheme="majorEastAsia" w:hAnsiTheme="majorHAnsi" w:cstheme="majorBidi"/>
+                <w:b w:val="0"/>
+                <w:szCs w:val="32"/>
+                <w:lang w:val="en-GB"/>
+              </w:rPr>
+              <w:t>setroute()</w:t>
+            </w:r>
+          </w:p>
+        </w:tc>
+        <w:tc>
+          <w:tcPr>
+            <w:tcW w:w="7297" w:type="dxa"/>
+          </w:tcPr>
+          <w:p>
+            <w:pPr>
+              <w:spacing w:line="259" w:lineRule="auto"/>
+              <w:cnfStyle w:val="000000100000" w:firstRow="0" w:lastRow="0" w:firstColumn="0" w:lastColumn="0" w:oddVBand="0" w:evenVBand="0" w:oddHBand="1" w:evenHBand="0" w:firstRowFirstColumn="0" w:firstRowLastColumn="0" w:lastRowFirstColumn="0" w:lastRowLastColumn="0"/>
+              <w:rPr>
+                <w:rFonts w:asciiTheme="majorHAnsi" w:eastAsiaTheme="majorEastAsia" w:hAnsiTheme="majorHAnsi" w:cstheme="majorBidi"/>
+                <w:sz w:val="24"/>
+                <w:szCs w:val="32"/>
+                <w:lang w:val="en-GB"/>
+              </w:rPr>
+            </w:pPr>
+            <w:r>
+              <w:rPr>
+                <w:rFonts w:asciiTheme="majorHAnsi" w:eastAsiaTheme="majorEastAsia" w:hAnsiTheme="majorHAnsi" w:cstheme="majorBidi"/>
+                <w:sz w:val="24"/>
+                <w:szCs w:val="32"/>
+              </w:rPr>
+              <w:t>Each airplane will be landing on an airstrip of type landing</w:t>
+            </w:r>
+            <w:r>
+              <w:rPr>
+                <w:rFonts w:asciiTheme="majorHAnsi" w:eastAsiaTheme="majorEastAsia" w:hAnsiTheme="majorHAnsi" w:cstheme="majorBidi"/>
+                <w:sz w:val="24"/>
+                <w:szCs w:val="32"/>
+                <w:lang w:val="bg-BG"/>
+              </w:rPr>
+              <w:t xml:space="preserve">. </w:t>
+            </w:r>
+            <w:r>
+              <w:rPr>
+                <w:rFonts w:asciiTheme="majorHAnsi" w:eastAsiaTheme="majorEastAsia" w:hAnsiTheme="majorHAnsi" w:cstheme="majorBidi"/>
+                <w:sz w:val="24"/>
+                <w:szCs w:val="32"/>
+                <w:lang w:val="en-GB"/>
+              </w:rPr>
+              <w:t>CoordinateX and coordinateY are the coordinates of the plane itself. Speed and route are the speed of the plane and route respectively. FlightNumber would be its flight number. Method setRoute() sets the route ass chosen by the user.</w:t>
+            </w:r>
+          </w:p>
+        </w:tc>
+      </w:tr>
+      <w:tr>
+        <w:tc>
+          <w:tcPr>
+            <w:cnfStyle w:val="001000000000" w:firstRow="0" w:lastRow="0" w:firstColumn="1" w:lastColumn="0" w:oddVBand="0" w:evenVBand="0" w:oddHBand="0" w:evenHBand="0" w:firstRowFirstColumn="0" w:firstRowLastColumn="0" w:lastRowFirstColumn="0" w:lastRowLastColumn="0"/>
+            <w:tcW w:w="2337" w:type="dxa"/>
+          </w:tcPr>
+          <w:p>
+            <w:pPr>
+              <w:spacing w:line="259" w:lineRule="auto"/>
+              <w:rPr>
+                <w:rFonts w:asciiTheme="majorHAnsi" w:eastAsiaTheme="majorEastAsia" w:hAnsiTheme="majorHAnsi" w:cstheme="majorBidi"/>
+                <w:sz w:val="28"/>
+                <w:szCs w:val="32"/>
+              </w:rPr>
+            </w:pPr>
+            <w:r>
+              <w:rPr>
+                <w:rFonts w:asciiTheme="majorHAnsi" w:eastAsiaTheme="majorEastAsia" w:hAnsiTheme="majorHAnsi" w:cstheme="majorBidi"/>
+                <w:sz w:val="28"/>
+                <w:szCs w:val="32"/>
+              </w:rPr>
+              <w:t>Airspace</w:t>
+            </w:r>
+          </w:p>
+          <w:p>
+            <w:pPr>
+              <w:pStyle w:val="ListParagraph"/>
+              <w:numPr>
+                <w:ilvl w:val="0"/>
+                <w:numId w:val="13"/>
+              </w:numPr>
+              <w:spacing w:line="259" w:lineRule="auto"/>
+              <w:rPr>
+                <w:rFonts w:asciiTheme="majorHAnsi" w:eastAsiaTheme="majorEastAsia" w:hAnsiTheme="majorHAnsi" w:cstheme="majorBidi"/>
+                <w:sz w:val="28"/>
+                <w:szCs w:val="32"/>
+              </w:rPr>
+            </w:pPr>
+            <w:r>
+              <w:rPr>
+                <w:rFonts w:asciiTheme="majorHAnsi" w:eastAsiaTheme="majorEastAsia" w:hAnsiTheme="majorHAnsi" w:cstheme="majorBidi"/>
+                <w:b w:val="0"/>
+                <w:szCs w:val="32"/>
+                <w:lang w:val="en-GB"/>
+              </w:rPr>
+              <w:t>airport</w:t>
+            </w:r>
+          </w:p>
+          <w:p>
+            <w:pPr>
+              <w:pStyle w:val="ListParagraph"/>
+              <w:numPr>
+                <w:ilvl w:val="0"/>
+                <w:numId w:val="13"/>
+              </w:numPr>
+              <w:spacing w:line="259" w:lineRule="auto"/>
+              <w:rPr>
+                <w:rFonts w:asciiTheme="majorHAnsi" w:eastAsiaTheme="majorEastAsia" w:hAnsiTheme="majorHAnsi" w:cstheme="majorBidi"/>
+                <w:sz w:val="28"/>
+                <w:szCs w:val="32"/>
+              </w:rPr>
+            </w:pPr>
+            <w:r>
+              <w:rPr>
+                <w:rFonts w:asciiTheme="majorHAnsi" w:eastAsiaTheme="majorEastAsia" w:hAnsiTheme="majorHAnsi" w:cstheme="majorBidi"/>
+                <w:b w:val="0"/>
+                <w:szCs w:val="32"/>
+              </w:rPr>
+              <w:t>availableCheckpoitns</w:t>
+            </w:r>
+          </w:p>
+          <w:p>
+            <w:pPr>
+              <w:pStyle w:val="ListParagraph"/>
+              <w:numPr>
+                <w:ilvl w:val="0"/>
+                <w:numId w:val="13"/>
+              </w:numPr>
+              <w:spacing w:line="259" w:lineRule="auto"/>
+              <w:rPr>
+                <w:rFonts w:asciiTheme="majorHAnsi" w:eastAsiaTheme="majorEastAsia" w:hAnsiTheme="majorHAnsi" w:cstheme="majorBidi"/>
+                <w:sz w:val="28"/>
+                <w:szCs w:val="32"/>
+              </w:rPr>
+            </w:pPr>
+            <w:r>
+              <w:rPr>
+                <w:rFonts w:asciiTheme="majorHAnsi" w:eastAsiaTheme="majorEastAsia" w:hAnsiTheme="majorHAnsi" w:cstheme="majorBidi"/>
+                <w:b w:val="0"/>
+                <w:szCs w:val="32"/>
+              </w:rPr>
+              <w:t>airplanesInTheAir</w:t>
+            </w:r>
+          </w:p>
+          <w:p>
+            <w:pPr>
+              <w:pStyle w:val="ListParagraph"/>
+              <w:numPr>
+                <w:ilvl w:val="0"/>
+                <w:numId w:val="13"/>
+              </w:numPr>
+              <w:spacing w:line="259" w:lineRule="auto"/>
+              <w:rPr>
+                <w:rFonts w:asciiTheme="majorHAnsi" w:eastAsiaTheme="majorEastAsia" w:hAnsiTheme="majorHAnsi" w:cstheme="majorBidi"/>
+                <w:sz w:val="28"/>
+                <w:szCs w:val="32"/>
+              </w:rPr>
+            </w:pPr>
+            <w:r>
+              <w:rPr>
+                <w:rFonts w:asciiTheme="majorHAnsi" w:eastAsiaTheme="majorEastAsia" w:hAnsiTheme="majorHAnsi" w:cstheme="majorBidi"/>
+                <w:b w:val="0"/>
+                <w:szCs w:val="32"/>
+              </w:rPr>
+              <w:t>weatherConditions</w:t>
+            </w:r>
+          </w:p>
+          <w:p>
+            <w:pPr>
+              <w:pStyle w:val="ListParagraph"/>
+              <w:numPr>
+                <w:ilvl w:val="0"/>
+                <w:numId w:val="13"/>
+              </w:numPr>
+              <w:spacing w:line="259" w:lineRule="auto"/>
+              <w:rPr>
+                <w:rFonts w:asciiTheme="majorHAnsi" w:eastAsiaTheme="majorEastAsia" w:hAnsiTheme="majorHAnsi" w:cstheme="majorBidi"/>
+                <w:sz w:val="28"/>
+                <w:szCs w:val="32"/>
+              </w:rPr>
+            </w:pPr>
+            <w:r>
+              <w:rPr>
+                <w:rFonts w:asciiTheme="majorHAnsi" w:eastAsiaTheme="majorEastAsia" w:hAnsiTheme="majorHAnsi" w:cstheme="majorBidi"/>
+                <w:b w:val="0"/>
+                <w:szCs w:val="32"/>
+              </w:rPr>
+              <w:t>addAirplane()</w:t>
+            </w:r>
+          </w:p>
+          <w:p>
+            <w:pPr>
+              <w:pStyle w:val="ListParagraph"/>
+              <w:numPr>
+                <w:ilvl w:val="0"/>
+                <w:numId w:val="13"/>
+              </w:numPr>
+              <w:spacing w:line="259" w:lineRule="auto"/>
+              <w:rPr>
+                <w:rFonts w:asciiTheme="majorHAnsi" w:eastAsiaTheme="majorEastAsia" w:hAnsiTheme="majorHAnsi" w:cstheme="majorBidi"/>
+                <w:sz w:val="28"/>
+                <w:szCs w:val="32"/>
+              </w:rPr>
+            </w:pPr>
+            <w:r>
+              <w:rPr>
+                <w:rFonts w:asciiTheme="majorHAnsi" w:eastAsiaTheme="majorEastAsia" w:hAnsiTheme="majorHAnsi" w:cstheme="majorBidi"/>
+                <w:b w:val="0"/>
+                <w:szCs w:val="32"/>
+              </w:rPr>
+              <w:t>addCheckpoint()</w:t>
+            </w:r>
+          </w:p>
+          <w:p>
+            <w:pPr>
+              <w:pStyle w:val="ListParagraph"/>
+              <w:numPr>
+                <w:ilvl w:val="0"/>
+                <w:numId w:val="13"/>
+              </w:numPr>
+              <w:spacing w:line="259" w:lineRule="auto"/>
+              <w:rPr>
+                <w:rFonts w:asciiTheme="majorHAnsi" w:eastAsiaTheme="majorEastAsia" w:hAnsiTheme="majorHAnsi" w:cstheme="majorBidi"/>
+                <w:sz w:val="28"/>
+                <w:szCs w:val="32"/>
+              </w:rPr>
+            </w:pPr>
+            <w:r>
+              <w:rPr>
+                <w:rFonts w:asciiTheme="majorHAnsi" w:eastAsiaTheme="majorEastAsia" w:hAnsiTheme="majorHAnsi" w:cstheme="majorBidi"/>
+                <w:b w:val="0"/>
+                <w:szCs w:val="32"/>
+              </w:rPr>
+              <w:t>removeCheckpoint()</w:t>
+            </w:r>
+          </w:p>
+          <w:p>
+            <w:pPr>
+              <w:pStyle w:val="ListParagraph"/>
+              <w:numPr>
+                <w:ilvl w:val="0"/>
+                <w:numId w:val="13"/>
+              </w:numPr>
+              <w:spacing w:line="259" w:lineRule="auto"/>
+              <w:rPr>
+                <w:rFonts w:asciiTheme="majorHAnsi" w:eastAsiaTheme="majorEastAsia" w:hAnsiTheme="majorHAnsi" w:cstheme="majorBidi"/>
+                <w:sz w:val="28"/>
+                <w:szCs w:val="32"/>
+              </w:rPr>
+            </w:pPr>
+            <w:r>
+              <w:rPr>
+                <w:rFonts w:asciiTheme="majorHAnsi" w:eastAsiaTheme="majorEastAsia" w:hAnsiTheme="majorHAnsi" w:cstheme="majorBidi"/>
+                <w:b w:val="0"/>
+                <w:szCs w:val="32"/>
+              </w:rPr>
+              <w:t>changeWeatherConditions()</w:t>
+            </w:r>
+          </w:p>
+        </w:tc>
+        <w:tc>
+          <w:tcPr>
+            <w:tcW w:w="7297" w:type="dxa"/>
+          </w:tcPr>
+          <w:p>
+            <w:pPr>
+              <w:spacing w:line="259" w:lineRule="auto"/>
+              <w:cnfStyle w:val="000000000000" w:firstRow="0" w:lastRow="0" w:firstColumn="0" w:lastColumn="0" w:oddVBand="0" w:evenVBand="0" w:oddHBand="0" w:evenHBand="0" w:firstRowFirstColumn="0" w:firstRowLastColumn="0" w:lastRowFirstColumn="0" w:lastRowLastColumn="0"/>
+              <w:rPr>
+                <w:rFonts w:asciiTheme="majorHAnsi" w:eastAsiaTheme="majorEastAsia" w:hAnsiTheme="majorHAnsi" w:cstheme="majorBidi"/>
+                <w:sz w:val="24"/>
+                <w:szCs w:val="32"/>
+              </w:rPr>
+            </w:pPr>
+            <w:r>
+              <w:rPr>
+                <w:rFonts w:asciiTheme="majorHAnsi" w:eastAsiaTheme="majorEastAsia" w:hAnsiTheme="majorHAnsi" w:cstheme="majorBidi"/>
+                <w:sz w:val="24"/>
+                <w:szCs w:val="32"/>
+              </w:rPr>
+              <w:t>Airport is the airport itself situated in the airspace</w:t>
+            </w:r>
+            <w:r>
+              <w:rPr>
+                <w:rFonts w:asciiTheme="majorHAnsi" w:eastAsiaTheme="majorEastAsia" w:hAnsiTheme="majorHAnsi" w:cstheme="majorBidi"/>
+                <w:sz w:val="24"/>
+                <w:szCs w:val="32"/>
+              </w:rPr>
+              <w:t xml:space="preserve">. AvailableCheckpoints represents the array of checkpoints that </w:t>
+            </w:r>
+            <w:r>
+              <w:rPr>
+                <w:rFonts w:asciiTheme="majorHAnsi" w:eastAsiaTheme="majorEastAsia" w:hAnsiTheme="majorHAnsi" w:cstheme="majorBidi"/>
+                <w:sz w:val="24"/>
+                <w:szCs w:val="32"/>
+              </w:rPr>
+              <w:t>the airplanes will have to follow. AirplanesInTheAir represents an array of airplanes that are in the air at this moment. WeatherConditions symbolizes the weather conditions. Methods addAirplane() and addCheckpoint() respectively are responsible for adding airplanes and checkpoints to the airspace. Method removeCheckpoint is used by the user for removing checkpoints from the airspace.</w:t>
+            </w:r>
+          </w:p>
+        </w:tc>
+      </w:tr>
+      <w:tr>
+        <w:trPr>
+          <w:cnfStyle w:val="000000100000" w:firstRow="0" w:lastRow="0" w:firstColumn="0" w:lastColumn="0" w:oddVBand="0" w:evenVBand="0" w:oddHBand="1" w:evenHBand="0" w:firstRowFirstColumn="0" w:firstRowLastColumn="0" w:lastRowFirstColumn="0" w:lastRowLastColumn="0"/>
+        </w:trPr>
+        <w:tc>
+          <w:tcPr>
+            <w:cnfStyle w:val="001000000000" w:firstRow="0" w:lastRow="0" w:firstColumn="1" w:lastColumn="0" w:oddVBand="0" w:evenVBand="0" w:oddHBand="0" w:evenHBand="0" w:firstRowFirstColumn="0" w:firstRowLastColumn="0" w:lastRowFirstColumn="0" w:lastRowLastColumn="0"/>
+            <w:tcW w:w="2337" w:type="dxa"/>
+          </w:tcPr>
+          <w:p>
+            <w:pPr>
+              <w:spacing w:line="259" w:lineRule="auto"/>
+              <w:jc w:val="both"/>
+              <w:rPr>
+                <w:rFonts w:asciiTheme="majorHAnsi" w:eastAsiaTheme="majorEastAsia" w:hAnsiTheme="majorHAnsi" w:cstheme="majorBidi"/>
+                <w:sz w:val="28"/>
+                <w:szCs w:val="32"/>
+              </w:rPr>
+            </w:pPr>
+            <w:r>
+              <w:rPr>
+                <w:rFonts w:asciiTheme="majorHAnsi" w:eastAsiaTheme="majorEastAsia" w:hAnsiTheme="majorHAnsi" w:cstheme="majorBidi"/>
+                <w:sz w:val="28"/>
+                <w:szCs w:val="32"/>
+              </w:rPr>
+              <w:t>WeatherConditions</w:t>
+            </w:r>
+          </w:p>
+          <w:p>
+            <w:pPr>
+              <w:pStyle w:val="ListParagraph"/>
+              <w:numPr>
+                <w:ilvl w:val="0"/>
+                <w:numId w:val="14"/>
+              </w:numPr>
+              <w:spacing w:line="259" w:lineRule="auto"/>
+              <w:jc w:val="both"/>
+              <w:rPr>
+                <w:rFonts w:asciiTheme="majorHAnsi" w:eastAsiaTheme="majorEastAsia" w:hAnsiTheme="majorHAnsi" w:cstheme="majorBidi"/>
+                <w:szCs w:val="32"/>
+              </w:rPr>
+            </w:pPr>
+            <w:r>
+              <w:rPr>
+                <w:rFonts w:asciiTheme="majorHAnsi" w:eastAsiaTheme="majorEastAsia" w:hAnsiTheme="majorHAnsi" w:cstheme="majorBidi"/>
+                <w:b w:val="0"/>
+                <w:szCs w:val="32"/>
+              </w:rPr>
+              <w:t>humidity</w:t>
+            </w:r>
+          </w:p>
+          <w:p>
+            <w:pPr>
+              <w:pStyle w:val="ListParagraph"/>
+              <w:numPr>
+                <w:ilvl w:val="0"/>
+                <w:numId w:val="14"/>
+              </w:numPr>
+              <w:spacing w:line="259" w:lineRule="auto"/>
+              <w:jc w:val="both"/>
+              <w:rPr>
+                <w:rFonts w:asciiTheme="majorHAnsi" w:eastAsiaTheme="majorEastAsia" w:hAnsiTheme="majorHAnsi" w:cstheme="majorBidi"/>
+                <w:szCs w:val="32"/>
+              </w:rPr>
+            </w:pPr>
+            <w:r>
+              <w:rPr>
+                <w:rFonts w:asciiTheme="majorHAnsi" w:eastAsiaTheme="majorEastAsia" w:hAnsiTheme="majorHAnsi" w:cstheme="majorBidi"/>
+                <w:b w:val="0"/>
+                <w:szCs w:val="32"/>
+              </w:rPr>
+              <w:t>windSpeed</w:t>
+            </w:r>
+          </w:p>
+          <w:p>
+            <w:pPr>
+              <w:pStyle w:val="ListParagraph"/>
+              <w:numPr>
+                <w:ilvl w:val="0"/>
+                <w:numId w:val="14"/>
+              </w:numPr>
+              <w:spacing w:line="259" w:lineRule="auto"/>
+              <w:jc w:val="both"/>
+              <w:rPr>
+                <w:rFonts w:asciiTheme="majorHAnsi" w:eastAsiaTheme="majorEastAsia" w:hAnsiTheme="majorHAnsi" w:cstheme="majorBidi"/>
+                <w:szCs w:val="32"/>
+              </w:rPr>
+            </w:pPr>
+            <w:r>
+              <w:rPr>
+                <w:rFonts w:asciiTheme="majorHAnsi" w:eastAsiaTheme="majorEastAsia" w:hAnsiTheme="majorHAnsi" w:cstheme="majorBidi"/>
+                <w:b w:val="0"/>
+                <w:szCs w:val="32"/>
+              </w:rPr>
+              <w:t>windDirection</w:t>
+            </w:r>
+          </w:p>
+          <w:p>
+            <w:pPr>
+              <w:pStyle w:val="ListParagraph"/>
+              <w:numPr>
+                <w:ilvl w:val="0"/>
+                <w:numId w:val="14"/>
+              </w:numPr>
+              <w:spacing w:line="259" w:lineRule="auto"/>
+              <w:jc w:val="both"/>
+              <w:rPr>
+                <w:rFonts w:asciiTheme="majorHAnsi" w:eastAsiaTheme="majorEastAsia" w:hAnsiTheme="majorHAnsi" w:cstheme="majorBidi"/>
+                <w:szCs w:val="32"/>
+              </w:rPr>
+            </w:pPr>
+            <w:r>
+              <w:rPr>
+                <w:rFonts w:asciiTheme="majorHAnsi" w:eastAsiaTheme="majorEastAsia" w:hAnsiTheme="majorHAnsi" w:cstheme="majorBidi"/>
+                <w:b w:val="0"/>
+                <w:szCs w:val="32"/>
+              </w:rPr>
+              <w:t>visibility</w:t>
+            </w:r>
+          </w:p>
+          <w:p>
+            <w:pPr>
+              <w:pStyle w:val="ListParagraph"/>
+              <w:numPr>
+                <w:ilvl w:val="0"/>
+                <w:numId w:val="14"/>
+              </w:numPr>
+              <w:spacing w:line="259" w:lineRule="auto"/>
+              <w:jc w:val="both"/>
+              <w:rPr>
+                <w:rFonts w:asciiTheme="majorHAnsi" w:eastAsiaTheme="majorEastAsia" w:hAnsiTheme="majorHAnsi" w:cstheme="majorBidi"/>
+                <w:szCs w:val="32"/>
+              </w:rPr>
+            </w:pPr>
+            <w:r>
+              <w:rPr>
+                <w:rFonts w:asciiTheme="majorHAnsi" w:eastAsiaTheme="majorEastAsia" w:hAnsiTheme="majorHAnsi" w:cstheme="majorBidi"/>
+                <w:b w:val="0"/>
+                <w:szCs w:val="32"/>
+              </w:rPr>
+              <w:t>temperature</w:t>
+            </w:r>
+          </w:p>
+          <w:p>
+            <w:pPr>
+              <w:pStyle w:val="ListParagraph"/>
+              <w:numPr>
+                <w:ilvl w:val="0"/>
+                <w:numId w:val="14"/>
+              </w:numPr>
+              <w:spacing w:line="259" w:lineRule="auto"/>
+              <w:jc w:val="both"/>
+              <w:rPr>
+                <w:rFonts w:asciiTheme="majorHAnsi" w:eastAsiaTheme="majorEastAsia" w:hAnsiTheme="majorHAnsi" w:cstheme="majorBidi"/>
+                <w:szCs w:val="32"/>
+              </w:rPr>
+            </w:pPr>
+            <w:r>
+              <w:rPr>
+                <w:rFonts w:asciiTheme="majorHAnsi" w:eastAsiaTheme="majorEastAsia" w:hAnsiTheme="majorHAnsi" w:cstheme="majorBidi"/>
+                <w:b w:val="0"/>
+                <w:szCs w:val="32"/>
+              </w:rPr>
+              <w:lastRenderedPageBreak/>
+              <w:t>rainType</w:t>
+            </w:r>
+          </w:p>
+          <w:p>
+            <w:pPr>
+              <w:pStyle w:val="ListParagraph"/>
+              <w:numPr>
+                <w:ilvl w:val="0"/>
+                <w:numId w:val="14"/>
+              </w:numPr>
+              <w:spacing w:line="259" w:lineRule="auto"/>
+              <w:jc w:val="both"/>
+              <w:rPr>
+                <w:rFonts w:asciiTheme="majorHAnsi" w:eastAsiaTheme="majorEastAsia" w:hAnsiTheme="majorHAnsi" w:cstheme="majorBidi"/>
+                <w:szCs w:val="32"/>
+              </w:rPr>
+            </w:pPr>
+            <w:r>
+              <w:rPr>
+                <w:rFonts w:asciiTheme="majorHAnsi" w:eastAsiaTheme="majorEastAsia" w:hAnsiTheme="majorHAnsi" w:cstheme="majorBidi"/>
+                <w:b w:val="0"/>
+                <w:szCs w:val="32"/>
+              </w:rPr>
+              <w:t>rainIntensity</w:t>
+            </w:r>
+          </w:p>
+        </w:tc>
+        <w:tc>
+          <w:tcPr>
+            <w:tcW w:w="7297" w:type="dxa"/>
+          </w:tcPr>
+          <w:p>
+            <w:pPr>
+              <w:spacing w:line="259" w:lineRule="auto"/>
+              <w:cnfStyle w:val="000000100000" w:firstRow="0" w:lastRow="0" w:firstColumn="0" w:lastColumn="0" w:oddVBand="0" w:evenVBand="0" w:oddHBand="1" w:evenHBand="0" w:firstRowFirstColumn="0" w:firstRowLastColumn="0" w:lastRowFirstColumn="0" w:lastRowLastColumn="0"/>
+              <w:rPr>
+                <w:rFonts w:asciiTheme="majorHAnsi" w:eastAsiaTheme="majorEastAsia" w:hAnsiTheme="majorHAnsi" w:cstheme="majorBidi"/>
+                <w:sz w:val="24"/>
+                <w:szCs w:val="32"/>
+              </w:rPr>
+            </w:pPr>
+            <w:r>
+              <w:rPr>
+                <w:rFonts w:asciiTheme="majorHAnsi" w:eastAsiaTheme="majorEastAsia" w:hAnsiTheme="majorHAnsi" w:cstheme="majorBidi"/>
+                <w:sz w:val="24"/>
+                <w:szCs w:val="32"/>
+              </w:rPr>
+              <w:lastRenderedPageBreak/>
+              <w:t xml:space="preserve">Attribute humidity represents the level of humidity of the weather. WindSpeed and windDirection represent the speed of the wind and direction respectively. Visibility – the distance to which </w:t>
+            </w:r>
+            <w:r>
+              <w:rPr>
+                <w:rFonts w:asciiTheme="majorHAnsi" w:eastAsiaTheme="majorEastAsia" w:hAnsiTheme="majorHAnsi" w:cstheme="majorBidi"/>
+                <w:sz w:val="24"/>
+                <w:szCs w:val="32"/>
+              </w:rPr>
+              <w:t>everything is visible. Temperature is the temperature of the air.</w:t>
+            </w:r>
+            <w:bookmarkStart w:id="5" w:name="_GoBack"/>
+            <w:bookmarkEnd w:id="5"/>
+          </w:p>
+        </w:tc>
+      </w:tr>
+      <w:tr>
+        <w:tc>
+          <w:tcPr>
+            <w:cnfStyle w:val="001000000000" w:firstRow="0" w:lastRow="0" w:firstColumn="1" w:lastColumn="0" w:oddVBand="0" w:evenVBand="0" w:oddHBand="0" w:evenHBand="0" w:firstRowFirstColumn="0" w:firstRowLastColumn="0" w:lastRowFirstColumn="0" w:lastRowLastColumn="0"/>
+            <w:tcW w:w="2337" w:type="dxa"/>
+          </w:tcPr>
+          <w:p>
+            <w:pPr>
+              <w:spacing w:line="259" w:lineRule="auto"/>
+              <w:rPr>
+                <w:rFonts w:asciiTheme="majorHAnsi" w:eastAsiaTheme="majorEastAsia" w:hAnsiTheme="majorHAnsi" w:cstheme="majorBidi"/>
+                <w:sz w:val="28"/>
+                <w:szCs w:val="32"/>
+              </w:rPr>
+            </w:pPr>
+            <w:r>
+              <w:rPr>
+                <w:rFonts w:asciiTheme="majorHAnsi" w:eastAsiaTheme="majorEastAsia" w:hAnsiTheme="majorHAnsi" w:cstheme="majorBidi"/>
+                <w:sz w:val="28"/>
+                <w:szCs w:val="32"/>
+              </w:rPr>
+              <w:lastRenderedPageBreak/>
+              <w:t>ICheckpoint</w:t>
+            </w:r>
+          </w:p>
+          <w:p>
+            <w:pPr>
+              <w:pStyle w:val="ListParagraph"/>
+              <w:numPr>
+                <w:ilvl w:val="0"/>
+                <w:numId w:val="15"/>
+              </w:numPr>
+              <w:spacing w:line="259" w:lineRule="auto"/>
+              <w:rPr>
+                <w:rFonts w:asciiTheme="majorHAnsi" w:eastAsiaTheme="majorEastAsia" w:hAnsiTheme="majorHAnsi" w:cstheme="majorBidi"/>
+                <w:szCs w:val="32"/>
+              </w:rPr>
+            </w:pPr>
+            <w:r>
+              <w:rPr>
+                <w:rFonts w:asciiTheme="majorHAnsi" w:eastAsiaTheme="majorEastAsia" w:hAnsiTheme="majorHAnsi" w:cstheme="majorBidi"/>
+                <w:b w:val="0"/>
+                <w:szCs w:val="32"/>
+              </w:rPr>
+              <w:t>name</w:t>
+            </w:r>
+          </w:p>
+          <w:p>
+            <w:pPr>
+              <w:pStyle w:val="ListParagraph"/>
+              <w:numPr>
+                <w:ilvl w:val="0"/>
+                <w:numId w:val="15"/>
+              </w:numPr>
+              <w:spacing w:line="259" w:lineRule="auto"/>
+              <w:rPr>
+                <w:rFonts w:asciiTheme="majorHAnsi" w:eastAsiaTheme="majorEastAsia" w:hAnsiTheme="majorHAnsi" w:cstheme="majorBidi"/>
+                <w:szCs w:val="32"/>
+              </w:rPr>
+            </w:pPr>
+            <w:r>
+              <w:rPr>
+                <w:rFonts w:asciiTheme="majorHAnsi" w:eastAsiaTheme="majorEastAsia" w:hAnsiTheme="majorHAnsi" w:cstheme="majorBidi"/>
+                <w:b w:val="0"/>
+                <w:szCs w:val="32"/>
+              </w:rPr>
+              <w:t>coordinateX</w:t>
+            </w:r>
+          </w:p>
+          <w:p>
+            <w:pPr>
+              <w:pStyle w:val="ListParagraph"/>
+              <w:numPr>
+                <w:ilvl w:val="0"/>
+                <w:numId w:val="15"/>
+              </w:numPr>
+              <w:spacing w:line="259" w:lineRule="auto"/>
+              <w:rPr>
+                <w:rFonts w:asciiTheme="majorHAnsi" w:eastAsiaTheme="majorEastAsia" w:hAnsiTheme="majorHAnsi" w:cstheme="majorBidi"/>
+                <w:szCs w:val="32"/>
+              </w:rPr>
+            </w:pPr>
+            <w:r>
+              <w:rPr>
+                <w:rFonts w:asciiTheme="majorHAnsi" w:eastAsiaTheme="majorEastAsia" w:hAnsiTheme="majorHAnsi" w:cstheme="majorBidi"/>
+                <w:b w:val="0"/>
+                <w:szCs w:val="32"/>
+              </w:rPr>
+              <w:t>coordinateY</w:t>
+            </w:r>
+          </w:p>
+        </w:tc>
+        <w:tc>
+          <w:tcPr>
+            <w:tcW w:w="7297" w:type="dxa"/>
+          </w:tcPr>
+          <w:p>
+            <w:pPr>
+              <w:spacing w:line="259" w:lineRule="auto"/>
+              <w:cnfStyle w:val="000000000000" w:firstRow="0" w:lastRow="0" w:firstColumn="0" w:lastColumn="0" w:oddVBand="0" w:evenVBand="0" w:oddHBand="0" w:evenHBand="0" w:firstRowFirstColumn="0" w:firstRowLastColumn="0" w:lastRowFirstColumn="0" w:lastRowLastColumn="0"/>
+              <w:rPr>
+                <w:rFonts w:asciiTheme="majorHAnsi" w:eastAsiaTheme="majorEastAsia" w:hAnsiTheme="majorHAnsi" w:cstheme="majorBidi"/>
+                <w:color w:val="2E74B5" w:themeColor="accent1" w:themeShade="BF"/>
+                <w:sz w:val="32"/>
+                <w:szCs w:val="32"/>
+              </w:rPr>
+            </w:pPr>
+          </w:p>
+        </w:tc>
+      </w:tr>
+      <w:tr>
+        <w:trPr>
+          <w:cnfStyle w:val="000000100000" w:firstRow="0" w:lastRow="0" w:firstColumn="0" w:lastColumn="0" w:oddVBand="0" w:evenVBand="0" w:oddHBand="1" w:evenHBand="0" w:firstRowFirstColumn="0" w:firstRowLastColumn="0" w:lastRowFirstColumn="0" w:lastRowLastColumn="0"/>
+        </w:trPr>
+        <w:tc>
+          <w:tcPr>
+            <w:cnfStyle w:val="001000000000" w:firstRow="0" w:lastRow="0" w:firstColumn="1" w:lastColumn="0" w:oddVBand="0" w:evenVBand="0" w:oddHBand="0" w:evenHBand="0" w:firstRowFirstColumn="0" w:firstRowLastColumn="0" w:lastRowFirstColumn="0" w:lastRowLastColumn="0"/>
+            <w:tcW w:w="2337" w:type="dxa"/>
+          </w:tcPr>
+          <w:p>
+            <w:pPr>
+              <w:spacing w:line="259" w:lineRule="auto"/>
+              <w:rPr>
+                <w:rFonts w:asciiTheme="majorHAnsi" w:eastAsiaTheme="majorEastAsia" w:hAnsiTheme="majorHAnsi" w:cstheme="majorBidi"/>
+                <w:sz w:val="28"/>
+                <w:szCs w:val="32"/>
+              </w:rPr>
+            </w:pPr>
+            <w:r>
+              <w:rPr>
+                <w:rFonts w:asciiTheme="majorHAnsi" w:eastAsiaTheme="majorEastAsia" w:hAnsiTheme="majorHAnsi" w:cstheme="majorBidi"/>
+                <w:sz w:val="28"/>
+                <w:szCs w:val="32"/>
+              </w:rPr>
+              <w:t>RainType</w:t>
+            </w:r>
+          </w:p>
+          <w:p>
+            <w:pPr>
+              <w:pStyle w:val="ListParagraph"/>
+              <w:numPr>
+                <w:ilvl w:val="0"/>
+                <w:numId w:val="16"/>
+              </w:numPr>
+              <w:spacing w:line="259" w:lineRule="auto"/>
+              <w:rPr>
+                <w:rFonts w:asciiTheme="majorHAnsi" w:eastAsiaTheme="majorEastAsia" w:hAnsiTheme="majorHAnsi" w:cstheme="majorBidi"/>
+                <w:szCs w:val="32"/>
+              </w:rPr>
+            </w:pPr>
+            <w:r>
+              <w:rPr>
+                <w:rFonts w:asciiTheme="majorHAnsi" w:eastAsiaTheme="majorEastAsia" w:hAnsiTheme="majorHAnsi" w:cstheme="majorBidi"/>
+                <w:b w:val="0"/>
+                <w:szCs w:val="32"/>
+              </w:rPr>
+              <w:t>RAIN</w:t>
+            </w:r>
+          </w:p>
+          <w:p>
+            <w:pPr>
+              <w:pStyle w:val="ListParagraph"/>
+              <w:numPr>
+                <w:ilvl w:val="0"/>
+                <w:numId w:val="16"/>
+              </w:numPr>
+              <w:spacing w:line="259" w:lineRule="auto"/>
+              <w:rPr>
+                <w:rFonts w:asciiTheme="majorHAnsi" w:eastAsiaTheme="majorEastAsia" w:hAnsiTheme="majorHAnsi" w:cstheme="majorBidi"/>
+                <w:szCs w:val="32"/>
+              </w:rPr>
+            </w:pPr>
+            <w:r>
+              <w:rPr>
+                <w:rFonts w:asciiTheme="majorHAnsi" w:eastAsiaTheme="majorEastAsia" w:hAnsiTheme="majorHAnsi" w:cstheme="majorBidi"/>
+                <w:b w:val="0"/>
+                <w:szCs w:val="32"/>
+              </w:rPr>
+              <w:t>SNOWFALL</w:t>
+            </w:r>
+          </w:p>
+          <w:p>
+            <w:pPr>
+              <w:pStyle w:val="ListParagraph"/>
+              <w:numPr>
+                <w:ilvl w:val="0"/>
+                <w:numId w:val="16"/>
+              </w:numPr>
+              <w:spacing w:line="259" w:lineRule="auto"/>
+              <w:rPr>
+                <w:rFonts w:asciiTheme="majorHAnsi" w:eastAsiaTheme="majorEastAsia" w:hAnsiTheme="majorHAnsi" w:cstheme="majorBidi"/>
+                <w:szCs w:val="32"/>
+              </w:rPr>
+            </w:pPr>
+            <w:r>
+              <w:rPr>
+                <w:rFonts w:asciiTheme="majorHAnsi" w:eastAsiaTheme="majorEastAsia" w:hAnsiTheme="majorHAnsi" w:cstheme="majorBidi"/>
+                <w:b w:val="0"/>
+                <w:szCs w:val="32"/>
+              </w:rPr>
+              <w:t>HALE</w:t>
+            </w:r>
+          </w:p>
+        </w:tc>
+        <w:tc>
+          <w:tcPr>
+            <w:tcW w:w="7297" w:type="dxa"/>
+          </w:tcPr>
+          <w:p>
+            <w:pPr>
+              <w:spacing w:line="259" w:lineRule="auto"/>
+              <w:cnfStyle w:val="000000100000" w:firstRow="0" w:lastRow="0" w:firstColumn="0" w:lastColumn="0" w:oddVBand="0" w:evenVBand="0" w:oddHBand="1" w:evenHBand="0" w:firstRowFirstColumn="0" w:firstRowLastColumn="0" w:lastRowFirstColumn="0" w:lastRowLastColumn="0"/>
+              <w:rPr>
+                <w:rFonts w:asciiTheme="majorHAnsi" w:eastAsiaTheme="majorEastAsia" w:hAnsiTheme="majorHAnsi" w:cstheme="majorBidi"/>
+                <w:color w:val="2E74B5" w:themeColor="accent1" w:themeShade="BF"/>
+                <w:sz w:val="32"/>
+                <w:szCs w:val="32"/>
+              </w:rPr>
+            </w:pPr>
+          </w:p>
+        </w:tc>
+      </w:tr>
+    </w:tbl>
     <w:p>
       <w:pPr>
+        <w:spacing w:line="259" w:lineRule="auto"/>
+        <w:rPr>
+          <w:rFonts w:asciiTheme="majorHAnsi" w:eastAsiaTheme="majorEastAsia" w:hAnsiTheme="majorHAnsi" w:cstheme="majorBidi"/>
+          <w:color w:val="2E74B5" w:themeColor="accent1" w:themeShade="BF"/>
+          <w:sz w:val="32"/>
+          <w:szCs w:val="32"/>
+        </w:rPr>
+      </w:pPr>
+    </w:p>
+    <w:p>
+      <w:pPr>
         <w:pStyle w:val="Heading1"/>
       </w:pPr>
-      <w:bookmarkStart w:id="5" w:name="_Toc512955288"/>
       <w:r>
         <w:lastRenderedPageBreak/>
         <w:t>Sequence Diagram</w:t>
       </w:r>
-      <w:bookmarkEnd w:id="5"/>
+      <w:bookmarkEnd w:id="4"/>
     </w:p>
     <w:p>
       <w:r>
         <w:rPr>
           <w:noProof/>
+          <w:lang w:val="en-GB" w:eastAsia="en-GB"/>
         </w:rPr>
         <w:drawing>
           <wp:inline distT="0" distB="0" distL="0" distR="0">
@@ -1649,39 +2894,7 @@
         <w:pStyle w:val="NoSpacing"/>
       </w:pPr>
       <w:r>
-        <w:t xml:space="preserve">The simulation screen contains left and right side menus and a grid. Through the left side menu, the user can control the outside variables like weather.  On there, the user can also find a play button, when on click, initiates the whole simulation process. On the right side menu, the user can find buttons that implement the “add”, “remove, “save”, “upload”, “probability” functions. The “add” function </w:t>
-      </w:r>
-      <w:proofErr w:type="gramStart"/>
-      <w:r>
-        <w:t>is used</w:t>
-      </w:r>
-      <w:proofErr w:type="gramEnd"/>
-      <w:r>
-        <w:t xml:space="preserve"> for the user to enter editing mode so that they can add checkpoints. After the user has entered editing mode, the start button </w:t>
-      </w:r>
-      <w:proofErr w:type="gramStart"/>
-      <w:r>
-        <w:t>is substituted</w:t>
-      </w:r>
-      <w:proofErr w:type="gramEnd"/>
-      <w:r>
-        <w:t xml:space="preserve"> with a stop button that implements a function that exits the editing mode. The “remove” function </w:t>
-      </w:r>
-      <w:proofErr w:type="gramStart"/>
-      <w:r>
-        <w:t>is used</w:t>
-      </w:r>
-      <w:proofErr w:type="gramEnd"/>
-      <w:r>
-        <w:t xml:space="preserve"> to remove a checkpoint from the grid. “</w:t>
-      </w:r>
-      <w:proofErr w:type="gramStart"/>
-      <w:r>
-        <w:t>save</w:t>
-      </w:r>
-      <w:proofErr w:type="gramEnd"/>
-      <w:r>
-        <w:t>” and “upload” functions are used to read checkpoints from a file or upload  the current state to a file, respectively.</w:t>
+        <w:t>The simulation screen contains left and right side menus and a grid. Through the left side menu, the user can control the outside variables like weather.  On there, the user can also find a play button, when on click, initiates the whole simulation process. On the right side menu, the user can find buttons that implement the “add”, “remove, “save”, “upload”, “probability” functions. The “add” function is used for the user to enter editing mode so that they can add checkpoints. After the user has entered editing mode, the start button is substituted with a stop button that implements a function that exits the editing mode. The “remove” function is used to remove a checkpoint from the grid. “save” and “upload” functions are used to read checkpoints from a file or upload  the current state to a file, respectively.</w:t>
       </w:r>
     </w:p>
     <w:p/>
@@ -1696,7 +2909,7 @@
 </file>
 
 <file path=word/numbering.xml><?xml version="1.0" encoding="utf-8"?>
-<w:numbering xmlns:wpc="http://schemas.microsoft.com/office/word/2010/wordprocessingCanvas" xmlns:cx="http://schemas.microsoft.com/office/drawing/2014/chartex" xmlns:cx1="http://schemas.microsoft.com/office/drawing/2015/9/8/chartex" xmlns:mc="http://schemas.openxmlformats.org/markup-compatibility/2006" xmlns:o="urn:schemas-microsoft-com:office:office" xmlns:r="http://schemas.openxmlformats.org/officeDocument/2006/relationships" xmlns:m="http://schemas.openxmlformats.org/officeDocument/2006/math" xmlns:v="urn:schemas-microsoft-com:vml" xmlns:wp14="http://schemas.microsoft.com/office/word/2010/wordprocessingDrawing" xmlns:wp="http://schemas.openxmlformats.org/drawingml/2006/wordprocessingDrawing" xmlns:w10="urn:schemas-microsoft-com:office:word" xmlns:w="http://schemas.openxmlformats.org/wordprocessingml/2006/main" xmlns:w14="http://schemas.microsoft.com/office/word/2010/wordml" xmlns:w15="http://schemas.microsoft.com/office/word/2012/wordml" xmlns:w16se="http://schemas.microsoft.com/office/word/2015/wordml/symex" xmlns:wpg="http://schemas.microsoft.com/office/word/2010/wordprocessingGroup" xmlns:wpi="http://schemas.microsoft.com/office/word/2010/wordprocessingInk" xmlns:wne="http://schemas.microsoft.com/office/word/2006/wordml" xmlns:wps="http://schemas.microsoft.com/office/word/2010/wordprocessingShape" mc:Ignorable="w14 w15 w16se wp14">
+<w:numbering xmlns:wpc="http://schemas.microsoft.com/office/word/2010/wordprocessingCanvas" xmlns:cx="http://schemas.microsoft.com/office/drawing/2014/chartex" xmlns:mc="http://schemas.openxmlformats.org/markup-compatibility/2006" xmlns:o="urn:schemas-microsoft-com:office:office" xmlns:r="http://schemas.openxmlformats.org/officeDocument/2006/relationships" xmlns:m="http://schemas.openxmlformats.org/officeDocument/2006/math" xmlns:v="urn:schemas-microsoft-com:vml" xmlns:wp14="http://schemas.microsoft.com/office/word/2010/wordprocessingDrawing" xmlns:wp="http://schemas.openxmlformats.org/drawingml/2006/wordprocessingDrawing" xmlns:w10="urn:schemas-microsoft-com:office:word" xmlns:w="http://schemas.openxmlformats.org/wordprocessingml/2006/main" xmlns:w14="http://schemas.microsoft.com/office/word/2010/wordml" xmlns:w15="http://schemas.microsoft.com/office/word/2012/wordml" xmlns:w16se="http://schemas.microsoft.com/office/word/2015/wordml/symex" xmlns:wpg="http://schemas.microsoft.com/office/word/2010/wordprocessingGroup" xmlns:wpi="http://schemas.microsoft.com/office/word/2010/wordprocessingInk" xmlns:wne="http://schemas.microsoft.com/office/word/2006/wordml" xmlns:wps="http://schemas.microsoft.com/office/word/2010/wordprocessingShape" mc:Ignorable="w14 w15 w16se wp14">
   <w:abstractNum w:abstractNumId="0" w15:restartNumberingAfterBreak="0">
     <w:nsid w:val="0C9265D2"/>
     <w:multiLevelType w:val="hybridMultilevel"/>
@@ -1811,6 +3024,186 @@
     </w:lvl>
   </w:abstractNum>
   <w:abstractNum w:abstractNumId="1" w15:restartNumberingAfterBreak="0">
+    <w:nsid w:val="0D0D4F3B"/>
+    <w:multiLevelType w:val="hybridMultilevel"/>
+    <w:tmpl w:val="A78C3BE2"/>
+    <w:lvl w:ilvl="0" w:tplc="AF54A392">
+      <w:start w:val="1"/>
+      <w:numFmt w:val="decimal"/>
+      <w:lvlText w:val="%1."/>
+      <w:lvlJc w:val="left"/>
+      <w:pPr>
+        <w:ind w:left="720" w:hanging="360"/>
+      </w:pPr>
+      <w:rPr>
+        <w:b w:val="0"/>
+        <w:sz w:val="22"/>
+      </w:rPr>
+    </w:lvl>
+    <w:lvl w:ilvl="1" w:tplc="08090019" w:tentative="1">
+      <w:start w:val="1"/>
+      <w:numFmt w:val="lowerLetter"/>
+      <w:lvlText w:val="%2."/>
+      <w:lvlJc w:val="left"/>
+      <w:pPr>
+        <w:ind w:left="1440" w:hanging="360"/>
+      </w:pPr>
+    </w:lvl>
+    <w:lvl w:ilvl="2" w:tplc="0809001B" w:tentative="1">
+      <w:start w:val="1"/>
+      <w:numFmt w:val="lowerRoman"/>
+      <w:lvlText w:val="%3."/>
+      <w:lvlJc w:val="right"/>
+      <w:pPr>
+        <w:ind w:left="2160" w:hanging="180"/>
+      </w:pPr>
+    </w:lvl>
+    <w:lvl w:ilvl="3" w:tplc="0809000F" w:tentative="1">
+      <w:start w:val="1"/>
+      <w:numFmt w:val="decimal"/>
+      <w:lvlText w:val="%4."/>
+      <w:lvlJc w:val="left"/>
+      <w:pPr>
+        <w:ind w:left="2880" w:hanging="360"/>
+      </w:pPr>
+    </w:lvl>
+    <w:lvl w:ilvl="4" w:tplc="08090019" w:tentative="1">
+      <w:start w:val="1"/>
+      <w:numFmt w:val="lowerLetter"/>
+      <w:lvlText w:val="%5."/>
+      <w:lvlJc w:val="left"/>
+      <w:pPr>
+        <w:ind w:left="3600" w:hanging="360"/>
+      </w:pPr>
+    </w:lvl>
+    <w:lvl w:ilvl="5" w:tplc="0809001B" w:tentative="1">
+      <w:start w:val="1"/>
+      <w:numFmt w:val="lowerRoman"/>
+      <w:lvlText w:val="%6."/>
+      <w:lvlJc w:val="right"/>
+      <w:pPr>
+        <w:ind w:left="4320" w:hanging="180"/>
+      </w:pPr>
+    </w:lvl>
+    <w:lvl w:ilvl="6" w:tplc="0809000F" w:tentative="1">
+      <w:start w:val="1"/>
+      <w:numFmt w:val="decimal"/>
+      <w:lvlText w:val="%7."/>
+      <w:lvlJc w:val="left"/>
+      <w:pPr>
+        <w:ind w:left="5040" w:hanging="360"/>
+      </w:pPr>
+    </w:lvl>
+    <w:lvl w:ilvl="7" w:tplc="08090019" w:tentative="1">
+      <w:start w:val="1"/>
+      <w:numFmt w:val="lowerLetter"/>
+      <w:lvlText w:val="%8."/>
+      <w:lvlJc w:val="left"/>
+      <w:pPr>
+        <w:ind w:left="5760" w:hanging="360"/>
+      </w:pPr>
+    </w:lvl>
+    <w:lvl w:ilvl="8" w:tplc="0809001B" w:tentative="1">
+      <w:start w:val="1"/>
+      <w:numFmt w:val="lowerRoman"/>
+      <w:lvlText w:val="%9."/>
+      <w:lvlJc w:val="right"/>
+      <w:pPr>
+        <w:ind w:left="6480" w:hanging="180"/>
+      </w:pPr>
+    </w:lvl>
+  </w:abstractNum>
+  <w:abstractNum w:abstractNumId="2" w15:restartNumberingAfterBreak="0">
+    <w:nsid w:val="11115DE0"/>
+    <w:multiLevelType w:val="hybridMultilevel"/>
+    <w:tmpl w:val="985C8642"/>
+    <w:lvl w:ilvl="0" w:tplc="FB92A5EE">
+      <w:start w:val="1"/>
+      <w:numFmt w:val="decimal"/>
+      <w:lvlText w:val="%1."/>
+      <w:lvlJc w:val="left"/>
+      <w:pPr>
+        <w:ind w:left="720" w:hanging="360"/>
+      </w:pPr>
+      <w:rPr>
+        <w:b w:val="0"/>
+        <w:sz w:val="22"/>
+      </w:rPr>
+    </w:lvl>
+    <w:lvl w:ilvl="1" w:tplc="08090019" w:tentative="1">
+      <w:start w:val="1"/>
+      <w:numFmt w:val="lowerLetter"/>
+      <w:lvlText w:val="%2."/>
+      <w:lvlJc w:val="left"/>
+      <w:pPr>
+        <w:ind w:left="1440" w:hanging="360"/>
+      </w:pPr>
+    </w:lvl>
+    <w:lvl w:ilvl="2" w:tplc="0809001B" w:tentative="1">
+      <w:start w:val="1"/>
+      <w:numFmt w:val="lowerRoman"/>
+      <w:lvlText w:val="%3."/>
+      <w:lvlJc w:val="right"/>
+      <w:pPr>
+        <w:ind w:left="2160" w:hanging="180"/>
+      </w:pPr>
+    </w:lvl>
+    <w:lvl w:ilvl="3" w:tplc="0809000F" w:tentative="1">
+      <w:start w:val="1"/>
+      <w:numFmt w:val="decimal"/>
+      <w:lvlText w:val="%4."/>
+      <w:lvlJc w:val="left"/>
+      <w:pPr>
+        <w:ind w:left="2880" w:hanging="360"/>
+      </w:pPr>
+    </w:lvl>
+    <w:lvl w:ilvl="4" w:tplc="08090019" w:tentative="1">
+      <w:start w:val="1"/>
+      <w:numFmt w:val="lowerLetter"/>
+      <w:lvlText w:val="%5."/>
+      <w:lvlJc w:val="left"/>
+      <w:pPr>
+        <w:ind w:left="3600" w:hanging="360"/>
+      </w:pPr>
+    </w:lvl>
+    <w:lvl w:ilvl="5" w:tplc="0809001B" w:tentative="1">
+      <w:start w:val="1"/>
+      <w:numFmt w:val="lowerRoman"/>
+      <w:lvlText w:val="%6."/>
+      <w:lvlJc w:val="right"/>
+      <w:pPr>
+        <w:ind w:left="4320" w:hanging="180"/>
+      </w:pPr>
+    </w:lvl>
+    <w:lvl w:ilvl="6" w:tplc="0809000F" w:tentative="1">
+      <w:start w:val="1"/>
+      <w:numFmt w:val="decimal"/>
+      <w:lvlText w:val="%7."/>
+      <w:lvlJc w:val="left"/>
+      <w:pPr>
+        <w:ind w:left="5040" w:hanging="360"/>
+      </w:pPr>
+    </w:lvl>
+    <w:lvl w:ilvl="7" w:tplc="08090019" w:tentative="1">
+      <w:start w:val="1"/>
+      <w:numFmt w:val="lowerLetter"/>
+      <w:lvlText w:val="%8."/>
+      <w:lvlJc w:val="left"/>
+      <w:pPr>
+        <w:ind w:left="5760" w:hanging="360"/>
+      </w:pPr>
+    </w:lvl>
+    <w:lvl w:ilvl="8" w:tplc="0809001B" w:tentative="1">
+      <w:start w:val="1"/>
+      <w:numFmt w:val="lowerRoman"/>
+      <w:lvlText w:val="%9."/>
+      <w:lvlJc w:val="right"/>
+      <w:pPr>
+        <w:ind w:left="6480" w:hanging="180"/>
+      </w:pPr>
+    </w:lvl>
+  </w:abstractNum>
+  <w:abstractNum w:abstractNumId="3" w15:restartNumberingAfterBreak="0">
     <w:nsid w:val="141F1417"/>
     <w:multiLevelType w:val="hybridMultilevel"/>
     <w:tmpl w:val="D91A44AA"/>
@@ -1923,7 +3316,93 @@
       </w:rPr>
     </w:lvl>
   </w:abstractNum>
-  <w:abstractNum w:abstractNumId="2" w15:restartNumberingAfterBreak="0">
+  <w:abstractNum w:abstractNumId="4" w15:restartNumberingAfterBreak="0">
+    <w:nsid w:val="203D7FCD"/>
+    <w:multiLevelType w:val="hybridMultilevel"/>
+    <w:tmpl w:val="5AF83B54"/>
+    <w:lvl w:ilvl="0" w:tplc="0809000F">
+      <w:start w:val="1"/>
+      <w:numFmt w:val="decimal"/>
+      <w:lvlText w:val="%1."/>
+      <w:lvlJc w:val="left"/>
+      <w:pPr>
+        <w:ind w:left="720" w:hanging="360"/>
+      </w:pPr>
+    </w:lvl>
+    <w:lvl w:ilvl="1" w:tplc="08090019" w:tentative="1">
+      <w:start w:val="1"/>
+      <w:numFmt w:val="lowerLetter"/>
+      <w:lvlText w:val="%2."/>
+      <w:lvlJc w:val="left"/>
+      <w:pPr>
+        <w:ind w:left="1440" w:hanging="360"/>
+      </w:pPr>
+    </w:lvl>
+    <w:lvl w:ilvl="2" w:tplc="0809001B" w:tentative="1">
+      <w:start w:val="1"/>
+      <w:numFmt w:val="lowerRoman"/>
+      <w:lvlText w:val="%3."/>
+      <w:lvlJc w:val="right"/>
+      <w:pPr>
+        <w:ind w:left="2160" w:hanging="180"/>
+      </w:pPr>
+    </w:lvl>
+    <w:lvl w:ilvl="3" w:tplc="0809000F" w:tentative="1">
+      <w:start w:val="1"/>
+      <w:numFmt w:val="decimal"/>
+      <w:lvlText w:val="%4."/>
+      <w:lvlJc w:val="left"/>
+      <w:pPr>
+        <w:ind w:left="2880" w:hanging="360"/>
+      </w:pPr>
+    </w:lvl>
+    <w:lvl w:ilvl="4" w:tplc="08090019" w:tentative="1">
+      <w:start w:val="1"/>
+      <w:numFmt w:val="lowerLetter"/>
+      <w:lvlText w:val="%5."/>
+      <w:lvlJc w:val="left"/>
+      <w:pPr>
+        <w:ind w:left="3600" w:hanging="360"/>
+      </w:pPr>
+    </w:lvl>
+    <w:lvl w:ilvl="5" w:tplc="0809001B" w:tentative="1">
+      <w:start w:val="1"/>
+      <w:numFmt w:val="lowerRoman"/>
+      <w:lvlText w:val="%6."/>
+      <w:lvlJc w:val="right"/>
+      <w:pPr>
+        <w:ind w:left="4320" w:hanging="180"/>
+      </w:pPr>
+    </w:lvl>
+    <w:lvl w:ilvl="6" w:tplc="0809000F" w:tentative="1">
+      <w:start w:val="1"/>
+      <w:numFmt w:val="decimal"/>
+      <w:lvlText w:val="%7."/>
+      <w:lvlJc w:val="left"/>
+      <w:pPr>
+        <w:ind w:left="5040" w:hanging="360"/>
+      </w:pPr>
+    </w:lvl>
+    <w:lvl w:ilvl="7" w:tplc="08090019" w:tentative="1">
+      <w:start w:val="1"/>
+      <w:numFmt w:val="lowerLetter"/>
+      <w:lvlText w:val="%8."/>
+      <w:lvlJc w:val="left"/>
+      <w:pPr>
+        <w:ind w:left="5760" w:hanging="360"/>
+      </w:pPr>
+    </w:lvl>
+    <w:lvl w:ilvl="8" w:tplc="0809001B" w:tentative="1">
+      <w:start w:val="1"/>
+      <w:numFmt w:val="lowerRoman"/>
+      <w:lvlText w:val="%9."/>
+      <w:lvlJc w:val="right"/>
+      <w:pPr>
+        <w:ind w:left="6480" w:hanging="180"/>
+      </w:pPr>
+    </w:lvl>
+  </w:abstractNum>
+  <w:abstractNum w:abstractNumId="5" w15:restartNumberingAfterBreak="0">
     <w:nsid w:val="279B2691"/>
     <w:multiLevelType w:val="hybridMultilevel"/>
     <w:tmpl w:val="8C62F978"/>
@@ -2036,7 +3515,274 @@
       </w:rPr>
     </w:lvl>
   </w:abstractNum>
-  <w:abstractNum w:abstractNumId="3" w15:restartNumberingAfterBreak="0">
+  <w:abstractNum w:abstractNumId="6" w15:restartNumberingAfterBreak="0">
+    <w:nsid w:val="2DAC6790"/>
+    <w:multiLevelType w:val="hybridMultilevel"/>
+    <w:tmpl w:val="B3CADF08"/>
+    <w:lvl w:ilvl="0" w:tplc="DF020418">
+      <w:start w:val="1"/>
+      <w:numFmt w:val="decimal"/>
+      <w:lvlText w:val="%1."/>
+      <w:lvlJc w:val="left"/>
+      <w:pPr>
+        <w:ind w:left="720" w:hanging="360"/>
+      </w:pPr>
+      <w:rPr>
+        <w:b w:val="0"/>
+      </w:rPr>
+    </w:lvl>
+    <w:lvl w:ilvl="1" w:tplc="08090019" w:tentative="1">
+      <w:start w:val="1"/>
+      <w:numFmt w:val="lowerLetter"/>
+      <w:lvlText w:val="%2."/>
+      <w:lvlJc w:val="left"/>
+      <w:pPr>
+        <w:ind w:left="1440" w:hanging="360"/>
+      </w:pPr>
+    </w:lvl>
+    <w:lvl w:ilvl="2" w:tplc="0809001B" w:tentative="1">
+      <w:start w:val="1"/>
+      <w:numFmt w:val="lowerRoman"/>
+      <w:lvlText w:val="%3."/>
+      <w:lvlJc w:val="right"/>
+      <w:pPr>
+        <w:ind w:left="2160" w:hanging="180"/>
+      </w:pPr>
+    </w:lvl>
+    <w:lvl w:ilvl="3" w:tplc="0809000F" w:tentative="1">
+      <w:start w:val="1"/>
+      <w:numFmt w:val="decimal"/>
+      <w:lvlText w:val="%4."/>
+      <w:lvlJc w:val="left"/>
+      <w:pPr>
+        <w:ind w:left="2880" w:hanging="360"/>
+      </w:pPr>
+    </w:lvl>
+    <w:lvl w:ilvl="4" w:tplc="08090019" w:tentative="1">
+      <w:start w:val="1"/>
+      <w:numFmt w:val="lowerLetter"/>
+      <w:lvlText w:val="%5."/>
+      <w:lvlJc w:val="left"/>
+      <w:pPr>
+        <w:ind w:left="3600" w:hanging="360"/>
+      </w:pPr>
+    </w:lvl>
+    <w:lvl w:ilvl="5" w:tplc="0809001B" w:tentative="1">
+      <w:start w:val="1"/>
+      <w:numFmt w:val="lowerRoman"/>
+      <w:lvlText w:val="%6."/>
+      <w:lvlJc w:val="right"/>
+      <w:pPr>
+        <w:ind w:left="4320" w:hanging="180"/>
+      </w:pPr>
+    </w:lvl>
+    <w:lvl w:ilvl="6" w:tplc="0809000F" w:tentative="1">
+      <w:start w:val="1"/>
+      <w:numFmt w:val="decimal"/>
+      <w:lvlText w:val="%7."/>
+      <w:lvlJc w:val="left"/>
+      <w:pPr>
+        <w:ind w:left="5040" w:hanging="360"/>
+      </w:pPr>
+    </w:lvl>
+    <w:lvl w:ilvl="7" w:tplc="08090019" w:tentative="1">
+      <w:start w:val="1"/>
+      <w:numFmt w:val="lowerLetter"/>
+      <w:lvlText w:val="%8."/>
+      <w:lvlJc w:val="left"/>
+      <w:pPr>
+        <w:ind w:left="5760" w:hanging="360"/>
+      </w:pPr>
+    </w:lvl>
+    <w:lvl w:ilvl="8" w:tplc="0809001B" w:tentative="1">
+      <w:start w:val="1"/>
+      <w:numFmt w:val="lowerRoman"/>
+      <w:lvlText w:val="%9."/>
+      <w:lvlJc w:val="right"/>
+      <w:pPr>
+        <w:ind w:left="6480" w:hanging="180"/>
+      </w:pPr>
+    </w:lvl>
+  </w:abstractNum>
+  <w:abstractNum w:abstractNumId="7" w15:restartNumberingAfterBreak="0">
+    <w:nsid w:val="41440DD9"/>
+    <w:multiLevelType w:val="hybridMultilevel"/>
+    <w:tmpl w:val="069A83C6"/>
+    <w:lvl w:ilvl="0" w:tplc="DF020418">
+      <w:start w:val="1"/>
+      <w:numFmt w:val="decimal"/>
+      <w:lvlText w:val="%1."/>
+      <w:lvlJc w:val="left"/>
+      <w:pPr>
+        <w:ind w:left="1440" w:hanging="360"/>
+      </w:pPr>
+      <w:rPr>
+        <w:b w:val="0"/>
+      </w:rPr>
+    </w:lvl>
+    <w:lvl w:ilvl="1" w:tplc="08090019" w:tentative="1">
+      <w:start w:val="1"/>
+      <w:numFmt w:val="lowerLetter"/>
+      <w:lvlText w:val="%2."/>
+      <w:lvlJc w:val="left"/>
+      <w:pPr>
+        <w:ind w:left="2160" w:hanging="360"/>
+      </w:pPr>
+    </w:lvl>
+    <w:lvl w:ilvl="2" w:tplc="0809001B" w:tentative="1">
+      <w:start w:val="1"/>
+      <w:numFmt w:val="lowerRoman"/>
+      <w:lvlText w:val="%3."/>
+      <w:lvlJc w:val="right"/>
+      <w:pPr>
+        <w:ind w:left="2880" w:hanging="180"/>
+      </w:pPr>
+    </w:lvl>
+    <w:lvl w:ilvl="3" w:tplc="0809000F" w:tentative="1">
+      <w:start w:val="1"/>
+      <w:numFmt w:val="decimal"/>
+      <w:lvlText w:val="%4."/>
+      <w:lvlJc w:val="left"/>
+      <w:pPr>
+        <w:ind w:left="3600" w:hanging="360"/>
+      </w:pPr>
+    </w:lvl>
+    <w:lvl w:ilvl="4" w:tplc="08090019" w:tentative="1">
+      <w:start w:val="1"/>
+      <w:numFmt w:val="lowerLetter"/>
+      <w:lvlText w:val="%5."/>
+      <w:lvlJc w:val="left"/>
+      <w:pPr>
+        <w:ind w:left="4320" w:hanging="360"/>
+      </w:pPr>
+    </w:lvl>
+    <w:lvl w:ilvl="5" w:tplc="0809001B" w:tentative="1">
+      <w:start w:val="1"/>
+      <w:numFmt w:val="lowerRoman"/>
+      <w:lvlText w:val="%6."/>
+      <w:lvlJc w:val="right"/>
+      <w:pPr>
+        <w:ind w:left="5040" w:hanging="180"/>
+      </w:pPr>
+    </w:lvl>
+    <w:lvl w:ilvl="6" w:tplc="0809000F" w:tentative="1">
+      <w:start w:val="1"/>
+      <w:numFmt w:val="decimal"/>
+      <w:lvlText w:val="%7."/>
+      <w:lvlJc w:val="left"/>
+      <w:pPr>
+        <w:ind w:left="5760" w:hanging="360"/>
+      </w:pPr>
+    </w:lvl>
+    <w:lvl w:ilvl="7" w:tplc="08090019" w:tentative="1">
+      <w:start w:val="1"/>
+      <w:numFmt w:val="lowerLetter"/>
+      <w:lvlText w:val="%8."/>
+      <w:lvlJc w:val="left"/>
+      <w:pPr>
+        <w:ind w:left="6480" w:hanging="360"/>
+      </w:pPr>
+    </w:lvl>
+    <w:lvl w:ilvl="8" w:tplc="0809001B" w:tentative="1">
+      <w:start w:val="1"/>
+      <w:numFmt w:val="lowerRoman"/>
+      <w:lvlText w:val="%9."/>
+      <w:lvlJc w:val="right"/>
+      <w:pPr>
+        <w:ind w:left="7200" w:hanging="180"/>
+      </w:pPr>
+    </w:lvl>
+  </w:abstractNum>
+  <w:abstractNum w:abstractNumId="8" w15:restartNumberingAfterBreak="0">
+    <w:nsid w:val="45231A5C"/>
+    <w:multiLevelType w:val="hybridMultilevel"/>
+    <w:tmpl w:val="E69684BA"/>
+    <w:lvl w:ilvl="0" w:tplc="DF020418">
+      <w:start w:val="1"/>
+      <w:numFmt w:val="decimal"/>
+      <w:lvlText w:val="%1."/>
+      <w:lvlJc w:val="left"/>
+      <w:pPr>
+        <w:ind w:left="720" w:hanging="360"/>
+      </w:pPr>
+      <w:rPr>
+        <w:b w:val="0"/>
+      </w:rPr>
+    </w:lvl>
+    <w:lvl w:ilvl="1" w:tplc="08090019" w:tentative="1">
+      <w:start w:val="1"/>
+      <w:numFmt w:val="lowerLetter"/>
+      <w:lvlText w:val="%2."/>
+      <w:lvlJc w:val="left"/>
+      <w:pPr>
+        <w:ind w:left="1440" w:hanging="360"/>
+      </w:pPr>
+    </w:lvl>
+    <w:lvl w:ilvl="2" w:tplc="0809001B" w:tentative="1">
+      <w:start w:val="1"/>
+      <w:numFmt w:val="lowerRoman"/>
+      <w:lvlText w:val="%3."/>
+      <w:lvlJc w:val="right"/>
+      <w:pPr>
+        <w:ind w:left="2160" w:hanging="180"/>
+      </w:pPr>
+    </w:lvl>
+    <w:lvl w:ilvl="3" w:tplc="0809000F" w:tentative="1">
+      <w:start w:val="1"/>
+      <w:numFmt w:val="decimal"/>
+      <w:lvlText w:val="%4."/>
+      <w:lvlJc w:val="left"/>
+      <w:pPr>
+        <w:ind w:left="2880" w:hanging="360"/>
+      </w:pPr>
+    </w:lvl>
+    <w:lvl w:ilvl="4" w:tplc="08090019" w:tentative="1">
+      <w:start w:val="1"/>
+      <w:numFmt w:val="lowerLetter"/>
+      <w:lvlText w:val="%5."/>
+      <w:lvlJc w:val="left"/>
+      <w:pPr>
+        <w:ind w:left="3600" w:hanging="360"/>
+      </w:pPr>
+    </w:lvl>
+    <w:lvl w:ilvl="5" w:tplc="0809001B" w:tentative="1">
+      <w:start w:val="1"/>
+      <w:numFmt w:val="lowerRoman"/>
+      <w:lvlText w:val="%6."/>
+      <w:lvlJc w:val="right"/>
+      <w:pPr>
+        <w:ind w:left="4320" w:hanging="180"/>
+      </w:pPr>
+    </w:lvl>
+    <w:lvl w:ilvl="6" w:tplc="0809000F" w:tentative="1">
+      <w:start w:val="1"/>
+      <w:numFmt w:val="decimal"/>
+      <w:lvlText w:val="%7."/>
+      <w:lvlJc w:val="left"/>
+      <w:pPr>
+        <w:ind w:left="5040" w:hanging="360"/>
+      </w:pPr>
+    </w:lvl>
+    <w:lvl w:ilvl="7" w:tplc="08090019" w:tentative="1">
+      <w:start w:val="1"/>
+      <w:numFmt w:val="lowerLetter"/>
+      <w:lvlText w:val="%8."/>
+      <w:lvlJc w:val="left"/>
+      <w:pPr>
+        <w:ind w:left="5760" w:hanging="360"/>
+      </w:pPr>
+    </w:lvl>
+    <w:lvl w:ilvl="8" w:tplc="0809001B" w:tentative="1">
+      <w:start w:val="1"/>
+      <w:numFmt w:val="lowerRoman"/>
+      <w:lvlText w:val="%9."/>
+      <w:lvlJc w:val="right"/>
+      <w:pPr>
+        <w:ind w:left="6480" w:hanging="180"/>
+      </w:pPr>
+    </w:lvl>
+  </w:abstractNum>
+  <w:abstractNum w:abstractNumId="9" w15:restartNumberingAfterBreak="0">
     <w:nsid w:val="4BD02B24"/>
     <w:multiLevelType w:val="hybridMultilevel"/>
     <w:tmpl w:val="9CE80DB0"/>
@@ -2149,7 +3895,97 @@
       </w:rPr>
     </w:lvl>
   </w:abstractNum>
-  <w:abstractNum w:abstractNumId="4" w15:restartNumberingAfterBreak="0">
+  <w:abstractNum w:abstractNumId="10" w15:restartNumberingAfterBreak="0">
+    <w:nsid w:val="56D45BB4"/>
+    <w:multiLevelType w:val="hybridMultilevel"/>
+    <w:tmpl w:val="9FF02092"/>
+    <w:lvl w:ilvl="0" w:tplc="AF54A392">
+      <w:start w:val="1"/>
+      <w:numFmt w:val="decimal"/>
+      <w:lvlText w:val="%1."/>
+      <w:lvlJc w:val="left"/>
+      <w:pPr>
+        <w:ind w:left="720" w:hanging="360"/>
+      </w:pPr>
+      <w:rPr>
+        <w:b w:val="0"/>
+        <w:sz w:val="22"/>
+      </w:rPr>
+    </w:lvl>
+    <w:lvl w:ilvl="1" w:tplc="08090019" w:tentative="1">
+      <w:start w:val="1"/>
+      <w:numFmt w:val="lowerLetter"/>
+      <w:lvlText w:val="%2."/>
+      <w:lvlJc w:val="left"/>
+      <w:pPr>
+        <w:ind w:left="1440" w:hanging="360"/>
+      </w:pPr>
+    </w:lvl>
+    <w:lvl w:ilvl="2" w:tplc="0809001B" w:tentative="1">
+      <w:start w:val="1"/>
+      <w:numFmt w:val="lowerRoman"/>
+      <w:lvlText w:val="%3."/>
+      <w:lvlJc w:val="right"/>
+      <w:pPr>
+        <w:ind w:left="2160" w:hanging="180"/>
+      </w:pPr>
+    </w:lvl>
+    <w:lvl w:ilvl="3" w:tplc="0809000F" w:tentative="1">
+      <w:start w:val="1"/>
+      <w:numFmt w:val="decimal"/>
+      <w:lvlText w:val="%4."/>
+      <w:lvlJc w:val="left"/>
+      <w:pPr>
+        <w:ind w:left="2880" w:hanging="360"/>
+      </w:pPr>
+    </w:lvl>
+    <w:lvl w:ilvl="4" w:tplc="08090019" w:tentative="1">
+      <w:start w:val="1"/>
+      <w:numFmt w:val="lowerLetter"/>
+      <w:lvlText w:val="%5."/>
+      <w:lvlJc w:val="left"/>
+      <w:pPr>
+        <w:ind w:left="3600" w:hanging="360"/>
+      </w:pPr>
+    </w:lvl>
+    <w:lvl w:ilvl="5" w:tplc="0809001B" w:tentative="1">
+      <w:start w:val="1"/>
+      <w:numFmt w:val="lowerRoman"/>
+      <w:lvlText w:val="%6."/>
+      <w:lvlJc w:val="right"/>
+      <w:pPr>
+        <w:ind w:left="4320" w:hanging="180"/>
+      </w:pPr>
+    </w:lvl>
+    <w:lvl w:ilvl="6" w:tplc="0809000F" w:tentative="1">
+      <w:start w:val="1"/>
+      <w:numFmt w:val="decimal"/>
+      <w:lvlText w:val="%7."/>
+      <w:lvlJc w:val="left"/>
+      <w:pPr>
+        <w:ind w:left="5040" w:hanging="360"/>
+      </w:pPr>
+    </w:lvl>
+    <w:lvl w:ilvl="7" w:tplc="08090019" w:tentative="1">
+      <w:start w:val="1"/>
+      <w:numFmt w:val="lowerLetter"/>
+      <w:lvlText w:val="%8."/>
+      <w:lvlJc w:val="left"/>
+      <w:pPr>
+        <w:ind w:left="5760" w:hanging="360"/>
+      </w:pPr>
+    </w:lvl>
+    <w:lvl w:ilvl="8" w:tplc="0809001B" w:tentative="1">
+      <w:start w:val="1"/>
+      <w:numFmt w:val="lowerRoman"/>
+      <w:lvlText w:val="%9."/>
+      <w:lvlJc w:val="right"/>
+      <w:pPr>
+        <w:ind w:left="6480" w:hanging="180"/>
+      </w:pPr>
+    </w:lvl>
+  </w:abstractNum>
+  <w:abstractNum w:abstractNumId="11" w15:restartNumberingAfterBreak="0">
     <w:nsid w:val="57162A30"/>
     <w:multiLevelType w:val="hybridMultilevel"/>
     <w:tmpl w:val="39B0A442"/>
@@ -2262,7 +4098,97 @@
       </w:rPr>
     </w:lvl>
   </w:abstractNum>
-  <w:abstractNum w:abstractNumId="5" w15:restartNumberingAfterBreak="0">
+  <w:abstractNum w:abstractNumId="12" w15:restartNumberingAfterBreak="0">
+    <w:nsid w:val="630878DB"/>
+    <w:multiLevelType w:val="hybridMultilevel"/>
+    <w:tmpl w:val="966E8566"/>
+    <w:lvl w:ilvl="0" w:tplc="FB92A5EE">
+      <w:start w:val="1"/>
+      <w:numFmt w:val="decimal"/>
+      <w:lvlText w:val="%1."/>
+      <w:lvlJc w:val="left"/>
+      <w:pPr>
+        <w:ind w:left="720" w:hanging="360"/>
+      </w:pPr>
+      <w:rPr>
+        <w:b w:val="0"/>
+        <w:sz w:val="22"/>
+      </w:rPr>
+    </w:lvl>
+    <w:lvl w:ilvl="1" w:tplc="08090019" w:tentative="1">
+      <w:start w:val="1"/>
+      <w:numFmt w:val="lowerLetter"/>
+      <w:lvlText w:val="%2."/>
+      <w:lvlJc w:val="left"/>
+      <w:pPr>
+        <w:ind w:left="1440" w:hanging="360"/>
+      </w:pPr>
+    </w:lvl>
+    <w:lvl w:ilvl="2" w:tplc="0809001B" w:tentative="1">
+      <w:start w:val="1"/>
+      <w:numFmt w:val="lowerRoman"/>
+      <w:lvlText w:val="%3."/>
+      <w:lvlJc w:val="right"/>
+      <w:pPr>
+        <w:ind w:left="2160" w:hanging="180"/>
+      </w:pPr>
+    </w:lvl>
+    <w:lvl w:ilvl="3" w:tplc="0809000F" w:tentative="1">
+      <w:start w:val="1"/>
+      <w:numFmt w:val="decimal"/>
+      <w:lvlText w:val="%4."/>
+      <w:lvlJc w:val="left"/>
+      <w:pPr>
+        <w:ind w:left="2880" w:hanging="360"/>
+      </w:pPr>
+    </w:lvl>
+    <w:lvl w:ilvl="4" w:tplc="08090019" w:tentative="1">
+      <w:start w:val="1"/>
+      <w:numFmt w:val="lowerLetter"/>
+      <w:lvlText w:val="%5."/>
+      <w:lvlJc w:val="left"/>
+      <w:pPr>
+        <w:ind w:left="3600" w:hanging="360"/>
+      </w:pPr>
+    </w:lvl>
+    <w:lvl w:ilvl="5" w:tplc="0809001B" w:tentative="1">
+      <w:start w:val="1"/>
+      <w:numFmt w:val="lowerRoman"/>
+      <w:lvlText w:val="%6."/>
+      <w:lvlJc w:val="right"/>
+      <w:pPr>
+        <w:ind w:left="4320" w:hanging="180"/>
+      </w:pPr>
+    </w:lvl>
+    <w:lvl w:ilvl="6" w:tplc="0809000F" w:tentative="1">
+      <w:start w:val="1"/>
+      <w:numFmt w:val="decimal"/>
+      <w:lvlText w:val="%7."/>
+      <w:lvlJc w:val="left"/>
+      <w:pPr>
+        <w:ind w:left="5040" w:hanging="360"/>
+      </w:pPr>
+    </w:lvl>
+    <w:lvl w:ilvl="7" w:tplc="08090019" w:tentative="1">
+      <w:start w:val="1"/>
+      <w:numFmt w:val="lowerLetter"/>
+      <w:lvlText w:val="%8."/>
+      <w:lvlJc w:val="left"/>
+      <w:pPr>
+        <w:ind w:left="5760" w:hanging="360"/>
+      </w:pPr>
+    </w:lvl>
+    <w:lvl w:ilvl="8" w:tplc="0809001B" w:tentative="1">
+      <w:start w:val="1"/>
+      <w:numFmt w:val="lowerRoman"/>
+      <w:lvlText w:val="%9."/>
+      <w:lvlJc w:val="right"/>
+      <w:pPr>
+        <w:ind w:left="6480" w:hanging="180"/>
+      </w:pPr>
+    </w:lvl>
+  </w:abstractNum>
+  <w:abstractNum w:abstractNumId="13" w15:restartNumberingAfterBreak="0">
     <w:nsid w:val="717C642D"/>
     <w:multiLevelType w:val="multilevel"/>
     <w:tmpl w:val="0409001D"/>
@@ -2348,8 +4274,189 @@
       </w:pPr>
     </w:lvl>
   </w:abstractNum>
+  <w:abstractNum w:abstractNumId="14" w15:restartNumberingAfterBreak="0">
+    <w:nsid w:val="76A729A8"/>
+    <w:multiLevelType w:val="hybridMultilevel"/>
+    <w:tmpl w:val="49F0F0F0"/>
+    <w:lvl w:ilvl="0" w:tplc="AF54A392">
+      <w:start w:val="1"/>
+      <w:numFmt w:val="decimal"/>
+      <w:lvlText w:val="%1."/>
+      <w:lvlJc w:val="left"/>
+      <w:pPr>
+        <w:ind w:left="720" w:hanging="360"/>
+      </w:pPr>
+      <w:rPr>
+        <w:b w:val="0"/>
+        <w:sz w:val="22"/>
+      </w:rPr>
+    </w:lvl>
+    <w:lvl w:ilvl="1" w:tplc="08090019" w:tentative="1">
+      <w:start w:val="1"/>
+      <w:numFmt w:val="lowerLetter"/>
+      <w:lvlText w:val="%2."/>
+      <w:lvlJc w:val="left"/>
+      <w:pPr>
+        <w:ind w:left="1440" w:hanging="360"/>
+      </w:pPr>
+    </w:lvl>
+    <w:lvl w:ilvl="2" w:tplc="0809001B" w:tentative="1">
+      <w:start w:val="1"/>
+      <w:numFmt w:val="lowerRoman"/>
+      <w:lvlText w:val="%3."/>
+      <w:lvlJc w:val="right"/>
+      <w:pPr>
+        <w:ind w:left="2160" w:hanging="180"/>
+      </w:pPr>
+    </w:lvl>
+    <w:lvl w:ilvl="3" w:tplc="0809000F" w:tentative="1">
+      <w:start w:val="1"/>
+      <w:numFmt w:val="decimal"/>
+      <w:lvlText w:val="%4."/>
+      <w:lvlJc w:val="left"/>
+      <w:pPr>
+        <w:ind w:left="2880" w:hanging="360"/>
+      </w:pPr>
+    </w:lvl>
+    <w:lvl w:ilvl="4" w:tplc="08090019" w:tentative="1">
+      <w:start w:val="1"/>
+      <w:numFmt w:val="lowerLetter"/>
+      <w:lvlText w:val="%5."/>
+      <w:lvlJc w:val="left"/>
+      <w:pPr>
+        <w:ind w:left="3600" w:hanging="360"/>
+      </w:pPr>
+    </w:lvl>
+    <w:lvl w:ilvl="5" w:tplc="0809001B" w:tentative="1">
+      <w:start w:val="1"/>
+      <w:numFmt w:val="lowerRoman"/>
+      <w:lvlText w:val="%6."/>
+      <w:lvlJc w:val="right"/>
+      <w:pPr>
+        <w:ind w:left="4320" w:hanging="180"/>
+      </w:pPr>
+    </w:lvl>
+    <w:lvl w:ilvl="6" w:tplc="0809000F" w:tentative="1">
+      <w:start w:val="1"/>
+      <w:numFmt w:val="decimal"/>
+      <w:lvlText w:val="%7."/>
+      <w:lvlJc w:val="left"/>
+      <w:pPr>
+        <w:ind w:left="5040" w:hanging="360"/>
+      </w:pPr>
+    </w:lvl>
+    <w:lvl w:ilvl="7" w:tplc="08090019" w:tentative="1">
+      <w:start w:val="1"/>
+      <w:numFmt w:val="lowerLetter"/>
+      <w:lvlText w:val="%8."/>
+      <w:lvlJc w:val="left"/>
+      <w:pPr>
+        <w:ind w:left="5760" w:hanging="360"/>
+      </w:pPr>
+    </w:lvl>
+    <w:lvl w:ilvl="8" w:tplc="0809001B" w:tentative="1">
+      <w:start w:val="1"/>
+      <w:numFmt w:val="lowerRoman"/>
+      <w:lvlText w:val="%9."/>
+      <w:lvlJc w:val="right"/>
+      <w:pPr>
+        <w:ind w:left="6480" w:hanging="180"/>
+      </w:pPr>
+    </w:lvl>
+  </w:abstractNum>
+  <w:abstractNum w:abstractNumId="15" w15:restartNumberingAfterBreak="0">
+    <w:nsid w:val="7B0F38B4"/>
+    <w:multiLevelType w:val="hybridMultilevel"/>
+    <w:tmpl w:val="8A627338"/>
+    <w:lvl w:ilvl="0" w:tplc="F18E6300">
+      <w:start w:val="1"/>
+      <w:numFmt w:val="decimal"/>
+      <w:lvlText w:val="%1."/>
+      <w:lvlJc w:val="left"/>
+      <w:pPr>
+        <w:ind w:left="720" w:hanging="360"/>
+      </w:pPr>
+      <w:rPr>
+        <w:b w:val="0"/>
+        <w:sz w:val="22"/>
+        <w:szCs w:val="22"/>
+      </w:rPr>
+    </w:lvl>
+    <w:lvl w:ilvl="1" w:tplc="08090019" w:tentative="1">
+      <w:start w:val="1"/>
+      <w:numFmt w:val="lowerLetter"/>
+      <w:lvlText w:val="%2."/>
+      <w:lvlJc w:val="left"/>
+      <w:pPr>
+        <w:ind w:left="1440" w:hanging="360"/>
+      </w:pPr>
+    </w:lvl>
+    <w:lvl w:ilvl="2" w:tplc="0809001B" w:tentative="1">
+      <w:start w:val="1"/>
+      <w:numFmt w:val="lowerRoman"/>
+      <w:lvlText w:val="%3."/>
+      <w:lvlJc w:val="right"/>
+      <w:pPr>
+        <w:ind w:left="2160" w:hanging="180"/>
+      </w:pPr>
+    </w:lvl>
+    <w:lvl w:ilvl="3" w:tplc="0809000F" w:tentative="1">
+      <w:start w:val="1"/>
+      <w:numFmt w:val="decimal"/>
+      <w:lvlText w:val="%4."/>
+      <w:lvlJc w:val="left"/>
+      <w:pPr>
+        <w:ind w:left="2880" w:hanging="360"/>
+      </w:pPr>
+    </w:lvl>
+    <w:lvl w:ilvl="4" w:tplc="08090019" w:tentative="1">
+      <w:start w:val="1"/>
+      <w:numFmt w:val="lowerLetter"/>
+      <w:lvlText w:val="%5."/>
+      <w:lvlJc w:val="left"/>
+      <w:pPr>
+        <w:ind w:left="3600" w:hanging="360"/>
+      </w:pPr>
+    </w:lvl>
+    <w:lvl w:ilvl="5" w:tplc="0809001B" w:tentative="1">
+      <w:start w:val="1"/>
+      <w:numFmt w:val="lowerRoman"/>
+      <w:lvlText w:val="%6."/>
+      <w:lvlJc w:val="right"/>
+      <w:pPr>
+        <w:ind w:left="4320" w:hanging="180"/>
+      </w:pPr>
+    </w:lvl>
+    <w:lvl w:ilvl="6" w:tplc="0809000F" w:tentative="1">
+      <w:start w:val="1"/>
+      <w:numFmt w:val="decimal"/>
+      <w:lvlText w:val="%7."/>
+      <w:lvlJc w:val="left"/>
+      <w:pPr>
+        <w:ind w:left="5040" w:hanging="360"/>
+      </w:pPr>
+    </w:lvl>
+    <w:lvl w:ilvl="7" w:tplc="08090019" w:tentative="1">
+      <w:start w:val="1"/>
+      <w:numFmt w:val="lowerLetter"/>
+      <w:lvlText w:val="%8."/>
+      <w:lvlJc w:val="left"/>
+      <w:pPr>
+        <w:ind w:left="5760" w:hanging="360"/>
+      </w:pPr>
+    </w:lvl>
+    <w:lvl w:ilvl="8" w:tplc="0809001B" w:tentative="1">
+      <w:start w:val="1"/>
+      <w:numFmt w:val="lowerRoman"/>
+      <w:lvlText w:val="%9."/>
+      <w:lvlJc w:val="right"/>
+      <w:pPr>
+        <w:ind w:left="6480" w:hanging="180"/>
+      </w:pPr>
+    </w:lvl>
+  </w:abstractNum>
   <w:num w:numId="1">
-    <w:abstractNumId w:val="5"/>
+    <w:abstractNumId w:val="13"/>
     <w:lvlOverride w:ilvl="0">
       <w:startOverride w:val="1"/>
     </w:lvlOverride>
@@ -2379,19 +4486,49 @@
     </w:lvlOverride>
   </w:num>
   <w:num w:numId="2">
-    <w:abstractNumId w:val="2"/>
+    <w:abstractNumId w:val="5"/>
   </w:num>
   <w:num w:numId="3">
-    <w:abstractNumId w:val="4"/>
+    <w:abstractNumId w:val="11"/>
   </w:num>
   <w:num w:numId="4">
     <w:abstractNumId w:val="0"/>
   </w:num>
   <w:num w:numId="5">
+    <w:abstractNumId w:val="3"/>
+  </w:num>
+  <w:num w:numId="6">
+    <w:abstractNumId w:val="9"/>
+  </w:num>
+  <w:num w:numId="7">
+    <w:abstractNumId w:val="4"/>
+  </w:num>
+  <w:num w:numId="8">
+    <w:abstractNumId w:val="15"/>
+  </w:num>
+  <w:num w:numId="9">
+    <w:abstractNumId w:val="6"/>
+  </w:num>
+  <w:num w:numId="10">
+    <w:abstractNumId w:val="7"/>
+  </w:num>
+  <w:num w:numId="11">
+    <w:abstractNumId w:val="8"/>
+  </w:num>
+  <w:num w:numId="12">
+    <w:abstractNumId w:val="2"/>
+  </w:num>
+  <w:num w:numId="13">
+    <w:abstractNumId w:val="12"/>
+  </w:num>
+  <w:num w:numId="14">
+    <w:abstractNumId w:val="14"/>
+  </w:num>
+  <w:num w:numId="15">
     <w:abstractNumId w:val="1"/>
   </w:num>
-  <w:num w:numId="6">
-    <w:abstractNumId w:val="3"/>
+  <w:num w:numId="16">
+    <w:abstractNumId w:val="10"/>
   </w:num>
 </w:numbering>
 </file>
@@ -3001,6 +5138,181 @@
       <w:spacing w:after="0" w:line="240" w:lineRule="auto"/>
     </w:pPr>
   </w:style>
+  <w:style w:type="table" w:styleId="PlainTable3">
+    <w:name w:val="Plain Table 3"/>
+    <w:basedOn w:val="TableNormal"/>
+    <w:uiPriority w:val="43"/>
+    <w:rsid w:val="00355420"/>
+    <w:pPr>
+      <w:spacing w:after="0" w:line="240" w:lineRule="auto"/>
+    </w:pPr>
+    <w:tblPr>
+      <w:tblStyleRowBandSize w:val="1"/>
+      <w:tblStyleColBandSize w:val="1"/>
+    </w:tblPr>
+    <w:tblStylePr w:type="firstRow">
+      <w:rPr>
+        <w:b/>
+        <w:bCs/>
+        <w:caps/>
+      </w:rPr>
+      <w:tblPr/>
+      <w:tcPr>
+        <w:tcBorders>
+          <w:bottom w:val="single" w:sz="4" w:space="0" w:color="7F7F7F" w:themeColor="text1" w:themeTint="80"/>
+        </w:tcBorders>
+      </w:tcPr>
+    </w:tblStylePr>
+    <w:tblStylePr w:type="lastRow">
+      <w:rPr>
+        <w:b/>
+        <w:bCs/>
+        <w:caps/>
+      </w:rPr>
+      <w:tblPr/>
+      <w:tcPr>
+        <w:tcBorders>
+          <w:top w:val="nil"/>
+        </w:tcBorders>
+      </w:tcPr>
+    </w:tblStylePr>
+    <w:tblStylePr w:type="firstCol">
+      <w:rPr>
+        <w:b/>
+        <w:bCs/>
+        <w:caps/>
+      </w:rPr>
+      <w:tblPr/>
+      <w:tcPr>
+        <w:tcBorders>
+          <w:right w:val="single" w:sz="4" w:space="0" w:color="7F7F7F" w:themeColor="text1" w:themeTint="80"/>
+        </w:tcBorders>
+      </w:tcPr>
+    </w:tblStylePr>
+    <w:tblStylePr w:type="lastCol">
+      <w:rPr>
+        <w:b/>
+        <w:bCs/>
+        <w:caps/>
+      </w:rPr>
+      <w:tblPr/>
+      <w:tcPr>
+        <w:tcBorders>
+          <w:left w:val="nil"/>
+        </w:tcBorders>
+      </w:tcPr>
+    </w:tblStylePr>
+    <w:tblStylePr w:type="band1Vert">
+      <w:tblPr/>
+      <w:tcPr>
+        <w:shd w:val="clear" w:color="auto" w:fill="F2F2F2" w:themeFill="background1" w:themeFillShade="F2"/>
+      </w:tcPr>
+    </w:tblStylePr>
+    <w:tblStylePr w:type="band1Horz">
+      <w:tblPr/>
+      <w:tcPr>
+        <w:shd w:val="clear" w:color="auto" w:fill="F2F2F2" w:themeFill="background1" w:themeFillShade="F2"/>
+      </w:tcPr>
+    </w:tblStylePr>
+    <w:tblStylePr w:type="neCell">
+      <w:tblPr/>
+      <w:tcPr>
+        <w:tcBorders>
+          <w:left w:val="nil"/>
+        </w:tcBorders>
+      </w:tcPr>
+    </w:tblStylePr>
+    <w:tblStylePr w:type="nwCell">
+      <w:tblPr/>
+      <w:tcPr>
+        <w:tcBorders>
+          <w:right w:val="nil"/>
+        </w:tcBorders>
+      </w:tcPr>
+    </w:tblStylePr>
+  </w:style>
+  <w:style w:type="table" w:styleId="TableGridLight">
+    <w:name w:val="Grid Table Light"/>
+    <w:basedOn w:val="TableNormal"/>
+    <w:uiPriority w:val="40"/>
+    <w:rsid w:val="00355420"/>
+    <w:pPr>
+      <w:spacing w:after="0" w:line="240" w:lineRule="auto"/>
+    </w:pPr>
+    <w:tblPr>
+      <w:tblBorders>
+        <w:top w:val="single" w:sz="4" w:space="0" w:color="BFBFBF" w:themeColor="background1" w:themeShade="BF"/>
+        <w:left w:val="single" w:sz="4" w:space="0" w:color="BFBFBF" w:themeColor="background1" w:themeShade="BF"/>
+        <w:bottom w:val="single" w:sz="4" w:space="0" w:color="BFBFBF" w:themeColor="background1" w:themeShade="BF"/>
+        <w:right w:val="single" w:sz="4" w:space="0" w:color="BFBFBF" w:themeColor="background1" w:themeShade="BF"/>
+        <w:insideH w:val="single" w:sz="4" w:space="0" w:color="BFBFBF" w:themeColor="background1" w:themeShade="BF"/>
+        <w:insideV w:val="single" w:sz="4" w:space="0" w:color="BFBFBF" w:themeColor="background1" w:themeShade="BF"/>
+      </w:tblBorders>
+    </w:tblPr>
+  </w:style>
+  <w:style w:type="table" w:styleId="PlainTable1">
+    <w:name w:val="Plain Table 1"/>
+    <w:basedOn w:val="TableNormal"/>
+    <w:uiPriority w:val="41"/>
+    <w:rsid w:val="00355420"/>
+    <w:pPr>
+      <w:spacing w:after="0" w:line="240" w:lineRule="auto"/>
+    </w:pPr>
+    <w:tblPr>
+      <w:tblStyleRowBandSize w:val="1"/>
+      <w:tblStyleColBandSize w:val="1"/>
+      <w:tblBorders>
+        <w:top w:val="single" w:sz="4" w:space="0" w:color="BFBFBF" w:themeColor="background1" w:themeShade="BF"/>
+        <w:left w:val="single" w:sz="4" w:space="0" w:color="BFBFBF" w:themeColor="background1" w:themeShade="BF"/>
+        <w:bottom w:val="single" w:sz="4" w:space="0" w:color="BFBFBF" w:themeColor="background1" w:themeShade="BF"/>
+        <w:right w:val="single" w:sz="4" w:space="0" w:color="BFBFBF" w:themeColor="background1" w:themeShade="BF"/>
+        <w:insideH w:val="single" w:sz="4" w:space="0" w:color="BFBFBF" w:themeColor="background1" w:themeShade="BF"/>
+        <w:insideV w:val="single" w:sz="4" w:space="0" w:color="BFBFBF" w:themeColor="background1" w:themeShade="BF"/>
+      </w:tblBorders>
+    </w:tblPr>
+    <w:tblStylePr w:type="firstRow">
+      <w:rPr>
+        <w:b/>
+        <w:bCs/>
+      </w:rPr>
+    </w:tblStylePr>
+    <w:tblStylePr w:type="lastRow">
+      <w:rPr>
+        <w:b/>
+        <w:bCs/>
+      </w:rPr>
+      <w:tblPr/>
+      <w:tcPr>
+        <w:tcBorders>
+          <w:top w:val="double" w:sz="4" w:space="0" w:color="BFBFBF" w:themeColor="background1" w:themeShade="BF"/>
+        </w:tcBorders>
+      </w:tcPr>
+    </w:tblStylePr>
+    <w:tblStylePr w:type="firstCol">
+      <w:rPr>
+        <w:b/>
+        <w:bCs/>
+      </w:rPr>
+    </w:tblStylePr>
+    <w:tblStylePr w:type="lastCol">
+      <w:rPr>
+        <w:b/>
+        <w:bCs/>
+      </w:rPr>
+    </w:tblStylePr>
+    <w:tblStylePr w:type="band1Vert">
+      <w:tblPr/>
+      <w:tcPr>
+        <w:shd w:val="clear" w:color="auto" w:fill="F2F2F2" w:themeFill="background1" w:themeFillShade="F2"/>
+      </w:tcPr>
+    </w:tblStylePr>
+    <w:tblStylePr w:type="band1Horz">
+      <w:tblPr/>
+      <w:tcPr>
+        <w:shd w:val="clear" w:color="auto" w:fill="F2F2F2" w:themeFill="background1" w:themeFillShade="F2"/>
+      </w:tcPr>
+    </w:tblStylePr>
+  </w:style>
 </w:styles>
 </file>
 

</xml_diff>

<commit_message>
title added to uml description in design document
</commit_message>
<xml_diff>
--- a/Documents/Design Document.docx
+++ b/Documents/Design Document.docx
@@ -1,6 +1,6 @@
 
 <file path=word/document.xml><?xml version="1.0" encoding="utf-8"?>
-<w:document xmlns:wpc="http://schemas.microsoft.com/office/word/2010/wordprocessingCanvas" xmlns:cx="http://schemas.microsoft.com/office/drawing/2014/chartex" xmlns:mc="http://schemas.openxmlformats.org/markup-compatibility/2006" xmlns:o="urn:schemas-microsoft-com:office:office" xmlns:r="http://schemas.openxmlformats.org/officeDocument/2006/relationships" xmlns:m="http://schemas.openxmlformats.org/officeDocument/2006/math" xmlns:v="urn:schemas-microsoft-com:vml" xmlns:wp14="http://schemas.microsoft.com/office/word/2010/wordprocessingDrawing" xmlns:wp="http://schemas.openxmlformats.org/drawingml/2006/wordprocessingDrawing" xmlns:w10="urn:schemas-microsoft-com:office:word" xmlns:w="http://schemas.openxmlformats.org/wordprocessingml/2006/main" xmlns:w14="http://schemas.microsoft.com/office/word/2010/wordml" xmlns:w15="http://schemas.microsoft.com/office/word/2012/wordml" xmlns:w16se="http://schemas.microsoft.com/office/word/2015/wordml/symex" xmlns:wpg="http://schemas.microsoft.com/office/word/2010/wordprocessingGroup" xmlns:wpi="http://schemas.microsoft.com/office/word/2010/wordprocessingInk" xmlns:wne="http://schemas.microsoft.com/office/word/2006/wordml" xmlns:wps="http://schemas.microsoft.com/office/word/2010/wordprocessingShape" mc:Ignorable="w14 w15 w16se wp14">
+<w:document xmlns:wpc="http://schemas.microsoft.com/office/word/2010/wordprocessingCanvas" xmlns:cx="http://schemas.microsoft.com/office/drawing/2014/chartex" xmlns:cx1="http://schemas.microsoft.com/office/drawing/2015/9/8/chartex" xmlns:mc="http://schemas.openxmlformats.org/markup-compatibility/2006" xmlns:o="urn:schemas-microsoft-com:office:office" xmlns:r="http://schemas.openxmlformats.org/officeDocument/2006/relationships" xmlns:m="http://schemas.openxmlformats.org/officeDocument/2006/math" xmlns:v="urn:schemas-microsoft-com:vml" xmlns:wp14="http://schemas.microsoft.com/office/word/2010/wordprocessingDrawing" xmlns:wp="http://schemas.openxmlformats.org/drawingml/2006/wordprocessingDrawing" xmlns:w10="urn:schemas-microsoft-com:office:word" xmlns:w="http://schemas.openxmlformats.org/wordprocessingml/2006/main" xmlns:w14="http://schemas.microsoft.com/office/word/2010/wordml" xmlns:w15="http://schemas.microsoft.com/office/word/2012/wordml" xmlns:w16se="http://schemas.microsoft.com/office/word/2015/wordml/symex" xmlns:wpg="http://schemas.microsoft.com/office/word/2010/wordprocessingGroup" xmlns:wpi="http://schemas.microsoft.com/office/word/2010/wordprocessingInk" xmlns:wne="http://schemas.microsoft.com/office/word/2006/wordml" xmlns:wps="http://schemas.microsoft.com/office/word/2010/wordprocessingShape" mc:Ignorable="w14 w15 w16se wp14">
   <w:body>
     <w:p>
       <w:pPr>
@@ -11,7 +11,6 @@
       <w:r>
         <w:rPr>
           <w:noProof/>
-          <w:lang w:val="en-GB" w:eastAsia="en-GB"/>
         </w:rPr>
         <mc:AlternateContent>
           <mc:Choice Requires="wpg">
@@ -207,7 +206,6 @@
       <w:r>
         <w:rPr>
           <w:noProof/>
-          <w:lang w:val="en-GB" w:eastAsia="en-GB"/>
         </w:rPr>
         <mc:AlternateContent>
           <mc:Choice Requires="wps">
@@ -340,7 +338,6 @@
       <w:r>
         <w:rPr>
           <w:noProof/>
-          <w:lang w:val="en-GB" w:eastAsia="en-GB"/>
         </w:rPr>
         <mc:AlternateContent>
           <mc:Choice Requires="wps">
@@ -400,8 +397,17 @@
                                 <w:color w:val="31849B"/>
                                 <w:sz w:val="20"/>
                               </w:rPr>
-                              <w:t>Chung Kuah</w:t>
+                              <w:t xml:space="preserve">Chung </w:t>
                             </w:r>
+                            <w:proofErr w:type="spellStart"/>
+                            <w:r>
+                              <w:rPr>
+                                <w:color w:val="31849B"/>
+                                <w:sz w:val="20"/>
+                              </w:rPr>
+                              <w:t>Kuah</w:t>
+                            </w:r>
+                            <w:proofErr w:type="spellEnd"/>
                           </w:p>
                           <w:p>
                             <w:pPr>
@@ -414,6 +420,7 @@
                               <w:spacing w:before="40" w:line="288" w:lineRule="auto"/>
                               <w:jc w:val="right"/>
                             </w:pPr>
+                            <w:proofErr w:type="spellStart"/>
                             <w:r>
                               <w:rPr>
                                 <w:color w:val="31849B"/>
@@ -421,6 +428,7 @@
                               </w:rPr>
                               <w:t>ProCP</w:t>
                             </w:r>
+                            <w:proofErr w:type="spellEnd"/>
                           </w:p>
                           <w:p>
                             <w:pPr>
@@ -528,7 +536,6 @@
       <w:r>
         <w:rPr>
           <w:noProof/>
-          <w:lang w:val="en-GB" w:eastAsia="en-GB"/>
         </w:rPr>
         <mc:AlternateContent>
           <mc:Choice Requires="wps">
@@ -570,13 +577,113 @@
                               <w:spacing w:line="240" w:lineRule="auto"/>
                               <w:jc w:val="right"/>
                             </w:pPr>
+                            <w:proofErr w:type="spellStart"/>
                             <w:r>
                               <w:rPr>
                                 <w:rFonts w:ascii="Cambria" w:eastAsia="Cambria" w:hAnsi="Cambria" w:cs="Cambria"/>
                                 <w:color w:val="31849B"/>
                                 <w:sz w:val="20"/>
                               </w:rPr>
-                              <w:t>Developers:Yoanna Borisova,Teodor Genov,Vladimir Katrandzhiev,Monika Kerulyte,Ignas Kybransas,Rostislav Tinchev</w:t>
+                              <w:t>Developers:Yoanna</w:t>
+                            </w:r>
+                            <w:proofErr w:type="spellEnd"/>
+                            <w:r>
+                              <w:rPr>
+                                <w:rFonts w:ascii="Cambria" w:eastAsia="Cambria" w:hAnsi="Cambria" w:cs="Cambria"/>
+                                <w:color w:val="31849B"/>
+                                <w:sz w:val="20"/>
+                              </w:rPr>
+                              <w:t xml:space="preserve"> </w:t>
+                            </w:r>
+                            <w:proofErr w:type="spellStart"/>
+                            <w:r>
+                              <w:rPr>
+                                <w:rFonts w:ascii="Cambria" w:eastAsia="Cambria" w:hAnsi="Cambria" w:cs="Cambria"/>
+                                <w:color w:val="31849B"/>
+                                <w:sz w:val="20"/>
+                              </w:rPr>
+                              <w:t>Borisova,Teodor</w:t>
+                            </w:r>
+                            <w:proofErr w:type="spellEnd"/>
+                            <w:r>
+                              <w:rPr>
+                                <w:rFonts w:ascii="Cambria" w:eastAsia="Cambria" w:hAnsi="Cambria" w:cs="Cambria"/>
+                                <w:color w:val="31849B"/>
+                                <w:sz w:val="20"/>
+                              </w:rPr>
+                              <w:t xml:space="preserve"> </w:t>
+                            </w:r>
+                            <w:proofErr w:type="spellStart"/>
+                            <w:r>
+                              <w:rPr>
+                                <w:rFonts w:ascii="Cambria" w:eastAsia="Cambria" w:hAnsi="Cambria" w:cs="Cambria"/>
+                                <w:color w:val="31849B"/>
+                                <w:sz w:val="20"/>
+                              </w:rPr>
+                              <w:t>Genov,Vladimir</w:t>
+                            </w:r>
+                            <w:proofErr w:type="spellEnd"/>
+                            <w:r>
+                              <w:rPr>
+                                <w:rFonts w:ascii="Cambria" w:eastAsia="Cambria" w:hAnsi="Cambria" w:cs="Cambria"/>
+                                <w:color w:val="31849B"/>
+                                <w:sz w:val="20"/>
+                              </w:rPr>
+                              <w:t xml:space="preserve"> </w:t>
+                            </w:r>
+                            <w:proofErr w:type="spellStart"/>
+                            <w:r>
+                              <w:rPr>
+                                <w:rFonts w:ascii="Cambria" w:eastAsia="Cambria" w:hAnsi="Cambria" w:cs="Cambria"/>
+                                <w:color w:val="31849B"/>
+                                <w:sz w:val="20"/>
+                              </w:rPr>
+                              <w:t>Katrandzhiev,Monika</w:t>
+                            </w:r>
+                            <w:proofErr w:type="spellEnd"/>
+                            <w:r>
+                              <w:rPr>
+                                <w:rFonts w:ascii="Cambria" w:eastAsia="Cambria" w:hAnsi="Cambria" w:cs="Cambria"/>
+                                <w:color w:val="31849B"/>
+                                <w:sz w:val="20"/>
+                              </w:rPr>
+                              <w:t xml:space="preserve"> </w:t>
+                            </w:r>
+                            <w:proofErr w:type="spellStart"/>
+                            <w:r>
+                              <w:rPr>
+                                <w:rFonts w:ascii="Cambria" w:eastAsia="Cambria" w:hAnsi="Cambria" w:cs="Cambria"/>
+                                <w:color w:val="31849B"/>
+                                <w:sz w:val="20"/>
+                              </w:rPr>
+                              <w:t>Kerulyte,Ignas</w:t>
+                            </w:r>
+                            <w:proofErr w:type="spellEnd"/>
+                            <w:r>
+                              <w:rPr>
+                                <w:rFonts w:ascii="Cambria" w:eastAsia="Cambria" w:hAnsi="Cambria" w:cs="Cambria"/>
+                                <w:color w:val="31849B"/>
+                                <w:sz w:val="20"/>
+                              </w:rPr>
+                              <w:t xml:space="preserve"> </w:t>
+                            </w:r>
+                            <w:proofErr w:type="spellStart"/>
+                            <w:r>
+                              <w:rPr>
+                                <w:rFonts w:ascii="Cambria" w:eastAsia="Cambria" w:hAnsi="Cambria" w:cs="Cambria"/>
+                                <w:color w:val="31849B"/>
+                                <w:sz w:val="20"/>
+                              </w:rPr>
+                              <w:t>Kybransas,Rostislav</w:t>
+                            </w:r>
+                            <w:proofErr w:type="spellEnd"/>
+                            <w:r>
+                              <w:rPr>
+                                <w:rFonts w:ascii="Cambria" w:eastAsia="Cambria" w:hAnsi="Cambria" w:cs="Cambria"/>
+                                <w:color w:val="31849B"/>
+                                <w:sz w:val="20"/>
+                              </w:rPr>
+                              <w:t xml:space="preserve"> Tinchev</w:t>
                             </w:r>
                           </w:p>
                         </w:txbxContent>
@@ -627,8 +734,10 @@
         </w:rPr>
         <w:br w:type="page"/>
       </w:r>
+      <w:bookmarkStart w:id="1" w:name="_GoBack"/>
+      <w:bookmarkEnd w:id="1"/>
     </w:p>
-    <w:bookmarkStart w:id="1" w:name="_Toc508217189" w:displacedByCustomXml="next"/>
+    <w:bookmarkStart w:id="2" w:name="_Toc508217189" w:displacedByCustomXml="next"/>
     <w:sdt>
       <w:sdtPr>
         <w:rPr>
@@ -643,6 +752,7 @@
           <w:docPartUnique/>
         </w:docPartObj>
       </w:sdtPr>
+      <w:sdtEndPr/>
       <w:sdtContent>
         <w:p>
           <w:pPr>
@@ -681,7 +791,7 @@
           <w:r>
             <w:fldChar w:fldCharType="separate"/>
           </w:r>
-          <w:hyperlink w:anchor="_Toc512955286" w:history="1">
+          <w:hyperlink w:anchor="_Toc513414284" w:history="1">
             <w:r>
               <w:rPr>
                 <w:rStyle w:val="Hyperlink"/>
@@ -709,7 +819,7 @@
                 <w:noProof/>
                 <w:webHidden/>
               </w:rPr>
-              <w:instrText xml:space="preserve"> PAGEREF _Toc512955286 \h </w:instrText>
+              <w:instrText xml:space="preserve"> PAGEREF _Toc513414284 \h </w:instrText>
             </w:r>
             <w:r>
               <w:rPr>
@@ -751,7 +861,7 @@
               <w:noProof/>
             </w:rPr>
           </w:pPr>
-          <w:hyperlink w:anchor="_Toc512955287" w:history="1">
+          <w:hyperlink w:anchor="_Toc513414285" w:history="1">
             <w:r>
               <w:rPr>
                 <w:rStyle w:val="Hyperlink"/>
@@ -778,7 +888,7 @@
                 <w:noProof/>
                 <w:webHidden/>
               </w:rPr>
-              <w:instrText xml:space="preserve"> PAGEREF _Toc512955287 \h </w:instrText>
+              <w:instrText xml:space="preserve"> PAGEREF _Toc513414285 \h </w:instrText>
             </w:r>
             <w:r>
               <w:rPr>
@@ -820,13 +930,13 @@
               <w:noProof/>
             </w:rPr>
           </w:pPr>
-          <w:hyperlink w:anchor="_Toc512955288" w:history="1">
+          <w:hyperlink w:anchor="_Toc513414286" w:history="1">
             <w:r>
               <w:rPr>
                 <w:rStyle w:val="Hyperlink"/>
                 <w:noProof/>
               </w:rPr>
-              <w:t>Sequence Diagram</w:t>
+              <w:t>UML Description</w:t>
             </w:r>
             <w:r>
               <w:rPr>
@@ -847,7 +957,7 @@
                 <w:noProof/>
                 <w:webHidden/>
               </w:rPr>
-              <w:instrText xml:space="preserve"> PAGEREF _Toc512955288 \h </w:instrText>
+              <w:instrText xml:space="preserve"> PAGEREF _Toc513414286 \h </w:instrText>
             </w:r>
             <w:r>
               <w:rPr>
@@ -889,13 +999,13 @@
               <w:noProof/>
             </w:rPr>
           </w:pPr>
-          <w:hyperlink w:anchor="_Toc512955289" w:history="1">
+          <w:hyperlink w:anchor="_Toc513414287" w:history="1">
             <w:r>
               <w:rPr>
                 <w:rStyle w:val="Hyperlink"/>
                 <w:noProof/>
               </w:rPr>
-              <w:t>Screen by Screen Specification</w:t>
+              <w:t>Sequence Diagram</w:t>
             </w:r>
             <w:r>
               <w:rPr>
@@ -916,7 +1026,7 @@
                 <w:noProof/>
                 <w:webHidden/>
               </w:rPr>
-              <w:instrText xml:space="preserve"> PAGEREF _Toc512955289 \h </w:instrText>
+              <w:instrText xml:space="preserve"> PAGEREF _Toc513414287 \h </w:instrText>
             </w:r>
             <w:r>
               <w:rPr>
@@ -936,7 +1046,7 @@
                 <w:noProof/>
                 <w:webHidden/>
               </w:rPr>
-              <w:t>5</w:t>
+              <w:t>6</w:t>
             </w:r>
             <w:r>
               <w:rPr>
@@ -958,13 +1068,13 @@
               <w:noProof/>
             </w:rPr>
           </w:pPr>
-          <w:hyperlink w:anchor="_Toc512955290" w:history="1">
+          <w:hyperlink w:anchor="_Toc513414288" w:history="1">
             <w:r>
               <w:rPr>
                 <w:rStyle w:val="Hyperlink"/>
                 <w:noProof/>
               </w:rPr>
-              <w:t>Log in Screen</w:t>
+              <w:t>Screen by Screen Specification</w:t>
             </w:r>
             <w:r>
               <w:rPr>
@@ -985,7 +1095,7 @@
                 <w:noProof/>
                 <w:webHidden/>
               </w:rPr>
-              <w:instrText xml:space="preserve"> PAGEREF _Toc512955290 \h </w:instrText>
+              <w:instrText xml:space="preserve"> PAGEREF _Toc513414288 \h </w:instrText>
             </w:r>
             <w:r>
               <w:rPr>
@@ -1005,7 +1115,7 @@
                 <w:noProof/>
                 <w:webHidden/>
               </w:rPr>
-              <w:t>5</w:t>
+              <w:t>7</w:t>
             </w:r>
             <w:r>
               <w:rPr>
@@ -1027,13 +1137,13 @@
               <w:noProof/>
             </w:rPr>
           </w:pPr>
-          <w:hyperlink w:anchor="_Toc512955291" w:history="1">
+          <w:hyperlink w:anchor="_Toc513414289" w:history="1">
             <w:r>
               <w:rPr>
                 <w:rStyle w:val="Hyperlink"/>
                 <w:noProof/>
               </w:rPr>
-              <w:t>Simulation Screen</w:t>
+              <w:t>Log in Screen</w:t>
             </w:r>
             <w:r>
               <w:rPr>
@@ -1054,7 +1164,7 @@
                 <w:noProof/>
                 <w:webHidden/>
               </w:rPr>
-              <w:instrText xml:space="preserve"> PAGEREF _Toc512955291 \h </w:instrText>
+              <w:instrText xml:space="preserve"> PAGEREF _Toc513414289 \h </w:instrText>
             </w:r>
             <w:r>
               <w:rPr>
@@ -1074,7 +1184,76 @@
                 <w:noProof/>
                 <w:webHidden/>
               </w:rPr>
-              <w:t>5</w:t>
+              <w:t>7</w:t>
+            </w:r>
+            <w:r>
+              <w:rPr>
+                <w:noProof/>
+                <w:webHidden/>
+              </w:rPr>
+              <w:fldChar w:fldCharType="end"/>
+            </w:r>
+          </w:hyperlink>
+        </w:p>
+        <w:p>
+          <w:pPr>
+            <w:pStyle w:val="TOC1"/>
+            <w:tabs>
+              <w:tab w:val="right" w:leader="dot" w:pos="9350"/>
+            </w:tabs>
+            <w:rPr>
+              <w:rFonts w:eastAsiaTheme="minorEastAsia"/>
+              <w:noProof/>
+            </w:rPr>
+          </w:pPr>
+          <w:hyperlink w:anchor="_Toc513414290" w:history="1">
+            <w:r>
+              <w:rPr>
+                <w:rStyle w:val="Hyperlink"/>
+                <w:noProof/>
+              </w:rPr>
+              <w:t>Simulation Screen</w:t>
+            </w:r>
+            <w:r>
+              <w:rPr>
+                <w:noProof/>
+                <w:webHidden/>
+              </w:rPr>
+              <w:tab/>
+            </w:r>
+            <w:r>
+              <w:rPr>
+                <w:noProof/>
+                <w:webHidden/>
+              </w:rPr>
+              <w:fldChar w:fldCharType="begin"/>
+            </w:r>
+            <w:r>
+              <w:rPr>
+                <w:noProof/>
+                <w:webHidden/>
+              </w:rPr>
+              <w:instrText xml:space="preserve"> PAGEREF _Toc513414290 \h </w:instrText>
+            </w:r>
+            <w:r>
+              <w:rPr>
+                <w:noProof/>
+                <w:webHidden/>
+              </w:rPr>
+            </w:r>
+            <w:r>
+              <w:rPr>
+                <w:noProof/>
+                <w:webHidden/>
+              </w:rPr>
+              <w:fldChar w:fldCharType="separate"/>
+            </w:r>
+            <w:r>
+              <w:rPr>
+                <w:noProof/>
+                <w:webHidden/>
+              </w:rPr>
+              <w:t>7</w:t>
             </w:r>
             <w:r>
               <w:rPr>
@@ -1104,7 +1283,7 @@
         </w:rPr>
       </w:pPr>
     </w:p>
-    <w:bookmarkEnd w:id="1"/>
+    <w:bookmarkEnd w:id="2"/>
     <w:p>
       <w:pPr>
         <w:spacing w:line="259" w:lineRule="auto"/>
@@ -1129,7 +1308,7 @@
           <w:rFonts w:cstheme="majorHAnsi"/>
         </w:rPr>
       </w:pPr>
-      <w:bookmarkStart w:id="2" w:name="_Toc512955286"/>
+      <w:bookmarkStart w:id="3" w:name="_Toc513414284"/>
       <w:r>
         <w:rPr>
           <w:rFonts w:cstheme="majorHAnsi"/>
@@ -1137,11 +1316,19 @@
         <w:lastRenderedPageBreak/>
         <w:t>Overview</w:t>
       </w:r>
-      <w:bookmarkEnd w:id="2"/>
+      <w:bookmarkEnd w:id="3"/>
     </w:p>
     <w:p>
       <w:r>
-        <w:t>Airport Traffic Simulator is an application that is used at the airport, by employees at the Control Tower to regulate air traffic.</w:t>
+        <w:t xml:space="preserve">Airport Traffic Simulator is an application that </w:t>
+      </w:r>
+      <w:proofErr w:type="gramStart"/>
+      <w:r>
+        <w:t>is used</w:t>
+      </w:r>
+      <w:proofErr w:type="gramEnd"/>
+      <w:r>
+        <w:t xml:space="preserve"> at the airport, by employees at the Control Tower to regulate air traffic.</w:t>
       </w:r>
     </w:p>
     <w:p>
@@ -1152,7 +1339,15 @@
         </w:rPr>
       </w:pPr>
       <w:r>
-        <w:t>This spec is going to be updated throughout the entire course until realizing the project.</w:t>
+        <w:t xml:space="preserve">This spec is going to </w:t>
+      </w:r>
+      <w:proofErr w:type="gramStart"/>
+      <w:r>
+        <w:t>be updated</w:t>
+      </w:r>
+      <w:proofErr w:type="gramEnd"/>
+      <w:r>
+        <w:t xml:space="preserve"> throughout the entire course until realizing the project.</w:t>
       </w:r>
       <w:r>
         <w:rPr>
@@ -1165,14 +1360,39 @@
           <w:color w:val="000000"/>
           <w:szCs w:val="27"/>
         </w:rPr>
-        <w:t xml:space="preserve">The graphics and layout of the screens is shown here merely to illustrate the underlying functionality. The actual look and feel </w:t>
+        <w:t xml:space="preserve">The graphics and layout of the screens </w:t>
       </w:r>
+      <w:proofErr w:type="gramStart"/>
       <w:r>
         <w:rPr>
           <w:color w:val="000000"/>
           <w:szCs w:val="27"/>
         </w:rPr>
-        <w:t>will be developed over time</w:t>
+        <w:t>is shown</w:t>
+      </w:r>
+      <w:proofErr w:type="gramEnd"/>
+      <w:r>
+        <w:rPr>
+          <w:color w:val="000000"/>
+          <w:szCs w:val="27"/>
+        </w:rPr>
+        <w:t xml:space="preserve"> here merely to illustrate the underlying functionality. The actual look and feel </w:t>
+      </w:r>
+      <w:proofErr w:type="gramStart"/>
+      <w:r>
+        <w:rPr>
+          <w:color w:val="000000"/>
+          <w:szCs w:val="27"/>
+        </w:rPr>
+        <w:t>will be developed</w:t>
+      </w:r>
+      <w:proofErr w:type="gramEnd"/>
+      <w:r>
+        <w:rPr>
+          <w:color w:val="000000"/>
+          <w:szCs w:val="27"/>
+        </w:rPr>
+        <w:t xml:space="preserve"> over time</w:t>
       </w:r>
       <w:r>
         <w:rPr>
@@ -1184,27 +1404,32 @@
     </w:p>
     <w:p>
       <w:r>
-        <w:t xml:space="preserve">This spec discusses what the application will contain visually, how the user can interact with it and how the application is structured behind the visualization. </w:t>
+        <w:t xml:space="preserve">This spec discusses what the application will contain visually, how the user can interact with it and how the application </w:t>
+      </w:r>
+      <w:proofErr w:type="gramStart"/>
+      <w:r>
+        <w:t>is structured</w:t>
+      </w:r>
+      <w:proofErr w:type="gramEnd"/>
+      <w:r>
+        <w:t xml:space="preserve"> behind the visualization. </w:t>
       </w:r>
     </w:p>
     <w:p>
       <w:pPr>
         <w:pStyle w:val="Heading1"/>
       </w:pPr>
-      <w:bookmarkStart w:id="3" w:name="_Toc512955287"/>
+      <w:bookmarkStart w:id="4" w:name="_Toc513414285"/>
       <w:r>
         <w:t>Class Diagrams</w:t>
       </w:r>
-      <w:bookmarkEnd w:id="3"/>
+      <w:bookmarkEnd w:id="4"/>
     </w:p>
     <w:p>
       <w:pPr>
         <w:spacing w:line="259" w:lineRule="auto"/>
         <w:rPr>
-          <w:rFonts w:asciiTheme="majorHAnsi" w:eastAsiaTheme="majorEastAsia" w:hAnsiTheme="majorHAnsi" w:cstheme="majorHAnsi"/>
-          <w:color w:val="2E74B5" w:themeColor="accent1" w:themeShade="BF"/>
-          <w:sz w:val="32"/>
-          <w:szCs w:val="32"/>
+          <w:rFonts w:cstheme="majorHAnsi"/>
         </w:rPr>
       </w:pPr>
       <w:r>
@@ -1214,7 +1439,6 @@
           <w:color w:val="2E74B5" w:themeColor="accent1" w:themeShade="BF"/>
           <w:sz w:val="32"/>
           <w:szCs w:val="32"/>
-          <w:lang w:val="en-GB" w:eastAsia="en-GB"/>
         </w:rPr>
         <w:drawing>
           <wp:anchor distT="0" distB="0" distL="114300" distR="114300" simplePos="0" relativeHeight="251660288" behindDoc="0" locked="0" layoutInCell="1" allowOverlap="1">
@@ -1240,7 +1464,7 @@
                     <pic:cNvPicPr/>
                   </pic:nvPicPr>
                   <pic:blipFill>
-                    <a:blip r:embed="rId5" cstate="print">
+                    <a:blip r:embed="rId7" cstate="print">
                       <a:extLst>
                         <a:ext uri="{28A0092B-C50C-407E-A947-70E740481C1C}">
                           <a14:useLocalDpi xmlns:a14="http://schemas.microsoft.com/office/drawing/2010/main" val="0"/>
@@ -1273,6 +1497,17 @@
         <w:br w:type="page"/>
       </w:r>
     </w:p>
+    <w:p>
+      <w:pPr>
+        <w:pStyle w:val="Heading1"/>
+      </w:pPr>
+      <w:bookmarkStart w:id="5" w:name="_Toc513414286"/>
+      <w:r>
+        <w:lastRenderedPageBreak/>
+        <w:t>UML Description</w:t>
+      </w:r>
+      <w:bookmarkEnd w:id="5"/>
+    </w:p>
     <w:tbl>
       <w:tblPr>
         <w:tblStyle w:val="PlainTable1"/>
@@ -1302,7 +1537,6 @@
                 <w:szCs w:val="32"/>
               </w:rPr>
             </w:pPr>
-            <w:bookmarkStart w:id="4" w:name="_Toc512955288"/>
             <w:r>
               <w:rPr>
                 <w:rFonts w:asciiTheme="majorHAnsi" w:eastAsiaTheme="majorEastAsia" w:hAnsiTheme="majorHAnsi" w:cstheme="majorBidi"/>
@@ -1310,7 +1544,6 @@
                 <w:sz w:val="32"/>
                 <w:szCs w:val="32"/>
               </w:rPr>
-              <w:lastRenderedPageBreak/>
               <w:t>CLASS</w:t>
             </w:r>
           </w:p>
@@ -1403,11 +1636,19 @@
                 <w:numId w:val="8"/>
               </w:numPr>
             </w:pPr>
+            <w:proofErr w:type="spellStart"/>
             <w:r>
               <w:rPr>
                 <w:b w:val="0"/>
               </w:rPr>
-              <w:t>planeLand()</w:t>
+              <w:t>planeLand</w:t>
+            </w:r>
+            <w:proofErr w:type="spellEnd"/>
+            <w:r>
+              <w:rPr>
+                <w:b w:val="0"/>
+              </w:rPr>
+              <w:t>()</w:t>
             </w:r>
           </w:p>
           <w:p>
@@ -1418,11 +1659,19 @@
                 <w:numId w:val="8"/>
               </w:numPr>
             </w:pPr>
+            <w:proofErr w:type="spellStart"/>
             <w:r>
               <w:rPr>
                 <w:b w:val="0"/>
               </w:rPr>
-              <w:t>planeTakeOff()</w:t>
+              <w:t>planeTakeOff</w:t>
+            </w:r>
+            <w:proofErr w:type="spellEnd"/>
+            <w:r>
+              <w:rPr>
+                <w:b w:val="0"/>
+              </w:rPr>
+              <w:t>()</w:t>
             </w:r>
           </w:p>
           <w:p>
@@ -1439,6 +1688,7 @@
                 <w:lang w:val="bg-BG"/>
               </w:rPr>
             </w:pPr>
+            <w:proofErr w:type="spellStart"/>
             <w:r>
               <w:rPr>
                 <w:b w:val="0"/>
@@ -1449,7 +1699,14 @@
               <w:rPr>
                 <w:b w:val="0"/>
               </w:rPr>
-              <w:t>trip()</w:t>
+              <w:t>trip</w:t>
+            </w:r>
+            <w:proofErr w:type="spellEnd"/>
+            <w:r>
+              <w:rPr>
+                <w:b w:val="0"/>
+              </w:rPr>
+              <w:t>()</w:t>
             </w:r>
           </w:p>
           <w:p>
@@ -1466,11 +1723,19 @@
                 <w:lang w:val="bg-BG"/>
               </w:rPr>
             </w:pPr>
+            <w:proofErr w:type="spellStart"/>
             <w:r>
               <w:rPr>
                 <w:b w:val="0"/>
               </w:rPr>
-              <w:t>removeStrip()</w:t>
+              <w:t>removeStrip</w:t>
+            </w:r>
+            <w:proofErr w:type="spellEnd"/>
+            <w:r>
+              <w:rPr>
+                <w:b w:val="0"/>
+              </w:rPr>
+              <w:t>()</w:t>
             </w:r>
           </w:p>
         </w:tc>
@@ -1496,7 +1761,35 @@
                 <w:sz w:val="24"/>
                 <w:szCs w:val="32"/>
               </w:rPr>
-              <w:t>Name simply resembles the name of the airport, where planes will land. Method planeLand() is the method that is used to indicate if any plane is landing.</w:t>
+              <w:t xml:space="preserve">Name simply resembles the name of the airport, where planes will land. Method </w:t>
+            </w:r>
+            <w:proofErr w:type="spellStart"/>
+            <w:proofErr w:type="gramStart"/>
+            <w:r>
+              <w:rPr>
+                <w:rFonts w:asciiTheme="majorHAnsi" w:eastAsiaTheme="majorEastAsia" w:hAnsiTheme="majorHAnsi" w:cstheme="majorBidi"/>
+                <w:sz w:val="24"/>
+                <w:szCs w:val="32"/>
+              </w:rPr>
+              <w:t>planeLand</w:t>
+            </w:r>
+            <w:proofErr w:type="spellEnd"/>
+            <w:r>
+              <w:rPr>
+                <w:rFonts w:asciiTheme="majorHAnsi" w:eastAsiaTheme="majorEastAsia" w:hAnsiTheme="majorHAnsi" w:cstheme="majorBidi"/>
+                <w:sz w:val="24"/>
+                <w:szCs w:val="32"/>
+              </w:rPr>
+              <w:t>(</w:t>
+            </w:r>
+            <w:proofErr w:type="gramEnd"/>
+            <w:r>
+              <w:rPr>
+                <w:rFonts w:asciiTheme="majorHAnsi" w:eastAsiaTheme="majorEastAsia" w:hAnsiTheme="majorHAnsi" w:cstheme="majorBidi"/>
+                <w:sz w:val="24"/>
+                <w:szCs w:val="32"/>
+              </w:rPr>
+              <w:t>) is the method that is used to indicate if any plane is landing.</w:t>
             </w:r>
             <w:r>
               <w:rPr>
@@ -1514,16 +1807,129 @@
                 <w:szCs w:val="32"/>
                 <w:lang w:val="en-GB"/>
               </w:rPr>
-              <w:t>Method planeTakeOff() is used to indicate if any plane is taking off. Addstrip() method would simply add another strip to the airport.</w:t>
-            </w:r>
-            <w:r>
-              <w:rPr>
-                <w:rFonts w:asciiTheme="majorHAnsi" w:eastAsiaTheme="majorEastAsia" w:hAnsiTheme="majorHAnsi" w:cstheme="majorBidi"/>
-                <w:sz w:val="24"/>
-                <w:szCs w:val="32"/>
-                <w:lang w:val="en-GB"/>
-              </w:rPr>
-              <w:t xml:space="preserve"> RemoveStrip() would simply remove chosen strip from the aiport.</w:t>
+              <w:t xml:space="preserve">Method </w:t>
+            </w:r>
+            <w:proofErr w:type="spellStart"/>
+            <w:proofErr w:type="gramStart"/>
+            <w:r>
+              <w:rPr>
+                <w:rFonts w:asciiTheme="majorHAnsi" w:eastAsiaTheme="majorEastAsia" w:hAnsiTheme="majorHAnsi" w:cstheme="majorBidi"/>
+                <w:sz w:val="24"/>
+                <w:szCs w:val="32"/>
+                <w:lang w:val="en-GB"/>
+              </w:rPr>
+              <w:t>planeTakeOff</w:t>
+            </w:r>
+            <w:proofErr w:type="spellEnd"/>
+            <w:r>
+              <w:rPr>
+                <w:rFonts w:asciiTheme="majorHAnsi" w:eastAsiaTheme="majorEastAsia" w:hAnsiTheme="majorHAnsi" w:cstheme="majorBidi"/>
+                <w:sz w:val="24"/>
+                <w:szCs w:val="32"/>
+                <w:lang w:val="en-GB"/>
+              </w:rPr>
+              <w:t>(</w:t>
+            </w:r>
+            <w:proofErr w:type="gramEnd"/>
+            <w:r>
+              <w:rPr>
+                <w:rFonts w:asciiTheme="majorHAnsi" w:eastAsiaTheme="majorEastAsia" w:hAnsiTheme="majorHAnsi" w:cstheme="majorBidi"/>
+                <w:sz w:val="24"/>
+                <w:szCs w:val="32"/>
+                <w:lang w:val="en-GB"/>
+              </w:rPr>
+              <w:t xml:space="preserve">) is used to indicate if any plane is taking off. </w:t>
+            </w:r>
+            <w:proofErr w:type="spellStart"/>
+            <w:proofErr w:type="gramStart"/>
+            <w:r>
+              <w:rPr>
+                <w:rFonts w:asciiTheme="majorHAnsi" w:eastAsiaTheme="majorEastAsia" w:hAnsiTheme="majorHAnsi" w:cstheme="majorBidi"/>
+                <w:sz w:val="24"/>
+                <w:szCs w:val="32"/>
+                <w:lang w:val="en-GB"/>
+              </w:rPr>
+              <w:t>Addstrip</w:t>
+            </w:r>
+            <w:proofErr w:type="spellEnd"/>
+            <w:r>
+              <w:rPr>
+                <w:rFonts w:asciiTheme="majorHAnsi" w:eastAsiaTheme="majorEastAsia" w:hAnsiTheme="majorHAnsi" w:cstheme="majorBidi"/>
+                <w:sz w:val="24"/>
+                <w:szCs w:val="32"/>
+                <w:lang w:val="en-GB"/>
+              </w:rPr>
+              <w:t>(</w:t>
+            </w:r>
+            <w:proofErr w:type="gramEnd"/>
+            <w:r>
+              <w:rPr>
+                <w:rFonts w:asciiTheme="majorHAnsi" w:eastAsiaTheme="majorEastAsia" w:hAnsiTheme="majorHAnsi" w:cstheme="majorBidi"/>
+                <w:sz w:val="24"/>
+                <w:szCs w:val="32"/>
+                <w:lang w:val="en-GB"/>
+              </w:rPr>
+              <w:t>) method would simply add another strip to the airport.</w:t>
+            </w:r>
+            <w:r>
+              <w:rPr>
+                <w:rFonts w:asciiTheme="majorHAnsi" w:eastAsiaTheme="majorEastAsia" w:hAnsiTheme="majorHAnsi" w:cstheme="majorBidi"/>
+                <w:sz w:val="24"/>
+                <w:szCs w:val="32"/>
+                <w:lang w:val="en-GB"/>
+              </w:rPr>
+              <w:t xml:space="preserve"> </w:t>
+            </w:r>
+            <w:proofErr w:type="spellStart"/>
+            <w:proofErr w:type="gramStart"/>
+            <w:r>
+              <w:rPr>
+                <w:rFonts w:asciiTheme="majorHAnsi" w:eastAsiaTheme="majorEastAsia" w:hAnsiTheme="majorHAnsi" w:cstheme="majorBidi"/>
+                <w:sz w:val="24"/>
+                <w:szCs w:val="32"/>
+                <w:lang w:val="en-GB"/>
+              </w:rPr>
+              <w:t>RemoveStrip</w:t>
+            </w:r>
+            <w:proofErr w:type="spellEnd"/>
+            <w:r>
+              <w:rPr>
+                <w:rFonts w:asciiTheme="majorHAnsi" w:eastAsiaTheme="majorEastAsia" w:hAnsiTheme="majorHAnsi" w:cstheme="majorBidi"/>
+                <w:sz w:val="24"/>
+                <w:szCs w:val="32"/>
+                <w:lang w:val="en-GB"/>
+              </w:rPr>
+              <w:t>(</w:t>
+            </w:r>
+            <w:proofErr w:type="gramEnd"/>
+            <w:r>
+              <w:rPr>
+                <w:rFonts w:asciiTheme="majorHAnsi" w:eastAsiaTheme="majorEastAsia" w:hAnsiTheme="majorHAnsi" w:cstheme="majorBidi"/>
+                <w:sz w:val="24"/>
+                <w:szCs w:val="32"/>
+                <w:lang w:val="en-GB"/>
+              </w:rPr>
+              <w:t xml:space="preserve">) would simply remove chosen strip from the </w:t>
+            </w:r>
+            <w:proofErr w:type="spellStart"/>
+            <w:r>
+              <w:rPr>
+                <w:rFonts w:asciiTheme="majorHAnsi" w:eastAsiaTheme="majorEastAsia" w:hAnsiTheme="majorHAnsi" w:cstheme="majorBidi"/>
+                <w:sz w:val="24"/>
+                <w:szCs w:val="32"/>
+                <w:lang w:val="en-GB"/>
+              </w:rPr>
+              <w:t>aiport</w:t>
+            </w:r>
+            <w:proofErr w:type="spellEnd"/>
+            <w:r>
+              <w:rPr>
+                <w:rFonts w:asciiTheme="majorHAnsi" w:eastAsiaTheme="majorEastAsia" w:hAnsiTheme="majorHAnsi" w:cstheme="majorBidi"/>
+                <w:sz w:val="24"/>
+                <w:szCs w:val="32"/>
+                <w:lang w:val="en-GB"/>
+              </w:rPr>
+              <w:t>.</w:t>
             </w:r>
             <w:r>
               <w:rPr>
@@ -1610,6 +2016,7 @@
                 <w:lang w:val="en-GB"/>
               </w:rPr>
             </w:pPr>
+            <w:proofErr w:type="spellStart"/>
             <w:r>
               <w:rPr>
                 <w:rFonts w:asciiTheme="majorHAnsi" w:eastAsiaTheme="majorEastAsia" w:hAnsiTheme="majorHAnsi" w:cstheme="majorBidi"/>
@@ -1619,6 +2026,7 @@
               </w:rPr>
               <w:t>isFree</w:t>
             </w:r>
+            <w:proofErr w:type="spellEnd"/>
           </w:p>
           <w:p>
             <w:pPr>
@@ -1634,6 +2042,7 @@
                 <w:lang w:val="en-GB"/>
               </w:rPr>
             </w:pPr>
+            <w:proofErr w:type="spellStart"/>
             <w:r>
               <w:rPr>
                 <w:rFonts w:asciiTheme="majorHAnsi" w:eastAsiaTheme="majorEastAsia" w:hAnsiTheme="majorHAnsi" w:cstheme="majorBidi"/>
@@ -1643,6 +2052,7 @@
               </w:rPr>
               <w:t>takeOffDirection</w:t>
             </w:r>
+            <w:proofErr w:type="spellEnd"/>
           </w:p>
           <w:p>
             <w:pPr>
@@ -1658,6 +2068,7 @@
                 <w:lang w:val="en-GB"/>
               </w:rPr>
             </w:pPr>
+            <w:proofErr w:type="spellStart"/>
             <w:r>
               <w:rPr>
                 <w:rFonts w:asciiTheme="majorHAnsi" w:eastAsiaTheme="majorEastAsia" w:hAnsiTheme="majorHAnsi" w:cstheme="majorBidi"/>
@@ -1667,6 +2078,7 @@
               </w:rPr>
               <w:t>landingDirection</w:t>
             </w:r>
+            <w:proofErr w:type="spellEnd"/>
           </w:p>
           <w:p>
             <w:pPr>
@@ -1682,6 +2094,7 @@
                 <w:lang w:val="en-GB"/>
               </w:rPr>
             </w:pPr>
+            <w:proofErr w:type="spellStart"/>
             <w:r>
               <w:rPr>
                 <w:rFonts w:asciiTheme="majorHAnsi" w:eastAsiaTheme="majorEastAsia" w:hAnsiTheme="majorHAnsi" w:cstheme="majorBidi"/>
@@ -1689,7 +2102,17 @@
                 <w:szCs w:val="32"/>
                 <w:lang w:val="en-GB"/>
               </w:rPr>
-              <w:t>setStatus()</w:t>
+              <w:t>setStatus</w:t>
+            </w:r>
+            <w:proofErr w:type="spellEnd"/>
+            <w:r>
+              <w:rPr>
+                <w:rFonts w:asciiTheme="majorHAnsi" w:eastAsiaTheme="majorEastAsia" w:hAnsiTheme="majorHAnsi" w:cstheme="majorBidi"/>
+                <w:b w:val="0"/>
+                <w:szCs w:val="32"/>
+                <w:lang w:val="en-GB"/>
+              </w:rPr>
+              <w:t>()</w:t>
             </w:r>
           </w:p>
           <w:p>
@@ -1706,6 +2129,7 @@
                 <w:lang w:val="en-GB"/>
               </w:rPr>
             </w:pPr>
+            <w:proofErr w:type="spellStart"/>
             <w:r>
               <w:rPr>
                 <w:rFonts w:asciiTheme="majorHAnsi" w:eastAsiaTheme="majorEastAsia" w:hAnsiTheme="majorHAnsi" w:cstheme="majorBidi"/>
@@ -1713,7 +2137,17 @@
                 <w:szCs w:val="32"/>
                 <w:lang w:val="en-GB"/>
               </w:rPr>
-              <w:t>switchDirections()</w:t>
+              <w:t>switchDirections</w:t>
+            </w:r>
+            <w:proofErr w:type="spellEnd"/>
+            <w:r>
+              <w:rPr>
+                <w:rFonts w:asciiTheme="majorHAnsi" w:eastAsiaTheme="majorEastAsia" w:hAnsiTheme="majorHAnsi" w:cstheme="majorBidi"/>
+                <w:b w:val="0"/>
+                <w:szCs w:val="32"/>
+                <w:lang w:val="en-GB"/>
+              </w:rPr>
+              <w:t>()</w:t>
             </w:r>
           </w:p>
         </w:tc>
@@ -1738,15 +2172,89 @@
                 <w:szCs w:val="32"/>
                 <w:lang w:val="en-GB"/>
               </w:rPr>
-              <w:t xml:space="preserve">In order for an airstrip to be created there must be an airport. </w:t>
-            </w:r>
-            <w:r>
-              <w:rPr>
-                <w:rFonts w:asciiTheme="majorHAnsi" w:eastAsiaTheme="majorEastAsia" w:hAnsiTheme="majorHAnsi" w:cstheme="majorBidi"/>
-                <w:sz w:val="24"/>
-                <w:szCs w:val="32"/>
-              </w:rPr>
-              <w:t>Type represents the type of the landing strip whether it is for landing or taking off. IsFree contains information whether or not the landing/taking off strip is free. TakeOffDirection is the direction of the take-off airstrip. LandingDirection is the direction of the landing strip.</w:t>
+              <w:t xml:space="preserve">In order for an airstrip to </w:t>
+            </w:r>
+            <w:proofErr w:type="gramStart"/>
+            <w:r>
+              <w:rPr>
+                <w:rFonts w:asciiTheme="majorHAnsi" w:eastAsiaTheme="majorEastAsia" w:hAnsiTheme="majorHAnsi" w:cstheme="majorBidi"/>
+                <w:sz w:val="24"/>
+                <w:szCs w:val="32"/>
+                <w:lang w:val="en-GB"/>
+              </w:rPr>
+              <w:t>be created</w:t>
+            </w:r>
+            <w:proofErr w:type="gramEnd"/>
+            <w:r>
+              <w:rPr>
+                <w:rFonts w:asciiTheme="majorHAnsi" w:eastAsiaTheme="majorEastAsia" w:hAnsiTheme="majorHAnsi" w:cstheme="majorBidi"/>
+                <w:sz w:val="24"/>
+                <w:szCs w:val="32"/>
+                <w:lang w:val="en-GB"/>
+              </w:rPr>
+              <w:t xml:space="preserve"> there must be an airport. </w:t>
+            </w:r>
+            <w:r>
+              <w:rPr>
+                <w:rFonts w:asciiTheme="majorHAnsi" w:eastAsiaTheme="majorEastAsia" w:hAnsiTheme="majorHAnsi" w:cstheme="majorBidi"/>
+                <w:sz w:val="24"/>
+                <w:szCs w:val="32"/>
+              </w:rPr>
+              <w:t xml:space="preserve">Type represents the type of the landing strip whether it is for landing or taking off. </w:t>
+            </w:r>
+            <w:proofErr w:type="spellStart"/>
+            <w:r>
+              <w:rPr>
+                <w:rFonts w:asciiTheme="majorHAnsi" w:eastAsiaTheme="majorEastAsia" w:hAnsiTheme="majorHAnsi" w:cstheme="majorBidi"/>
+                <w:sz w:val="24"/>
+                <w:szCs w:val="32"/>
+              </w:rPr>
+              <w:t>IsFree</w:t>
+            </w:r>
+            <w:proofErr w:type="spellEnd"/>
+            <w:r>
+              <w:rPr>
+                <w:rFonts w:asciiTheme="majorHAnsi" w:eastAsiaTheme="majorEastAsia" w:hAnsiTheme="majorHAnsi" w:cstheme="majorBidi"/>
+                <w:sz w:val="24"/>
+                <w:szCs w:val="32"/>
+              </w:rPr>
+              <w:t xml:space="preserve"> contains information whether or not the landing/taking off strip is free. </w:t>
+            </w:r>
+            <w:proofErr w:type="spellStart"/>
+            <w:r>
+              <w:rPr>
+                <w:rFonts w:asciiTheme="majorHAnsi" w:eastAsiaTheme="majorEastAsia" w:hAnsiTheme="majorHAnsi" w:cstheme="majorBidi"/>
+                <w:sz w:val="24"/>
+                <w:szCs w:val="32"/>
+              </w:rPr>
+              <w:t>TakeOffDirection</w:t>
+            </w:r>
+            <w:proofErr w:type="spellEnd"/>
+            <w:r>
+              <w:rPr>
+                <w:rFonts w:asciiTheme="majorHAnsi" w:eastAsiaTheme="majorEastAsia" w:hAnsiTheme="majorHAnsi" w:cstheme="majorBidi"/>
+                <w:sz w:val="24"/>
+                <w:szCs w:val="32"/>
+              </w:rPr>
+              <w:t xml:space="preserve"> is the direction of the take-off airstrip. </w:t>
+            </w:r>
+            <w:proofErr w:type="spellStart"/>
+            <w:r>
+              <w:rPr>
+                <w:rFonts w:asciiTheme="majorHAnsi" w:eastAsiaTheme="majorEastAsia" w:hAnsiTheme="majorHAnsi" w:cstheme="majorBidi"/>
+                <w:sz w:val="24"/>
+                <w:szCs w:val="32"/>
+              </w:rPr>
+              <w:t>LandingDirection</w:t>
+            </w:r>
+            <w:proofErr w:type="spellEnd"/>
+            <w:r>
+              <w:rPr>
+                <w:rFonts w:asciiTheme="majorHAnsi" w:eastAsiaTheme="majorEastAsia" w:hAnsiTheme="majorHAnsi" w:cstheme="majorBidi"/>
+                <w:sz w:val="24"/>
+                <w:szCs w:val="32"/>
+              </w:rPr>
+              <w:t xml:space="preserve"> is the direction of the landing strip.</w:t>
             </w:r>
           </w:p>
           <w:p>
@@ -1766,7 +2274,35 @@
                 <w:sz w:val="24"/>
                 <w:szCs w:val="32"/>
               </w:rPr>
-              <w:t xml:space="preserve">Method setStatus() sets </w:t>
+              <w:t xml:space="preserve">Method </w:t>
+            </w:r>
+            <w:proofErr w:type="spellStart"/>
+            <w:proofErr w:type="gramStart"/>
+            <w:r>
+              <w:rPr>
+                <w:rFonts w:asciiTheme="majorHAnsi" w:eastAsiaTheme="majorEastAsia" w:hAnsiTheme="majorHAnsi" w:cstheme="majorBidi"/>
+                <w:sz w:val="24"/>
+                <w:szCs w:val="32"/>
+              </w:rPr>
+              <w:t>setStatus</w:t>
+            </w:r>
+            <w:proofErr w:type="spellEnd"/>
+            <w:r>
+              <w:rPr>
+                <w:rFonts w:asciiTheme="majorHAnsi" w:eastAsiaTheme="majorEastAsia" w:hAnsiTheme="majorHAnsi" w:cstheme="majorBidi"/>
+                <w:sz w:val="24"/>
+                <w:szCs w:val="32"/>
+              </w:rPr>
+              <w:t>(</w:t>
+            </w:r>
+            <w:proofErr w:type="gramEnd"/>
+            <w:r>
+              <w:rPr>
+                <w:rFonts w:asciiTheme="majorHAnsi" w:eastAsiaTheme="majorEastAsia" w:hAnsiTheme="majorHAnsi" w:cstheme="majorBidi"/>
+                <w:sz w:val="24"/>
+                <w:szCs w:val="32"/>
+              </w:rPr>
+              <w:t xml:space="preserve">) sets </w:t>
             </w:r>
             <w:r>
               <w:rPr>
@@ -1793,7 +2329,38 @@
                 <w:szCs w:val="32"/>
                 <w:lang w:val="en-GB"/>
               </w:rPr>
-              <w:t>to either taken of free. SwitchDirections() switches the directions of each airstrip.</w:t>
+              <w:t xml:space="preserve">to either taken of free. </w:t>
+            </w:r>
+            <w:proofErr w:type="spellStart"/>
+            <w:proofErr w:type="gramStart"/>
+            <w:r>
+              <w:rPr>
+                <w:rFonts w:asciiTheme="majorHAnsi" w:eastAsiaTheme="majorEastAsia" w:hAnsiTheme="majorHAnsi" w:cstheme="majorBidi"/>
+                <w:sz w:val="24"/>
+                <w:szCs w:val="32"/>
+                <w:lang w:val="en-GB"/>
+              </w:rPr>
+              <w:t>SwitchDirections</w:t>
+            </w:r>
+            <w:proofErr w:type="spellEnd"/>
+            <w:r>
+              <w:rPr>
+                <w:rFonts w:asciiTheme="majorHAnsi" w:eastAsiaTheme="majorEastAsia" w:hAnsiTheme="majorHAnsi" w:cstheme="majorBidi"/>
+                <w:sz w:val="24"/>
+                <w:szCs w:val="32"/>
+                <w:lang w:val="en-GB"/>
+              </w:rPr>
+              <w:t>(</w:t>
+            </w:r>
+            <w:proofErr w:type="gramEnd"/>
+            <w:r>
+              <w:rPr>
+                <w:rFonts w:asciiTheme="majorHAnsi" w:eastAsiaTheme="majorEastAsia" w:hAnsiTheme="majorHAnsi" w:cstheme="majorBidi"/>
+                <w:sz w:val="24"/>
+                <w:szCs w:val="32"/>
+                <w:lang w:val="en-GB"/>
+              </w:rPr>
+              <w:t>) switches the directions of each airstrip.</w:t>
             </w:r>
           </w:p>
         </w:tc>
@@ -1867,6 +2434,7 @@
                 <w:lang w:val="en-GB"/>
               </w:rPr>
             </w:pPr>
+            <w:proofErr w:type="spellStart"/>
             <w:r>
               <w:rPr>
                 <w:rFonts w:asciiTheme="majorHAnsi" w:eastAsiaTheme="majorEastAsia" w:hAnsiTheme="majorHAnsi" w:cstheme="majorBidi"/>
@@ -1876,6 +2444,7 @@
               </w:rPr>
               <w:t>coordinateX</w:t>
             </w:r>
+            <w:proofErr w:type="spellEnd"/>
           </w:p>
           <w:p>
             <w:pPr>
@@ -1892,6 +2461,7 @@
                 <w:lang w:val="en-GB"/>
               </w:rPr>
             </w:pPr>
+            <w:proofErr w:type="spellStart"/>
             <w:r>
               <w:rPr>
                 <w:rFonts w:asciiTheme="majorHAnsi" w:eastAsiaTheme="majorEastAsia" w:hAnsiTheme="majorHAnsi" w:cstheme="majorBidi"/>
@@ -1910,6 +2480,7 @@
               </w:rPr>
               <w:t>Y</w:t>
             </w:r>
+            <w:proofErr w:type="spellEnd"/>
           </w:p>
           <w:p>
             <w:pPr>
@@ -1976,6 +2547,7 @@
                 <w:lang w:val="en-GB"/>
               </w:rPr>
             </w:pPr>
+            <w:proofErr w:type="spellStart"/>
             <w:r>
               <w:rPr>
                 <w:rFonts w:asciiTheme="majorHAnsi" w:eastAsiaTheme="majorEastAsia" w:hAnsiTheme="majorHAnsi" w:cstheme="majorBidi"/>
@@ -1985,6 +2557,7 @@
               </w:rPr>
               <w:t>flightNumber</w:t>
             </w:r>
+            <w:proofErr w:type="spellEnd"/>
           </w:p>
           <w:p>
             <w:pPr>
@@ -2001,6 +2574,7 @@
                 <w:lang w:val="en-GB"/>
               </w:rPr>
             </w:pPr>
+            <w:proofErr w:type="spellStart"/>
             <w:r>
               <w:rPr>
                 <w:rFonts w:asciiTheme="majorHAnsi" w:eastAsiaTheme="majorEastAsia" w:hAnsiTheme="majorHAnsi" w:cstheme="majorBidi"/>
@@ -2008,7 +2582,17 @@
                 <w:szCs w:val="32"/>
                 <w:lang w:val="en-GB"/>
               </w:rPr>
-              <w:t>setroute()</w:t>
+              <w:t>setroute</w:t>
+            </w:r>
+            <w:proofErr w:type="spellEnd"/>
+            <w:r>
+              <w:rPr>
+                <w:rFonts w:asciiTheme="majorHAnsi" w:eastAsiaTheme="majorEastAsia" w:hAnsiTheme="majorHAnsi" w:cstheme="majorBidi"/>
+                <w:b w:val="0"/>
+                <w:szCs w:val="32"/>
+                <w:lang w:val="en-GB"/>
+              </w:rPr>
+              <w:t>()</w:t>
             </w:r>
           </w:p>
         </w:tc>
@@ -2044,14 +2628,96 @@
               </w:rPr>
               <w:t xml:space="preserve">. </w:t>
             </w:r>
-            <w:r>
-              <w:rPr>
-                <w:rFonts w:asciiTheme="majorHAnsi" w:eastAsiaTheme="majorEastAsia" w:hAnsiTheme="majorHAnsi" w:cstheme="majorBidi"/>
-                <w:sz w:val="24"/>
-                <w:szCs w:val="32"/>
-                <w:lang w:val="en-GB"/>
-              </w:rPr>
-              <w:t>CoordinateX and coordinateY are the coordinates of the plane itself. Speed and route are the speed of the plane and route respectively. FlightNumber would be its flight number. Method setRoute() sets the route ass chosen by the user.</w:t>
+            <w:proofErr w:type="spellStart"/>
+            <w:r>
+              <w:rPr>
+                <w:rFonts w:asciiTheme="majorHAnsi" w:eastAsiaTheme="majorEastAsia" w:hAnsiTheme="majorHAnsi" w:cstheme="majorBidi"/>
+                <w:sz w:val="24"/>
+                <w:szCs w:val="32"/>
+                <w:lang w:val="en-GB"/>
+              </w:rPr>
+              <w:t>CoordinateX</w:t>
+            </w:r>
+            <w:proofErr w:type="spellEnd"/>
+            <w:r>
+              <w:rPr>
+                <w:rFonts w:asciiTheme="majorHAnsi" w:eastAsiaTheme="majorEastAsia" w:hAnsiTheme="majorHAnsi" w:cstheme="majorBidi"/>
+                <w:sz w:val="24"/>
+                <w:szCs w:val="32"/>
+                <w:lang w:val="en-GB"/>
+              </w:rPr>
+              <w:t xml:space="preserve"> and </w:t>
+            </w:r>
+            <w:proofErr w:type="spellStart"/>
+            <w:r>
+              <w:rPr>
+                <w:rFonts w:asciiTheme="majorHAnsi" w:eastAsiaTheme="majorEastAsia" w:hAnsiTheme="majorHAnsi" w:cstheme="majorBidi"/>
+                <w:sz w:val="24"/>
+                <w:szCs w:val="32"/>
+                <w:lang w:val="en-GB"/>
+              </w:rPr>
+              <w:t>coordinateY</w:t>
+            </w:r>
+            <w:proofErr w:type="spellEnd"/>
+            <w:r>
+              <w:rPr>
+                <w:rFonts w:asciiTheme="majorHAnsi" w:eastAsiaTheme="majorEastAsia" w:hAnsiTheme="majorHAnsi" w:cstheme="majorBidi"/>
+                <w:sz w:val="24"/>
+                <w:szCs w:val="32"/>
+                <w:lang w:val="en-GB"/>
+              </w:rPr>
+              <w:t xml:space="preserve"> are the coordinates of the plane itself. Speed and route are the speed of the plane and route respectively. </w:t>
+            </w:r>
+            <w:proofErr w:type="spellStart"/>
+            <w:r>
+              <w:rPr>
+                <w:rFonts w:asciiTheme="majorHAnsi" w:eastAsiaTheme="majorEastAsia" w:hAnsiTheme="majorHAnsi" w:cstheme="majorBidi"/>
+                <w:sz w:val="24"/>
+                <w:szCs w:val="32"/>
+                <w:lang w:val="en-GB"/>
+              </w:rPr>
+              <w:t>FlightNumber</w:t>
+            </w:r>
+            <w:proofErr w:type="spellEnd"/>
+            <w:r>
+              <w:rPr>
+                <w:rFonts w:asciiTheme="majorHAnsi" w:eastAsiaTheme="majorEastAsia" w:hAnsiTheme="majorHAnsi" w:cstheme="majorBidi"/>
+                <w:sz w:val="24"/>
+                <w:szCs w:val="32"/>
+                <w:lang w:val="en-GB"/>
+              </w:rPr>
+              <w:t xml:space="preserve"> would be its flight number. Method </w:t>
+            </w:r>
+            <w:proofErr w:type="spellStart"/>
+            <w:proofErr w:type="gramStart"/>
+            <w:r>
+              <w:rPr>
+                <w:rFonts w:asciiTheme="majorHAnsi" w:eastAsiaTheme="majorEastAsia" w:hAnsiTheme="majorHAnsi" w:cstheme="majorBidi"/>
+                <w:sz w:val="24"/>
+                <w:szCs w:val="32"/>
+                <w:lang w:val="en-GB"/>
+              </w:rPr>
+              <w:t>setRoute</w:t>
+            </w:r>
+            <w:proofErr w:type="spellEnd"/>
+            <w:r>
+              <w:rPr>
+                <w:rFonts w:asciiTheme="majorHAnsi" w:eastAsiaTheme="majorEastAsia" w:hAnsiTheme="majorHAnsi" w:cstheme="majorBidi"/>
+                <w:sz w:val="24"/>
+                <w:szCs w:val="32"/>
+                <w:lang w:val="en-GB"/>
+              </w:rPr>
+              <w:t>(</w:t>
+            </w:r>
+            <w:proofErr w:type="gramEnd"/>
+            <w:r>
+              <w:rPr>
+                <w:rFonts w:asciiTheme="majorHAnsi" w:eastAsiaTheme="majorEastAsia" w:hAnsiTheme="majorHAnsi" w:cstheme="majorBidi"/>
+                <w:sz w:val="24"/>
+                <w:szCs w:val="32"/>
+                <w:lang w:val="en-GB"/>
+              </w:rPr>
+              <w:t>) sets the route ass chosen by the user.</w:t>
             </w:r>
           </w:p>
         </w:tc>
@@ -2118,6 +2784,7 @@
                 <w:szCs w:val="32"/>
               </w:rPr>
             </w:pPr>
+            <w:proofErr w:type="spellStart"/>
             <w:r>
               <w:rPr>
                 <w:rFonts w:asciiTheme="majorHAnsi" w:eastAsiaTheme="majorEastAsia" w:hAnsiTheme="majorHAnsi" w:cstheme="majorBidi"/>
@@ -2126,6 +2793,7 @@
               </w:rPr>
               <w:t>availableCheckpoitns</w:t>
             </w:r>
+            <w:proofErr w:type="spellEnd"/>
           </w:p>
           <w:p>
             <w:pPr>
@@ -2141,6 +2809,7 @@
                 <w:szCs w:val="32"/>
               </w:rPr>
             </w:pPr>
+            <w:proofErr w:type="spellStart"/>
             <w:r>
               <w:rPr>
                 <w:rFonts w:asciiTheme="majorHAnsi" w:eastAsiaTheme="majorEastAsia" w:hAnsiTheme="majorHAnsi" w:cstheme="majorBidi"/>
@@ -2149,6 +2818,7 @@
               </w:rPr>
               <w:t>airplanesInTheAir</w:t>
             </w:r>
+            <w:proofErr w:type="spellEnd"/>
           </w:p>
           <w:p>
             <w:pPr>
@@ -2164,6 +2834,7 @@
                 <w:szCs w:val="32"/>
               </w:rPr>
             </w:pPr>
+            <w:proofErr w:type="spellStart"/>
             <w:r>
               <w:rPr>
                 <w:rFonts w:asciiTheme="majorHAnsi" w:eastAsiaTheme="majorEastAsia" w:hAnsiTheme="majorHAnsi" w:cstheme="majorBidi"/>
@@ -2172,6 +2843,7 @@
               </w:rPr>
               <w:t>weatherConditions</w:t>
             </w:r>
+            <w:proofErr w:type="spellEnd"/>
           </w:p>
           <w:p>
             <w:pPr>
@@ -2187,13 +2859,23 @@
                 <w:szCs w:val="32"/>
               </w:rPr>
             </w:pPr>
+            <w:proofErr w:type="spellStart"/>
             <w:r>
               <w:rPr>
                 <w:rFonts w:asciiTheme="majorHAnsi" w:eastAsiaTheme="majorEastAsia" w:hAnsiTheme="majorHAnsi" w:cstheme="majorBidi"/>
                 <w:b w:val="0"/>
                 <w:szCs w:val="32"/>
               </w:rPr>
-              <w:t>addAirplane()</w:t>
+              <w:t>addAirplane</w:t>
+            </w:r>
+            <w:proofErr w:type="spellEnd"/>
+            <w:r>
+              <w:rPr>
+                <w:rFonts w:asciiTheme="majorHAnsi" w:eastAsiaTheme="majorEastAsia" w:hAnsiTheme="majorHAnsi" w:cstheme="majorBidi"/>
+                <w:b w:val="0"/>
+                <w:szCs w:val="32"/>
+              </w:rPr>
+              <w:t>()</w:t>
             </w:r>
           </w:p>
           <w:p>
@@ -2210,13 +2892,23 @@
                 <w:szCs w:val="32"/>
               </w:rPr>
             </w:pPr>
+            <w:proofErr w:type="spellStart"/>
             <w:r>
               <w:rPr>
                 <w:rFonts w:asciiTheme="majorHAnsi" w:eastAsiaTheme="majorEastAsia" w:hAnsiTheme="majorHAnsi" w:cstheme="majorBidi"/>
                 <w:b w:val="0"/>
                 <w:szCs w:val="32"/>
               </w:rPr>
-              <w:t>addCheckpoint()</w:t>
+              <w:t>addCheckpoint</w:t>
+            </w:r>
+            <w:proofErr w:type="spellEnd"/>
+            <w:r>
+              <w:rPr>
+                <w:rFonts w:asciiTheme="majorHAnsi" w:eastAsiaTheme="majorEastAsia" w:hAnsiTheme="majorHAnsi" w:cstheme="majorBidi"/>
+                <w:b w:val="0"/>
+                <w:szCs w:val="32"/>
+              </w:rPr>
+              <w:t>()</w:t>
             </w:r>
           </w:p>
           <w:p>
@@ -2233,13 +2925,23 @@
                 <w:szCs w:val="32"/>
               </w:rPr>
             </w:pPr>
+            <w:proofErr w:type="spellStart"/>
             <w:r>
               <w:rPr>
                 <w:rFonts w:asciiTheme="majorHAnsi" w:eastAsiaTheme="majorEastAsia" w:hAnsiTheme="majorHAnsi" w:cstheme="majorBidi"/>
                 <w:b w:val="0"/>
                 <w:szCs w:val="32"/>
               </w:rPr>
-              <w:t>removeCheckpoint()</w:t>
+              <w:t>removeCheckpoint</w:t>
+            </w:r>
+            <w:proofErr w:type="spellEnd"/>
+            <w:r>
+              <w:rPr>
+                <w:rFonts w:asciiTheme="majorHAnsi" w:eastAsiaTheme="majorEastAsia" w:hAnsiTheme="majorHAnsi" w:cstheme="majorBidi"/>
+                <w:b w:val="0"/>
+                <w:szCs w:val="32"/>
+              </w:rPr>
+              <w:t>()</w:t>
             </w:r>
           </w:p>
           <w:p>
@@ -2256,13 +2958,23 @@
                 <w:szCs w:val="32"/>
               </w:rPr>
             </w:pPr>
+            <w:proofErr w:type="spellStart"/>
             <w:r>
               <w:rPr>
                 <w:rFonts w:asciiTheme="majorHAnsi" w:eastAsiaTheme="majorEastAsia" w:hAnsiTheme="majorHAnsi" w:cstheme="majorBidi"/>
                 <w:b w:val="0"/>
                 <w:szCs w:val="32"/>
               </w:rPr>
-              <w:t>changeWeatherConditions()</w:t>
+              <w:t>changeWeatherConditions</w:t>
+            </w:r>
+            <w:proofErr w:type="spellEnd"/>
+            <w:r>
+              <w:rPr>
+                <w:rFonts w:asciiTheme="majorHAnsi" w:eastAsiaTheme="majorEastAsia" w:hAnsiTheme="majorHAnsi" w:cstheme="majorBidi"/>
+                <w:b w:val="0"/>
+                <w:szCs w:val="32"/>
+              </w:rPr>
+              <w:t>()</w:t>
             </w:r>
           </w:p>
         </w:tc>
@@ -2294,15 +3006,151 @@
                 <w:sz w:val="24"/>
                 <w:szCs w:val="32"/>
               </w:rPr>
-              <w:t xml:space="preserve">. AvailableCheckpoints represents the array of checkpoints that </w:t>
-            </w:r>
-            <w:r>
-              <w:rPr>
-                <w:rFonts w:asciiTheme="majorHAnsi" w:eastAsiaTheme="majorEastAsia" w:hAnsiTheme="majorHAnsi" w:cstheme="majorBidi"/>
-                <w:sz w:val="24"/>
-                <w:szCs w:val="32"/>
-              </w:rPr>
-              <w:t>the airplanes will have to follow. AirplanesInTheAir represents an array of airplanes that are in the air at this moment. WeatherConditions symbolizes the weather conditions. Methods addAirplane() and addCheckpoint() respectively are responsible for adding airplanes and checkpoints to the airspace. Method removeCheckpoint is used by the user for removing checkpoints from the airspace.</w:t>
+              <w:t xml:space="preserve">. </w:t>
+            </w:r>
+            <w:proofErr w:type="spellStart"/>
+            <w:r>
+              <w:rPr>
+                <w:rFonts w:asciiTheme="majorHAnsi" w:eastAsiaTheme="majorEastAsia" w:hAnsiTheme="majorHAnsi" w:cstheme="majorBidi"/>
+                <w:sz w:val="24"/>
+                <w:szCs w:val="32"/>
+              </w:rPr>
+              <w:t>AvailableCheckpoints</w:t>
+            </w:r>
+            <w:proofErr w:type="spellEnd"/>
+            <w:r>
+              <w:rPr>
+                <w:rFonts w:asciiTheme="majorHAnsi" w:eastAsiaTheme="majorEastAsia" w:hAnsiTheme="majorHAnsi" w:cstheme="majorBidi"/>
+                <w:sz w:val="24"/>
+                <w:szCs w:val="32"/>
+              </w:rPr>
+              <w:t xml:space="preserve"> represents the array of checkpoints that </w:t>
+            </w:r>
+            <w:r>
+              <w:rPr>
+                <w:rFonts w:asciiTheme="majorHAnsi" w:eastAsiaTheme="majorEastAsia" w:hAnsiTheme="majorHAnsi" w:cstheme="majorBidi"/>
+                <w:sz w:val="24"/>
+                <w:szCs w:val="32"/>
+              </w:rPr>
+              <w:t xml:space="preserve">the airplanes will have to follow. </w:t>
+            </w:r>
+            <w:proofErr w:type="spellStart"/>
+            <w:r>
+              <w:rPr>
+                <w:rFonts w:asciiTheme="majorHAnsi" w:eastAsiaTheme="majorEastAsia" w:hAnsiTheme="majorHAnsi" w:cstheme="majorBidi"/>
+                <w:sz w:val="24"/>
+                <w:szCs w:val="32"/>
+              </w:rPr>
+              <w:t>AirplanesInTheAir</w:t>
+            </w:r>
+            <w:proofErr w:type="spellEnd"/>
+            <w:r>
+              <w:rPr>
+                <w:rFonts w:asciiTheme="majorHAnsi" w:eastAsiaTheme="majorEastAsia" w:hAnsiTheme="majorHAnsi" w:cstheme="majorBidi"/>
+                <w:sz w:val="24"/>
+                <w:szCs w:val="32"/>
+              </w:rPr>
+              <w:t xml:space="preserve"> represents an array of airplanes that are in the air at this moment. </w:t>
+            </w:r>
+            <w:proofErr w:type="spellStart"/>
+            <w:r>
+              <w:rPr>
+                <w:rFonts w:asciiTheme="majorHAnsi" w:eastAsiaTheme="majorEastAsia" w:hAnsiTheme="majorHAnsi" w:cstheme="majorBidi"/>
+                <w:sz w:val="24"/>
+                <w:szCs w:val="32"/>
+              </w:rPr>
+              <w:t>WeatherConditions</w:t>
+            </w:r>
+            <w:proofErr w:type="spellEnd"/>
+            <w:r>
+              <w:rPr>
+                <w:rFonts w:asciiTheme="majorHAnsi" w:eastAsiaTheme="majorEastAsia" w:hAnsiTheme="majorHAnsi" w:cstheme="majorBidi"/>
+                <w:sz w:val="24"/>
+                <w:szCs w:val="32"/>
+              </w:rPr>
+              <w:t xml:space="preserve"> symbolizes the weather conditions. Methods </w:t>
+            </w:r>
+            <w:proofErr w:type="spellStart"/>
+            <w:proofErr w:type="gramStart"/>
+            <w:r>
+              <w:rPr>
+                <w:rFonts w:asciiTheme="majorHAnsi" w:eastAsiaTheme="majorEastAsia" w:hAnsiTheme="majorHAnsi" w:cstheme="majorBidi"/>
+                <w:sz w:val="24"/>
+                <w:szCs w:val="32"/>
+              </w:rPr>
+              <w:t>addAirplane</w:t>
+            </w:r>
+            <w:proofErr w:type="spellEnd"/>
+            <w:r>
+              <w:rPr>
+                <w:rFonts w:asciiTheme="majorHAnsi" w:eastAsiaTheme="majorEastAsia" w:hAnsiTheme="majorHAnsi" w:cstheme="majorBidi"/>
+                <w:sz w:val="24"/>
+                <w:szCs w:val="32"/>
+              </w:rPr>
+              <w:t>(</w:t>
+            </w:r>
+            <w:proofErr w:type="gramEnd"/>
+            <w:r>
+              <w:rPr>
+                <w:rFonts w:asciiTheme="majorHAnsi" w:eastAsiaTheme="majorEastAsia" w:hAnsiTheme="majorHAnsi" w:cstheme="majorBidi"/>
+                <w:sz w:val="24"/>
+                <w:szCs w:val="32"/>
+              </w:rPr>
+              <w:t xml:space="preserve">) and </w:t>
+            </w:r>
+            <w:proofErr w:type="spellStart"/>
+            <w:r>
+              <w:rPr>
+                <w:rFonts w:asciiTheme="majorHAnsi" w:eastAsiaTheme="majorEastAsia" w:hAnsiTheme="majorHAnsi" w:cstheme="majorBidi"/>
+                <w:sz w:val="24"/>
+                <w:szCs w:val="32"/>
+              </w:rPr>
+              <w:t>addCheckpoint</w:t>
+            </w:r>
+            <w:proofErr w:type="spellEnd"/>
+            <w:r>
+              <w:rPr>
+                <w:rFonts w:asciiTheme="majorHAnsi" w:eastAsiaTheme="majorEastAsia" w:hAnsiTheme="majorHAnsi" w:cstheme="majorBidi"/>
+                <w:sz w:val="24"/>
+                <w:szCs w:val="32"/>
+              </w:rPr>
+              <w:t xml:space="preserve">() respectively are responsible for adding airplanes and checkpoints to the airspace. </w:t>
+            </w:r>
+            <w:proofErr w:type="gramStart"/>
+            <w:r>
+              <w:rPr>
+                <w:rFonts w:asciiTheme="majorHAnsi" w:eastAsiaTheme="majorEastAsia" w:hAnsiTheme="majorHAnsi" w:cstheme="majorBidi"/>
+                <w:sz w:val="24"/>
+                <w:szCs w:val="32"/>
+              </w:rPr>
+              <w:t xml:space="preserve">Method </w:t>
+            </w:r>
+            <w:proofErr w:type="spellStart"/>
+            <w:r>
+              <w:rPr>
+                <w:rFonts w:asciiTheme="majorHAnsi" w:eastAsiaTheme="majorEastAsia" w:hAnsiTheme="majorHAnsi" w:cstheme="majorBidi"/>
+                <w:sz w:val="24"/>
+                <w:szCs w:val="32"/>
+              </w:rPr>
+              <w:t>removeCheckpoint</w:t>
+            </w:r>
+            <w:proofErr w:type="spellEnd"/>
+            <w:r>
+              <w:rPr>
+                <w:rFonts w:asciiTheme="majorHAnsi" w:eastAsiaTheme="majorEastAsia" w:hAnsiTheme="majorHAnsi" w:cstheme="majorBidi"/>
+                <w:sz w:val="24"/>
+                <w:szCs w:val="32"/>
+              </w:rPr>
+              <w:t xml:space="preserve"> is used by the user for removing checkpoints from the airspace</w:t>
+            </w:r>
+            <w:proofErr w:type="gramEnd"/>
+            <w:r>
+              <w:rPr>
+                <w:rFonts w:asciiTheme="majorHAnsi" w:eastAsiaTheme="majorEastAsia" w:hAnsiTheme="majorHAnsi" w:cstheme="majorBidi"/>
+                <w:sz w:val="24"/>
+                <w:szCs w:val="32"/>
+              </w:rPr>
+              <w:t>.</w:t>
             </w:r>
           </w:p>
         </w:tc>
@@ -2326,6 +3174,7 @@
                 <w:szCs w:val="32"/>
               </w:rPr>
             </w:pPr>
+            <w:proofErr w:type="spellStart"/>
             <w:r>
               <w:rPr>
                 <w:rFonts w:asciiTheme="majorHAnsi" w:eastAsiaTheme="majorEastAsia" w:hAnsiTheme="majorHAnsi" w:cstheme="majorBidi"/>
@@ -2334,6 +3183,7 @@
               </w:rPr>
               <w:t>WeatherConditions</w:t>
             </w:r>
+            <w:proofErr w:type="spellEnd"/>
           </w:p>
           <w:p>
             <w:pPr>
@@ -2372,6 +3222,7 @@
                 <w:szCs w:val="32"/>
               </w:rPr>
             </w:pPr>
+            <w:proofErr w:type="spellStart"/>
             <w:r>
               <w:rPr>
                 <w:rFonts w:asciiTheme="majorHAnsi" w:eastAsiaTheme="majorEastAsia" w:hAnsiTheme="majorHAnsi" w:cstheme="majorBidi"/>
@@ -2380,6 +3231,7 @@
               </w:rPr>
               <w:t>windSpeed</w:t>
             </w:r>
+            <w:proofErr w:type="spellEnd"/>
           </w:p>
           <w:p>
             <w:pPr>
@@ -2395,6 +3247,7 @@
                 <w:szCs w:val="32"/>
               </w:rPr>
             </w:pPr>
+            <w:proofErr w:type="spellStart"/>
             <w:r>
               <w:rPr>
                 <w:rFonts w:asciiTheme="majorHAnsi" w:eastAsiaTheme="majorEastAsia" w:hAnsiTheme="majorHAnsi" w:cstheme="majorBidi"/>
@@ -2403,6 +3256,7 @@
               </w:rPr>
               <w:t>windDirection</w:t>
             </w:r>
+            <w:proofErr w:type="spellEnd"/>
           </w:p>
           <w:p>
             <w:pPr>
@@ -2424,6 +3278,7 @@
                 <w:b w:val="0"/>
                 <w:szCs w:val="32"/>
               </w:rPr>
+              <w:lastRenderedPageBreak/>
               <w:t>visibility</w:t>
             </w:r>
           </w:p>
@@ -2464,15 +3319,16 @@
                 <w:szCs w:val="32"/>
               </w:rPr>
             </w:pPr>
+            <w:proofErr w:type="spellStart"/>
             <w:r>
               <w:rPr>
                 <w:rFonts w:asciiTheme="majorHAnsi" w:eastAsiaTheme="majorEastAsia" w:hAnsiTheme="majorHAnsi" w:cstheme="majorBidi"/>
                 <w:b w:val="0"/>
                 <w:szCs w:val="32"/>
               </w:rPr>
-              <w:lastRenderedPageBreak/>
               <w:t>rainType</w:t>
             </w:r>
+            <w:proofErr w:type="spellEnd"/>
           </w:p>
           <w:p>
             <w:pPr>
@@ -2488,6 +3344,7 @@
                 <w:szCs w:val="32"/>
               </w:rPr>
             </w:pPr>
+            <w:proofErr w:type="spellStart"/>
             <w:r>
               <w:rPr>
                 <w:rFonts w:asciiTheme="majorHAnsi" w:eastAsiaTheme="majorEastAsia" w:hAnsiTheme="majorHAnsi" w:cstheme="majorBidi"/>
@@ -2496,6 +3353,7 @@
               </w:rPr>
               <w:t>rainIntensity</w:t>
             </w:r>
+            <w:proofErr w:type="spellEnd"/>
           </w:p>
         </w:tc>
         <w:tc>
@@ -2519,7 +3377,52 @@
                 <w:szCs w:val="32"/>
               </w:rPr>
               <w:lastRenderedPageBreak/>
-              <w:t xml:space="preserve">Attribute humidity represents the level of humidity of the weather. WindSpeed and windDirection represent the speed of the wind and direction respectively. Visibility – the distance to which </w:t>
+              <w:t xml:space="preserve">Attribute humidity represents the level of humidity of the weather. </w:t>
+            </w:r>
+            <w:proofErr w:type="spellStart"/>
+            <w:r>
+              <w:rPr>
+                <w:rFonts w:asciiTheme="majorHAnsi" w:eastAsiaTheme="majorEastAsia" w:hAnsiTheme="majorHAnsi" w:cstheme="majorBidi"/>
+                <w:sz w:val="24"/>
+                <w:szCs w:val="32"/>
+              </w:rPr>
+              <w:t>WindSpeed</w:t>
+            </w:r>
+            <w:proofErr w:type="spellEnd"/>
+            <w:r>
+              <w:rPr>
+                <w:rFonts w:asciiTheme="majorHAnsi" w:eastAsiaTheme="majorEastAsia" w:hAnsiTheme="majorHAnsi" w:cstheme="majorBidi"/>
+                <w:sz w:val="24"/>
+                <w:szCs w:val="32"/>
+              </w:rPr>
+              <w:t xml:space="preserve"> and </w:t>
+            </w:r>
+            <w:proofErr w:type="spellStart"/>
+            <w:r>
+              <w:rPr>
+                <w:rFonts w:asciiTheme="majorHAnsi" w:eastAsiaTheme="majorEastAsia" w:hAnsiTheme="majorHAnsi" w:cstheme="majorBidi"/>
+                <w:sz w:val="24"/>
+                <w:szCs w:val="32"/>
+              </w:rPr>
+              <w:t>windDirection</w:t>
+            </w:r>
+            <w:proofErr w:type="spellEnd"/>
+            <w:r>
+              <w:rPr>
+                <w:rFonts w:asciiTheme="majorHAnsi" w:eastAsiaTheme="majorEastAsia" w:hAnsiTheme="majorHAnsi" w:cstheme="majorBidi"/>
+                <w:sz w:val="24"/>
+                <w:szCs w:val="32"/>
+              </w:rPr>
+              <w:t xml:space="preserve"> represent the speed of the wind and direction respectively. Visibility – the distance </w:t>
+            </w:r>
+            <w:r>
+              <w:rPr>
+                <w:rFonts w:asciiTheme="majorHAnsi" w:eastAsiaTheme="majorEastAsia" w:hAnsiTheme="majorHAnsi" w:cstheme="majorBidi"/>
+                <w:sz w:val="24"/>
+                <w:szCs w:val="32"/>
+              </w:rPr>
+              <w:lastRenderedPageBreak/>
+              <w:t xml:space="preserve">to which </w:t>
             </w:r>
             <w:r>
               <w:rPr>
@@ -2529,8 +3432,6 @@
               </w:rPr>
               <w:t>everything is visible. Temperature is the temperature of the air.</w:t>
             </w:r>
-            <w:bookmarkStart w:id="5" w:name="_GoBack"/>
-            <w:bookmarkEnd w:id="5"/>
           </w:p>
         </w:tc>
       </w:tr>
@@ -2549,15 +3450,16 @@
                 <w:szCs w:val="32"/>
               </w:rPr>
             </w:pPr>
+            <w:proofErr w:type="spellStart"/>
             <w:r>
               <w:rPr>
                 <w:rFonts w:asciiTheme="majorHAnsi" w:eastAsiaTheme="majorEastAsia" w:hAnsiTheme="majorHAnsi" w:cstheme="majorBidi"/>
                 <w:sz w:val="28"/>
                 <w:szCs w:val="32"/>
               </w:rPr>
-              <w:lastRenderedPageBreak/>
               <w:t>ICheckpoint</w:t>
             </w:r>
+            <w:proofErr w:type="spellEnd"/>
           </w:p>
           <w:p>
             <w:pPr>
@@ -2594,6 +3496,7 @@
                 <w:szCs w:val="32"/>
               </w:rPr>
             </w:pPr>
+            <w:proofErr w:type="spellStart"/>
             <w:r>
               <w:rPr>
                 <w:rFonts w:asciiTheme="majorHAnsi" w:eastAsiaTheme="majorEastAsia" w:hAnsiTheme="majorHAnsi" w:cstheme="majorBidi"/>
@@ -2602,6 +3505,7 @@
               </w:rPr>
               <w:t>coordinateX</w:t>
             </w:r>
+            <w:proofErr w:type="spellEnd"/>
           </w:p>
           <w:p>
             <w:pPr>
@@ -2616,6 +3520,7 @@
                 <w:szCs w:val="32"/>
               </w:rPr>
             </w:pPr>
+            <w:proofErr w:type="spellStart"/>
             <w:r>
               <w:rPr>
                 <w:rFonts w:asciiTheme="majorHAnsi" w:eastAsiaTheme="majorEastAsia" w:hAnsiTheme="majorHAnsi" w:cstheme="majorBidi"/>
@@ -2624,6 +3529,7 @@
               </w:rPr>
               <w:t>coordinateY</w:t>
             </w:r>
+            <w:proofErr w:type="spellEnd"/>
           </w:p>
         </w:tc>
         <w:tc>
@@ -2662,6 +3568,7 @@
                 <w:szCs w:val="32"/>
               </w:rPr>
             </w:pPr>
+            <w:proofErr w:type="spellStart"/>
             <w:r>
               <w:rPr>
                 <w:rFonts w:asciiTheme="majorHAnsi" w:eastAsiaTheme="majorEastAsia" w:hAnsiTheme="majorHAnsi" w:cstheme="majorBidi"/>
@@ -2670,6 +3577,7 @@
               </w:rPr>
               <w:t>RainType</w:t>
             </w:r>
+            <w:proofErr w:type="spellEnd"/>
           </w:p>
           <w:p>
             <w:pPr>
@@ -2772,17 +3680,17 @@
       <w:pPr>
         <w:pStyle w:val="Heading1"/>
       </w:pPr>
+      <w:bookmarkStart w:id="6" w:name="_Toc513414287"/>
       <w:r>
         <w:lastRenderedPageBreak/>
         <w:t>Sequence Diagram</w:t>
       </w:r>
-      <w:bookmarkEnd w:id="4"/>
+      <w:bookmarkEnd w:id="6"/>
     </w:p>
     <w:p>
       <w:r>
         <w:rPr>
           <w:noProof/>
-          <w:lang w:val="en-GB" w:eastAsia="en-GB"/>
         </w:rPr>
         <w:drawing>
           <wp:inline distT="0" distB="0" distL="0" distR="0">
@@ -2802,7 +3710,7 @@
                     </pic:cNvPicPr>
                   </pic:nvPicPr>
                   <pic:blipFill>
-                    <a:blip r:embed="rId6">
+                    <a:blip r:embed="rId8">
                       <a:extLst>
                         <a:ext uri="{28A0092B-C50C-407E-A947-70E740481C1C}">
                           <a14:useLocalDpi xmlns:a14="http://schemas.microsoft.com/office/drawing/2010/main" val="0"/>
@@ -2838,7 +3746,7 @@
       <w:pPr>
         <w:pStyle w:val="Heading1"/>
       </w:pPr>
-      <w:bookmarkStart w:id="6" w:name="_Toc512955289"/>
+      <w:bookmarkStart w:id="7" w:name="_Toc513414288"/>
       <w:r>
         <w:lastRenderedPageBreak/>
         <w:t>Screen</w:t>
@@ -2846,27 +3754,51 @@
       <w:r>
         <w:t xml:space="preserve"> by Screen Specification</w:t>
       </w:r>
-      <w:bookmarkEnd w:id="6"/>
+      <w:bookmarkEnd w:id="7"/>
     </w:p>
     <w:p>
       <w:r>
-        <w:t>The final product will contain a total of 2 screens. Both screens will have the same design despite some changes that are going to be made, which suit the needs of each one so that they achieve their goals.</w:t>
+        <w:t xml:space="preserve">The final product will contain </w:t>
+      </w:r>
+      <w:proofErr w:type="gramStart"/>
+      <w:r>
+        <w:t>a total of 2</w:t>
+      </w:r>
+      <w:proofErr w:type="gramEnd"/>
+      <w:r>
+        <w:t xml:space="preserve"> screens. Both screens will have the same design despite some changes that are going to </w:t>
+      </w:r>
+      <w:proofErr w:type="gramStart"/>
+      <w:r>
+        <w:t>be made</w:t>
+      </w:r>
+      <w:proofErr w:type="gramEnd"/>
+      <w:r>
+        <w:t>, which suit the needs of each one so that they achieve their goals.</w:t>
       </w:r>
     </w:p>
     <w:p>
       <w:r>
-        <w:t xml:space="preserve">All of the screens are created in Windows Form Application. </w:t>
+        <w:t xml:space="preserve">All of the screens </w:t>
+      </w:r>
+      <w:proofErr w:type="gramStart"/>
+      <w:r>
+        <w:t>are created</w:t>
+      </w:r>
+      <w:proofErr w:type="gramEnd"/>
+      <w:r>
+        <w:t xml:space="preserve"> in Windows Form Application. </w:t>
       </w:r>
     </w:p>
     <w:p>
       <w:pPr>
         <w:pStyle w:val="Heading1"/>
       </w:pPr>
-      <w:bookmarkStart w:id="7" w:name="_Toc512955290"/>
+      <w:bookmarkStart w:id="8" w:name="_Toc513414289"/>
       <w:r>
         <w:t>Log in Screen</w:t>
       </w:r>
-      <w:bookmarkEnd w:id="7"/>
+      <w:bookmarkEnd w:id="8"/>
     </w:p>
     <w:p>
       <w:pPr>
@@ -2880,21 +3812,53 @@
       <w:pPr>
         <w:pStyle w:val="Heading1"/>
       </w:pPr>
-      <w:bookmarkStart w:id="8" w:name="_Toc512955291"/>
+      <w:bookmarkStart w:id="9" w:name="_Toc513414290"/>
       <w:r>
         <w:t xml:space="preserve">Simulation </w:t>
       </w:r>
       <w:r>
         <w:t>Screen</w:t>
       </w:r>
-      <w:bookmarkEnd w:id="8"/>
+      <w:bookmarkEnd w:id="9"/>
     </w:p>
     <w:p>
       <w:pPr>
         <w:pStyle w:val="NoSpacing"/>
       </w:pPr>
       <w:r>
-        <w:t>The simulation screen contains left and right side menus and a grid. Through the left side menu, the user can control the outside variables like weather.  On there, the user can also find a play button, when on click, initiates the whole simulation process. On the right side menu, the user can find buttons that implement the “add”, “remove, “save”, “upload”, “probability” functions. The “add” function is used for the user to enter editing mode so that they can add checkpoints. After the user has entered editing mode, the start button is substituted with a stop button that implements a function that exits the editing mode. The “remove” function is used to remove a checkpoint from the grid. “save” and “upload” functions are used to read checkpoints from a file or upload  the current state to a file, respectively.</w:t>
+        <w:t xml:space="preserve">The simulation screen contains left and right side menus and a grid. Through the left side menu, the user can control the outside variables like weather.  On there, the user can also find a play button, when on click, initiates the whole simulation process. On the right side menu, the user can find buttons that implement the “add”, “remove, “save”, “upload”, “probability” functions. The “add” function </w:t>
+      </w:r>
+      <w:proofErr w:type="gramStart"/>
+      <w:r>
+        <w:t>is used</w:t>
+      </w:r>
+      <w:proofErr w:type="gramEnd"/>
+      <w:r>
+        <w:t xml:space="preserve"> for the user to enter editing mode so that they can add checkpoints. After the user has entered editing mode, the start button </w:t>
+      </w:r>
+      <w:proofErr w:type="gramStart"/>
+      <w:r>
+        <w:t>is substituted</w:t>
+      </w:r>
+      <w:proofErr w:type="gramEnd"/>
+      <w:r>
+        <w:t xml:space="preserve"> with a stop button that implements a function that exits the editing mode. The “remove” function </w:t>
+      </w:r>
+      <w:proofErr w:type="gramStart"/>
+      <w:r>
+        <w:t>is used</w:t>
+      </w:r>
+      <w:proofErr w:type="gramEnd"/>
+      <w:r>
+        <w:t xml:space="preserve"> to remove a checkpoint from the grid. “</w:t>
+      </w:r>
+      <w:proofErr w:type="gramStart"/>
+      <w:r>
+        <w:t>save</w:t>
+      </w:r>
+      <w:proofErr w:type="gramEnd"/>
+      <w:r>
+        <w:t>” and “upload” functions are used to read checkpoints from a file or upload  the current state to a file, respectively.</w:t>
       </w:r>
     </w:p>
     <w:p/>
@@ -2908,8 +3872,58 @@
 </w:document>
 </file>
 
+<file path=word/endnotes.xml><?xml version="1.0" encoding="utf-8"?>
+<w:endnotes xmlns:wpc="http://schemas.microsoft.com/office/word/2010/wordprocessingCanvas" xmlns:cx="http://schemas.microsoft.com/office/drawing/2014/chartex" xmlns:cx1="http://schemas.microsoft.com/office/drawing/2015/9/8/chartex" xmlns:mc="http://schemas.openxmlformats.org/markup-compatibility/2006" xmlns:o="urn:schemas-microsoft-com:office:office" xmlns:r="http://schemas.openxmlformats.org/officeDocument/2006/relationships" xmlns:m="http://schemas.openxmlformats.org/officeDocument/2006/math" xmlns:v="urn:schemas-microsoft-com:vml" xmlns:wp14="http://schemas.microsoft.com/office/word/2010/wordprocessingDrawing" xmlns:wp="http://schemas.openxmlformats.org/drawingml/2006/wordprocessingDrawing" xmlns:w10="urn:schemas-microsoft-com:office:word" xmlns:w="http://schemas.openxmlformats.org/wordprocessingml/2006/main" xmlns:w14="http://schemas.microsoft.com/office/word/2010/wordml" xmlns:w15="http://schemas.microsoft.com/office/word/2012/wordml" xmlns:w16se="http://schemas.microsoft.com/office/word/2015/wordml/symex" xmlns:wpg="http://schemas.microsoft.com/office/word/2010/wordprocessingGroup" xmlns:wpi="http://schemas.microsoft.com/office/word/2010/wordprocessingInk" xmlns:wne="http://schemas.microsoft.com/office/word/2006/wordml" xmlns:wps="http://schemas.microsoft.com/office/word/2010/wordprocessingShape" mc:Ignorable="w14 w15 w16se wp14">
+  <w:endnote w:type="separator" w:id="-1">
+    <w:p>
+      <w:pPr>
+        <w:spacing w:after="0" w:line="240" w:lineRule="auto"/>
+      </w:pPr>
+      <w:r>
+        <w:separator/>
+      </w:r>
+    </w:p>
+  </w:endnote>
+  <w:endnote w:type="continuationSeparator" w:id="0">
+    <w:p>
+      <w:pPr>
+        <w:spacing w:after="0" w:line="240" w:lineRule="auto"/>
+      </w:pPr>
+      <w:r>
+        <w:continuationSeparator/>
+      </w:r>
+    </w:p>
+  </w:endnote>
+</w:endnotes>
+</file>
+
+<file path=word/footnotes.xml><?xml version="1.0" encoding="utf-8"?>
+<w:footnotes xmlns:wpc="http://schemas.microsoft.com/office/word/2010/wordprocessingCanvas" xmlns:cx="http://schemas.microsoft.com/office/drawing/2014/chartex" xmlns:cx1="http://schemas.microsoft.com/office/drawing/2015/9/8/chartex" xmlns:mc="http://schemas.openxmlformats.org/markup-compatibility/2006" xmlns:o="urn:schemas-microsoft-com:office:office" xmlns:r="http://schemas.openxmlformats.org/officeDocument/2006/relationships" xmlns:m="http://schemas.openxmlformats.org/officeDocument/2006/math" xmlns:v="urn:schemas-microsoft-com:vml" xmlns:wp14="http://schemas.microsoft.com/office/word/2010/wordprocessingDrawing" xmlns:wp="http://schemas.openxmlformats.org/drawingml/2006/wordprocessingDrawing" xmlns:w10="urn:schemas-microsoft-com:office:word" xmlns:w="http://schemas.openxmlformats.org/wordprocessingml/2006/main" xmlns:w14="http://schemas.microsoft.com/office/word/2010/wordml" xmlns:w15="http://schemas.microsoft.com/office/word/2012/wordml" xmlns:w16se="http://schemas.microsoft.com/office/word/2015/wordml/symex" xmlns:wpg="http://schemas.microsoft.com/office/word/2010/wordprocessingGroup" xmlns:wpi="http://schemas.microsoft.com/office/word/2010/wordprocessingInk" xmlns:wne="http://schemas.microsoft.com/office/word/2006/wordml" xmlns:wps="http://schemas.microsoft.com/office/word/2010/wordprocessingShape" mc:Ignorable="w14 w15 w16se wp14">
+  <w:footnote w:type="separator" w:id="-1">
+    <w:p>
+      <w:pPr>
+        <w:spacing w:after="0" w:line="240" w:lineRule="auto"/>
+      </w:pPr>
+      <w:r>
+        <w:separator/>
+      </w:r>
+    </w:p>
+  </w:footnote>
+  <w:footnote w:type="continuationSeparator" w:id="0">
+    <w:p>
+      <w:pPr>
+        <w:spacing w:after="0" w:line="240" w:lineRule="auto"/>
+      </w:pPr>
+      <w:r>
+        <w:continuationSeparator/>
+      </w:r>
+    </w:p>
+  </w:footnote>
+</w:footnotes>
+</file>
+
 <file path=word/numbering.xml><?xml version="1.0" encoding="utf-8"?>
-<w:numbering xmlns:wpc="http://schemas.microsoft.com/office/word/2010/wordprocessingCanvas" xmlns:cx="http://schemas.microsoft.com/office/drawing/2014/chartex" xmlns:mc="http://schemas.openxmlformats.org/markup-compatibility/2006" xmlns:o="urn:schemas-microsoft-com:office:office" xmlns:r="http://schemas.openxmlformats.org/officeDocument/2006/relationships" xmlns:m="http://schemas.openxmlformats.org/officeDocument/2006/math" xmlns:v="urn:schemas-microsoft-com:vml" xmlns:wp14="http://schemas.microsoft.com/office/word/2010/wordprocessingDrawing" xmlns:wp="http://schemas.openxmlformats.org/drawingml/2006/wordprocessingDrawing" xmlns:w10="urn:schemas-microsoft-com:office:word" xmlns:w="http://schemas.openxmlformats.org/wordprocessingml/2006/main" xmlns:w14="http://schemas.microsoft.com/office/word/2010/wordml" xmlns:w15="http://schemas.microsoft.com/office/word/2012/wordml" xmlns:w16se="http://schemas.microsoft.com/office/word/2015/wordml/symex" xmlns:wpg="http://schemas.microsoft.com/office/word/2010/wordprocessingGroup" xmlns:wpi="http://schemas.microsoft.com/office/word/2010/wordprocessingInk" xmlns:wne="http://schemas.microsoft.com/office/word/2006/wordml" xmlns:wps="http://schemas.microsoft.com/office/word/2010/wordprocessingShape" mc:Ignorable="w14 w15 w16se wp14">
+<w:numbering xmlns:wpc="http://schemas.microsoft.com/office/word/2010/wordprocessingCanvas" xmlns:cx="http://schemas.microsoft.com/office/drawing/2014/chartex" xmlns:cx1="http://schemas.microsoft.com/office/drawing/2015/9/8/chartex" xmlns:mc="http://schemas.openxmlformats.org/markup-compatibility/2006" xmlns:o="urn:schemas-microsoft-com:office:office" xmlns:r="http://schemas.openxmlformats.org/officeDocument/2006/relationships" xmlns:m="http://schemas.openxmlformats.org/officeDocument/2006/math" xmlns:v="urn:schemas-microsoft-com:vml" xmlns:wp14="http://schemas.microsoft.com/office/word/2010/wordprocessingDrawing" xmlns:wp="http://schemas.openxmlformats.org/drawingml/2006/wordprocessingDrawing" xmlns:w10="urn:schemas-microsoft-com:office:word" xmlns:w="http://schemas.openxmlformats.org/wordprocessingml/2006/main" xmlns:w14="http://schemas.microsoft.com/office/word/2010/wordml" xmlns:w15="http://schemas.microsoft.com/office/word/2012/wordml" xmlns:w16se="http://schemas.microsoft.com/office/word/2015/wordml/symex" xmlns:wpg="http://schemas.microsoft.com/office/word/2010/wordprocessingGroup" xmlns:wpi="http://schemas.microsoft.com/office/word/2010/wordprocessingInk" xmlns:wne="http://schemas.microsoft.com/office/word/2006/wordml" xmlns:wps="http://schemas.microsoft.com/office/word/2010/wordprocessingShape" mc:Ignorable="w14 w15 w16se wp14">
   <w:abstractNum w:abstractNumId="0" w15:restartNumberingAfterBreak="0">
     <w:nsid w:val="0C9265D2"/>
     <w:multiLevelType w:val="hybridMultilevel"/>
@@ -5313,6 +6327,50 @@
       </w:tcPr>
     </w:tblStylePr>
   </w:style>
+  <w:style w:type="paragraph" w:styleId="Header">
+    <w:name w:val="header"/>
+    <w:basedOn w:val="Normal"/>
+    <w:link w:val="HeaderChar"/>
+    <w:uiPriority w:val="99"/>
+    <w:unhideWhenUsed/>
+    <w:rsid w:val="005E6CA4"/>
+    <w:pPr>
+      <w:tabs>
+        <w:tab w:val="center" w:pos="4680"/>
+        <w:tab w:val="right" w:pos="9360"/>
+      </w:tabs>
+      <w:spacing w:after="0" w:line="240" w:lineRule="auto"/>
+    </w:pPr>
+  </w:style>
+  <w:style w:type="character" w:customStyle="1" w:styleId="HeaderChar">
+    <w:name w:val="Header Char"/>
+    <w:basedOn w:val="DefaultParagraphFont"/>
+    <w:link w:val="Header"/>
+    <w:uiPriority w:val="99"/>
+    <w:rsid w:val="005E6CA4"/>
+  </w:style>
+  <w:style w:type="paragraph" w:styleId="Footer">
+    <w:name w:val="footer"/>
+    <w:basedOn w:val="Normal"/>
+    <w:link w:val="FooterChar"/>
+    <w:uiPriority w:val="99"/>
+    <w:unhideWhenUsed/>
+    <w:rsid w:val="005E6CA4"/>
+    <w:pPr>
+      <w:tabs>
+        <w:tab w:val="center" w:pos="4680"/>
+        <w:tab w:val="right" w:pos="9360"/>
+      </w:tabs>
+      <w:spacing w:after="0" w:line="240" w:lineRule="auto"/>
+    </w:pPr>
+  </w:style>
+  <w:style w:type="character" w:customStyle="1" w:styleId="FooterChar">
+    <w:name w:val="Footer Char"/>
+    <w:basedOn w:val="DefaultParagraphFont"/>
+    <w:link w:val="Footer"/>
+    <w:uiPriority w:val="99"/>
+    <w:rsid w:val="005E6CA4"/>
+  </w:style>
 </w:styles>
 </file>
 

</xml_diff>

<commit_message>
merging all the branches
</commit_message>
<xml_diff>
--- a/Documents/Design Document.docx
+++ b/Documents/Design Document.docx
@@ -1,6 +1,6 @@
 
 <file path=word/document.xml><?xml version="1.0" encoding="utf-8"?>
-<w:document xmlns:wpc="http://schemas.microsoft.com/office/word/2010/wordprocessingCanvas" xmlns:mc="http://schemas.openxmlformats.org/markup-compatibility/2006" xmlns:o="urn:schemas-microsoft-com:office:office" xmlns:r="http://schemas.openxmlformats.org/officeDocument/2006/relationships" xmlns:m="http://schemas.openxmlformats.org/officeDocument/2006/math" xmlns:v="urn:schemas-microsoft-com:vml" xmlns:wp14="http://schemas.microsoft.com/office/word/2010/wordprocessingDrawing" xmlns:wp="http://schemas.openxmlformats.org/drawingml/2006/wordprocessingDrawing" xmlns:w10="urn:schemas-microsoft-com:office:word" xmlns:w="http://schemas.openxmlformats.org/wordprocessingml/2006/main" xmlns:w14="http://schemas.microsoft.com/office/word/2010/wordml" xmlns:w15="http://schemas.microsoft.com/office/word/2012/wordml" xmlns:wpg="http://schemas.microsoft.com/office/word/2010/wordprocessingGroup" xmlns:wpi="http://schemas.microsoft.com/office/word/2010/wordprocessingInk" xmlns:wne="http://schemas.microsoft.com/office/word/2006/wordml" xmlns:wps="http://schemas.microsoft.com/office/word/2010/wordprocessingShape" mc:Ignorable="w14 w15 wp14">
+<w:document xmlns:wpc="http://schemas.microsoft.com/office/word/2010/wordprocessingCanvas" xmlns:cx="http://schemas.microsoft.com/office/drawing/2014/chartex" xmlns:cx1="http://schemas.microsoft.com/office/drawing/2015/9/8/chartex" xmlns:mc="http://schemas.openxmlformats.org/markup-compatibility/2006" xmlns:o="urn:schemas-microsoft-com:office:office" xmlns:r="http://schemas.openxmlformats.org/officeDocument/2006/relationships" xmlns:m="http://schemas.openxmlformats.org/officeDocument/2006/math" xmlns:v="urn:schemas-microsoft-com:vml" xmlns:wp14="http://schemas.microsoft.com/office/word/2010/wordprocessingDrawing" xmlns:wp="http://schemas.openxmlformats.org/drawingml/2006/wordprocessingDrawing" xmlns:w10="urn:schemas-microsoft-com:office:word" xmlns:w="http://schemas.openxmlformats.org/wordprocessingml/2006/main" xmlns:w14="http://schemas.microsoft.com/office/word/2010/wordml" xmlns:w15="http://schemas.microsoft.com/office/word/2012/wordml" xmlns:w16se="http://schemas.microsoft.com/office/word/2015/wordml/symex" xmlns:wpg="http://schemas.microsoft.com/office/word/2010/wordprocessingGroup" xmlns:wpi="http://schemas.microsoft.com/office/word/2010/wordprocessingInk" xmlns:wne="http://schemas.microsoft.com/office/word/2006/wordml" xmlns:wps="http://schemas.microsoft.com/office/word/2010/wordprocessingShape" mc:Ignorable="w14 w15 w16se wp14">
   <w:body>
     <w:p>
       <w:pPr>
@@ -165,9 +165,9 @@
               </wp:anchor>
             </w:drawing>
           </mc:Choice>
-          <mc:Fallback xmlns:cx="http://schemas.microsoft.com/office/drawing/2014/chartex" xmlns:cx1="http://schemas.microsoft.com/office/drawing/2015/9/8/chartex" xmlns:w16se="http://schemas.microsoft.com/office/word/2015/wordml/symex">
+          <mc:Fallback>
             <w:pict>
-              <v:group id="Group 2" o:spid="_x0000_s1026" style="position:absolute;margin-left:-51.55pt;margin-top:-52.95pt;width:8in;height:95.7pt;z-index:251658240;mso-position-horizontal-relative:margin" coordsize="73152,12153" o:gfxdata="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">
+              <v:group id="Group 2" o:spid="_x0000_s1026" style="position:absolute;margin-left:-51.55pt;margin-top:-52.95pt;width:8in;height:95.7pt;z-index:251656192;mso-position-horizontal-relative:margin" coordsize="73152,12153" o:gfxdata="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">
                 <v:group id="Group 6" o:spid="_x0000_s1027" style="position:absolute;width:73152;height:12153" coordsize="73152,12161" o:gfxdata="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">
                   <v:rect id="Rectangle 7" o:spid="_x0000_s1028" style="position:absolute;width:73152;height:12161;visibility:visible;mso-wrap-style:square;v-text-anchor:middle" o:gfxdata="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" filled="f" stroked="f">
                     <v:textbox inset="2.53958mm,2.53958mm,2.53958mm,2.53958mm">
@@ -283,9 +283,9 @@
               </wp:anchor>
             </w:drawing>
           </mc:Choice>
-          <mc:Fallback xmlns:cx="http://schemas.microsoft.com/office/drawing/2014/chartex" xmlns:cx1="http://schemas.microsoft.com/office/drawing/2015/9/8/chartex" xmlns:w16se="http://schemas.microsoft.com/office/word/2015/wordml/symex">
+          <mc:Fallback>
             <w:pict>
-              <v:rect w14:anchorId="49FBBB8E" id="Rectangle 5" o:spid="_x0000_s1031" style="position:absolute;margin-left:-1in;margin-top:165pt;width:576.75pt;height:287.25pt;z-index:-251658240;visibility:visible;mso-wrap-style:square;mso-width-percent:0;mso-height-percent:0;mso-wrap-distance-left:9pt;mso-wrap-distance-top:0;mso-wrap-distance-right:9pt;mso-wrap-distance-bottom:0;mso-position-horizontal:absolute;mso-position-horizontal-relative:margin;mso-position-vertical:absolute;mso-position-vertical-relative:text;mso-width-percent:0;mso-height-percent:0;mso-width-relative:page;mso-height-relative:page;v-text-anchor:bottom" o:gfxdata="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" filled="f" stroked="f">
+              <v:rect w14:anchorId="49FBBB8E" id="Rectangle 5" o:spid="_x0000_s1031" style="position:absolute;margin-left:-1in;margin-top:165pt;width:576.75pt;height:287.25pt;z-index:-251659264;visibility:visible;mso-wrap-style:square;mso-width-percent:0;mso-height-percent:0;mso-wrap-distance-left:9pt;mso-wrap-distance-top:0;mso-wrap-distance-right:9pt;mso-wrap-distance-bottom:0;mso-position-horizontal:absolute;mso-position-horizontal-relative:margin;mso-position-vertical:absolute;mso-position-vertical-relative:text;mso-width-percent:0;mso-height-percent:0;mso-width-relative:page;mso-height-relative:page;v-text-anchor:bottom" o:gfxdata="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" filled="f" stroked="f">
                 <v:textbox inset="126pt,0,54pt,0">
                   <w:txbxContent>
                     <w:p>
@@ -311,21 +311,7 @@
                           <w:color w:val="205968"/>
                           <w:sz w:val="36"/>
                         </w:rPr>
-                        <w:t>[</w:t>
-                      </w:r>
-                      <w:r>
-                        <w:rPr>
-                          <w:color w:val="205968"/>
-                          <w:sz w:val="36"/>
-                        </w:rPr>
-                        <w:t>Design Document</w:t>
-                      </w:r>
-                      <w:r>
-                        <w:rPr>
-                          <w:color w:val="205968"/>
-                          <w:sz w:val="36"/>
-                        </w:rPr>
-                        <w:t>]</w:t>
+                        <w:t>[Design Document]</w:t>
                       </w:r>
                     </w:p>
                   </w:txbxContent>
@@ -475,7 +461,7 @@
               </wp:anchor>
             </w:drawing>
           </mc:Choice>
-          <mc:Fallback xmlns:cx="http://schemas.microsoft.com/office/drawing/2014/chartex" xmlns:cx1="http://schemas.microsoft.com/office/drawing/2015/9/8/chartex" xmlns:w16se="http://schemas.microsoft.com/office/word/2015/wordml/symex">
+          <mc:Fallback>
             <w:pict>
               <v:rect w14:anchorId="7BD33AA1" id="Rectangle 3" o:spid="_x0000_s1032" style="position:absolute;margin-left:0;margin-top:459.3pt;width:8in;height:87.6pt;z-index:-251658240;visibility:visible;mso-wrap-style:square;mso-width-percent:0;mso-height-percent:0;mso-wrap-distance-left:9pt;mso-wrap-distance-top:0;mso-wrap-distance-right:9pt;mso-wrap-distance-bottom:0;mso-position-horizontal:left;mso-position-horizontal-relative:page;mso-position-vertical:absolute;mso-position-vertical-relative:text;mso-width-percent:0;mso-height-percent:0;mso-width-relative:margin;mso-height-relative:margin;v-text-anchor:top" o:gfxdata="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" filled="f" stroked="f">
                 <v:textbox inset="126pt,0,54pt,0">
@@ -503,17 +489,8 @@
                           <w:color w:val="31849B"/>
                           <w:sz w:val="20"/>
                         </w:rPr>
-                        <w:t xml:space="preserve">Chung </w:t>
+                        <w:t>Chung Kuah</w:t>
                       </w:r>
-                      <w:proofErr w:type="spellStart"/>
-                      <w:r>
-                        <w:rPr>
-                          <w:color w:val="31849B"/>
-                          <w:sz w:val="20"/>
-                        </w:rPr>
-                        <w:t>Kuah</w:t>
-                      </w:r>
-                      <w:proofErr w:type="spellEnd"/>
                     </w:p>
                     <w:p>
                       <w:pPr>
@@ -526,7 +503,6 @@
                         <w:spacing w:before="40" w:line="288" w:lineRule="auto"/>
                         <w:jc w:val="right"/>
                       </w:pPr>
-                      <w:proofErr w:type="spellStart"/>
                       <w:r>
                         <w:rPr>
                           <w:color w:val="31849B"/>
@@ -534,7 +510,6 @@
                         </w:rPr>
                         <w:t>ProCP</w:t>
                       </w:r>
-                      <w:proofErr w:type="spellEnd"/>
                     </w:p>
                     <w:p>
                       <w:pPr>
@@ -708,18 +683,8 @@
                                 <w:color w:val="31849B"/>
                                 <w:sz w:val="20"/>
                               </w:rPr>
-                              <w:t xml:space="preserve"> </w:t>
+                              <w:t xml:space="preserve"> Tinchev</w:t>
                             </w:r>
-                            <w:proofErr w:type="spellStart"/>
-                            <w:r>
-                              <w:rPr>
-                                <w:rFonts w:ascii="Cambria" w:eastAsia="Cambria" w:hAnsi="Cambria" w:cs="Cambria"/>
-                                <w:color w:val="31849B"/>
-                                <w:sz w:val="20"/>
-                              </w:rPr>
-                              <w:t>Tinchev</w:t>
-                            </w:r>
-                            <w:proofErr w:type="spellEnd"/>
                           </w:p>
                         </w:txbxContent>
                       </wps:txbx>
@@ -736,9 +701,9 @@
               </wp:anchor>
             </w:drawing>
           </mc:Choice>
-          <mc:Fallback xmlns:cx="http://schemas.microsoft.com/office/drawing/2014/chartex" xmlns:cx1="http://schemas.microsoft.com/office/drawing/2015/9/8/chartex" xmlns:w16se="http://schemas.microsoft.com/office/word/2015/wordml/symex">
+          <mc:Fallback>
             <w:pict>
-              <v:rect w14:anchorId="69CC9088" id="Rectangle 9" o:spid="_x0000_s1033" style="position:absolute;margin-left:0;margin-top:504.1pt;width:576.75pt;height:90.35pt;z-index:-251658240;visibility:visible;mso-wrap-style:square;mso-width-percent:0;mso-height-percent:0;mso-wrap-distance-left:9pt;mso-wrap-distance-top:0;mso-wrap-distance-right:9pt;mso-wrap-distance-bottom:0;mso-position-horizontal:center;mso-position-horizontal-relative:margin;mso-position-vertical:absolute;mso-position-vertical-relative:text;mso-width-percent:0;mso-height-percent:0;mso-width-relative:page;mso-height-relative:page;v-text-anchor:bottom" o:gfxdata="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" filled="f" stroked="f">
+              <v:rect w14:anchorId="69CC9088" id="Rectangle 9" o:spid="_x0000_s1033" style="position:absolute;margin-left:0;margin-top:504.1pt;width:576.75pt;height:90.35pt;z-index:-251657216;visibility:visible;mso-wrap-style:square;mso-width-percent:0;mso-height-percent:0;mso-wrap-distance-left:9pt;mso-wrap-distance-top:0;mso-wrap-distance-right:9pt;mso-wrap-distance-bottom:0;mso-position-horizontal:center;mso-position-horizontal-relative:margin;mso-position-vertical:absolute;mso-position-vertical-relative:text;mso-width-percent:0;mso-height-percent:0;mso-width-relative:page;mso-height-relative:page;v-text-anchor:bottom" o:gfxdata="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" filled="f" stroked="f">
                 <v:textbox inset="126pt,0,54pt,0">
                   <w:txbxContent>
                     <w:p>
@@ -746,115 +711,13 @@
                         <w:spacing w:line="240" w:lineRule="auto"/>
                         <w:jc w:val="right"/>
                       </w:pPr>
-                      <w:proofErr w:type="spellStart"/>
-                      <w:proofErr w:type="gramStart"/>
                       <w:r>
                         <w:rPr>
                           <w:rFonts w:ascii="Cambria" w:eastAsia="Cambria" w:hAnsi="Cambria" w:cs="Cambria"/>
                           <w:color w:val="31849B"/>
                           <w:sz w:val="20"/>
                         </w:rPr>
-                        <w:t>Developers:Yoanna</w:t>
-                      </w:r>
-                      <w:proofErr w:type="spellEnd"/>
-                      <w:proofErr w:type="gramEnd"/>
-                      <w:r>
-                        <w:rPr>
-                          <w:rFonts w:ascii="Cambria" w:eastAsia="Cambria" w:hAnsi="Cambria" w:cs="Cambria"/>
-                          <w:color w:val="31849B"/>
-                          <w:sz w:val="20"/>
-                        </w:rPr>
-                        <w:t xml:space="preserve"> </w:t>
-                      </w:r>
-                      <w:proofErr w:type="spellStart"/>
-                      <w:r>
-                        <w:rPr>
-                          <w:rFonts w:ascii="Cambria" w:eastAsia="Cambria" w:hAnsi="Cambria" w:cs="Cambria"/>
-                          <w:color w:val="31849B"/>
-                          <w:sz w:val="20"/>
-                        </w:rPr>
-                        <w:t>Borisova,Teodor</w:t>
-                      </w:r>
-                      <w:proofErr w:type="spellEnd"/>
-                      <w:r>
-                        <w:rPr>
-                          <w:rFonts w:ascii="Cambria" w:eastAsia="Cambria" w:hAnsi="Cambria" w:cs="Cambria"/>
-                          <w:color w:val="31849B"/>
-                          <w:sz w:val="20"/>
-                        </w:rPr>
-                        <w:t xml:space="preserve"> </w:t>
-                      </w:r>
-                      <w:proofErr w:type="spellStart"/>
-                      <w:r>
-                        <w:rPr>
-                          <w:rFonts w:ascii="Cambria" w:eastAsia="Cambria" w:hAnsi="Cambria" w:cs="Cambria"/>
-                          <w:color w:val="31849B"/>
-                          <w:sz w:val="20"/>
-                        </w:rPr>
-                        <w:t>Genov,Vladimir</w:t>
-                      </w:r>
-                      <w:proofErr w:type="spellEnd"/>
-                      <w:r>
-                        <w:rPr>
-                          <w:rFonts w:ascii="Cambria" w:eastAsia="Cambria" w:hAnsi="Cambria" w:cs="Cambria"/>
-                          <w:color w:val="31849B"/>
-                          <w:sz w:val="20"/>
-                        </w:rPr>
-                        <w:t xml:space="preserve"> </w:t>
-                      </w:r>
-                      <w:proofErr w:type="spellStart"/>
-                      <w:r>
-                        <w:rPr>
-                          <w:rFonts w:ascii="Cambria" w:eastAsia="Cambria" w:hAnsi="Cambria" w:cs="Cambria"/>
-                          <w:color w:val="31849B"/>
-                          <w:sz w:val="20"/>
-                        </w:rPr>
-                        <w:t>Katrandzhiev,Monika</w:t>
-                      </w:r>
-                      <w:proofErr w:type="spellEnd"/>
-                      <w:r>
-                        <w:rPr>
-                          <w:rFonts w:ascii="Cambria" w:eastAsia="Cambria" w:hAnsi="Cambria" w:cs="Cambria"/>
-                          <w:color w:val="31849B"/>
-                          <w:sz w:val="20"/>
-                        </w:rPr>
-                        <w:t xml:space="preserve"> </w:t>
-                      </w:r>
-                      <w:proofErr w:type="spellStart"/>
-                      <w:r>
-                        <w:rPr>
-                          <w:rFonts w:ascii="Cambria" w:eastAsia="Cambria" w:hAnsi="Cambria" w:cs="Cambria"/>
-                          <w:color w:val="31849B"/>
-                          <w:sz w:val="20"/>
-                        </w:rPr>
-                        <w:t>Kerulyte,Ignas</w:t>
-                      </w:r>
-                      <w:proofErr w:type="spellEnd"/>
-                      <w:r>
-                        <w:rPr>
-                          <w:rFonts w:ascii="Cambria" w:eastAsia="Cambria" w:hAnsi="Cambria" w:cs="Cambria"/>
-                          <w:color w:val="31849B"/>
-                          <w:sz w:val="20"/>
-                        </w:rPr>
-                        <w:t xml:space="preserve"> </w:t>
-                      </w:r>
-                      <w:proofErr w:type="spellStart"/>
-                      <w:r>
-                        <w:rPr>
-                          <w:rFonts w:ascii="Cambria" w:eastAsia="Cambria" w:hAnsi="Cambria" w:cs="Cambria"/>
-                          <w:color w:val="31849B"/>
-                          <w:sz w:val="20"/>
-                        </w:rPr>
-                        <w:t>Kybransas,Rostislav</w:t>
-                      </w:r>
-                      <w:proofErr w:type="spellEnd"/>
-                      <w:r>
-                        <w:rPr>
-                          <w:rFonts w:ascii="Cambria" w:eastAsia="Cambria" w:hAnsi="Cambria" w:cs="Cambria"/>
-                          <w:color w:val="31849B"/>
-                          <w:sz w:val="20"/>
-                        </w:rPr>
-                        <w:t xml:space="preserve"> Tinchev</w:t>
+                        <w:t>Developers:Yoanna Borisova,Teodor Genov,Vladimir Katrandzhiev,Monika Kerulyte,Ignas Kybransas,Rostislav Tinchev</w:t>
                       </w:r>
                     </w:p>
                   </w:txbxContent>
@@ -871,8 +734,10 @@
         </w:rPr>
         <w:br w:type="page"/>
       </w:r>
+      <w:bookmarkStart w:id="1" w:name="_GoBack"/>
+      <w:bookmarkEnd w:id="1"/>
     </w:p>
-    <w:bookmarkStart w:id="1" w:name="_Toc508217189" w:displacedByCustomXml="next"/>
+    <w:bookmarkStart w:id="2" w:name="_Toc508217189" w:displacedByCustomXml="next"/>
     <w:sdt>
       <w:sdtPr>
         <w:rPr>
@@ -926,7 +791,7 @@
           <w:r>
             <w:fldChar w:fldCharType="separate"/>
           </w:r>
-          <w:hyperlink w:anchor="_Toc509526021" w:history="1">
+          <w:hyperlink w:anchor="_Toc513414284" w:history="1">
             <w:r>
               <w:rPr>
                 <w:rStyle w:val="Hyperlink"/>
@@ -954,7 +819,7 @@
                 <w:noProof/>
                 <w:webHidden/>
               </w:rPr>
-              <w:instrText xml:space="preserve"> PAGEREF _Toc509526021 \h </w:instrText>
+              <w:instrText xml:space="preserve"> PAGEREF _Toc513414284 \h </w:instrText>
             </w:r>
             <w:r>
               <w:rPr>
@@ -996,7 +861,7 @@
               <w:noProof/>
             </w:rPr>
           </w:pPr>
-          <w:hyperlink w:anchor="_Toc509526022" w:history="1">
+          <w:hyperlink w:anchor="_Toc513414285" w:history="1">
             <w:r>
               <w:rPr>
                 <w:rStyle w:val="Hyperlink"/>
@@ -1023,7 +888,7 @@
                 <w:noProof/>
                 <w:webHidden/>
               </w:rPr>
-              <w:instrText xml:space="preserve"> PAGEREF _Toc509526022 \h </w:instrText>
+              <w:instrText xml:space="preserve"> PAGEREF _Toc513414285 \h </w:instrText>
             </w:r>
             <w:r>
               <w:rPr>
@@ -1065,14 +930,13 @@
               <w:noProof/>
             </w:rPr>
           </w:pPr>
-          <w:hyperlink w:anchor="_Toc509526023" w:history="1">
+          <w:hyperlink w:anchor="_Toc513414286" w:history="1">
             <w:r>
               <w:rPr>
                 <w:rStyle w:val="Hyperlink"/>
-                <w:rFonts w:cstheme="majorHAnsi"/>
                 <w:noProof/>
               </w:rPr>
-              <w:t>User interface</w:t>
+              <w:t>UML Description</w:t>
             </w:r>
             <w:r>
               <w:rPr>
@@ -1093,7 +957,7 @@
                 <w:noProof/>
                 <w:webHidden/>
               </w:rPr>
-              <w:instrText xml:space="preserve"> PAGEREF _Toc509526023 \h </w:instrText>
+              <w:instrText xml:space="preserve"> PAGEREF _Toc513414286 \h </w:instrText>
             </w:r>
             <w:r>
               <w:rPr>
@@ -1135,13 +999,13 @@
               <w:noProof/>
             </w:rPr>
           </w:pPr>
-          <w:hyperlink w:anchor="_Toc509526024" w:history="1">
+          <w:hyperlink w:anchor="_Toc513414287" w:history="1">
             <w:r>
               <w:rPr>
                 <w:rStyle w:val="Hyperlink"/>
                 <w:noProof/>
               </w:rPr>
-              <w:t>Screen by Screen Specification</w:t>
+              <w:t>Sequence Diagram</w:t>
             </w:r>
             <w:r>
               <w:rPr>
@@ -1162,7 +1026,7 @@
                 <w:noProof/>
                 <w:webHidden/>
               </w:rPr>
-              <w:instrText xml:space="preserve"> PAGEREF _Toc509526024 \h </w:instrText>
+              <w:instrText xml:space="preserve"> PAGEREF _Toc513414287 \h </w:instrText>
             </w:r>
             <w:r>
               <w:rPr>
@@ -1182,7 +1046,7 @@
                 <w:noProof/>
                 <w:webHidden/>
               </w:rPr>
-              <w:t>4</w:t>
+              <w:t>6</w:t>
             </w:r>
             <w:r>
               <w:rPr>
@@ -1204,13 +1068,13 @@
               <w:noProof/>
             </w:rPr>
           </w:pPr>
-          <w:hyperlink w:anchor="_Toc509526025" w:history="1">
+          <w:hyperlink w:anchor="_Toc513414288" w:history="1">
             <w:r>
               <w:rPr>
                 <w:rStyle w:val="Hyperlink"/>
                 <w:noProof/>
               </w:rPr>
-              <w:t>Log in Screen</w:t>
+              <w:t>Screen by Screen Specification</w:t>
             </w:r>
             <w:r>
               <w:rPr>
@@ -1231,7 +1095,7 @@
                 <w:noProof/>
                 <w:webHidden/>
               </w:rPr>
-              <w:instrText xml:space="preserve"> PAGEREF _Toc509526025 \h </w:instrText>
+              <w:instrText xml:space="preserve"> PAGEREF _Toc513414288 \h </w:instrText>
             </w:r>
             <w:r>
               <w:rPr>
@@ -1251,7 +1115,7 @@
                 <w:noProof/>
                 <w:webHidden/>
               </w:rPr>
-              <w:t>4</w:t>
+              <w:t>7</w:t>
             </w:r>
             <w:r>
               <w:rPr>
@@ -1273,13 +1137,13 @@
               <w:noProof/>
             </w:rPr>
           </w:pPr>
-          <w:hyperlink w:anchor="_Toc509526026" w:history="1">
+          <w:hyperlink w:anchor="_Toc513414289" w:history="1">
             <w:r>
               <w:rPr>
                 <w:rStyle w:val="Hyperlink"/>
                 <w:noProof/>
               </w:rPr>
-              <w:t>Main Screen</w:t>
+              <w:t>Log in Screen</w:t>
             </w:r>
             <w:r>
               <w:rPr>
@@ -1300,7 +1164,7 @@
                 <w:noProof/>
                 <w:webHidden/>
               </w:rPr>
-              <w:instrText xml:space="preserve"> PAGEREF _Toc509526026 \h </w:instrText>
+              <w:instrText xml:space="preserve"> PAGEREF _Toc513414289 \h </w:instrText>
             </w:r>
             <w:r>
               <w:rPr>
@@ -1320,7 +1184,76 @@
                 <w:noProof/>
                 <w:webHidden/>
               </w:rPr>
-              <w:t>4</w:t>
+              <w:t>7</w:t>
+            </w:r>
+            <w:r>
+              <w:rPr>
+                <w:noProof/>
+                <w:webHidden/>
+              </w:rPr>
+              <w:fldChar w:fldCharType="end"/>
+            </w:r>
+          </w:hyperlink>
+        </w:p>
+        <w:p>
+          <w:pPr>
+            <w:pStyle w:val="TOC1"/>
+            <w:tabs>
+              <w:tab w:val="right" w:leader="dot" w:pos="9350"/>
+            </w:tabs>
+            <w:rPr>
+              <w:rFonts w:eastAsiaTheme="minorEastAsia"/>
+              <w:noProof/>
+            </w:rPr>
+          </w:pPr>
+          <w:hyperlink w:anchor="_Toc513414290" w:history="1">
+            <w:r>
+              <w:rPr>
+                <w:rStyle w:val="Hyperlink"/>
+                <w:noProof/>
+              </w:rPr>
+              <w:t>Simulation Screen</w:t>
+            </w:r>
+            <w:r>
+              <w:rPr>
+                <w:noProof/>
+                <w:webHidden/>
+              </w:rPr>
+              <w:tab/>
+            </w:r>
+            <w:r>
+              <w:rPr>
+                <w:noProof/>
+                <w:webHidden/>
+              </w:rPr>
+              <w:fldChar w:fldCharType="begin"/>
+            </w:r>
+            <w:r>
+              <w:rPr>
+                <w:noProof/>
+                <w:webHidden/>
+              </w:rPr>
+              <w:instrText xml:space="preserve"> PAGEREF _Toc513414290 \h </w:instrText>
+            </w:r>
+            <w:r>
+              <w:rPr>
+                <w:noProof/>
+                <w:webHidden/>
+              </w:rPr>
+            </w:r>
+            <w:r>
+              <w:rPr>
+                <w:noProof/>
+                <w:webHidden/>
+              </w:rPr>
+              <w:fldChar w:fldCharType="separate"/>
+            </w:r>
+            <w:r>
+              <w:rPr>
+                <w:noProof/>
+                <w:webHidden/>
+              </w:rPr>
+              <w:t>7</w:t>
             </w:r>
             <w:r>
               <w:rPr>
@@ -1350,7 +1283,7 @@
         </w:rPr>
       </w:pPr>
     </w:p>
-    <w:bookmarkEnd w:id="1"/>
+    <w:bookmarkEnd w:id="2"/>
     <w:p>
       <w:pPr>
         <w:spacing w:line="259" w:lineRule="auto"/>
@@ -1375,7 +1308,7 @@
           <w:rFonts w:cstheme="majorHAnsi"/>
         </w:rPr>
       </w:pPr>
-      <w:bookmarkStart w:id="2" w:name="_Toc509526021"/>
+      <w:bookmarkStart w:id="3" w:name="_Toc513414284"/>
       <w:r>
         <w:rPr>
           <w:rFonts w:cstheme="majorHAnsi"/>
@@ -1383,11 +1316,19 @@
         <w:lastRenderedPageBreak/>
         <w:t>Overview</w:t>
       </w:r>
-      <w:bookmarkEnd w:id="2"/>
+      <w:bookmarkEnd w:id="3"/>
     </w:p>
     <w:p>
       <w:r>
-        <w:t>Airport Traffic Simulator is an application that is used at the airport, by employees at the Control Tower to regulate air traffic.</w:t>
+        <w:t xml:space="preserve">Airport Traffic Simulator is an application that </w:t>
+      </w:r>
+      <w:proofErr w:type="gramStart"/>
+      <w:r>
+        <w:t>is used</w:t>
+      </w:r>
+      <w:proofErr w:type="gramEnd"/>
+      <w:r>
+        <w:t xml:space="preserve"> at the airport, by employees at the Control Tower to regulate air traffic.</w:t>
       </w:r>
     </w:p>
     <w:p>
@@ -1398,7 +1339,15 @@
         </w:rPr>
       </w:pPr>
       <w:r>
-        <w:t>This spec is going to be updated throughout the entire course until realizing the project.</w:t>
+        <w:t xml:space="preserve">This spec is going to </w:t>
+      </w:r>
+      <w:proofErr w:type="gramStart"/>
+      <w:r>
+        <w:t>be updated</w:t>
+      </w:r>
+      <w:proofErr w:type="gramEnd"/>
+      <w:r>
+        <w:t xml:space="preserve"> throughout the entire course until realizing the project.</w:t>
       </w:r>
       <w:r>
         <w:rPr>
@@ -1411,14 +1360,39 @@
           <w:color w:val="000000"/>
           <w:szCs w:val="27"/>
         </w:rPr>
-        <w:t xml:space="preserve">The graphics and layout of the screens is shown here merely to illustrate the underlying functionality. The actual look and feel </w:t>
+        <w:t xml:space="preserve">The graphics and layout of the screens </w:t>
       </w:r>
+      <w:proofErr w:type="gramStart"/>
       <w:r>
         <w:rPr>
           <w:color w:val="000000"/>
           <w:szCs w:val="27"/>
         </w:rPr>
-        <w:t>will be developed over time</w:t>
+        <w:t>is shown</w:t>
+      </w:r>
+      <w:proofErr w:type="gramEnd"/>
+      <w:r>
+        <w:rPr>
+          <w:color w:val="000000"/>
+          <w:szCs w:val="27"/>
+        </w:rPr>
+        <w:t xml:space="preserve"> here merely to illustrate the underlying functionality. The actual look and feel </w:t>
+      </w:r>
+      <w:proofErr w:type="gramStart"/>
+      <w:r>
+        <w:rPr>
+          <w:color w:val="000000"/>
+          <w:szCs w:val="27"/>
+        </w:rPr>
+        <w:t>will be developed</w:t>
+      </w:r>
+      <w:proofErr w:type="gramEnd"/>
+      <w:r>
+        <w:rPr>
+          <w:color w:val="000000"/>
+          <w:szCs w:val="27"/>
+        </w:rPr>
+        <w:t xml:space="preserve"> over time</w:t>
       </w:r>
       <w:r>
         <w:rPr>
@@ -1430,47 +1404,34 @@
     </w:p>
     <w:p>
       <w:r>
-        <w:t xml:space="preserve">This spec discusses what the application will contain visually, how the user can interact with it and how the application is structured behind the visualization. </w:t>
+        <w:t xml:space="preserve">This spec discusses what the application will contain visually, how the user can interact with it and how the application </w:t>
+      </w:r>
+      <w:proofErr w:type="gramStart"/>
+      <w:r>
+        <w:t>is structured</w:t>
+      </w:r>
+      <w:proofErr w:type="gramEnd"/>
+      <w:r>
+        <w:t xml:space="preserve"> behind the visualization. </w:t>
       </w:r>
     </w:p>
     <w:p>
       <w:pPr>
         <w:pStyle w:val="Heading1"/>
       </w:pPr>
-      <w:bookmarkStart w:id="3" w:name="_Toc509526022"/>
+      <w:bookmarkStart w:id="4" w:name="_Toc513414285"/>
       <w:r>
         <w:t>Class Diagrams</w:t>
       </w:r>
-      <w:bookmarkEnd w:id="3"/>
+      <w:bookmarkEnd w:id="4"/>
     </w:p>
     <w:p>
-      <w:r>
-        <w:rPr>
-          <w:lang w:val="bg-BG"/>
-        </w:rPr>
-        <w:t xml:space="preserve">See </w:t>
-      </w:r>
-      <w:r>
-        <w:t>next page.</w:t>
-      </w:r>
-    </w:p>
-    <w:p>
       <w:pPr>
         <w:spacing w:line="259" w:lineRule="auto"/>
-        <w:rPr>
-          <w:rFonts w:asciiTheme="majorHAnsi" w:eastAsiaTheme="majorEastAsia" w:hAnsiTheme="majorHAnsi" w:cstheme="majorHAnsi"/>
-          <w:color w:val="2E74B5" w:themeColor="accent1" w:themeShade="BF"/>
-          <w:sz w:val="32"/>
-          <w:szCs w:val="32"/>
-        </w:rPr>
-      </w:pPr>
-      <w:r>
         <w:rPr>
           <w:rFonts w:cstheme="majorHAnsi"/>
         </w:rPr>
-        <w:br w:type="page"/>
-      </w:r>
-      <w:bookmarkStart w:id="4" w:name="_GoBack"/>
+      </w:pPr>
       <w:r>
         <w:rPr>
           <w:rFonts w:asciiTheme="majorHAnsi" w:eastAsiaTheme="majorEastAsia" w:hAnsiTheme="majorHAnsi" w:cstheme="majorHAnsi"/>
@@ -1479,11 +1440,18 @@
           <w:sz w:val="32"/>
           <w:szCs w:val="32"/>
         </w:rPr>
-        <w:lastRenderedPageBreak/>
         <w:drawing>
-          <wp:inline distT="0" distB="0" distL="0" distR="0">
+          <wp:anchor distT="0" distB="0" distL="114300" distR="114300" simplePos="0" relativeHeight="251660288" behindDoc="0" locked="0" layoutInCell="1" allowOverlap="1">
+            <wp:simplePos x="0" y="0"/>
+            <wp:positionH relativeFrom="margin">
+              <wp:align>right</wp:align>
+            </wp:positionH>
+            <wp:positionV relativeFrom="paragraph">
+              <wp:posOffset>12065</wp:posOffset>
+            </wp:positionV>
             <wp:extent cx="5943600" cy="6680835"/>
             <wp:effectExtent l="0" t="0" r="0" b="5715"/>
+            <wp:wrapNone/>
             <wp:docPr id="1" name="Picture 1"/>
             <wp:cNvGraphicFramePr>
               <a:graphicFrameLocks xmlns:a="http://schemas.openxmlformats.org/drawingml/2006/main" noChangeAspect="1"/>
@@ -1496,7 +1464,7 @@
                     <pic:cNvPicPr/>
                   </pic:nvPicPr>
                   <pic:blipFill>
-                    <a:blip r:embed="rId5" cstate="print">
+                    <a:blip r:embed="rId7" cstate="print">
                       <a:extLst>
                         <a:ext uri="{28A0092B-C50C-407E-A947-70E740481C1C}">
                           <a14:useLocalDpi xmlns:a14="http://schemas.microsoft.com/office/drawing/2010/main" val="0"/>
@@ -1519,120 +1487,2378 @@
                 </pic:pic>
               </a:graphicData>
             </a:graphic>
-          </wp:inline>
+          </wp:anchor>
         </w:drawing>
       </w:r>
-      <w:bookmarkEnd w:id="4"/>
-    </w:p>
-    <w:p>
-      <w:pPr>
-        <w:pStyle w:val="Heading1"/>
-        <w:rPr>
-          <w:rFonts w:cstheme="majorHAnsi"/>
-        </w:rPr>
-      </w:pPr>
-      <w:bookmarkStart w:id="5" w:name="_Toc509526023"/>
       <w:r>
         <w:rPr>
           <w:rFonts w:cstheme="majorHAnsi"/>
         </w:rPr>
-        <w:t>User interface</w:t>
+        <w:br w:type="page"/>
+      </w:r>
+    </w:p>
+    <w:p>
+      <w:pPr>
+        <w:pStyle w:val="Heading1"/>
+      </w:pPr>
+      <w:bookmarkStart w:id="5" w:name="_Toc513414286"/>
+      <w:r>
+        <w:lastRenderedPageBreak/>
+        <w:t>UML Description</w:t>
       </w:r>
       <w:bookmarkEnd w:id="5"/>
     </w:p>
+    <w:tbl>
+      <w:tblPr>
+        <w:tblStyle w:val="PlainTable1"/>
+        <w:tblW w:w="9634" w:type="dxa"/>
+        <w:tblLook w:val="04A0" w:firstRow="1" w:lastRow="0" w:firstColumn="1" w:lastColumn="0" w:noHBand="0" w:noVBand="1"/>
+      </w:tblPr>
+      <w:tblGrid>
+        <w:gridCol w:w="3427"/>
+        <w:gridCol w:w="6207"/>
+      </w:tblGrid>
+      <w:tr>
+        <w:trPr>
+          <w:cnfStyle w:val="100000000000" w:firstRow="1" w:lastRow="0" w:firstColumn="0" w:lastColumn="0" w:oddVBand="0" w:evenVBand="0" w:oddHBand="0" w:evenHBand="0" w:firstRowFirstColumn="0" w:firstRowLastColumn="0" w:lastRowFirstColumn="0" w:lastRowLastColumn="0"/>
+        </w:trPr>
+        <w:tc>
+          <w:tcPr>
+            <w:cnfStyle w:val="001000000000" w:firstRow="0" w:lastRow="0" w:firstColumn="1" w:lastColumn="0" w:oddVBand="0" w:evenVBand="0" w:oddHBand="0" w:evenHBand="0" w:firstRowFirstColumn="0" w:firstRowLastColumn="0" w:lastRowFirstColumn="0" w:lastRowLastColumn="0"/>
+            <w:tcW w:w="2337" w:type="dxa"/>
+          </w:tcPr>
+          <w:p>
+            <w:pPr>
+              <w:spacing w:line="259" w:lineRule="auto"/>
+              <w:rPr>
+                <w:rFonts w:asciiTheme="majorHAnsi" w:eastAsiaTheme="majorEastAsia" w:hAnsiTheme="majorHAnsi" w:cstheme="majorBidi"/>
+                <w:color w:val="2E74B5" w:themeColor="accent1" w:themeShade="BF"/>
+                <w:sz w:val="32"/>
+                <w:szCs w:val="32"/>
+              </w:rPr>
+            </w:pPr>
+            <w:r>
+              <w:rPr>
+                <w:rFonts w:asciiTheme="majorHAnsi" w:eastAsiaTheme="majorEastAsia" w:hAnsiTheme="majorHAnsi" w:cstheme="majorBidi"/>
+                <w:color w:val="2E74B5" w:themeColor="accent1" w:themeShade="BF"/>
+                <w:sz w:val="32"/>
+                <w:szCs w:val="32"/>
+              </w:rPr>
+              <w:t>CLASS</w:t>
+            </w:r>
+          </w:p>
+        </w:tc>
+        <w:tc>
+          <w:tcPr>
+            <w:tcW w:w="7297" w:type="dxa"/>
+          </w:tcPr>
+          <w:p>
+            <w:pPr>
+              <w:spacing w:line="259" w:lineRule="auto"/>
+              <w:cnfStyle w:val="100000000000" w:firstRow="1" w:lastRow="0" w:firstColumn="0" w:lastColumn="0" w:oddVBand="0" w:evenVBand="0" w:oddHBand="0" w:evenHBand="0" w:firstRowFirstColumn="0" w:firstRowLastColumn="0" w:lastRowFirstColumn="0" w:lastRowLastColumn="0"/>
+              <w:rPr>
+                <w:rFonts w:asciiTheme="majorHAnsi" w:eastAsiaTheme="majorEastAsia" w:hAnsiTheme="majorHAnsi" w:cstheme="majorBidi"/>
+                <w:color w:val="2E74B5" w:themeColor="accent1" w:themeShade="BF"/>
+                <w:sz w:val="32"/>
+                <w:szCs w:val="32"/>
+                <w:lang w:val="bg-BG"/>
+              </w:rPr>
+            </w:pPr>
+            <w:r>
+              <w:rPr>
+                <w:rFonts w:asciiTheme="majorHAnsi" w:eastAsiaTheme="majorEastAsia" w:hAnsiTheme="majorHAnsi" w:cstheme="majorBidi"/>
+                <w:color w:val="2E74B5" w:themeColor="accent1" w:themeShade="BF"/>
+                <w:sz w:val="32"/>
+                <w:szCs w:val="32"/>
+              </w:rPr>
+              <w:t>CONTENTS</w:t>
+            </w:r>
+          </w:p>
+        </w:tc>
+      </w:tr>
+      <w:tr>
+        <w:trPr>
+          <w:cnfStyle w:val="000000100000" w:firstRow="0" w:lastRow="0" w:firstColumn="0" w:lastColumn="0" w:oddVBand="0" w:evenVBand="0" w:oddHBand="1" w:evenHBand="0" w:firstRowFirstColumn="0" w:firstRowLastColumn="0" w:lastRowFirstColumn="0" w:lastRowLastColumn="0"/>
+          <w:trHeight w:val="1610"/>
+        </w:trPr>
+        <w:tc>
+          <w:tcPr>
+            <w:cnfStyle w:val="001000000000" w:firstRow="0" w:lastRow="0" w:firstColumn="1" w:lastColumn="0" w:oddVBand="0" w:evenVBand="0" w:oddHBand="0" w:evenHBand="0" w:firstRowFirstColumn="0" w:firstRowLastColumn="0" w:lastRowFirstColumn="0" w:lastRowLastColumn="0"/>
+            <w:tcW w:w="2337" w:type="dxa"/>
+          </w:tcPr>
+          <w:p>
+            <w:pPr>
+              <w:spacing w:line="259" w:lineRule="auto"/>
+              <w:rPr>
+                <w:rFonts w:asciiTheme="majorHAnsi" w:eastAsiaTheme="majorEastAsia" w:hAnsiTheme="majorHAnsi" w:cstheme="majorBidi"/>
+                <w:b w:val="0"/>
+                <w:bCs w:val="0"/>
+                <w:sz w:val="32"/>
+                <w:szCs w:val="32"/>
+                <w:lang w:val="bg-BG"/>
+              </w:rPr>
+            </w:pPr>
+            <w:r>
+              <w:rPr>
+                <w:rFonts w:asciiTheme="majorHAnsi" w:eastAsiaTheme="majorEastAsia" w:hAnsiTheme="majorHAnsi" w:cstheme="majorBidi"/>
+                <w:sz w:val="28"/>
+                <w:szCs w:val="32"/>
+              </w:rPr>
+              <w:t>Airport</w:t>
+            </w:r>
+          </w:p>
+          <w:p>
+            <w:pPr>
+              <w:pStyle w:val="ListParagraph"/>
+              <w:numPr>
+                <w:ilvl w:val="0"/>
+                <w:numId w:val="8"/>
+              </w:numPr>
+            </w:pPr>
+            <w:r>
+              <w:rPr>
+                <w:b w:val="0"/>
+              </w:rPr>
+              <w:t>n</w:t>
+            </w:r>
+            <w:r>
+              <w:rPr>
+                <w:b w:val="0"/>
+              </w:rPr>
+              <w:t>ame</w:t>
+            </w:r>
+          </w:p>
+          <w:p>
+            <w:pPr>
+              <w:pStyle w:val="ListParagraph"/>
+              <w:numPr>
+                <w:ilvl w:val="0"/>
+                <w:numId w:val="8"/>
+              </w:numPr>
+            </w:pPr>
+            <w:proofErr w:type="spellStart"/>
+            <w:r>
+              <w:rPr>
+                <w:b w:val="0"/>
+              </w:rPr>
+              <w:t>planeLand</w:t>
+            </w:r>
+            <w:proofErr w:type="spellEnd"/>
+            <w:r>
+              <w:rPr>
+                <w:b w:val="0"/>
+              </w:rPr>
+              <w:t>()</w:t>
+            </w:r>
+          </w:p>
+          <w:p>
+            <w:pPr>
+              <w:pStyle w:val="ListParagraph"/>
+              <w:numPr>
+                <w:ilvl w:val="0"/>
+                <w:numId w:val="8"/>
+              </w:numPr>
+            </w:pPr>
+            <w:proofErr w:type="spellStart"/>
+            <w:r>
+              <w:rPr>
+                <w:b w:val="0"/>
+              </w:rPr>
+              <w:t>planeTakeOff</w:t>
+            </w:r>
+            <w:proofErr w:type="spellEnd"/>
+            <w:r>
+              <w:rPr>
+                <w:b w:val="0"/>
+              </w:rPr>
+              <w:t>()</w:t>
+            </w:r>
+          </w:p>
+          <w:p>
+            <w:pPr>
+              <w:pStyle w:val="ListParagraph"/>
+              <w:numPr>
+                <w:ilvl w:val="0"/>
+                <w:numId w:val="8"/>
+              </w:numPr>
+              <w:rPr>
+                <w:rFonts w:asciiTheme="majorHAnsi" w:eastAsiaTheme="majorEastAsia" w:hAnsiTheme="majorHAnsi" w:cstheme="majorBidi"/>
+                <w:sz w:val="32"/>
+                <w:szCs w:val="32"/>
+                <w:lang w:val="bg-BG"/>
+              </w:rPr>
+            </w:pPr>
+            <w:proofErr w:type="spellStart"/>
+            <w:r>
+              <w:rPr>
+                <w:b w:val="0"/>
+              </w:rPr>
+              <w:t>addS</w:t>
+            </w:r>
+            <w:r>
+              <w:rPr>
+                <w:b w:val="0"/>
+              </w:rPr>
+              <w:t>trip</w:t>
+            </w:r>
+            <w:proofErr w:type="spellEnd"/>
+            <w:r>
+              <w:rPr>
+                <w:b w:val="0"/>
+              </w:rPr>
+              <w:t>()</w:t>
+            </w:r>
+          </w:p>
+          <w:p>
+            <w:pPr>
+              <w:pStyle w:val="ListParagraph"/>
+              <w:numPr>
+                <w:ilvl w:val="0"/>
+                <w:numId w:val="8"/>
+              </w:numPr>
+              <w:rPr>
+                <w:rFonts w:asciiTheme="majorHAnsi" w:eastAsiaTheme="majorEastAsia" w:hAnsiTheme="majorHAnsi" w:cstheme="majorBidi"/>
+                <w:sz w:val="32"/>
+                <w:szCs w:val="32"/>
+                <w:lang w:val="bg-BG"/>
+              </w:rPr>
+            </w:pPr>
+            <w:proofErr w:type="spellStart"/>
+            <w:r>
+              <w:rPr>
+                <w:b w:val="0"/>
+              </w:rPr>
+              <w:t>removeStrip</w:t>
+            </w:r>
+            <w:proofErr w:type="spellEnd"/>
+            <w:r>
+              <w:rPr>
+                <w:b w:val="0"/>
+              </w:rPr>
+              <w:t>()</w:t>
+            </w:r>
+          </w:p>
+        </w:tc>
+        <w:tc>
+          <w:tcPr>
+            <w:tcW w:w="7297" w:type="dxa"/>
+          </w:tcPr>
+          <w:p>
+            <w:pPr>
+              <w:spacing w:line="259" w:lineRule="auto"/>
+              <w:cnfStyle w:val="000000100000" w:firstRow="0" w:lastRow="0" w:firstColumn="0" w:lastColumn="0" w:oddVBand="0" w:evenVBand="0" w:oddHBand="1" w:evenHBand="0" w:firstRowFirstColumn="0" w:firstRowLastColumn="0" w:lastRowFirstColumn="0" w:lastRowLastColumn="0"/>
+              <w:rPr>
+                <w:rFonts w:asciiTheme="majorHAnsi" w:eastAsiaTheme="majorEastAsia" w:hAnsiTheme="majorHAnsi" w:cstheme="majorBidi"/>
+                <w:color w:val="2E74B5" w:themeColor="accent1" w:themeShade="BF"/>
+                <w:sz w:val="32"/>
+                <w:szCs w:val="32"/>
+                <w:lang w:val="bg-BG"/>
+              </w:rPr>
+            </w:pPr>
+            <w:r>
+              <w:rPr>
+                <w:rFonts w:asciiTheme="majorHAnsi" w:eastAsiaTheme="majorEastAsia" w:hAnsiTheme="majorHAnsi" w:cstheme="majorBidi"/>
+                <w:sz w:val="24"/>
+                <w:szCs w:val="32"/>
+              </w:rPr>
+              <w:t xml:space="preserve">Name simply resembles the name of the airport, where planes will land. Method </w:t>
+            </w:r>
+            <w:proofErr w:type="spellStart"/>
+            <w:proofErr w:type="gramStart"/>
+            <w:r>
+              <w:rPr>
+                <w:rFonts w:asciiTheme="majorHAnsi" w:eastAsiaTheme="majorEastAsia" w:hAnsiTheme="majorHAnsi" w:cstheme="majorBidi"/>
+                <w:sz w:val="24"/>
+                <w:szCs w:val="32"/>
+              </w:rPr>
+              <w:t>planeLand</w:t>
+            </w:r>
+            <w:proofErr w:type="spellEnd"/>
+            <w:r>
+              <w:rPr>
+                <w:rFonts w:asciiTheme="majorHAnsi" w:eastAsiaTheme="majorEastAsia" w:hAnsiTheme="majorHAnsi" w:cstheme="majorBidi"/>
+                <w:sz w:val="24"/>
+                <w:szCs w:val="32"/>
+              </w:rPr>
+              <w:t>(</w:t>
+            </w:r>
+            <w:proofErr w:type="gramEnd"/>
+            <w:r>
+              <w:rPr>
+                <w:rFonts w:asciiTheme="majorHAnsi" w:eastAsiaTheme="majorEastAsia" w:hAnsiTheme="majorHAnsi" w:cstheme="majorBidi"/>
+                <w:sz w:val="24"/>
+                <w:szCs w:val="32"/>
+              </w:rPr>
+              <w:t>) is the method that is used to indicate if any plane is landing.</w:t>
+            </w:r>
+            <w:r>
+              <w:rPr>
+                <w:rFonts w:asciiTheme="majorHAnsi" w:eastAsiaTheme="majorEastAsia" w:hAnsiTheme="majorHAnsi" w:cstheme="majorBidi"/>
+                <w:sz w:val="24"/>
+                <w:szCs w:val="32"/>
+                <w:lang w:val="bg-BG"/>
+              </w:rPr>
+              <w:t xml:space="preserve"> </w:t>
+            </w:r>
+            <w:r>
+              <w:rPr>
+                <w:rFonts w:asciiTheme="majorHAnsi" w:eastAsiaTheme="majorEastAsia" w:hAnsiTheme="majorHAnsi" w:cstheme="majorBidi"/>
+                <w:sz w:val="24"/>
+                <w:szCs w:val="32"/>
+                <w:lang w:val="en-GB"/>
+              </w:rPr>
+              <w:t xml:space="preserve">Method </w:t>
+            </w:r>
+            <w:proofErr w:type="spellStart"/>
+            <w:proofErr w:type="gramStart"/>
+            <w:r>
+              <w:rPr>
+                <w:rFonts w:asciiTheme="majorHAnsi" w:eastAsiaTheme="majorEastAsia" w:hAnsiTheme="majorHAnsi" w:cstheme="majorBidi"/>
+                <w:sz w:val="24"/>
+                <w:szCs w:val="32"/>
+                <w:lang w:val="en-GB"/>
+              </w:rPr>
+              <w:t>planeTakeOff</w:t>
+            </w:r>
+            <w:proofErr w:type="spellEnd"/>
+            <w:r>
+              <w:rPr>
+                <w:rFonts w:asciiTheme="majorHAnsi" w:eastAsiaTheme="majorEastAsia" w:hAnsiTheme="majorHAnsi" w:cstheme="majorBidi"/>
+                <w:sz w:val="24"/>
+                <w:szCs w:val="32"/>
+                <w:lang w:val="en-GB"/>
+              </w:rPr>
+              <w:t>(</w:t>
+            </w:r>
+            <w:proofErr w:type="gramEnd"/>
+            <w:r>
+              <w:rPr>
+                <w:rFonts w:asciiTheme="majorHAnsi" w:eastAsiaTheme="majorEastAsia" w:hAnsiTheme="majorHAnsi" w:cstheme="majorBidi"/>
+                <w:sz w:val="24"/>
+                <w:szCs w:val="32"/>
+                <w:lang w:val="en-GB"/>
+              </w:rPr>
+              <w:t xml:space="preserve">) is used to indicate if any plane is taking off. </w:t>
+            </w:r>
+            <w:proofErr w:type="spellStart"/>
+            <w:proofErr w:type="gramStart"/>
+            <w:r>
+              <w:rPr>
+                <w:rFonts w:asciiTheme="majorHAnsi" w:eastAsiaTheme="majorEastAsia" w:hAnsiTheme="majorHAnsi" w:cstheme="majorBidi"/>
+                <w:sz w:val="24"/>
+                <w:szCs w:val="32"/>
+                <w:lang w:val="en-GB"/>
+              </w:rPr>
+              <w:t>Addstrip</w:t>
+            </w:r>
+            <w:proofErr w:type="spellEnd"/>
+            <w:r>
+              <w:rPr>
+                <w:rFonts w:asciiTheme="majorHAnsi" w:eastAsiaTheme="majorEastAsia" w:hAnsiTheme="majorHAnsi" w:cstheme="majorBidi"/>
+                <w:sz w:val="24"/>
+                <w:szCs w:val="32"/>
+                <w:lang w:val="en-GB"/>
+              </w:rPr>
+              <w:t>(</w:t>
+            </w:r>
+            <w:proofErr w:type="gramEnd"/>
+            <w:r>
+              <w:rPr>
+                <w:rFonts w:asciiTheme="majorHAnsi" w:eastAsiaTheme="majorEastAsia" w:hAnsiTheme="majorHAnsi" w:cstheme="majorBidi"/>
+                <w:sz w:val="24"/>
+                <w:szCs w:val="32"/>
+                <w:lang w:val="en-GB"/>
+              </w:rPr>
+              <w:t>) method would simply add another strip to the airport.</w:t>
+            </w:r>
+            <w:r>
+              <w:rPr>
+                <w:rFonts w:asciiTheme="majorHAnsi" w:eastAsiaTheme="majorEastAsia" w:hAnsiTheme="majorHAnsi" w:cstheme="majorBidi"/>
+                <w:sz w:val="24"/>
+                <w:szCs w:val="32"/>
+                <w:lang w:val="en-GB"/>
+              </w:rPr>
+              <w:t xml:space="preserve"> </w:t>
+            </w:r>
+            <w:proofErr w:type="spellStart"/>
+            <w:proofErr w:type="gramStart"/>
+            <w:r>
+              <w:rPr>
+                <w:rFonts w:asciiTheme="majorHAnsi" w:eastAsiaTheme="majorEastAsia" w:hAnsiTheme="majorHAnsi" w:cstheme="majorBidi"/>
+                <w:sz w:val="24"/>
+                <w:szCs w:val="32"/>
+                <w:lang w:val="en-GB"/>
+              </w:rPr>
+              <w:t>RemoveStrip</w:t>
+            </w:r>
+            <w:proofErr w:type="spellEnd"/>
+            <w:r>
+              <w:rPr>
+                <w:rFonts w:asciiTheme="majorHAnsi" w:eastAsiaTheme="majorEastAsia" w:hAnsiTheme="majorHAnsi" w:cstheme="majorBidi"/>
+                <w:sz w:val="24"/>
+                <w:szCs w:val="32"/>
+                <w:lang w:val="en-GB"/>
+              </w:rPr>
+              <w:t>(</w:t>
+            </w:r>
+            <w:proofErr w:type="gramEnd"/>
+            <w:r>
+              <w:rPr>
+                <w:rFonts w:asciiTheme="majorHAnsi" w:eastAsiaTheme="majorEastAsia" w:hAnsiTheme="majorHAnsi" w:cstheme="majorBidi"/>
+                <w:sz w:val="24"/>
+                <w:szCs w:val="32"/>
+                <w:lang w:val="en-GB"/>
+              </w:rPr>
+              <w:t xml:space="preserve">) would simply remove chosen strip from the </w:t>
+            </w:r>
+            <w:proofErr w:type="spellStart"/>
+            <w:r>
+              <w:rPr>
+                <w:rFonts w:asciiTheme="majorHAnsi" w:eastAsiaTheme="majorEastAsia" w:hAnsiTheme="majorHAnsi" w:cstheme="majorBidi"/>
+                <w:sz w:val="24"/>
+                <w:szCs w:val="32"/>
+                <w:lang w:val="en-GB"/>
+              </w:rPr>
+              <w:t>aiport</w:t>
+            </w:r>
+            <w:proofErr w:type="spellEnd"/>
+            <w:r>
+              <w:rPr>
+                <w:rFonts w:asciiTheme="majorHAnsi" w:eastAsiaTheme="majorEastAsia" w:hAnsiTheme="majorHAnsi" w:cstheme="majorBidi"/>
+                <w:sz w:val="24"/>
+                <w:szCs w:val="32"/>
+                <w:lang w:val="en-GB"/>
+              </w:rPr>
+              <w:t>.</w:t>
+            </w:r>
+            <w:r>
+              <w:rPr>
+                <w:rFonts w:asciiTheme="majorHAnsi" w:eastAsiaTheme="majorEastAsia" w:hAnsiTheme="majorHAnsi" w:cstheme="majorBidi"/>
+                <w:sz w:val="24"/>
+                <w:szCs w:val="32"/>
+                <w:lang w:val="en-GB"/>
+              </w:rPr>
+              <w:t xml:space="preserve"> Every airport must contain at least two airstrips.</w:t>
+            </w:r>
+          </w:p>
+        </w:tc>
+      </w:tr>
+      <w:tr>
+        <w:tc>
+          <w:tcPr>
+            <w:cnfStyle w:val="001000000000" w:firstRow="0" w:lastRow="0" w:firstColumn="1" w:lastColumn="0" w:oddVBand="0" w:evenVBand="0" w:oddHBand="0" w:evenHBand="0" w:firstRowFirstColumn="0" w:firstRowLastColumn="0" w:lastRowFirstColumn="0" w:lastRowLastColumn="0"/>
+            <w:tcW w:w="2337" w:type="dxa"/>
+          </w:tcPr>
+          <w:p>
+            <w:pPr>
+              <w:spacing w:line="259" w:lineRule="auto"/>
+              <w:rPr>
+                <w:rFonts w:asciiTheme="majorHAnsi" w:eastAsiaTheme="majorEastAsia" w:hAnsiTheme="majorHAnsi" w:cstheme="majorBidi"/>
+                <w:sz w:val="28"/>
+                <w:szCs w:val="32"/>
+                <w:lang w:val="en-GB"/>
+              </w:rPr>
+            </w:pPr>
+            <w:r>
+              <w:rPr>
+                <w:rFonts w:asciiTheme="majorHAnsi" w:eastAsiaTheme="majorEastAsia" w:hAnsiTheme="majorHAnsi" w:cstheme="majorBidi"/>
+                <w:sz w:val="28"/>
+                <w:szCs w:val="32"/>
+                <w:lang w:val="en-GB"/>
+              </w:rPr>
+              <w:t>Airstrip</w:t>
+            </w:r>
+          </w:p>
+          <w:p>
+            <w:pPr>
+              <w:pStyle w:val="ListParagraph"/>
+              <w:numPr>
+                <w:ilvl w:val="0"/>
+                <w:numId w:val="11"/>
+              </w:numPr>
+              <w:spacing w:line="259" w:lineRule="auto"/>
+              <w:rPr>
+                <w:rFonts w:asciiTheme="majorHAnsi" w:eastAsiaTheme="majorEastAsia" w:hAnsiTheme="majorHAnsi" w:cstheme="majorBidi"/>
+                <w:szCs w:val="32"/>
+                <w:lang w:val="en-GB"/>
+              </w:rPr>
+            </w:pPr>
+            <w:r>
+              <w:rPr>
+                <w:rFonts w:asciiTheme="majorHAnsi" w:eastAsiaTheme="majorEastAsia" w:hAnsiTheme="majorHAnsi" w:cstheme="majorBidi"/>
+                <w:b w:val="0"/>
+                <w:szCs w:val="32"/>
+                <w:lang w:val="en-GB"/>
+              </w:rPr>
+              <w:t>t</w:t>
+            </w:r>
+            <w:r>
+              <w:rPr>
+                <w:rFonts w:asciiTheme="majorHAnsi" w:eastAsiaTheme="majorEastAsia" w:hAnsiTheme="majorHAnsi" w:cstheme="majorBidi"/>
+                <w:b w:val="0"/>
+                <w:szCs w:val="32"/>
+                <w:lang w:val="en-GB"/>
+              </w:rPr>
+              <w:t>ype</w:t>
+            </w:r>
+          </w:p>
+          <w:p>
+            <w:pPr>
+              <w:pStyle w:val="ListParagraph"/>
+              <w:numPr>
+                <w:ilvl w:val="0"/>
+                <w:numId w:val="11"/>
+              </w:numPr>
+              <w:spacing w:line="259" w:lineRule="auto"/>
+              <w:rPr>
+                <w:rFonts w:asciiTheme="majorHAnsi" w:eastAsiaTheme="majorEastAsia" w:hAnsiTheme="majorHAnsi" w:cstheme="majorBidi"/>
+                <w:szCs w:val="32"/>
+                <w:lang w:val="en-GB"/>
+              </w:rPr>
+            </w:pPr>
+            <w:proofErr w:type="spellStart"/>
+            <w:r>
+              <w:rPr>
+                <w:rFonts w:asciiTheme="majorHAnsi" w:eastAsiaTheme="majorEastAsia" w:hAnsiTheme="majorHAnsi" w:cstheme="majorBidi"/>
+                <w:b w:val="0"/>
+                <w:szCs w:val="32"/>
+                <w:lang w:val="en-GB"/>
+              </w:rPr>
+              <w:t>isFree</w:t>
+            </w:r>
+            <w:proofErr w:type="spellEnd"/>
+          </w:p>
+          <w:p>
+            <w:pPr>
+              <w:pStyle w:val="ListParagraph"/>
+              <w:numPr>
+                <w:ilvl w:val="0"/>
+                <w:numId w:val="11"/>
+              </w:numPr>
+              <w:spacing w:line="259" w:lineRule="auto"/>
+              <w:rPr>
+                <w:rFonts w:asciiTheme="majorHAnsi" w:eastAsiaTheme="majorEastAsia" w:hAnsiTheme="majorHAnsi" w:cstheme="majorBidi"/>
+                <w:szCs w:val="32"/>
+                <w:lang w:val="en-GB"/>
+              </w:rPr>
+            </w:pPr>
+            <w:proofErr w:type="spellStart"/>
+            <w:r>
+              <w:rPr>
+                <w:rFonts w:asciiTheme="majorHAnsi" w:eastAsiaTheme="majorEastAsia" w:hAnsiTheme="majorHAnsi" w:cstheme="majorBidi"/>
+                <w:b w:val="0"/>
+                <w:szCs w:val="32"/>
+                <w:lang w:val="en-GB"/>
+              </w:rPr>
+              <w:t>takeOffDirection</w:t>
+            </w:r>
+            <w:proofErr w:type="spellEnd"/>
+          </w:p>
+          <w:p>
+            <w:pPr>
+              <w:pStyle w:val="ListParagraph"/>
+              <w:numPr>
+                <w:ilvl w:val="0"/>
+                <w:numId w:val="11"/>
+              </w:numPr>
+              <w:spacing w:line="259" w:lineRule="auto"/>
+              <w:rPr>
+                <w:rFonts w:asciiTheme="majorHAnsi" w:eastAsiaTheme="majorEastAsia" w:hAnsiTheme="majorHAnsi" w:cstheme="majorBidi"/>
+                <w:szCs w:val="32"/>
+                <w:lang w:val="en-GB"/>
+              </w:rPr>
+            </w:pPr>
+            <w:proofErr w:type="spellStart"/>
+            <w:r>
+              <w:rPr>
+                <w:rFonts w:asciiTheme="majorHAnsi" w:eastAsiaTheme="majorEastAsia" w:hAnsiTheme="majorHAnsi" w:cstheme="majorBidi"/>
+                <w:b w:val="0"/>
+                <w:szCs w:val="32"/>
+                <w:lang w:val="en-GB"/>
+              </w:rPr>
+              <w:t>landingDirection</w:t>
+            </w:r>
+            <w:proofErr w:type="spellEnd"/>
+          </w:p>
+          <w:p>
+            <w:pPr>
+              <w:pStyle w:val="ListParagraph"/>
+              <w:numPr>
+                <w:ilvl w:val="0"/>
+                <w:numId w:val="11"/>
+              </w:numPr>
+              <w:spacing w:line="259" w:lineRule="auto"/>
+              <w:rPr>
+                <w:rFonts w:asciiTheme="majorHAnsi" w:eastAsiaTheme="majorEastAsia" w:hAnsiTheme="majorHAnsi" w:cstheme="majorBidi"/>
+                <w:szCs w:val="32"/>
+                <w:lang w:val="en-GB"/>
+              </w:rPr>
+            </w:pPr>
+            <w:proofErr w:type="spellStart"/>
+            <w:r>
+              <w:rPr>
+                <w:rFonts w:asciiTheme="majorHAnsi" w:eastAsiaTheme="majorEastAsia" w:hAnsiTheme="majorHAnsi" w:cstheme="majorBidi"/>
+                <w:b w:val="0"/>
+                <w:szCs w:val="32"/>
+                <w:lang w:val="en-GB"/>
+              </w:rPr>
+              <w:t>setStatus</w:t>
+            </w:r>
+            <w:proofErr w:type="spellEnd"/>
+            <w:r>
+              <w:rPr>
+                <w:rFonts w:asciiTheme="majorHAnsi" w:eastAsiaTheme="majorEastAsia" w:hAnsiTheme="majorHAnsi" w:cstheme="majorBidi"/>
+                <w:b w:val="0"/>
+                <w:szCs w:val="32"/>
+                <w:lang w:val="en-GB"/>
+              </w:rPr>
+              <w:t>()</w:t>
+            </w:r>
+          </w:p>
+          <w:p>
+            <w:pPr>
+              <w:pStyle w:val="ListParagraph"/>
+              <w:numPr>
+                <w:ilvl w:val="0"/>
+                <w:numId w:val="11"/>
+              </w:numPr>
+              <w:spacing w:line="259" w:lineRule="auto"/>
+              <w:rPr>
+                <w:rFonts w:asciiTheme="majorHAnsi" w:eastAsiaTheme="majorEastAsia" w:hAnsiTheme="majorHAnsi" w:cstheme="majorBidi"/>
+                <w:szCs w:val="32"/>
+                <w:lang w:val="en-GB"/>
+              </w:rPr>
+            </w:pPr>
+            <w:proofErr w:type="spellStart"/>
+            <w:r>
+              <w:rPr>
+                <w:rFonts w:asciiTheme="majorHAnsi" w:eastAsiaTheme="majorEastAsia" w:hAnsiTheme="majorHAnsi" w:cstheme="majorBidi"/>
+                <w:b w:val="0"/>
+                <w:szCs w:val="32"/>
+                <w:lang w:val="en-GB"/>
+              </w:rPr>
+              <w:t>switchDirections</w:t>
+            </w:r>
+            <w:proofErr w:type="spellEnd"/>
+            <w:r>
+              <w:rPr>
+                <w:rFonts w:asciiTheme="majorHAnsi" w:eastAsiaTheme="majorEastAsia" w:hAnsiTheme="majorHAnsi" w:cstheme="majorBidi"/>
+                <w:b w:val="0"/>
+                <w:szCs w:val="32"/>
+                <w:lang w:val="en-GB"/>
+              </w:rPr>
+              <w:t>()</w:t>
+            </w:r>
+          </w:p>
+        </w:tc>
+        <w:tc>
+          <w:tcPr>
+            <w:tcW w:w="7297" w:type="dxa"/>
+          </w:tcPr>
+          <w:p>
+            <w:pPr>
+              <w:spacing w:line="259" w:lineRule="auto"/>
+              <w:cnfStyle w:val="000000000000" w:firstRow="0" w:lastRow="0" w:firstColumn="0" w:lastColumn="0" w:oddVBand="0" w:evenVBand="0" w:oddHBand="0" w:evenHBand="0" w:firstRowFirstColumn="0" w:firstRowLastColumn="0" w:lastRowFirstColumn="0" w:lastRowLastColumn="0"/>
+              <w:rPr>
+                <w:rFonts w:asciiTheme="majorHAnsi" w:eastAsiaTheme="majorEastAsia" w:hAnsiTheme="majorHAnsi" w:cstheme="majorBidi"/>
+                <w:sz w:val="24"/>
+                <w:szCs w:val="32"/>
+              </w:rPr>
+            </w:pPr>
+            <w:r>
+              <w:rPr>
+                <w:rFonts w:asciiTheme="majorHAnsi" w:eastAsiaTheme="majorEastAsia" w:hAnsiTheme="majorHAnsi" w:cstheme="majorBidi"/>
+                <w:sz w:val="24"/>
+                <w:szCs w:val="32"/>
+                <w:lang w:val="en-GB"/>
+              </w:rPr>
+              <w:t xml:space="preserve">In order for an airstrip to </w:t>
+            </w:r>
+            <w:proofErr w:type="gramStart"/>
+            <w:r>
+              <w:rPr>
+                <w:rFonts w:asciiTheme="majorHAnsi" w:eastAsiaTheme="majorEastAsia" w:hAnsiTheme="majorHAnsi" w:cstheme="majorBidi"/>
+                <w:sz w:val="24"/>
+                <w:szCs w:val="32"/>
+                <w:lang w:val="en-GB"/>
+              </w:rPr>
+              <w:t>be created</w:t>
+            </w:r>
+            <w:proofErr w:type="gramEnd"/>
+            <w:r>
+              <w:rPr>
+                <w:rFonts w:asciiTheme="majorHAnsi" w:eastAsiaTheme="majorEastAsia" w:hAnsiTheme="majorHAnsi" w:cstheme="majorBidi"/>
+                <w:sz w:val="24"/>
+                <w:szCs w:val="32"/>
+                <w:lang w:val="en-GB"/>
+              </w:rPr>
+              <w:t xml:space="preserve"> there must be an airport. </w:t>
+            </w:r>
+            <w:r>
+              <w:rPr>
+                <w:rFonts w:asciiTheme="majorHAnsi" w:eastAsiaTheme="majorEastAsia" w:hAnsiTheme="majorHAnsi" w:cstheme="majorBidi"/>
+                <w:sz w:val="24"/>
+                <w:szCs w:val="32"/>
+              </w:rPr>
+              <w:t xml:space="preserve">Type represents the type of the landing strip whether it is for landing or taking off. </w:t>
+            </w:r>
+            <w:proofErr w:type="spellStart"/>
+            <w:r>
+              <w:rPr>
+                <w:rFonts w:asciiTheme="majorHAnsi" w:eastAsiaTheme="majorEastAsia" w:hAnsiTheme="majorHAnsi" w:cstheme="majorBidi"/>
+                <w:sz w:val="24"/>
+                <w:szCs w:val="32"/>
+              </w:rPr>
+              <w:t>IsFree</w:t>
+            </w:r>
+            <w:proofErr w:type="spellEnd"/>
+            <w:r>
+              <w:rPr>
+                <w:rFonts w:asciiTheme="majorHAnsi" w:eastAsiaTheme="majorEastAsia" w:hAnsiTheme="majorHAnsi" w:cstheme="majorBidi"/>
+                <w:sz w:val="24"/>
+                <w:szCs w:val="32"/>
+              </w:rPr>
+              <w:t xml:space="preserve"> contains information whether or not the landing/taking off strip is free. </w:t>
+            </w:r>
+            <w:proofErr w:type="spellStart"/>
+            <w:r>
+              <w:rPr>
+                <w:rFonts w:asciiTheme="majorHAnsi" w:eastAsiaTheme="majorEastAsia" w:hAnsiTheme="majorHAnsi" w:cstheme="majorBidi"/>
+                <w:sz w:val="24"/>
+                <w:szCs w:val="32"/>
+              </w:rPr>
+              <w:t>TakeOffDirection</w:t>
+            </w:r>
+            <w:proofErr w:type="spellEnd"/>
+            <w:r>
+              <w:rPr>
+                <w:rFonts w:asciiTheme="majorHAnsi" w:eastAsiaTheme="majorEastAsia" w:hAnsiTheme="majorHAnsi" w:cstheme="majorBidi"/>
+                <w:sz w:val="24"/>
+                <w:szCs w:val="32"/>
+              </w:rPr>
+              <w:t xml:space="preserve"> is the direction of the take-off airstrip. </w:t>
+            </w:r>
+            <w:proofErr w:type="spellStart"/>
+            <w:r>
+              <w:rPr>
+                <w:rFonts w:asciiTheme="majorHAnsi" w:eastAsiaTheme="majorEastAsia" w:hAnsiTheme="majorHAnsi" w:cstheme="majorBidi"/>
+                <w:sz w:val="24"/>
+                <w:szCs w:val="32"/>
+              </w:rPr>
+              <w:t>LandingDirection</w:t>
+            </w:r>
+            <w:proofErr w:type="spellEnd"/>
+            <w:r>
+              <w:rPr>
+                <w:rFonts w:asciiTheme="majorHAnsi" w:eastAsiaTheme="majorEastAsia" w:hAnsiTheme="majorHAnsi" w:cstheme="majorBidi"/>
+                <w:sz w:val="24"/>
+                <w:szCs w:val="32"/>
+              </w:rPr>
+              <w:t xml:space="preserve"> is the direction of the landing strip.</w:t>
+            </w:r>
+          </w:p>
+          <w:p>
+            <w:pPr>
+              <w:spacing w:line="259" w:lineRule="auto"/>
+              <w:cnfStyle w:val="000000000000" w:firstRow="0" w:lastRow="0" w:firstColumn="0" w:lastColumn="0" w:oddVBand="0" w:evenVBand="0" w:oddHBand="0" w:evenHBand="0" w:firstRowFirstColumn="0" w:firstRowLastColumn="0" w:lastRowFirstColumn="0" w:lastRowLastColumn="0"/>
+              <w:rPr>
+                <w:rFonts w:asciiTheme="majorHAnsi" w:eastAsiaTheme="majorEastAsia" w:hAnsiTheme="majorHAnsi" w:cstheme="majorBidi"/>
+                <w:sz w:val="24"/>
+                <w:szCs w:val="32"/>
+                <w:lang w:val="en-GB"/>
+              </w:rPr>
+            </w:pPr>
+            <w:r>
+              <w:rPr>
+                <w:rFonts w:asciiTheme="majorHAnsi" w:eastAsiaTheme="majorEastAsia" w:hAnsiTheme="majorHAnsi" w:cstheme="majorBidi"/>
+                <w:sz w:val="24"/>
+                <w:szCs w:val="32"/>
+              </w:rPr>
+              <w:t xml:space="preserve">Method </w:t>
+            </w:r>
+            <w:proofErr w:type="spellStart"/>
+            <w:proofErr w:type="gramStart"/>
+            <w:r>
+              <w:rPr>
+                <w:rFonts w:asciiTheme="majorHAnsi" w:eastAsiaTheme="majorEastAsia" w:hAnsiTheme="majorHAnsi" w:cstheme="majorBidi"/>
+                <w:sz w:val="24"/>
+                <w:szCs w:val="32"/>
+              </w:rPr>
+              <w:t>setStatus</w:t>
+            </w:r>
+            <w:proofErr w:type="spellEnd"/>
+            <w:r>
+              <w:rPr>
+                <w:rFonts w:asciiTheme="majorHAnsi" w:eastAsiaTheme="majorEastAsia" w:hAnsiTheme="majorHAnsi" w:cstheme="majorBidi"/>
+                <w:sz w:val="24"/>
+                <w:szCs w:val="32"/>
+              </w:rPr>
+              <w:t>(</w:t>
+            </w:r>
+            <w:proofErr w:type="gramEnd"/>
+            <w:r>
+              <w:rPr>
+                <w:rFonts w:asciiTheme="majorHAnsi" w:eastAsiaTheme="majorEastAsia" w:hAnsiTheme="majorHAnsi" w:cstheme="majorBidi"/>
+                <w:sz w:val="24"/>
+                <w:szCs w:val="32"/>
+              </w:rPr>
+              <w:t xml:space="preserve">) sets </w:t>
+            </w:r>
+            <w:r>
+              <w:rPr>
+                <w:rFonts w:asciiTheme="majorHAnsi" w:eastAsiaTheme="majorEastAsia" w:hAnsiTheme="majorHAnsi" w:cstheme="majorBidi"/>
+                <w:sz w:val="24"/>
+                <w:szCs w:val="32"/>
+                <w:lang w:val="en-GB"/>
+              </w:rPr>
+              <w:t>the status of each airstrip</w:t>
+            </w:r>
+            <w:r>
+              <w:rPr>
+                <w:rFonts w:asciiTheme="majorHAnsi" w:eastAsiaTheme="majorEastAsia" w:hAnsiTheme="majorHAnsi" w:cstheme="majorBidi"/>
+                <w:sz w:val="24"/>
+                <w:szCs w:val="32"/>
+                <w:lang w:val="bg-BG"/>
+              </w:rPr>
+              <w:t xml:space="preserve"> </w:t>
+            </w:r>
+            <w:r>
+              <w:rPr>
+                <w:rFonts w:asciiTheme="majorHAnsi" w:eastAsiaTheme="majorEastAsia" w:hAnsiTheme="majorHAnsi" w:cstheme="majorBidi"/>
+                <w:sz w:val="24"/>
+                <w:szCs w:val="32"/>
+                <w:lang w:val="en-GB"/>
+              </w:rPr>
+              <w:t xml:space="preserve">to either taken of free. </w:t>
+            </w:r>
+            <w:proofErr w:type="spellStart"/>
+            <w:proofErr w:type="gramStart"/>
+            <w:r>
+              <w:rPr>
+                <w:rFonts w:asciiTheme="majorHAnsi" w:eastAsiaTheme="majorEastAsia" w:hAnsiTheme="majorHAnsi" w:cstheme="majorBidi"/>
+                <w:sz w:val="24"/>
+                <w:szCs w:val="32"/>
+                <w:lang w:val="en-GB"/>
+              </w:rPr>
+              <w:t>SwitchDirections</w:t>
+            </w:r>
+            <w:proofErr w:type="spellEnd"/>
+            <w:r>
+              <w:rPr>
+                <w:rFonts w:asciiTheme="majorHAnsi" w:eastAsiaTheme="majorEastAsia" w:hAnsiTheme="majorHAnsi" w:cstheme="majorBidi"/>
+                <w:sz w:val="24"/>
+                <w:szCs w:val="32"/>
+                <w:lang w:val="en-GB"/>
+              </w:rPr>
+              <w:t>(</w:t>
+            </w:r>
+            <w:proofErr w:type="gramEnd"/>
+            <w:r>
+              <w:rPr>
+                <w:rFonts w:asciiTheme="majorHAnsi" w:eastAsiaTheme="majorEastAsia" w:hAnsiTheme="majorHAnsi" w:cstheme="majorBidi"/>
+                <w:sz w:val="24"/>
+                <w:szCs w:val="32"/>
+                <w:lang w:val="en-GB"/>
+              </w:rPr>
+              <w:t>) switches the directions of each airstrip.</w:t>
+            </w:r>
+          </w:p>
+        </w:tc>
+      </w:tr>
+      <w:tr>
+        <w:trPr>
+          <w:cnfStyle w:val="000000100000" w:firstRow="0" w:lastRow="0" w:firstColumn="0" w:lastColumn="0" w:oddVBand="0" w:evenVBand="0" w:oddHBand="1" w:evenHBand="0" w:firstRowFirstColumn="0" w:firstRowLastColumn="0" w:lastRowFirstColumn="0" w:lastRowLastColumn="0"/>
+        </w:trPr>
+        <w:tc>
+          <w:tcPr>
+            <w:cnfStyle w:val="001000000000" w:firstRow="0" w:lastRow="0" w:firstColumn="1" w:lastColumn="0" w:oddVBand="0" w:evenVBand="0" w:oddHBand="0" w:evenHBand="0" w:firstRowFirstColumn="0" w:firstRowLastColumn="0" w:lastRowFirstColumn="0" w:lastRowLastColumn="0"/>
+            <w:tcW w:w="2337" w:type="dxa"/>
+          </w:tcPr>
+          <w:p>
+            <w:pPr>
+              <w:spacing w:line="259" w:lineRule="auto"/>
+              <w:rPr>
+                <w:rFonts w:asciiTheme="majorHAnsi" w:eastAsiaTheme="majorEastAsia" w:hAnsiTheme="majorHAnsi" w:cstheme="majorBidi"/>
+                <w:sz w:val="28"/>
+                <w:szCs w:val="32"/>
+                <w:lang w:val="en-GB"/>
+              </w:rPr>
+            </w:pPr>
+            <w:r>
+              <w:rPr>
+                <w:rFonts w:asciiTheme="majorHAnsi" w:eastAsiaTheme="majorEastAsia" w:hAnsiTheme="majorHAnsi" w:cstheme="majorBidi"/>
+                <w:sz w:val="28"/>
+                <w:szCs w:val="32"/>
+                <w:lang w:val="en-GB"/>
+              </w:rPr>
+              <w:t>Airplane</w:t>
+            </w:r>
+          </w:p>
+          <w:p>
+            <w:pPr>
+              <w:pStyle w:val="ListParagraph"/>
+              <w:numPr>
+                <w:ilvl w:val="0"/>
+                <w:numId w:val="12"/>
+              </w:numPr>
+              <w:spacing w:line="259" w:lineRule="auto"/>
+              <w:rPr>
+                <w:rFonts w:asciiTheme="majorHAnsi" w:eastAsiaTheme="majorEastAsia" w:hAnsiTheme="majorHAnsi" w:cstheme="majorBidi"/>
+                <w:sz w:val="28"/>
+                <w:szCs w:val="32"/>
+                <w:lang w:val="en-GB"/>
+              </w:rPr>
+            </w:pPr>
+            <w:r>
+              <w:rPr>
+                <w:rFonts w:asciiTheme="majorHAnsi" w:eastAsiaTheme="majorEastAsia" w:hAnsiTheme="majorHAnsi" w:cstheme="majorBidi"/>
+                <w:b w:val="0"/>
+                <w:szCs w:val="32"/>
+                <w:lang w:val="en-GB"/>
+              </w:rPr>
+              <w:t>name</w:t>
+            </w:r>
+          </w:p>
+          <w:p>
+            <w:pPr>
+              <w:pStyle w:val="ListParagraph"/>
+              <w:numPr>
+                <w:ilvl w:val="0"/>
+                <w:numId w:val="12"/>
+              </w:numPr>
+              <w:spacing w:line="259" w:lineRule="auto"/>
+              <w:rPr>
+                <w:rFonts w:asciiTheme="majorHAnsi" w:eastAsiaTheme="majorEastAsia" w:hAnsiTheme="majorHAnsi" w:cstheme="majorBidi"/>
+                <w:sz w:val="28"/>
+                <w:szCs w:val="32"/>
+                <w:lang w:val="en-GB"/>
+              </w:rPr>
+            </w:pPr>
+            <w:proofErr w:type="spellStart"/>
+            <w:r>
+              <w:rPr>
+                <w:rFonts w:asciiTheme="majorHAnsi" w:eastAsiaTheme="majorEastAsia" w:hAnsiTheme="majorHAnsi" w:cstheme="majorBidi"/>
+                <w:b w:val="0"/>
+                <w:szCs w:val="32"/>
+                <w:lang w:val="en-GB"/>
+              </w:rPr>
+              <w:t>coordinateX</w:t>
+            </w:r>
+            <w:proofErr w:type="spellEnd"/>
+          </w:p>
+          <w:p>
+            <w:pPr>
+              <w:pStyle w:val="ListParagraph"/>
+              <w:numPr>
+                <w:ilvl w:val="0"/>
+                <w:numId w:val="12"/>
+              </w:numPr>
+              <w:spacing w:line="259" w:lineRule="auto"/>
+              <w:rPr>
+                <w:rFonts w:asciiTheme="majorHAnsi" w:eastAsiaTheme="majorEastAsia" w:hAnsiTheme="majorHAnsi" w:cstheme="majorBidi"/>
+                <w:sz w:val="28"/>
+                <w:szCs w:val="32"/>
+                <w:lang w:val="en-GB"/>
+              </w:rPr>
+            </w:pPr>
+            <w:proofErr w:type="spellStart"/>
+            <w:r>
+              <w:rPr>
+                <w:rFonts w:asciiTheme="majorHAnsi" w:eastAsiaTheme="majorEastAsia" w:hAnsiTheme="majorHAnsi" w:cstheme="majorBidi"/>
+                <w:b w:val="0"/>
+                <w:szCs w:val="32"/>
+                <w:lang w:val="en-GB"/>
+              </w:rPr>
+              <w:t>coordinate</w:t>
+            </w:r>
+            <w:r>
+              <w:rPr>
+                <w:rFonts w:asciiTheme="majorHAnsi" w:eastAsiaTheme="majorEastAsia" w:hAnsiTheme="majorHAnsi" w:cstheme="majorBidi"/>
+                <w:b w:val="0"/>
+                <w:szCs w:val="32"/>
+                <w:lang w:val="en-GB"/>
+              </w:rPr>
+              <w:t>Y</w:t>
+            </w:r>
+            <w:proofErr w:type="spellEnd"/>
+          </w:p>
+          <w:p>
+            <w:pPr>
+              <w:pStyle w:val="ListParagraph"/>
+              <w:numPr>
+                <w:ilvl w:val="0"/>
+                <w:numId w:val="12"/>
+              </w:numPr>
+              <w:spacing w:line="259" w:lineRule="auto"/>
+              <w:rPr>
+                <w:rFonts w:asciiTheme="majorHAnsi" w:eastAsiaTheme="majorEastAsia" w:hAnsiTheme="majorHAnsi" w:cstheme="majorBidi"/>
+                <w:sz w:val="28"/>
+                <w:szCs w:val="32"/>
+                <w:lang w:val="en-GB"/>
+              </w:rPr>
+            </w:pPr>
+            <w:r>
+              <w:rPr>
+                <w:rFonts w:asciiTheme="majorHAnsi" w:eastAsiaTheme="majorEastAsia" w:hAnsiTheme="majorHAnsi" w:cstheme="majorBidi"/>
+                <w:b w:val="0"/>
+                <w:szCs w:val="32"/>
+                <w:lang w:val="en-GB"/>
+              </w:rPr>
+              <w:t>speed</w:t>
+            </w:r>
+          </w:p>
+          <w:p>
+            <w:pPr>
+              <w:pStyle w:val="ListParagraph"/>
+              <w:numPr>
+                <w:ilvl w:val="0"/>
+                <w:numId w:val="12"/>
+              </w:numPr>
+              <w:spacing w:line="259" w:lineRule="auto"/>
+              <w:rPr>
+                <w:rFonts w:asciiTheme="majorHAnsi" w:eastAsiaTheme="majorEastAsia" w:hAnsiTheme="majorHAnsi" w:cstheme="majorBidi"/>
+                <w:sz w:val="28"/>
+                <w:szCs w:val="32"/>
+                <w:lang w:val="en-GB"/>
+              </w:rPr>
+            </w:pPr>
+            <w:r>
+              <w:rPr>
+                <w:rFonts w:asciiTheme="majorHAnsi" w:eastAsiaTheme="majorEastAsia" w:hAnsiTheme="majorHAnsi" w:cstheme="majorBidi"/>
+                <w:b w:val="0"/>
+                <w:szCs w:val="32"/>
+                <w:lang w:val="en-GB"/>
+              </w:rPr>
+              <w:t>route</w:t>
+            </w:r>
+          </w:p>
+          <w:p>
+            <w:pPr>
+              <w:pStyle w:val="ListParagraph"/>
+              <w:numPr>
+                <w:ilvl w:val="0"/>
+                <w:numId w:val="12"/>
+              </w:numPr>
+              <w:spacing w:line="259" w:lineRule="auto"/>
+              <w:rPr>
+                <w:rFonts w:asciiTheme="majorHAnsi" w:eastAsiaTheme="majorEastAsia" w:hAnsiTheme="majorHAnsi" w:cstheme="majorBidi"/>
+                <w:sz w:val="28"/>
+                <w:szCs w:val="32"/>
+                <w:lang w:val="en-GB"/>
+              </w:rPr>
+            </w:pPr>
+            <w:proofErr w:type="spellStart"/>
+            <w:r>
+              <w:rPr>
+                <w:rFonts w:asciiTheme="majorHAnsi" w:eastAsiaTheme="majorEastAsia" w:hAnsiTheme="majorHAnsi" w:cstheme="majorBidi"/>
+                <w:b w:val="0"/>
+                <w:szCs w:val="32"/>
+                <w:lang w:val="en-GB"/>
+              </w:rPr>
+              <w:t>flightNumber</w:t>
+            </w:r>
+            <w:proofErr w:type="spellEnd"/>
+          </w:p>
+          <w:p>
+            <w:pPr>
+              <w:pStyle w:val="ListParagraph"/>
+              <w:numPr>
+                <w:ilvl w:val="0"/>
+                <w:numId w:val="12"/>
+              </w:numPr>
+              <w:spacing w:line="259" w:lineRule="auto"/>
+              <w:rPr>
+                <w:rFonts w:asciiTheme="majorHAnsi" w:eastAsiaTheme="majorEastAsia" w:hAnsiTheme="majorHAnsi" w:cstheme="majorBidi"/>
+                <w:sz w:val="28"/>
+                <w:szCs w:val="32"/>
+                <w:lang w:val="en-GB"/>
+              </w:rPr>
+            </w:pPr>
+            <w:proofErr w:type="spellStart"/>
+            <w:r>
+              <w:rPr>
+                <w:rFonts w:asciiTheme="majorHAnsi" w:eastAsiaTheme="majorEastAsia" w:hAnsiTheme="majorHAnsi" w:cstheme="majorBidi"/>
+                <w:b w:val="0"/>
+                <w:szCs w:val="32"/>
+                <w:lang w:val="en-GB"/>
+              </w:rPr>
+              <w:t>setroute</w:t>
+            </w:r>
+            <w:proofErr w:type="spellEnd"/>
+            <w:r>
+              <w:rPr>
+                <w:rFonts w:asciiTheme="majorHAnsi" w:eastAsiaTheme="majorEastAsia" w:hAnsiTheme="majorHAnsi" w:cstheme="majorBidi"/>
+                <w:b w:val="0"/>
+                <w:szCs w:val="32"/>
+                <w:lang w:val="en-GB"/>
+              </w:rPr>
+              <w:t>()</w:t>
+            </w:r>
+          </w:p>
+        </w:tc>
+        <w:tc>
+          <w:tcPr>
+            <w:tcW w:w="7297" w:type="dxa"/>
+          </w:tcPr>
+          <w:p>
+            <w:pPr>
+              <w:spacing w:line="259" w:lineRule="auto"/>
+              <w:cnfStyle w:val="000000100000" w:firstRow="0" w:lastRow="0" w:firstColumn="0" w:lastColumn="0" w:oddVBand="0" w:evenVBand="0" w:oddHBand="1" w:evenHBand="0" w:firstRowFirstColumn="0" w:firstRowLastColumn="0" w:lastRowFirstColumn="0" w:lastRowLastColumn="0"/>
+              <w:rPr>
+                <w:rFonts w:asciiTheme="majorHAnsi" w:eastAsiaTheme="majorEastAsia" w:hAnsiTheme="majorHAnsi" w:cstheme="majorBidi"/>
+                <w:sz w:val="24"/>
+                <w:szCs w:val="32"/>
+                <w:lang w:val="en-GB"/>
+              </w:rPr>
+            </w:pPr>
+            <w:r>
+              <w:rPr>
+                <w:rFonts w:asciiTheme="majorHAnsi" w:eastAsiaTheme="majorEastAsia" w:hAnsiTheme="majorHAnsi" w:cstheme="majorBidi"/>
+                <w:sz w:val="24"/>
+                <w:szCs w:val="32"/>
+              </w:rPr>
+              <w:t>Each airplane will be landing on an airstrip of type landing</w:t>
+            </w:r>
+            <w:r>
+              <w:rPr>
+                <w:rFonts w:asciiTheme="majorHAnsi" w:eastAsiaTheme="majorEastAsia" w:hAnsiTheme="majorHAnsi" w:cstheme="majorBidi"/>
+                <w:sz w:val="24"/>
+                <w:szCs w:val="32"/>
+                <w:lang w:val="bg-BG"/>
+              </w:rPr>
+              <w:t xml:space="preserve">. </w:t>
+            </w:r>
+            <w:proofErr w:type="spellStart"/>
+            <w:r>
+              <w:rPr>
+                <w:rFonts w:asciiTheme="majorHAnsi" w:eastAsiaTheme="majorEastAsia" w:hAnsiTheme="majorHAnsi" w:cstheme="majorBidi"/>
+                <w:sz w:val="24"/>
+                <w:szCs w:val="32"/>
+                <w:lang w:val="en-GB"/>
+              </w:rPr>
+              <w:t>CoordinateX</w:t>
+            </w:r>
+            <w:proofErr w:type="spellEnd"/>
+            <w:r>
+              <w:rPr>
+                <w:rFonts w:asciiTheme="majorHAnsi" w:eastAsiaTheme="majorEastAsia" w:hAnsiTheme="majorHAnsi" w:cstheme="majorBidi"/>
+                <w:sz w:val="24"/>
+                <w:szCs w:val="32"/>
+                <w:lang w:val="en-GB"/>
+              </w:rPr>
+              <w:t xml:space="preserve"> and </w:t>
+            </w:r>
+            <w:proofErr w:type="spellStart"/>
+            <w:r>
+              <w:rPr>
+                <w:rFonts w:asciiTheme="majorHAnsi" w:eastAsiaTheme="majorEastAsia" w:hAnsiTheme="majorHAnsi" w:cstheme="majorBidi"/>
+                <w:sz w:val="24"/>
+                <w:szCs w:val="32"/>
+                <w:lang w:val="en-GB"/>
+              </w:rPr>
+              <w:t>coordinateY</w:t>
+            </w:r>
+            <w:proofErr w:type="spellEnd"/>
+            <w:r>
+              <w:rPr>
+                <w:rFonts w:asciiTheme="majorHAnsi" w:eastAsiaTheme="majorEastAsia" w:hAnsiTheme="majorHAnsi" w:cstheme="majorBidi"/>
+                <w:sz w:val="24"/>
+                <w:szCs w:val="32"/>
+                <w:lang w:val="en-GB"/>
+              </w:rPr>
+              <w:t xml:space="preserve"> are the coordinates of the plane itself. Speed and route are the speed of the plane and route respectively. </w:t>
+            </w:r>
+            <w:proofErr w:type="spellStart"/>
+            <w:r>
+              <w:rPr>
+                <w:rFonts w:asciiTheme="majorHAnsi" w:eastAsiaTheme="majorEastAsia" w:hAnsiTheme="majorHAnsi" w:cstheme="majorBidi"/>
+                <w:sz w:val="24"/>
+                <w:szCs w:val="32"/>
+                <w:lang w:val="en-GB"/>
+              </w:rPr>
+              <w:t>FlightNumber</w:t>
+            </w:r>
+            <w:proofErr w:type="spellEnd"/>
+            <w:r>
+              <w:rPr>
+                <w:rFonts w:asciiTheme="majorHAnsi" w:eastAsiaTheme="majorEastAsia" w:hAnsiTheme="majorHAnsi" w:cstheme="majorBidi"/>
+                <w:sz w:val="24"/>
+                <w:szCs w:val="32"/>
+                <w:lang w:val="en-GB"/>
+              </w:rPr>
+              <w:t xml:space="preserve"> would be its flight number. Method </w:t>
+            </w:r>
+            <w:proofErr w:type="spellStart"/>
+            <w:proofErr w:type="gramStart"/>
+            <w:r>
+              <w:rPr>
+                <w:rFonts w:asciiTheme="majorHAnsi" w:eastAsiaTheme="majorEastAsia" w:hAnsiTheme="majorHAnsi" w:cstheme="majorBidi"/>
+                <w:sz w:val="24"/>
+                <w:szCs w:val="32"/>
+                <w:lang w:val="en-GB"/>
+              </w:rPr>
+              <w:t>setRoute</w:t>
+            </w:r>
+            <w:proofErr w:type="spellEnd"/>
+            <w:r>
+              <w:rPr>
+                <w:rFonts w:asciiTheme="majorHAnsi" w:eastAsiaTheme="majorEastAsia" w:hAnsiTheme="majorHAnsi" w:cstheme="majorBidi"/>
+                <w:sz w:val="24"/>
+                <w:szCs w:val="32"/>
+                <w:lang w:val="en-GB"/>
+              </w:rPr>
+              <w:t>(</w:t>
+            </w:r>
+            <w:proofErr w:type="gramEnd"/>
+            <w:r>
+              <w:rPr>
+                <w:rFonts w:asciiTheme="majorHAnsi" w:eastAsiaTheme="majorEastAsia" w:hAnsiTheme="majorHAnsi" w:cstheme="majorBidi"/>
+                <w:sz w:val="24"/>
+                <w:szCs w:val="32"/>
+                <w:lang w:val="en-GB"/>
+              </w:rPr>
+              <w:t>) sets the route ass chosen by the user.</w:t>
+            </w:r>
+          </w:p>
+        </w:tc>
+      </w:tr>
+      <w:tr>
+        <w:tc>
+          <w:tcPr>
+            <w:cnfStyle w:val="001000000000" w:firstRow="0" w:lastRow="0" w:firstColumn="1" w:lastColumn="0" w:oddVBand="0" w:evenVBand="0" w:oddHBand="0" w:evenHBand="0" w:firstRowFirstColumn="0" w:firstRowLastColumn="0" w:lastRowFirstColumn="0" w:lastRowLastColumn="0"/>
+            <w:tcW w:w="2337" w:type="dxa"/>
+          </w:tcPr>
+          <w:p>
+            <w:pPr>
+              <w:spacing w:line="259" w:lineRule="auto"/>
+              <w:rPr>
+                <w:rFonts w:asciiTheme="majorHAnsi" w:eastAsiaTheme="majorEastAsia" w:hAnsiTheme="majorHAnsi" w:cstheme="majorBidi"/>
+                <w:sz w:val="28"/>
+                <w:szCs w:val="32"/>
+              </w:rPr>
+            </w:pPr>
+            <w:r>
+              <w:rPr>
+                <w:rFonts w:asciiTheme="majorHAnsi" w:eastAsiaTheme="majorEastAsia" w:hAnsiTheme="majorHAnsi" w:cstheme="majorBidi"/>
+                <w:sz w:val="28"/>
+                <w:szCs w:val="32"/>
+              </w:rPr>
+              <w:t>Airspace</w:t>
+            </w:r>
+          </w:p>
+          <w:p>
+            <w:pPr>
+              <w:pStyle w:val="ListParagraph"/>
+              <w:numPr>
+                <w:ilvl w:val="0"/>
+                <w:numId w:val="13"/>
+              </w:numPr>
+              <w:spacing w:line="259" w:lineRule="auto"/>
+              <w:rPr>
+                <w:rFonts w:asciiTheme="majorHAnsi" w:eastAsiaTheme="majorEastAsia" w:hAnsiTheme="majorHAnsi" w:cstheme="majorBidi"/>
+                <w:sz w:val="28"/>
+                <w:szCs w:val="32"/>
+              </w:rPr>
+            </w:pPr>
+            <w:r>
+              <w:rPr>
+                <w:rFonts w:asciiTheme="majorHAnsi" w:eastAsiaTheme="majorEastAsia" w:hAnsiTheme="majorHAnsi" w:cstheme="majorBidi"/>
+                <w:b w:val="0"/>
+                <w:szCs w:val="32"/>
+                <w:lang w:val="en-GB"/>
+              </w:rPr>
+              <w:t>airport</w:t>
+            </w:r>
+          </w:p>
+          <w:p>
+            <w:pPr>
+              <w:pStyle w:val="ListParagraph"/>
+              <w:numPr>
+                <w:ilvl w:val="0"/>
+                <w:numId w:val="13"/>
+              </w:numPr>
+              <w:spacing w:line="259" w:lineRule="auto"/>
+              <w:rPr>
+                <w:rFonts w:asciiTheme="majorHAnsi" w:eastAsiaTheme="majorEastAsia" w:hAnsiTheme="majorHAnsi" w:cstheme="majorBidi"/>
+                <w:sz w:val="28"/>
+                <w:szCs w:val="32"/>
+              </w:rPr>
+            </w:pPr>
+            <w:proofErr w:type="spellStart"/>
+            <w:r>
+              <w:rPr>
+                <w:rFonts w:asciiTheme="majorHAnsi" w:eastAsiaTheme="majorEastAsia" w:hAnsiTheme="majorHAnsi" w:cstheme="majorBidi"/>
+                <w:b w:val="0"/>
+                <w:szCs w:val="32"/>
+              </w:rPr>
+              <w:t>availableCheckpoitns</w:t>
+            </w:r>
+            <w:proofErr w:type="spellEnd"/>
+          </w:p>
+          <w:p>
+            <w:pPr>
+              <w:pStyle w:val="ListParagraph"/>
+              <w:numPr>
+                <w:ilvl w:val="0"/>
+                <w:numId w:val="13"/>
+              </w:numPr>
+              <w:spacing w:line="259" w:lineRule="auto"/>
+              <w:rPr>
+                <w:rFonts w:asciiTheme="majorHAnsi" w:eastAsiaTheme="majorEastAsia" w:hAnsiTheme="majorHAnsi" w:cstheme="majorBidi"/>
+                <w:sz w:val="28"/>
+                <w:szCs w:val="32"/>
+              </w:rPr>
+            </w:pPr>
+            <w:proofErr w:type="spellStart"/>
+            <w:r>
+              <w:rPr>
+                <w:rFonts w:asciiTheme="majorHAnsi" w:eastAsiaTheme="majorEastAsia" w:hAnsiTheme="majorHAnsi" w:cstheme="majorBidi"/>
+                <w:b w:val="0"/>
+                <w:szCs w:val="32"/>
+              </w:rPr>
+              <w:t>airplanesInTheAir</w:t>
+            </w:r>
+            <w:proofErr w:type="spellEnd"/>
+          </w:p>
+          <w:p>
+            <w:pPr>
+              <w:pStyle w:val="ListParagraph"/>
+              <w:numPr>
+                <w:ilvl w:val="0"/>
+                <w:numId w:val="13"/>
+              </w:numPr>
+              <w:spacing w:line="259" w:lineRule="auto"/>
+              <w:rPr>
+                <w:rFonts w:asciiTheme="majorHAnsi" w:eastAsiaTheme="majorEastAsia" w:hAnsiTheme="majorHAnsi" w:cstheme="majorBidi"/>
+                <w:sz w:val="28"/>
+                <w:szCs w:val="32"/>
+              </w:rPr>
+            </w:pPr>
+            <w:proofErr w:type="spellStart"/>
+            <w:r>
+              <w:rPr>
+                <w:rFonts w:asciiTheme="majorHAnsi" w:eastAsiaTheme="majorEastAsia" w:hAnsiTheme="majorHAnsi" w:cstheme="majorBidi"/>
+                <w:b w:val="0"/>
+                <w:szCs w:val="32"/>
+              </w:rPr>
+              <w:t>weatherConditions</w:t>
+            </w:r>
+            <w:proofErr w:type="spellEnd"/>
+          </w:p>
+          <w:p>
+            <w:pPr>
+              <w:pStyle w:val="ListParagraph"/>
+              <w:numPr>
+                <w:ilvl w:val="0"/>
+                <w:numId w:val="13"/>
+              </w:numPr>
+              <w:spacing w:line="259" w:lineRule="auto"/>
+              <w:rPr>
+                <w:rFonts w:asciiTheme="majorHAnsi" w:eastAsiaTheme="majorEastAsia" w:hAnsiTheme="majorHAnsi" w:cstheme="majorBidi"/>
+                <w:sz w:val="28"/>
+                <w:szCs w:val="32"/>
+              </w:rPr>
+            </w:pPr>
+            <w:proofErr w:type="spellStart"/>
+            <w:r>
+              <w:rPr>
+                <w:rFonts w:asciiTheme="majorHAnsi" w:eastAsiaTheme="majorEastAsia" w:hAnsiTheme="majorHAnsi" w:cstheme="majorBidi"/>
+                <w:b w:val="0"/>
+                <w:szCs w:val="32"/>
+              </w:rPr>
+              <w:t>addAirplane</w:t>
+            </w:r>
+            <w:proofErr w:type="spellEnd"/>
+            <w:r>
+              <w:rPr>
+                <w:rFonts w:asciiTheme="majorHAnsi" w:eastAsiaTheme="majorEastAsia" w:hAnsiTheme="majorHAnsi" w:cstheme="majorBidi"/>
+                <w:b w:val="0"/>
+                <w:szCs w:val="32"/>
+              </w:rPr>
+              <w:t>()</w:t>
+            </w:r>
+          </w:p>
+          <w:p>
+            <w:pPr>
+              <w:pStyle w:val="ListParagraph"/>
+              <w:numPr>
+                <w:ilvl w:val="0"/>
+                <w:numId w:val="13"/>
+              </w:numPr>
+              <w:spacing w:line="259" w:lineRule="auto"/>
+              <w:rPr>
+                <w:rFonts w:asciiTheme="majorHAnsi" w:eastAsiaTheme="majorEastAsia" w:hAnsiTheme="majorHAnsi" w:cstheme="majorBidi"/>
+                <w:sz w:val="28"/>
+                <w:szCs w:val="32"/>
+              </w:rPr>
+            </w:pPr>
+            <w:proofErr w:type="spellStart"/>
+            <w:r>
+              <w:rPr>
+                <w:rFonts w:asciiTheme="majorHAnsi" w:eastAsiaTheme="majorEastAsia" w:hAnsiTheme="majorHAnsi" w:cstheme="majorBidi"/>
+                <w:b w:val="0"/>
+                <w:szCs w:val="32"/>
+              </w:rPr>
+              <w:t>addCheckpoint</w:t>
+            </w:r>
+            <w:proofErr w:type="spellEnd"/>
+            <w:r>
+              <w:rPr>
+                <w:rFonts w:asciiTheme="majorHAnsi" w:eastAsiaTheme="majorEastAsia" w:hAnsiTheme="majorHAnsi" w:cstheme="majorBidi"/>
+                <w:b w:val="0"/>
+                <w:szCs w:val="32"/>
+              </w:rPr>
+              <w:t>()</w:t>
+            </w:r>
+          </w:p>
+          <w:p>
+            <w:pPr>
+              <w:pStyle w:val="ListParagraph"/>
+              <w:numPr>
+                <w:ilvl w:val="0"/>
+                <w:numId w:val="13"/>
+              </w:numPr>
+              <w:spacing w:line="259" w:lineRule="auto"/>
+              <w:rPr>
+                <w:rFonts w:asciiTheme="majorHAnsi" w:eastAsiaTheme="majorEastAsia" w:hAnsiTheme="majorHAnsi" w:cstheme="majorBidi"/>
+                <w:sz w:val="28"/>
+                <w:szCs w:val="32"/>
+              </w:rPr>
+            </w:pPr>
+            <w:proofErr w:type="spellStart"/>
+            <w:r>
+              <w:rPr>
+                <w:rFonts w:asciiTheme="majorHAnsi" w:eastAsiaTheme="majorEastAsia" w:hAnsiTheme="majorHAnsi" w:cstheme="majorBidi"/>
+                <w:b w:val="0"/>
+                <w:szCs w:val="32"/>
+              </w:rPr>
+              <w:t>removeCheckpoint</w:t>
+            </w:r>
+            <w:proofErr w:type="spellEnd"/>
+            <w:r>
+              <w:rPr>
+                <w:rFonts w:asciiTheme="majorHAnsi" w:eastAsiaTheme="majorEastAsia" w:hAnsiTheme="majorHAnsi" w:cstheme="majorBidi"/>
+                <w:b w:val="0"/>
+                <w:szCs w:val="32"/>
+              </w:rPr>
+              <w:t>()</w:t>
+            </w:r>
+          </w:p>
+          <w:p>
+            <w:pPr>
+              <w:pStyle w:val="ListParagraph"/>
+              <w:numPr>
+                <w:ilvl w:val="0"/>
+                <w:numId w:val="13"/>
+              </w:numPr>
+              <w:spacing w:line="259" w:lineRule="auto"/>
+              <w:rPr>
+                <w:rFonts w:asciiTheme="majorHAnsi" w:eastAsiaTheme="majorEastAsia" w:hAnsiTheme="majorHAnsi" w:cstheme="majorBidi"/>
+                <w:sz w:val="28"/>
+                <w:szCs w:val="32"/>
+              </w:rPr>
+            </w:pPr>
+            <w:proofErr w:type="spellStart"/>
+            <w:r>
+              <w:rPr>
+                <w:rFonts w:asciiTheme="majorHAnsi" w:eastAsiaTheme="majorEastAsia" w:hAnsiTheme="majorHAnsi" w:cstheme="majorBidi"/>
+                <w:b w:val="0"/>
+                <w:szCs w:val="32"/>
+              </w:rPr>
+              <w:t>changeWeatherConditions</w:t>
+            </w:r>
+            <w:proofErr w:type="spellEnd"/>
+            <w:r>
+              <w:rPr>
+                <w:rFonts w:asciiTheme="majorHAnsi" w:eastAsiaTheme="majorEastAsia" w:hAnsiTheme="majorHAnsi" w:cstheme="majorBidi"/>
+                <w:b w:val="0"/>
+                <w:szCs w:val="32"/>
+              </w:rPr>
+              <w:t>()</w:t>
+            </w:r>
+          </w:p>
+        </w:tc>
+        <w:tc>
+          <w:tcPr>
+            <w:tcW w:w="7297" w:type="dxa"/>
+          </w:tcPr>
+          <w:p>
+            <w:pPr>
+              <w:spacing w:line="259" w:lineRule="auto"/>
+              <w:cnfStyle w:val="000000000000" w:firstRow="0" w:lastRow="0" w:firstColumn="0" w:lastColumn="0" w:oddVBand="0" w:evenVBand="0" w:oddHBand="0" w:evenHBand="0" w:firstRowFirstColumn="0" w:firstRowLastColumn="0" w:lastRowFirstColumn="0" w:lastRowLastColumn="0"/>
+              <w:rPr>
+                <w:rFonts w:asciiTheme="majorHAnsi" w:eastAsiaTheme="majorEastAsia" w:hAnsiTheme="majorHAnsi" w:cstheme="majorBidi"/>
+                <w:sz w:val="24"/>
+                <w:szCs w:val="32"/>
+              </w:rPr>
+            </w:pPr>
+            <w:r>
+              <w:rPr>
+                <w:rFonts w:asciiTheme="majorHAnsi" w:eastAsiaTheme="majorEastAsia" w:hAnsiTheme="majorHAnsi" w:cstheme="majorBidi"/>
+                <w:sz w:val="24"/>
+                <w:szCs w:val="32"/>
+              </w:rPr>
+              <w:t>Airport is the airport itself situated in the airspace</w:t>
+            </w:r>
+            <w:r>
+              <w:rPr>
+                <w:rFonts w:asciiTheme="majorHAnsi" w:eastAsiaTheme="majorEastAsia" w:hAnsiTheme="majorHAnsi" w:cstheme="majorBidi"/>
+                <w:sz w:val="24"/>
+                <w:szCs w:val="32"/>
+              </w:rPr>
+              <w:t xml:space="preserve">. </w:t>
+            </w:r>
+            <w:proofErr w:type="spellStart"/>
+            <w:r>
+              <w:rPr>
+                <w:rFonts w:asciiTheme="majorHAnsi" w:eastAsiaTheme="majorEastAsia" w:hAnsiTheme="majorHAnsi" w:cstheme="majorBidi"/>
+                <w:sz w:val="24"/>
+                <w:szCs w:val="32"/>
+              </w:rPr>
+              <w:t>AvailableCheckpoints</w:t>
+            </w:r>
+            <w:proofErr w:type="spellEnd"/>
+            <w:r>
+              <w:rPr>
+                <w:rFonts w:asciiTheme="majorHAnsi" w:eastAsiaTheme="majorEastAsia" w:hAnsiTheme="majorHAnsi" w:cstheme="majorBidi"/>
+                <w:sz w:val="24"/>
+                <w:szCs w:val="32"/>
+              </w:rPr>
+              <w:t xml:space="preserve"> represents the array of checkpoints that </w:t>
+            </w:r>
+            <w:r>
+              <w:rPr>
+                <w:rFonts w:asciiTheme="majorHAnsi" w:eastAsiaTheme="majorEastAsia" w:hAnsiTheme="majorHAnsi" w:cstheme="majorBidi"/>
+                <w:sz w:val="24"/>
+                <w:szCs w:val="32"/>
+              </w:rPr>
+              <w:t xml:space="preserve">the airplanes will have to follow. </w:t>
+            </w:r>
+            <w:proofErr w:type="spellStart"/>
+            <w:r>
+              <w:rPr>
+                <w:rFonts w:asciiTheme="majorHAnsi" w:eastAsiaTheme="majorEastAsia" w:hAnsiTheme="majorHAnsi" w:cstheme="majorBidi"/>
+                <w:sz w:val="24"/>
+                <w:szCs w:val="32"/>
+              </w:rPr>
+              <w:t>AirplanesInTheAir</w:t>
+            </w:r>
+            <w:proofErr w:type="spellEnd"/>
+            <w:r>
+              <w:rPr>
+                <w:rFonts w:asciiTheme="majorHAnsi" w:eastAsiaTheme="majorEastAsia" w:hAnsiTheme="majorHAnsi" w:cstheme="majorBidi"/>
+                <w:sz w:val="24"/>
+                <w:szCs w:val="32"/>
+              </w:rPr>
+              <w:t xml:space="preserve"> represents an array of airplanes that are in the air at this moment. </w:t>
+            </w:r>
+            <w:proofErr w:type="spellStart"/>
+            <w:r>
+              <w:rPr>
+                <w:rFonts w:asciiTheme="majorHAnsi" w:eastAsiaTheme="majorEastAsia" w:hAnsiTheme="majorHAnsi" w:cstheme="majorBidi"/>
+                <w:sz w:val="24"/>
+                <w:szCs w:val="32"/>
+              </w:rPr>
+              <w:t>WeatherConditions</w:t>
+            </w:r>
+            <w:proofErr w:type="spellEnd"/>
+            <w:r>
+              <w:rPr>
+                <w:rFonts w:asciiTheme="majorHAnsi" w:eastAsiaTheme="majorEastAsia" w:hAnsiTheme="majorHAnsi" w:cstheme="majorBidi"/>
+                <w:sz w:val="24"/>
+                <w:szCs w:val="32"/>
+              </w:rPr>
+              <w:t xml:space="preserve"> symbolizes the weather conditions. Methods </w:t>
+            </w:r>
+            <w:proofErr w:type="spellStart"/>
+            <w:proofErr w:type="gramStart"/>
+            <w:r>
+              <w:rPr>
+                <w:rFonts w:asciiTheme="majorHAnsi" w:eastAsiaTheme="majorEastAsia" w:hAnsiTheme="majorHAnsi" w:cstheme="majorBidi"/>
+                <w:sz w:val="24"/>
+                <w:szCs w:val="32"/>
+              </w:rPr>
+              <w:t>addAirplane</w:t>
+            </w:r>
+            <w:proofErr w:type="spellEnd"/>
+            <w:r>
+              <w:rPr>
+                <w:rFonts w:asciiTheme="majorHAnsi" w:eastAsiaTheme="majorEastAsia" w:hAnsiTheme="majorHAnsi" w:cstheme="majorBidi"/>
+                <w:sz w:val="24"/>
+                <w:szCs w:val="32"/>
+              </w:rPr>
+              <w:t>(</w:t>
+            </w:r>
+            <w:proofErr w:type="gramEnd"/>
+            <w:r>
+              <w:rPr>
+                <w:rFonts w:asciiTheme="majorHAnsi" w:eastAsiaTheme="majorEastAsia" w:hAnsiTheme="majorHAnsi" w:cstheme="majorBidi"/>
+                <w:sz w:val="24"/>
+                <w:szCs w:val="32"/>
+              </w:rPr>
+              <w:t xml:space="preserve">) and </w:t>
+            </w:r>
+            <w:proofErr w:type="spellStart"/>
+            <w:r>
+              <w:rPr>
+                <w:rFonts w:asciiTheme="majorHAnsi" w:eastAsiaTheme="majorEastAsia" w:hAnsiTheme="majorHAnsi" w:cstheme="majorBidi"/>
+                <w:sz w:val="24"/>
+                <w:szCs w:val="32"/>
+              </w:rPr>
+              <w:t>addCheckpoint</w:t>
+            </w:r>
+            <w:proofErr w:type="spellEnd"/>
+            <w:r>
+              <w:rPr>
+                <w:rFonts w:asciiTheme="majorHAnsi" w:eastAsiaTheme="majorEastAsia" w:hAnsiTheme="majorHAnsi" w:cstheme="majorBidi"/>
+                <w:sz w:val="24"/>
+                <w:szCs w:val="32"/>
+              </w:rPr>
+              <w:t xml:space="preserve">() respectively are responsible for adding airplanes and checkpoints to the airspace. </w:t>
+            </w:r>
+            <w:proofErr w:type="gramStart"/>
+            <w:r>
+              <w:rPr>
+                <w:rFonts w:asciiTheme="majorHAnsi" w:eastAsiaTheme="majorEastAsia" w:hAnsiTheme="majorHAnsi" w:cstheme="majorBidi"/>
+                <w:sz w:val="24"/>
+                <w:szCs w:val="32"/>
+              </w:rPr>
+              <w:t xml:space="preserve">Method </w:t>
+            </w:r>
+            <w:proofErr w:type="spellStart"/>
+            <w:r>
+              <w:rPr>
+                <w:rFonts w:asciiTheme="majorHAnsi" w:eastAsiaTheme="majorEastAsia" w:hAnsiTheme="majorHAnsi" w:cstheme="majorBidi"/>
+                <w:sz w:val="24"/>
+                <w:szCs w:val="32"/>
+              </w:rPr>
+              <w:t>removeCheckpoint</w:t>
+            </w:r>
+            <w:proofErr w:type="spellEnd"/>
+            <w:r>
+              <w:rPr>
+                <w:rFonts w:asciiTheme="majorHAnsi" w:eastAsiaTheme="majorEastAsia" w:hAnsiTheme="majorHAnsi" w:cstheme="majorBidi"/>
+                <w:sz w:val="24"/>
+                <w:szCs w:val="32"/>
+              </w:rPr>
+              <w:t xml:space="preserve"> is used by the user for removing checkpoints from the airspace</w:t>
+            </w:r>
+            <w:proofErr w:type="gramEnd"/>
+            <w:r>
+              <w:rPr>
+                <w:rFonts w:asciiTheme="majorHAnsi" w:eastAsiaTheme="majorEastAsia" w:hAnsiTheme="majorHAnsi" w:cstheme="majorBidi"/>
+                <w:sz w:val="24"/>
+                <w:szCs w:val="32"/>
+              </w:rPr>
+              <w:t>.</w:t>
+            </w:r>
+          </w:p>
+        </w:tc>
+      </w:tr>
+      <w:tr>
+        <w:trPr>
+          <w:cnfStyle w:val="000000100000" w:firstRow="0" w:lastRow="0" w:firstColumn="0" w:lastColumn="0" w:oddVBand="0" w:evenVBand="0" w:oddHBand="1" w:evenHBand="0" w:firstRowFirstColumn="0" w:firstRowLastColumn="0" w:lastRowFirstColumn="0" w:lastRowLastColumn="0"/>
+        </w:trPr>
+        <w:tc>
+          <w:tcPr>
+            <w:cnfStyle w:val="001000000000" w:firstRow="0" w:lastRow="0" w:firstColumn="1" w:lastColumn="0" w:oddVBand="0" w:evenVBand="0" w:oddHBand="0" w:evenHBand="0" w:firstRowFirstColumn="0" w:firstRowLastColumn="0" w:lastRowFirstColumn="0" w:lastRowLastColumn="0"/>
+            <w:tcW w:w="2337" w:type="dxa"/>
+          </w:tcPr>
+          <w:p>
+            <w:pPr>
+              <w:spacing w:line="259" w:lineRule="auto"/>
+              <w:jc w:val="both"/>
+              <w:rPr>
+                <w:rFonts w:asciiTheme="majorHAnsi" w:eastAsiaTheme="majorEastAsia" w:hAnsiTheme="majorHAnsi" w:cstheme="majorBidi"/>
+                <w:sz w:val="28"/>
+                <w:szCs w:val="32"/>
+              </w:rPr>
+            </w:pPr>
+            <w:proofErr w:type="spellStart"/>
+            <w:r>
+              <w:rPr>
+                <w:rFonts w:asciiTheme="majorHAnsi" w:eastAsiaTheme="majorEastAsia" w:hAnsiTheme="majorHAnsi" w:cstheme="majorBidi"/>
+                <w:sz w:val="28"/>
+                <w:szCs w:val="32"/>
+              </w:rPr>
+              <w:t>WeatherConditions</w:t>
+            </w:r>
+            <w:proofErr w:type="spellEnd"/>
+          </w:p>
+          <w:p>
+            <w:pPr>
+              <w:pStyle w:val="ListParagraph"/>
+              <w:numPr>
+                <w:ilvl w:val="0"/>
+                <w:numId w:val="14"/>
+              </w:numPr>
+              <w:spacing w:line="259" w:lineRule="auto"/>
+              <w:jc w:val="both"/>
+              <w:rPr>
+                <w:rFonts w:asciiTheme="majorHAnsi" w:eastAsiaTheme="majorEastAsia" w:hAnsiTheme="majorHAnsi" w:cstheme="majorBidi"/>
+                <w:szCs w:val="32"/>
+              </w:rPr>
+            </w:pPr>
+            <w:r>
+              <w:rPr>
+                <w:rFonts w:asciiTheme="majorHAnsi" w:eastAsiaTheme="majorEastAsia" w:hAnsiTheme="majorHAnsi" w:cstheme="majorBidi"/>
+                <w:b w:val="0"/>
+                <w:szCs w:val="32"/>
+              </w:rPr>
+              <w:t>humidity</w:t>
+            </w:r>
+          </w:p>
+          <w:p>
+            <w:pPr>
+              <w:pStyle w:val="ListParagraph"/>
+              <w:numPr>
+                <w:ilvl w:val="0"/>
+                <w:numId w:val="14"/>
+              </w:numPr>
+              <w:spacing w:line="259" w:lineRule="auto"/>
+              <w:jc w:val="both"/>
+              <w:rPr>
+                <w:rFonts w:asciiTheme="majorHAnsi" w:eastAsiaTheme="majorEastAsia" w:hAnsiTheme="majorHAnsi" w:cstheme="majorBidi"/>
+                <w:szCs w:val="32"/>
+              </w:rPr>
+            </w:pPr>
+            <w:proofErr w:type="spellStart"/>
+            <w:r>
+              <w:rPr>
+                <w:rFonts w:asciiTheme="majorHAnsi" w:eastAsiaTheme="majorEastAsia" w:hAnsiTheme="majorHAnsi" w:cstheme="majorBidi"/>
+                <w:b w:val="0"/>
+                <w:szCs w:val="32"/>
+              </w:rPr>
+              <w:t>windSpeed</w:t>
+            </w:r>
+            <w:proofErr w:type="spellEnd"/>
+          </w:p>
+          <w:p>
+            <w:pPr>
+              <w:pStyle w:val="ListParagraph"/>
+              <w:numPr>
+                <w:ilvl w:val="0"/>
+                <w:numId w:val="14"/>
+              </w:numPr>
+              <w:spacing w:line="259" w:lineRule="auto"/>
+              <w:jc w:val="both"/>
+              <w:rPr>
+                <w:rFonts w:asciiTheme="majorHAnsi" w:eastAsiaTheme="majorEastAsia" w:hAnsiTheme="majorHAnsi" w:cstheme="majorBidi"/>
+                <w:szCs w:val="32"/>
+              </w:rPr>
+            </w:pPr>
+            <w:proofErr w:type="spellStart"/>
+            <w:r>
+              <w:rPr>
+                <w:rFonts w:asciiTheme="majorHAnsi" w:eastAsiaTheme="majorEastAsia" w:hAnsiTheme="majorHAnsi" w:cstheme="majorBidi"/>
+                <w:b w:val="0"/>
+                <w:szCs w:val="32"/>
+              </w:rPr>
+              <w:t>windDirection</w:t>
+            </w:r>
+            <w:proofErr w:type="spellEnd"/>
+          </w:p>
+          <w:p>
+            <w:pPr>
+              <w:pStyle w:val="ListParagraph"/>
+              <w:numPr>
+                <w:ilvl w:val="0"/>
+                <w:numId w:val="14"/>
+              </w:numPr>
+              <w:spacing w:line="259" w:lineRule="auto"/>
+              <w:jc w:val="both"/>
+              <w:rPr>
+                <w:rFonts w:asciiTheme="majorHAnsi" w:eastAsiaTheme="majorEastAsia" w:hAnsiTheme="majorHAnsi" w:cstheme="majorBidi"/>
+                <w:szCs w:val="32"/>
+              </w:rPr>
+            </w:pPr>
+            <w:r>
+              <w:rPr>
+                <w:rFonts w:asciiTheme="majorHAnsi" w:eastAsiaTheme="majorEastAsia" w:hAnsiTheme="majorHAnsi" w:cstheme="majorBidi"/>
+                <w:b w:val="0"/>
+                <w:szCs w:val="32"/>
+              </w:rPr>
+              <w:lastRenderedPageBreak/>
+              <w:t>visibility</w:t>
+            </w:r>
+          </w:p>
+          <w:p>
+            <w:pPr>
+              <w:pStyle w:val="ListParagraph"/>
+              <w:numPr>
+                <w:ilvl w:val="0"/>
+                <w:numId w:val="14"/>
+              </w:numPr>
+              <w:spacing w:line="259" w:lineRule="auto"/>
+              <w:jc w:val="both"/>
+              <w:rPr>
+                <w:rFonts w:asciiTheme="majorHAnsi" w:eastAsiaTheme="majorEastAsia" w:hAnsiTheme="majorHAnsi" w:cstheme="majorBidi"/>
+                <w:szCs w:val="32"/>
+              </w:rPr>
+            </w:pPr>
+            <w:r>
+              <w:rPr>
+                <w:rFonts w:asciiTheme="majorHAnsi" w:eastAsiaTheme="majorEastAsia" w:hAnsiTheme="majorHAnsi" w:cstheme="majorBidi"/>
+                <w:b w:val="0"/>
+                <w:szCs w:val="32"/>
+              </w:rPr>
+              <w:t>temperature</w:t>
+            </w:r>
+          </w:p>
+          <w:p>
+            <w:pPr>
+              <w:pStyle w:val="ListParagraph"/>
+              <w:numPr>
+                <w:ilvl w:val="0"/>
+                <w:numId w:val="14"/>
+              </w:numPr>
+              <w:spacing w:line="259" w:lineRule="auto"/>
+              <w:jc w:val="both"/>
+              <w:rPr>
+                <w:rFonts w:asciiTheme="majorHAnsi" w:eastAsiaTheme="majorEastAsia" w:hAnsiTheme="majorHAnsi" w:cstheme="majorBidi"/>
+                <w:szCs w:val="32"/>
+              </w:rPr>
+            </w:pPr>
+            <w:proofErr w:type="spellStart"/>
+            <w:r>
+              <w:rPr>
+                <w:rFonts w:asciiTheme="majorHAnsi" w:eastAsiaTheme="majorEastAsia" w:hAnsiTheme="majorHAnsi" w:cstheme="majorBidi"/>
+                <w:b w:val="0"/>
+                <w:szCs w:val="32"/>
+              </w:rPr>
+              <w:t>rainType</w:t>
+            </w:r>
+            <w:proofErr w:type="spellEnd"/>
+          </w:p>
+          <w:p>
+            <w:pPr>
+              <w:pStyle w:val="ListParagraph"/>
+              <w:numPr>
+                <w:ilvl w:val="0"/>
+                <w:numId w:val="14"/>
+              </w:numPr>
+              <w:spacing w:line="259" w:lineRule="auto"/>
+              <w:jc w:val="both"/>
+              <w:rPr>
+                <w:rFonts w:asciiTheme="majorHAnsi" w:eastAsiaTheme="majorEastAsia" w:hAnsiTheme="majorHAnsi" w:cstheme="majorBidi"/>
+                <w:szCs w:val="32"/>
+              </w:rPr>
+            </w:pPr>
+            <w:proofErr w:type="spellStart"/>
+            <w:r>
+              <w:rPr>
+                <w:rFonts w:asciiTheme="majorHAnsi" w:eastAsiaTheme="majorEastAsia" w:hAnsiTheme="majorHAnsi" w:cstheme="majorBidi"/>
+                <w:b w:val="0"/>
+                <w:szCs w:val="32"/>
+              </w:rPr>
+              <w:t>rainIntensity</w:t>
+            </w:r>
+            <w:proofErr w:type="spellEnd"/>
+          </w:p>
+        </w:tc>
+        <w:tc>
+          <w:tcPr>
+            <w:tcW w:w="7297" w:type="dxa"/>
+          </w:tcPr>
+          <w:p>
+            <w:pPr>
+              <w:spacing w:line="259" w:lineRule="auto"/>
+              <w:cnfStyle w:val="000000100000" w:firstRow="0" w:lastRow="0" w:firstColumn="0" w:lastColumn="0" w:oddVBand="0" w:evenVBand="0" w:oddHBand="1" w:evenHBand="0" w:firstRowFirstColumn="0" w:firstRowLastColumn="0" w:lastRowFirstColumn="0" w:lastRowLastColumn="0"/>
+              <w:rPr>
+                <w:rFonts w:asciiTheme="majorHAnsi" w:eastAsiaTheme="majorEastAsia" w:hAnsiTheme="majorHAnsi" w:cstheme="majorBidi"/>
+                <w:sz w:val="24"/>
+                <w:szCs w:val="32"/>
+              </w:rPr>
+            </w:pPr>
+            <w:r>
+              <w:rPr>
+                <w:rFonts w:asciiTheme="majorHAnsi" w:eastAsiaTheme="majorEastAsia" w:hAnsiTheme="majorHAnsi" w:cstheme="majorBidi"/>
+                <w:sz w:val="24"/>
+                <w:szCs w:val="32"/>
+              </w:rPr>
+              <w:lastRenderedPageBreak/>
+              <w:t xml:space="preserve">Attribute humidity represents the level of humidity of the weather. </w:t>
+            </w:r>
+            <w:proofErr w:type="spellStart"/>
+            <w:r>
+              <w:rPr>
+                <w:rFonts w:asciiTheme="majorHAnsi" w:eastAsiaTheme="majorEastAsia" w:hAnsiTheme="majorHAnsi" w:cstheme="majorBidi"/>
+                <w:sz w:val="24"/>
+                <w:szCs w:val="32"/>
+              </w:rPr>
+              <w:t>WindSpeed</w:t>
+            </w:r>
+            <w:proofErr w:type="spellEnd"/>
+            <w:r>
+              <w:rPr>
+                <w:rFonts w:asciiTheme="majorHAnsi" w:eastAsiaTheme="majorEastAsia" w:hAnsiTheme="majorHAnsi" w:cstheme="majorBidi"/>
+                <w:sz w:val="24"/>
+                <w:szCs w:val="32"/>
+              </w:rPr>
+              <w:t xml:space="preserve"> and </w:t>
+            </w:r>
+            <w:proofErr w:type="spellStart"/>
+            <w:r>
+              <w:rPr>
+                <w:rFonts w:asciiTheme="majorHAnsi" w:eastAsiaTheme="majorEastAsia" w:hAnsiTheme="majorHAnsi" w:cstheme="majorBidi"/>
+                <w:sz w:val="24"/>
+                <w:szCs w:val="32"/>
+              </w:rPr>
+              <w:t>windDirection</w:t>
+            </w:r>
+            <w:proofErr w:type="spellEnd"/>
+            <w:r>
+              <w:rPr>
+                <w:rFonts w:asciiTheme="majorHAnsi" w:eastAsiaTheme="majorEastAsia" w:hAnsiTheme="majorHAnsi" w:cstheme="majorBidi"/>
+                <w:sz w:val="24"/>
+                <w:szCs w:val="32"/>
+              </w:rPr>
+              <w:t xml:space="preserve"> represent the speed of the wind and direction respectively. Visibility – the distance </w:t>
+            </w:r>
+            <w:r>
+              <w:rPr>
+                <w:rFonts w:asciiTheme="majorHAnsi" w:eastAsiaTheme="majorEastAsia" w:hAnsiTheme="majorHAnsi" w:cstheme="majorBidi"/>
+                <w:sz w:val="24"/>
+                <w:szCs w:val="32"/>
+              </w:rPr>
+              <w:lastRenderedPageBreak/>
+              <w:t xml:space="preserve">to which </w:t>
+            </w:r>
+            <w:r>
+              <w:rPr>
+                <w:rFonts w:asciiTheme="majorHAnsi" w:eastAsiaTheme="majorEastAsia" w:hAnsiTheme="majorHAnsi" w:cstheme="majorBidi"/>
+                <w:sz w:val="24"/>
+                <w:szCs w:val="32"/>
+              </w:rPr>
+              <w:t>everything is visible. Temperature is the temperature of the air.</w:t>
+            </w:r>
+          </w:p>
+        </w:tc>
+      </w:tr>
+      <w:tr>
+        <w:tc>
+          <w:tcPr>
+            <w:cnfStyle w:val="001000000000" w:firstRow="0" w:lastRow="0" w:firstColumn="1" w:lastColumn="0" w:oddVBand="0" w:evenVBand="0" w:oddHBand="0" w:evenHBand="0" w:firstRowFirstColumn="0" w:firstRowLastColumn="0" w:lastRowFirstColumn="0" w:lastRowLastColumn="0"/>
+            <w:tcW w:w="2337" w:type="dxa"/>
+          </w:tcPr>
+          <w:p>
+            <w:pPr>
+              <w:spacing w:line="259" w:lineRule="auto"/>
+              <w:rPr>
+                <w:rFonts w:asciiTheme="majorHAnsi" w:eastAsiaTheme="majorEastAsia" w:hAnsiTheme="majorHAnsi" w:cstheme="majorBidi"/>
+                <w:sz w:val="28"/>
+                <w:szCs w:val="32"/>
+              </w:rPr>
+            </w:pPr>
+            <w:proofErr w:type="spellStart"/>
+            <w:r>
+              <w:rPr>
+                <w:rFonts w:asciiTheme="majorHAnsi" w:eastAsiaTheme="majorEastAsia" w:hAnsiTheme="majorHAnsi" w:cstheme="majorBidi"/>
+                <w:sz w:val="28"/>
+                <w:szCs w:val="32"/>
+              </w:rPr>
+              <w:t>ICheckpoint</w:t>
+            </w:r>
+            <w:proofErr w:type="spellEnd"/>
+          </w:p>
+          <w:p>
+            <w:pPr>
+              <w:pStyle w:val="ListParagraph"/>
+              <w:numPr>
+                <w:ilvl w:val="0"/>
+                <w:numId w:val="15"/>
+              </w:numPr>
+              <w:spacing w:line="259" w:lineRule="auto"/>
+              <w:rPr>
+                <w:rFonts w:asciiTheme="majorHAnsi" w:eastAsiaTheme="majorEastAsia" w:hAnsiTheme="majorHAnsi" w:cstheme="majorBidi"/>
+                <w:szCs w:val="32"/>
+              </w:rPr>
+            </w:pPr>
+            <w:r>
+              <w:rPr>
+                <w:rFonts w:asciiTheme="majorHAnsi" w:eastAsiaTheme="majorEastAsia" w:hAnsiTheme="majorHAnsi" w:cstheme="majorBidi"/>
+                <w:b w:val="0"/>
+                <w:szCs w:val="32"/>
+              </w:rPr>
+              <w:t>name</w:t>
+            </w:r>
+          </w:p>
+          <w:p>
+            <w:pPr>
+              <w:pStyle w:val="ListParagraph"/>
+              <w:numPr>
+                <w:ilvl w:val="0"/>
+                <w:numId w:val="15"/>
+              </w:numPr>
+              <w:spacing w:line="259" w:lineRule="auto"/>
+              <w:rPr>
+                <w:rFonts w:asciiTheme="majorHAnsi" w:eastAsiaTheme="majorEastAsia" w:hAnsiTheme="majorHAnsi" w:cstheme="majorBidi"/>
+                <w:szCs w:val="32"/>
+              </w:rPr>
+            </w:pPr>
+            <w:proofErr w:type="spellStart"/>
+            <w:r>
+              <w:rPr>
+                <w:rFonts w:asciiTheme="majorHAnsi" w:eastAsiaTheme="majorEastAsia" w:hAnsiTheme="majorHAnsi" w:cstheme="majorBidi"/>
+                <w:b w:val="0"/>
+                <w:szCs w:val="32"/>
+              </w:rPr>
+              <w:t>coordinateX</w:t>
+            </w:r>
+            <w:proofErr w:type="spellEnd"/>
+          </w:p>
+          <w:p>
+            <w:pPr>
+              <w:pStyle w:val="ListParagraph"/>
+              <w:numPr>
+                <w:ilvl w:val="0"/>
+                <w:numId w:val="15"/>
+              </w:numPr>
+              <w:spacing w:line="259" w:lineRule="auto"/>
+              <w:rPr>
+                <w:rFonts w:asciiTheme="majorHAnsi" w:eastAsiaTheme="majorEastAsia" w:hAnsiTheme="majorHAnsi" w:cstheme="majorBidi"/>
+                <w:szCs w:val="32"/>
+              </w:rPr>
+            </w:pPr>
+            <w:proofErr w:type="spellStart"/>
+            <w:r>
+              <w:rPr>
+                <w:rFonts w:asciiTheme="majorHAnsi" w:eastAsiaTheme="majorEastAsia" w:hAnsiTheme="majorHAnsi" w:cstheme="majorBidi"/>
+                <w:b w:val="0"/>
+                <w:szCs w:val="32"/>
+              </w:rPr>
+              <w:t>coordinateY</w:t>
+            </w:r>
+            <w:proofErr w:type="spellEnd"/>
+          </w:p>
+        </w:tc>
+        <w:tc>
+          <w:tcPr>
+            <w:tcW w:w="7297" w:type="dxa"/>
+          </w:tcPr>
+          <w:p>
+            <w:pPr>
+              <w:spacing w:line="259" w:lineRule="auto"/>
+              <w:cnfStyle w:val="000000000000" w:firstRow="0" w:lastRow="0" w:firstColumn="0" w:lastColumn="0" w:oddVBand="0" w:evenVBand="0" w:oddHBand="0" w:evenHBand="0" w:firstRowFirstColumn="0" w:firstRowLastColumn="0" w:lastRowFirstColumn="0" w:lastRowLastColumn="0"/>
+              <w:rPr>
+                <w:rFonts w:asciiTheme="majorHAnsi" w:eastAsiaTheme="majorEastAsia" w:hAnsiTheme="majorHAnsi" w:cstheme="majorBidi"/>
+                <w:color w:val="2E74B5" w:themeColor="accent1" w:themeShade="BF"/>
+                <w:sz w:val="32"/>
+                <w:szCs w:val="32"/>
+              </w:rPr>
+            </w:pPr>
+          </w:p>
+        </w:tc>
+      </w:tr>
+      <w:tr>
+        <w:trPr>
+          <w:cnfStyle w:val="000000100000" w:firstRow="0" w:lastRow="0" w:firstColumn="0" w:lastColumn="0" w:oddVBand="0" w:evenVBand="0" w:oddHBand="1" w:evenHBand="0" w:firstRowFirstColumn="0" w:firstRowLastColumn="0" w:lastRowFirstColumn="0" w:lastRowLastColumn="0"/>
+        </w:trPr>
+        <w:tc>
+          <w:tcPr>
+            <w:cnfStyle w:val="001000000000" w:firstRow="0" w:lastRow="0" w:firstColumn="1" w:lastColumn="0" w:oddVBand="0" w:evenVBand="0" w:oddHBand="0" w:evenHBand="0" w:firstRowFirstColumn="0" w:firstRowLastColumn="0" w:lastRowFirstColumn="0" w:lastRowLastColumn="0"/>
+            <w:tcW w:w="2337" w:type="dxa"/>
+          </w:tcPr>
+          <w:p>
+            <w:pPr>
+              <w:spacing w:line="259" w:lineRule="auto"/>
+              <w:rPr>
+                <w:rFonts w:asciiTheme="majorHAnsi" w:eastAsiaTheme="majorEastAsia" w:hAnsiTheme="majorHAnsi" w:cstheme="majorBidi"/>
+                <w:sz w:val="28"/>
+                <w:szCs w:val="32"/>
+              </w:rPr>
+            </w:pPr>
+            <w:proofErr w:type="spellStart"/>
+            <w:r>
+              <w:rPr>
+                <w:rFonts w:asciiTheme="majorHAnsi" w:eastAsiaTheme="majorEastAsia" w:hAnsiTheme="majorHAnsi" w:cstheme="majorBidi"/>
+                <w:sz w:val="28"/>
+                <w:szCs w:val="32"/>
+              </w:rPr>
+              <w:t>RainType</w:t>
+            </w:r>
+            <w:proofErr w:type="spellEnd"/>
+          </w:p>
+          <w:p>
+            <w:pPr>
+              <w:pStyle w:val="ListParagraph"/>
+              <w:numPr>
+                <w:ilvl w:val="0"/>
+                <w:numId w:val="16"/>
+              </w:numPr>
+              <w:spacing w:line="259" w:lineRule="auto"/>
+              <w:rPr>
+                <w:rFonts w:asciiTheme="majorHAnsi" w:eastAsiaTheme="majorEastAsia" w:hAnsiTheme="majorHAnsi" w:cstheme="majorBidi"/>
+                <w:szCs w:val="32"/>
+              </w:rPr>
+            </w:pPr>
+            <w:r>
+              <w:rPr>
+                <w:rFonts w:asciiTheme="majorHAnsi" w:eastAsiaTheme="majorEastAsia" w:hAnsiTheme="majorHAnsi" w:cstheme="majorBidi"/>
+                <w:b w:val="0"/>
+                <w:szCs w:val="32"/>
+              </w:rPr>
+              <w:t>RAIN</w:t>
+            </w:r>
+          </w:p>
+          <w:p>
+            <w:pPr>
+              <w:pStyle w:val="ListParagraph"/>
+              <w:numPr>
+                <w:ilvl w:val="0"/>
+                <w:numId w:val="16"/>
+              </w:numPr>
+              <w:spacing w:line="259" w:lineRule="auto"/>
+              <w:rPr>
+                <w:rFonts w:asciiTheme="majorHAnsi" w:eastAsiaTheme="majorEastAsia" w:hAnsiTheme="majorHAnsi" w:cstheme="majorBidi"/>
+                <w:szCs w:val="32"/>
+              </w:rPr>
+            </w:pPr>
+            <w:r>
+              <w:rPr>
+                <w:rFonts w:asciiTheme="majorHAnsi" w:eastAsiaTheme="majorEastAsia" w:hAnsiTheme="majorHAnsi" w:cstheme="majorBidi"/>
+                <w:b w:val="0"/>
+                <w:szCs w:val="32"/>
+              </w:rPr>
+              <w:t>SNOWFALL</w:t>
+            </w:r>
+          </w:p>
+          <w:p>
+            <w:pPr>
+              <w:pStyle w:val="ListParagraph"/>
+              <w:numPr>
+                <w:ilvl w:val="0"/>
+                <w:numId w:val="16"/>
+              </w:numPr>
+              <w:spacing w:line="259" w:lineRule="auto"/>
+              <w:rPr>
+                <w:rFonts w:asciiTheme="majorHAnsi" w:eastAsiaTheme="majorEastAsia" w:hAnsiTheme="majorHAnsi" w:cstheme="majorBidi"/>
+                <w:szCs w:val="32"/>
+              </w:rPr>
+            </w:pPr>
+            <w:r>
+              <w:rPr>
+                <w:rFonts w:asciiTheme="majorHAnsi" w:eastAsiaTheme="majorEastAsia" w:hAnsiTheme="majorHAnsi" w:cstheme="majorBidi"/>
+                <w:b w:val="0"/>
+                <w:szCs w:val="32"/>
+              </w:rPr>
+              <w:t>HALE</w:t>
+            </w:r>
+          </w:p>
+        </w:tc>
+        <w:tc>
+          <w:tcPr>
+            <w:tcW w:w="7297" w:type="dxa"/>
+          </w:tcPr>
+          <w:p>
+            <w:pPr>
+              <w:spacing w:line="259" w:lineRule="auto"/>
+              <w:cnfStyle w:val="000000100000" w:firstRow="0" w:lastRow="0" w:firstColumn="0" w:lastColumn="0" w:oddVBand="0" w:evenVBand="0" w:oddHBand="1" w:evenHBand="0" w:firstRowFirstColumn="0" w:firstRowLastColumn="0" w:lastRowFirstColumn="0" w:lastRowLastColumn="0"/>
+              <w:rPr>
+                <w:rFonts w:asciiTheme="majorHAnsi" w:eastAsiaTheme="majorEastAsia" w:hAnsiTheme="majorHAnsi" w:cstheme="majorBidi"/>
+                <w:color w:val="2E74B5" w:themeColor="accent1" w:themeShade="BF"/>
+                <w:sz w:val="32"/>
+                <w:szCs w:val="32"/>
+              </w:rPr>
+            </w:pPr>
+          </w:p>
+        </w:tc>
+      </w:tr>
+    </w:tbl>
     <w:p>
       <w:pPr>
+        <w:spacing w:line="259" w:lineRule="auto"/>
         <w:rPr>
-          <w:b/>
-          <w:i/>
+          <w:rFonts w:asciiTheme="majorHAnsi" w:eastAsiaTheme="majorEastAsia" w:hAnsiTheme="majorHAnsi" w:cstheme="majorBidi"/>
+          <w:color w:val="2E74B5" w:themeColor="accent1" w:themeShade="BF"/>
           <w:sz w:val="32"/>
+          <w:szCs w:val="32"/>
         </w:rPr>
       </w:pPr>
+    </w:p>
+    <w:p>
+      <w:pPr>
+        <w:pStyle w:val="Heading1"/>
+      </w:pPr>
+      <w:bookmarkStart w:id="6" w:name="_Toc513414287"/>
+      <w:r>
+        <w:lastRenderedPageBreak/>
+        <w:t>Sequence Diagram</w:t>
+      </w:r>
+      <w:bookmarkEnd w:id="6"/>
+    </w:p>
+    <w:p>
       <w:r>
         <w:rPr>
-          <w:b/>
-          <w:i/>
-          <w:sz w:val="32"/>
+          <w:noProof/>
         </w:rPr>
-        <w:t xml:space="preserve">To be updated! </w:t>
+        <w:drawing>
+          <wp:inline distT="0" distB="0" distL="0" distR="0">
+            <wp:extent cx="5943600" cy="7884564"/>
+            <wp:effectExtent l="0" t="0" r="0" b="2540"/>
+            <wp:docPr id="4" name="Picture 4" descr="C:\Users\blood\Desktop\SequenceDiagramProCP.png"/>
+            <wp:cNvGraphicFramePr>
+              <a:graphicFrameLocks xmlns:a="http://schemas.openxmlformats.org/drawingml/2006/main" noChangeAspect="1"/>
+            </wp:cNvGraphicFramePr>
+            <a:graphic xmlns:a="http://schemas.openxmlformats.org/drawingml/2006/main">
+              <a:graphicData uri="http://schemas.openxmlformats.org/drawingml/2006/picture">
+                <pic:pic xmlns:pic="http://schemas.openxmlformats.org/drawingml/2006/picture">
+                  <pic:nvPicPr>
+                    <pic:cNvPr id="0" name="Picture 1" descr="C:\Users\blood\Desktop\SequenceDiagramProCP.png"/>
+                    <pic:cNvPicPr>
+                      <a:picLocks noChangeAspect="1" noChangeArrowheads="1"/>
+                    </pic:cNvPicPr>
+                  </pic:nvPicPr>
+                  <pic:blipFill>
+                    <a:blip r:embed="rId8">
+                      <a:extLst>
+                        <a:ext uri="{28A0092B-C50C-407E-A947-70E740481C1C}">
+                          <a14:useLocalDpi xmlns:a14="http://schemas.microsoft.com/office/drawing/2010/main" val="0"/>
+                        </a:ext>
+                      </a:extLst>
+                    </a:blip>
+                    <a:srcRect/>
+                    <a:stretch>
+                      <a:fillRect/>
+                    </a:stretch>
+                  </pic:blipFill>
+                  <pic:spPr bwMode="auto">
+                    <a:xfrm>
+                      <a:off x="0" y="0"/>
+                      <a:ext cx="5943600" cy="7884564"/>
+                    </a:xfrm>
+                    <a:prstGeom prst="rect">
+                      <a:avLst/>
+                    </a:prstGeom>
+                    <a:noFill/>
+                    <a:ln>
+                      <a:noFill/>
+                    </a:ln>
+                  </pic:spPr>
+                </pic:pic>
+              </a:graphicData>
+            </a:graphic>
+          </wp:inline>
+        </w:drawing>
       </w:r>
     </w:p>
     <w:p>
       <w:pPr>
         <w:pStyle w:val="Heading1"/>
       </w:pPr>
-      <w:bookmarkStart w:id="6" w:name="_Toc509526024"/>
+      <w:bookmarkStart w:id="7" w:name="_Toc513414288"/>
       <w:r>
+        <w:lastRenderedPageBreak/>
         <w:t>Screen</w:t>
       </w:r>
       <w:r>
         <w:t xml:space="preserve"> by Screen Specification</w:t>
       </w:r>
-      <w:bookmarkEnd w:id="6"/>
+      <w:bookmarkEnd w:id="7"/>
     </w:p>
     <w:p>
       <w:r>
-        <w:t>The final product will contain a total of 2 screens. Both screens will have the same design despite some changes that are going to be made, which suit the needs of each one so that they achieve their goals.</w:t>
+        <w:t xml:space="preserve">The final product will contain </w:t>
+      </w:r>
+      <w:proofErr w:type="gramStart"/>
+      <w:r>
+        <w:t>a total of 2</w:t>
+      </w:r>
+      <w:proofErr w:type="gramEnd"/>
+      <w:r>
+        <w:t xml:space="preserve"> screens. Both screens will have the same design despite some changes that are going to </w:t>
+      </w:r>
+      <w:proofErr w:type="gramStart"/>
+      <w:r>
+        <w:t>be made</w:t>
+      </w:r>
+      <w:proofErr w:type="gramEnd"/>
+      <w:r>
+        <w:t>, which suit the needs of each one so that they achieve their goals.</w:t>
       </w:r>
     </w:p>
     <w:p>
       <w:r>
-        <w:lastRenderedPageBreak/>
-        <w:t xml:space="preserve">All of the screens are created in Windows Form Application. </w:t>
+        <w:t xml:space="preserve">All of the screens </w:t>
+      </w:r>
+      <w:proofErr w:type="gramStart"/>
+      <w:r>
+        <w:t>are created</w:t>
+      </w:r>
+      <w:proofErr w:type="gramEnd"/>
+      <w:r>
+        <w:t xml:space="preserve"> in Windows Form Application. </w:t>
       </w:r>
     </w:p>
     <w:p>
       <w:pPr>
         <w:pStyle w:val="Heading1"/>
       </w:pPr>
-      <w:bookmarkStart w:id="7" w:name="_Toc509526025"/>
+      <w:bookmarkStart w:id="8" w:name="_Toc513414289"/>
       <w:r>
         <w:t>Log in Screen</w:t>
-      </w:r>
-      <w:bookmarkEnd w:id="7"/>
-    </w:p>
-    <w:p>
-      <w:pPr>
-        <w:rPr>
-          <w:b/>
-          <w:i/>
-          <w:sz w:val="32"/>
-        </w:rPr>
-      </w:pPr>
-      <w:r>
-        <w:rPr>
-          <w:b/>
-          <w:i/>
-          <w:sz w:val="32"/>
-        </w:rPr>
-        <w:t xml:space="preserve">To be updated! </w:t>
-      </w:r>
-    </w:p>
-    <w:p>
-      <w:pPr>
-        <w:pStyle w:val="Heading1"/>
-      </w:pPr>
-      <w:bookmarkStart w:id="8" w:name="_Toc509526026"/>
-      <w:r>
-        <w:t>Main Screen</w:t>
       </w:r>
       <w:bookmarkEnd w:id="8"/>
     </w:p>
     <w:p>
       <w:pPr>
-        <w:rPr>
-          <w:b/>
-          <w:i/>
-          <w:sz w:val="32"/>
-        </w:rPr>
+        <w:pStyle w:val="NoSpacing"/>
       </w:pPr>
       <w:r>
-        <w:rPr>
-          <w:b/>
-          <w:i/>
-          <w:sz w:val="32"/>
-        </w:rPr>
-        <w:t xml:space="preserve">To be updated! </w:t>
+        <w:t>The login screen’s purpose is to verify the employee’s data. It is going to be a simple login form where after the data is verified, the screen switches to the Simulation Screen</w:t>
+      </w:r>
+    </w:p>
+    <w:p>
+      <w:pPr>
+        <w:pStyle w:val="Heading1"/>
+      </w:pPr>
+      <w:bookmarkStart w:id="9" w:name="_Toc513414290"/>
+      <w:r>
+        <w:t xml:space="preserve">Simulation </w:t>
+      </w:r>
+      <w:r>
+        <w:t>Screen</w:t>
+      </w:r>
+      <w:bookmarkEnd w:id="9"/>
+    </w:p>
+    <w:p>
+      <w:pPr>
+        <w:pStyle w:val="NoSpacing"/>
+      </w:pPr>
+      <w:r>
+        <w:t xml:space="preserve">The simulation screen contains left and right side menus and a grid. Through the left side menu, the user can control the outside variables like weather.  On there, the user can also find a play button, when on click, initiates the whole simulation process. On the right side menu, the user can find buttons that implement the “add”, “remove, “save”, “upload”, “probability” functions. The “add” function </w:t>
+      </w:r>
+      <w:proofErr w:type="gramStart"/>
+      <w:r>
+        <w:t>is used</w:t>
+      </w:r>
+      <w:proofErr w:type="gramEnd"/>
+      <w:r>
+        <w:t xml:space="preserve"> for the user to enter editing mode so that they can add checkpoints. After the user has entered editing mode, the start button </w:t>
+      </w:r>
+      <w:proofErr w:type="gramStart"/>
+      <w:r>
+        <w:t>is substituted</w:t>
+      </w:r>
+      <w:proofErr w:type="gramEnd"/>
+      <w:r>
+        <w:t xml:space="preserve"> with a stop button that implements a function that exits the editing mode. The “remove” function </w:t>
+      </w:r>
+      <w:proofErr w:type="gramStart"/>
+      <w:r>
+        <w:t>is used</w:t>
+      </w:r>
+      <w:proofErr w:type="gramEnd"/>
+      <w:r>
+        <w:t xml:space="preserve"> to remove a checkpoint from the grid. “</w:t>
+      </w:r>
+      <w:proofErr w:type="gramStart"/>
+      <w:r>
+        <w:t>save</w:t>
+      </w:r>
+      <w:proofErr w:type="gramEnd"/>
+      <w:r>
+        <w:t>” and “upload” functions are used to read checkpoints from a file or upload  the current state to a file, respectively.</w:t>
       </w:r>
     </w:p>
     <w:p/>
@@ -1646,8 +3872,58 @@
 </w:document>
 </file>
 
+<file path=word/endnotes.xml><?xml version="1.0" encoding="utf-8"?>
+<w:endnotes xmlns:wpc="http://schemas.microsoft.com/office/word/2010/wordprocessingCanvas" xmlns:cx="http://schemas.microsoft.com/office/drawing/2014/chartex" xmlns:cx1="http://schemas.microsoft.com/office/drawing/2015/9/8/chartex" xmlns:mc="http://schemas.openxmlformats.org/markup-compatibility/2006" xmlns:o="urn:schemas-microsoft-com:office:office" xmlns:r="http://schemas.openxmlformats.org/officeDocument/2006/relationships" xmlns:m="http://schemas.openxmlformats.org/officeDocument/2006/math" xmlns:v="urn:schemas-microsoft-com:vml" xmlns:wp14="http://schemas.microsoft.com/office/word/2010/wordprocessingDrawing" xmlns:wp="http://schemas.openxmlformats.org/drawingml/2006/wordprocessingDrawing" xmlns:w10="urn:schemas-microsoft-com:office:word" xmlns:w="http://schemas.openxmlformats.org/wordprocessingml/2006/main" xmlns:w14="http://schemas.microsoft.com/office/word/2010/wordml" xmlns:w15="http://schemas.microsoft.com/office/word/2012/wordml" xmlns:w16se="http://schemas.microsoft.com/office/word/2015/wordml/symex" xmlns:wpg="http://schemas.microsoft.com/office/word/2010/wordprocessingGroup" xmlns:wpi="http://schemas.microsoft.com/office/word/2010/wordprocessingInk" xmlns:wne="http://schemas.microsoft.com/office/word/2006/wordml" xmlns:wps="http://schemas.microsoft.com/office/word/2010/wordprocessingShape" mc:Ignorable="w14 w15 w16se wp14">
+  <w:endnote w:type="separator" w:id="-1">
+    <w:p>
+      <w:pPr>
+        <w:spacing w:after="0" w:line="240" w:lineRule="auto"/>
+      </w:pPr>
+      <w:r>
+        <w:separator/>
+      </w:r>
+    </w:p>
+  </w:endnote>
+  <w:endnote w:type="continuationSeparator" w:id="0">
+    <w:p>
+      <w:pPr>
+        <w:spacing w:after="0" w:line="240" w:lineRule="auto"/>
+      </w:pPr>
+      <w:r>
+        <w:continuationSeparator/>
+      </w:r>
+    </w:p>
+  </w:endnote>
+</w:endnotes>
+</file>
+
+<file path=word/footnotes.xml><?xml version="1.0" encoding="utf-8"?>
+<w:footnotes xmlns:wpc="http://schemas.microsoft.com/office/word/2010/wordprocessingCanvas" xmlns:cx="http://schemas.microsoft.com/office/drawing/2014/chartex" xmlns:cx1="http://schemas.microsoft.com/office/drawing/2015/9/8/chartex" xmlns:mc="http://schemas.openxmlformats.org/markup-compatibility/2006" xmlns:o="urn:schemas-microsoft-com:office:office" xmlns:r="http://schemas.openxmlformats.org/officeDocument/2006/relationships" xmlns:m="http://schemas.openxmlformats.org/officeDocument/2006/math" xmlns:v="urn:schemas-microsoft-com:vml" xmlns:wp14="http://schemas.microsoft.com/office/word/2010/wordprocessingDrawing" xmlns:wp="http://schemas.openxmlformats.org/drawingml/2006/wordprocessingDrawing" xmlns:w10="urn:schemas-microsoft-com:office:word" xmlns:w="http://schemas.openxmlformats.org/wordprocessingml/2006/main" xmlns:w14="http://schemas.microsoft.com/office/word/2010/wordml" xmlns:w15="http://schemas.microsoft.com/office/word/2012/wordml" xmlns:w16se="http://schemas.microsoft.com/office/word/2015/wordml/symex" xmlns:wpg="http://schemas.microsoft.com/office/word/2010/wordprocessingGroup" xmlns:wpi="http://schemas.microsoft.com/office/word/2010/wordprocessingInk" xmlns:wne="http://schemas.microsoft.com/office/word/2006/wordml" xmlns:wps="http://schemas.microsoft.com/office/word/2010/wordprocessingShape" mc:Ignorable="w14 w15 w16se wp14">
+  <w:footnote w:type="separator" w:id="-1">
+    <w:p>
+      <w:pPr>
+        <w:spacing w:after="0" w:line="240" w:lineRule="auto"/>
+      </w:pPr>
+      <w:r>
+        <w:separator/>
+      </w:r>
+    </w:p>
+  </w:footnote>
+  <w:footnote w:type="continuationSeparator" w:id="0">
+    <w:p>
+      <w:pPr>
+        <w:spacing w:after="0" w:line="240" w:lineRule="auto"/>
+      </w:pPr>
+      <w:r>
+        <w:continuationSeparator/>
+      </w:r>
+    </w:p>
+  </w:footnote>
+</w:footnotes>
+</file>
+
 <file path=word/numbering.xml><?xml version="1.0" encoding="utf-8"?>
-<w:numbering xmlns:wpc="http://schemas.microsoft.com/office/word/2010/wordprocessingCanvas" xmlns:mc="http://schemas.openxmlformats.org/markup-compatibility/2006" xmlns:o="urn:schemas-microsoft-com:office:office" xmlns:r="http://schemas.openxmlformats.org/officeDocument/2006/relationships" xmlns:m="http://schemas.openxmlformats.org/officeDocument/2006/math" xmlns:v="urn:schemas-microsoft-com:vml" xmlns:wp14="http://schemas.microsoft.com/office/word/2010/wordprocessingDrawing" xmlns:wp="http://schemas.openxmlformats.org/drawingml/2006/wordprocessingDrawing" xmlns:w10="urn:schemas-microsoft-com:office:word" xmlns:w="http://schemas.openxmlformats.org/wordprocessingml/2006/main" xmlns:w14="http://schemas.microsoft.com/office/word/2010/wordml" xmlns:w15="http://schemas.microsoft.com/office/word/2012/wordml" xmlns:wpg="http://schemas.microsoft.com/office/word/2010/wordprocessingGroup" xmlns:wpi="http://schemas.microsoft.com/office/word/2010/wordprocessingInk" xmlns:wne="http://schemas.microsoft.com/office/word/2006/wordml" xmlns:wps="http://schemas.microsoft.com/office/word/2010/wordprocessingShape" mc:Ignorable="w14 w15 wp14">
+<w:numbering xmlns:wpc="http://schemas.microsoft.com/office/word/2010/wordprocessingCanvas" xmlns:cx="http://schemas.microsoft.com/office/drawing/2014/chartex" xmlns:cx1="http://schemas.microsoft.com/office/drawing/2015/9/8/chartex" xmlns:mc="http://schemas.openxmlformats.org/markup-compatibility/2006" xmlns:o="urn:schemas-microsoft-com:office:office" xmlns:r="http://schemas.openxmlformats.org/officeDocument/2006/relationships" xmlns:m="http://schemas.openxmlformats.org/officeDocument/2006/math" xmlns:v="urn:schemas-microsoft-com:vml" xmlns:wp14="http://schemas.microsoft.com/office/word/2010/wordprocessingDrawing" xmlns:wp="http://schemas.openxmlformats.org/drawingml/2006/wordprocessingDrawing" xmlns:w10="urn:schemas-microsoft-com:office:word" xmlns:w="http://schemas.openxmlformats.org/wordprocessingml/2006/main" xmlns:w14="http://schemas.microsoft.com/office/word/2010/wordml" xmlns:w15="http://schemas.microsoft.com/office/word/2012/wordml" xmlns:w16se="http://schemas.microsoft.com/office/word/2015/wordml/symex" xmlns:wpg="http://schemas.microsoft.com/office/word/2010/wordprocessingGroup" xmlns:wpi="http://schemas.microsoft.com/office/word/2010/wordprocessingInk" xmlns:wne="http://schemas.microsoft.com/office/word/2006/wordml" xmlns:wps="http://schemas.microsoft.com/office/word/2010/wordprocessingShape" mc:Ignorable="w14 w15 w16se wp14">
   <w:abstractNum w:abstractNumId="0" w15:restartNumberingAfterBreak="0">
     <w:nsid w:val="0C9265D2"/>
     <w:multiLevelType w:val="hybridMultilevel"/>
@@ -1762,6 +4038,186 @@
     </w:lvl>
   </w:abstractNum>
   <w:abstractNum w:abstractNumId="1" w15:restartNumberingAfterBreak="0">
+    <w:nsid w:val="0D0D4F3B"/>
+    <w:multiLevelType w:val="hybridMultilevel"/>
+    <w:tmpl w:val="A78C3BE2"/>
+    <w:lvl w:ilvl="0" w:tplc="AF54A392">
+      <w:start w:val="1"/>
+      <w:numFmt w:val="decimal"/>
+      <w:lvlText w:val="%1."/>
+      <w:lvlJc w:val="left"/>
+      <w:pPr>
+        <w:ind w:left="720" w:hanging="360"/>
+      </w:pPr>
+      <w:rPr>
+        <w:b w:val="0"/>
+        <w:sz w:val="22"/>
+      </w:rPr>
+    </w:lvl>
+    <w:lvl w:ilvl="1" w:tplc="08090019" w:tentative="1">
+      <w:start w:val="1"/>
+      <w:numFmt w:val="lowerLetter"/>
+      <w:lvlText w:val="%2."/>
+      <w:lvlJc w:val="left"/>
+      <w:pPr>
+        <w:ind w:left="1440" w:hanging="360"/>
+      </w:pPr>
+    </w:lvl>
+    <w:lvl w:ilvl="2" w:tplc="0809001B" w:tentative="1">
+      <w:start w:val="1"/>
+      <w:numFmt w:val="lowerRoman"/>
+      <w:lvlText w:val="%3."/>
+      <w:lvlJc w:val="right"/>
+      <w:pPr>
+        <w:ind w:left="2160" w:hanging="180"/>
+      </w:pPr>
+    </w:lvl>
+    <w:lvl w:ilvl="3" w:tplc="0809000F" w:tentative="1">
+      <w:start w:val="1"/>
+      <w:numFmt w:val="decimal"/>
+      <w:lvlText w:val="%4."/>
+      <w:lvlJc w:val="left"/>
+      <w:pPr>
+        <w:ind w:left="2880" w:hanging="360"/>
+      </w:pPr>
+    </w:lvl>
+    <w:lvl w:ilvl="4" w:tplc="08090019" w:tentative="1">
+      <w:start w:val="1"/>
+      <w:numFmt w:val="lowerLetter"/>
+      <w:lvlText w:val="%5."/>
+      <w:lvlJc w:val="left"/>
+      <w:pPr>
+        <w:ind w:left="3600" w:hanging="360"/>
+      </w:pPr>
+    </w:lvl>
+    <w:lvl w:ilvl="5" w:tplc="0809001B" w:tentative="1">
+      <w:start w:val="1"/>
+      <w:numFmt w:val="lowerRoman"/>
+      <w:lvlText w:val="%6."/>
+      <w:lvlJc w:val="right"/>
+      <w:pPr>
+        <w:ind w:left="4320" w:hanging="180"/>
+      </w:pPr>
+    </w:lvl>
+    <w:lvl w:ilvl="6" w:tplc="0809000F" w:tentative="1">
+      <w:start w:val="1"/>
+      <w:numFmt w:val="decimal"/>
+      <w:lvlText w:val="%7."/>
+      <w:lvlJc w:val="left"/>
+      <w:pPr>
+        <w:ind w:left="5040" w:hanging="360"/>
+      </w:pPr>
+    </w:lvl>
+    <w:lvl w:ilvl="7" w:tplc="08090019" w:tentative="1">
+      <w:start w:val="1"/>
+      <w:numFmt w:val="lowerLetter"/>
+      <w:lvlText w:val="%8."/>
+      <w:lvlJc w:val="left"/>
+      <w:pPr>
+        <w:ind w:left="5760" w:hanging="360"/>
+      </w:pPr>
+    </w:lvl>
+    <w:lvl w:ilvl="8" w:tplc="0809001B" w:tentative="1">
+      <w:start w:val="1"/>
+      <w:numFmt w:val="lowerRoman"/>
+      <w:lvlText w:val="%9."/>
+      <w:lvlJc w:val="right"/>
+      <w:pPr>
+        <w:ind w:left="6480" w:hanging="180"/>
+      </w:pPr>
+    </w:lvl>
+  </w:abstractNum>
+  <w:abstractNum w:abstractNumId="2" w15:restartNumberingAfterBreak="0">
+    <w:nsid w:val="11115DE0"/>
+    <w:multiLevelType w:val="hybridMultilevel"/>
+    <w:tmpl w:val="985C8642"/>
+    <w:lvl w:ilvl="0" w:tplc="FB92A5EE">
+      <w:start w:val="1"/>
+      <w:numFmt w:val="decimal"/>
+      <w:lvlText w:val="%1."/>
+      <w:lvlJc w:val="left"/>
+      <w:pPr>
+        <w:ind w:left="720" w:hanging="360"/>
+      </w:pPr>
+      <w:rPr>
+        <w:b w:val="0"/>
+        <w:sz w:val="22"/>
+      </w:rPr>
+    </w:lvl>
+    <w:lvl w:ilvl="1" w:tplc="08090019" w:tentative="1">
+      <w:start w:val="1"/>
+      <w:numFmt w:val="lowerLetter"/>
+      <w:lvlText w:val="%2."/>
+      <w:lvlJc w:val="left"/>
+      <w:pPr>
+        <w:ind w:left="1440" w:hanging="360"/>
+      </w:pPr>
+    </w:lvl>
+    <w:lvl w:ilvl="2" w:tplc="0809001B" w:tentative="1">
+      <w:start w:val="1"/>
+      <w:numFmt w:val="lowerRoman"/>
+      <w:lvlText w:val="%3."/>
+      <w:lvlJc w:val="right"/>
+      <w:pPr>
+        <w:ind w:left="2160" w:hanging="180"/>
+      </w:pPr>
+    </w:lvl>
+    <w:lvl w:ilvl="3" w:tplc="0809000F" w:tentative="1">
+      <w:start w:val="1"/>
+      <w:numFmt w:val="decimal"/>
+      <w:lvlText w:val="%4."/>
+      <w:lvlJc w:val="left"/>
+      <w:pPr>
+        <w:ind w:left="2880" w:hanging="360"/>
+      </w:pPr>
+    </w:lvl>
+    <w:lvl w:ilvl="4" w:tplc="08090019" w:tentative="1">
+      <w:start w:val="1"/>
+      <w:numFmt w:val="lowerLetter"/>
+      <w:lvlText w:val="%5."/>
+      <w:lvlJc w:val="left"/>
+      <w:pPr>
+        <w:ind w:left="3600" w:hanging="360"/>
+      </w:pPr>
+    </w:lvl>
+    <w:lvl w:ilvl="5" w:tplc="0809001B" w:tentative="1">
+      <w:start w:val="1"/>
+      <w:numFmt w:val="lowerRoman"/>
+      <w:lvlText w:val="%6."/>
+      <w:lvlJc w:val="right"/>
+      <w:pPr>
+        <w:ind w:left="4320" w:hanging="180"/>
+      </w:pPr>
+    </w:lvl>
+    <w:lvl w:ilvl="6" w:tplc="0809000F" w:tentative="1">
+      <w:start w:val="1"/>
+      <w:numFmt w:val="decimal"/>
+      <w:lvlText w:val="%7."/>
+      <w:lvlJc w:val="left"/>
+      <w:pPr>
+        <w:ind w:left="5040" w:hanging="360"/>
+      </w:pPr>
+    </w:lvl>
+    <w:lvl w:ilvl="7" w:tplc="08090019" w:tentative="1">
+      <w:start w:val="1"/>
+      <w:numFmt w:val="lowerLetter"/>
+      <w:lvlText w:val="%8."/>
+      <w:lvlJc w:val="left"/>
+      <w:pPr>
+        <w:ind w:left="5760" w:hanging="360"/>
+      </w:pPr>
+    </w:lvl>
+    <w:lvl w:ilvl="8" w:tplc="0809001B" w:tentative="1">
+      <w:start w:val="1"/>
+      <w:numFmt w:val="lowerRoman"/>
+      <w:lvlText w:val="%9."/>
+      <w:lvlJc w:val="right"/>
+      <w:pPr>
+        <w:ind w:left="6480" w:hanging="180"/>
+      </w:pPr>
+    </w:lvl>
+  </w:abstractNum>
+  <w:abstractNum w:abstractNumId="3" w15:restartNumberingAfterBreak="0">
     <w:nsid w:val="141F1417"/>
     <w:multiLevelType w:val="hybridMultilevel"/>
     <w:tmpl w:val="D91A44AA"/>
@@ -1874,7 +4330,93 @@
       </w:rPr>
     </w:lvl>
   </w:abstractNum>
-  <w:abstractNum w:abstractNumId="2" w15:restartNumberingAfterBreak="0">
+  <w:abstractNum w:abstractNumId="4" w15:restartNumberingAfterBreak="0">
+    <w:nsid w:val="203D7FCD"/>
+    <w:multiLevelType w:val="hybridMultilevel"/>
+    <w:tmpl w:val="5AF83B54"/>
+    <w:lvl w:ilvl="0" w:tplc="0809000F">
+      <w:start w:val="1"/>
+      <w:numFmt w:val="decimal"/>
+      <w:lvlText w:val="%1."/>
+      <w:lvlJc w:val="left"/>
+      <w:pPr>
+        <w:ind w:left="720" w:hanging="360"/>
+      </w:pPr>
+    </w:lvl>
+    <w:lvl w:ilvl="1" w:tplc="08090019" w:tentative="1">
+      <w:start w:val="1"/>
+      <w:numFmt w:val="lowerLetter"/>
+      <w:lvlText w:val="%2."/>
+      <w:lvlJc w:val="left"/>
+      <w:pPr>
+        <w:ind w:left="1440" w:hanging="360"/>
+      </w:pPr>
+    </w:lvl>
+    <w:lvl w:ilvl="2" w:tplc="0809001B" w:tentative="1">
+      <w:start w:val="1"/>
+      <w:numFmt w:val="lowerRoman"/>
+      <w:lvlText w:val="%3."/>
+      <w:lvlJc w:val="right"/>
+      <w:pPr>
+        <w:ind w:left="2160" w:hanging="180"/>
+      </w:pPr>
+    </w:lvl>
+    <w:lvl w:ilvl="3" w:tplc="0809000F" w:tentative="1">
+      <w:start w:val="1"/>
+      <w:numFmt w:val="decimal"/>
+      <w:lvlText w:val="%4."/>
+      <w:lvlJc w:val="left"/>
+      <w:pPr>
+        <w:ind w:left="2880" w:hanging="360"/>
+      </w:pPr>
+    </w:lvl>
+    <w:lvl w:ilvl="4" w:tplc="08090019" w:tentative="1">
+      <w:start w:val="1"/>
+      <w:numFmt w:val="lowerLetter"/>
+      <w:lvlText w:val="%5."/>
+      <w:lvlJc w:val="left"/>
+      <w:pPr>
+        <w:ind w:left="3600" w:hanging="360"/>
+      </w:pPr>
+    </w:lvl>
+    <w:lvl w:ilvl="5" w:tplc="0809001B" w:tentative="1">
+      <w:start w:val="1"/>
+      <w:numFmt w:val="lowerRoman"/>
+      <w:lvlText w:val="%6."/>
+      <w:lvlJc w:val="right"/>
+      <w:pPr>
+        <w:ind w:left="4320" w:hanging="180"/>
+      </w:pPr>
+    </w:lvl>
+    <w:lvl w:ilvl="6" w:tplc="0809000F" w:tentative="1">
+      <w:start w:val="1"/>
+      <w:numFmt w:val="decimal"/>
+      <w:lvlText w:val="%7."/>
+      <w:lvlJc w:val="left"/>
+      <w:pPr>
+        <w:ind w:left="5040" w:hanging="360"/>
+      </w:pPr>
+    </w:lvl>
+    <w:lvl w:ilvl="7" w:tplc="08090019" w:tentative="1">
+      <w:start w:val="1"/>
+      <w:numFmt w:val="lowerLetter"/>
+      <w:lvlText w:val="%8."/>
+      <w:lvlJc w:val="left"/>
+      <w:pPr>
+        <w:ind w:left="5760" w:hanging="360"/>
+      </w:pPr>
+    </w:lvl>
+    <w:lvl w:ilvl="8" w:tplc="0809001B" w:tentative="1">
+      <w:start w:val="1"/>
+      <w:numFmt w:val="lowerRoman"/>
+      <w:lvlText w:val="%9."/>
+      <w:lvlJc w:val="right"/>
+      <w:pPr>
+        <w:ind w:left="6480" w:hanging="180"/>
+      </w:pPr>
+    </w:lvl>
+  </w:abstractNum>
+  <w:abstractNum w:abstractNumId="5" w15:restartNumberingAfterBreak="0">
     <w:nsid w:val="279B2691"/>
     <w:multiLevelType w:val="hybridMultilevel"/>
     <w:tmpl w:val="8C62F978"/>
@@ -1987,7 +4529,274 @@
       </w:rPr>
     </w:lvl>
   </w:abstractNum>
-  <w:abstractNum w:abstractNumId="3" w15:restartNumberingAfterBreak="0">
+  <w:abstractNum w:abstractNumId="6" w15:restartNumberingAfterBreak="0">
+    <w:nsid w:val="2DAC6790"/>
+    <w:multiLevelType w:val="hybridMultilevel"/>
+    <w:tmpl w:val="B3CADF08"/>
+    <w:lvl w:ilvl="0" w:tplc="DF020418">
+      <w:start w:val="1"/>
+      <w:numFmt w:val="decimal"/>
+      <w:lvlText w:val="%1."/>
+      <w:lvlJc w:val="left"/>
+      <w:pPr>
+        <w:ind w:left="720" w:hanging="360"/>
+      </w:pPr>
+      <w:rPr>
+        <w:b w:val="0"/>
+      </w:rPr>
+    </w:lvl>
+    <w:lvl w:ilvl="1" w:tplc="08090019" w:tentative="1">
+      <w:start w:val="1"/>
+      <w:numFmt w:val="lowerLetter"/>
+      <w:lvlText w:val="%2."/>
+      <w:lvlJc w:val="left"/>
+      <w:pPr>
+        <w:ind w:left="1440" w:hanging="360"/>
+      </w:pPr>
+    </w:lvl>
+    <w:lvl w:ilvl="2" w:tplc="0809001B" w:tentative="1">
+      <w:start w:val="1"/>
+      <w:numFmt w:val="lowerRoman"/>
+      <w:lvlText w:val="%3."/>
+      <w:lvlJc w:val="right"/>
+      <w:pPr>
+        <w:ind w:left="2160" w:hanging="180"/>
+      </w:pPr>
+    </w:lvl>
+    <w:lvl w:ilvl="3" w:tplc="0809000F" w:tentative="1">
+      <w:start w:val="1"/>
+      <w:numFmt w:val="decimal"/>
+      <w:lvlText w:val="%4."/>
+      <w:lvlJc w:val="left"/>
+      <w:pPr>
+        <w:ind w:left="2880" w:hanging="360"/>
+      </w:pPr>
+    </w:lvl>
+    <w:lvl w:ilvl="4" w:tplc="08090019" w:tentative="1">
+      <w:start w:val="1"/>
+      <w:numFmt w:val="lowerLetter"/>
+      <w:lvlText w:val="%5."/>
+      <w:lvlJc w:val="left"/>
+      <w:pPr>
+        <w:ind w:left="3600" w:hanging="360"/>
+      </w:pPr>
+    </w:lvl>
+    <w:lvl w:ilvl="5" w:tplc="0809001B" w:tentative="1">
+      <w:start w:val="1"/>
+      <w:numFmt w:val="lowerRoman"/>
+      <w:lvlText w:val="%6."/>
+      <w:lvlJc w:val="right"/>
+      <w:pPr>
+        <w:ind w:left="4320" w:hanging="180"/>
+      </w:pPr>
+    </w:lvl>
+    <w:lvl w:ilvl="6" w:tplc="0809000F" w:tentative="1">
+      <w:start w:val="1"/>
+      <w:numFmt w:val="decimal"/>
+      <w:lvlText w:val="%7."/>
+      <w:lvlJc w:val="left"/>
+      <w:pPr>
+        <w:ind w:left="5040" w:hanging="360"/>
+      </w:pPr>
+    </w:lvl>
+    <w:lvl w:ilvl="7" w:tplc="08090019" w:tentative="1">
+      <w:start w:val="1"/>
+      <w:numFmt w:val="lowerLetter"/>
+      <w:lvlText w:val="%8."/>
+      <w:lvlJc w:val="left"/>
+      <w:pPr>
+        <w:ind w:left="5760" w:hanging="360"/>
+      </w:pPr>
+    </w:lvl>
+    <w:lvl w:ilvl="8" w:tplc="0809001B" w:tentative="1">
+      <w:start w:val="1"/>
+      <w:numFmt w:val="lowerRoman"/>
+      <w:lvlText w:val="%9."/>
+      <w:lvlJc w:val="right"/>
+      <w:pPr>
+        <w:ind w:left="6480" w:hanging="180"/>
+      </w:pPr>
+    </w:lvl>
+  </w:abstractNum>
+  <w:abstractNum w:abstractNumId="7" w15:restartNumberingAfterBreak="0">
+    <w:nsid w:val="41440DD9"/>
+    <w:multiLevelType w:val="hybridMultilevel"/>
+    <w:tmpl w:val="069A83C6"/>
+    <w:lvl w:ilvl="0" w:tplc="DF020418">
+      <w:start w:val="1"/>
+      <w:numFmt w:val="decimal"/>
+      <w:lvlText w:val="%1."/>
+      <w:lvlJc w:val="left"/>
+      <w:pPr>
+        <w:ind w:left="1440" w:hanging="360"/>
+      </w:pPr>
+      <w:rPr>
+        <w:b w:val="0"/>
+      </w:rPr>
+    </w:lvl>
+    <w:lvl w:ilvl="1" w:tplc="08090019" w:tentative="1">
+      <w:start w:val="1"/>
+      <w:numFmt w:val="lowerLetter"/>
+      <w:lvlText w:val="%2."/>
+      <w:lvlJc w:val="left"/>
+      <w:pPr>
+        <w:ind w:left="2160" w:hanging="360"/>
+      </w:pPr>
+    </w:lvl>
+    <w:lvl w:ilvl="2" w:tplc="0809001B" w:tentative="1">
+      <w:start w:val="1"/>
+      <w:numFmt w:val="lowerRoman"/>
+      <w:lvlText w:val="%3."/>
+      <w:lvlJc w:val="right"/>
+      <w:pPr>
+        <w:ind w:left="2880" w:hanging="180"/>
+      </w:pPr>
+    </w:lvl>
+    <w:lvl w:ilvl="3" w:tplc="0809000F" w:tentative="1">
+      <w:start w:val="1"/>
+      <w:numFmt w:val="decimal"/>
+      <w:lvlText w:val="%4."/>
+      <w:lvlJc w:val="left"/>
+      <w:pPr>
+        <w:ind w:left="3600" w:hanging="360"/>
+      </w:pPr>
+    </w:lvl>
+    <w:lvl w:ilvl="4" w:tplc="08090019" w:tentative="1">
+      <w:start w:val="1"/>
+      <w:numFmt w:val="lowerLetter"/>
+      <w:lvlText w:val="%5."/>
+      <w:lvlJc w:val="left"/>
+      <w:pPr>
+        <w:ind w:left="4320" w:hanging="360"/>
+      </w:pPr>
+    </w:lvl>
+    <w:lvl w:ilvl="5" w:tplc="0809001B" w:tentative="1">
+      <w:start w:val="1"/>
+      <w:numFmt w:val="lowerRoman"/>
+      <w:lvlText w:val="%6."/>
+      <w:lvlJc w:val="right"/>
+      <w:pPr>
+        <w:ind w:left="5040" w:hanging="180"/>
+      </w:pPr>
+    </w:lvl>
+    <w:lvl w:ilvl="6" w:tplc="0809000F" w:tentative="1">
+      <w:start w:val="1"/>
+      <w:numFmt w:val="decimal"/>
+      <w:lvlText w:val="%7."/>
+      <w:lvlJc w:val="left"/>
+      <w:pPr>
+        <w:ind w:left="5760" w:hanging="360"/>
+      </w:pPr>
+    </w:lvl>
+    <w:lvl w:ilvl="7" w:tplc="08090019" w:tentative="1">
+      <w:start w:val="1"/>
+      <w:numFmt w:val="lowerLetter"/>
+      <w:lvlText w:val="%8."/>
+      <w:lvlJc w:val="left"/>
+      <w:pPr>
+        <w:ind w:left="6480" w:hanging="360"/>
+      </w:pPr>
+    </w:lvl>
+    <w:lvl w:ilvl="8" w:tplc="0809001B" w:tentative="1">
+      <w:start w:val="1"/>
+      <w:numFmt w:val="lowerRoman"/>
+      <w:lvlText w:val="%9."/>
+      <w:lvlJc w:val="right"/>
+      <w:pPr>
+        <w:ind w:left="7200" w:hanging="180"/>
+      </w:pPr>
+    </w:lvl>
+  </w:abstractNum>
+  <w:abstractNum w:abstractNumId="8" w15:restartNumberingAfterBreak="0">
+    <w:nsid w:val="45231A5C"/>
+    <w:multiLevelType w:val="hybridMultilevel"/>
+    <w:tmpl w:val="E69684BA"/>
+    <w:lvl w:ilvl="0" w:tplc="DF020418">
+      <w:start w:val="1"/>
+      <w:numFmt w:val="decimal"/>
+      <w:lvlText w:val="%1."/>
+      <w:lvlJc w:val="left"/>
+      <w:pPr>
+        <w:ind w:left="720" w:hanging="360"/>
+      </w:pPr>
+      <w:rPr>
+        <w:b w:val="0"/>
+      </w:rPr>
+    </w:lvl>
+    <w:lvl w:ilvl="1" w:tplc="08090019" w:tentative="1">
+      <w:start w:val="1"/>
+      <w:numFmt w:val="lowerLetter"/>
+      <w:lvlText w:val="%2."/>
+      <w:lvlJc w:val="left"/>
+      <w:pPr>
+        <w:ind w:left="1440" w:hanging="360"/>
+      </w:pPr>
+    </w:lvl>
+    <w:lvl w:ilvl="2" w:tplc="0809001B" w:tentative="1">
+      <w:start w:val="1"/>
+      <w:numFmt w:val="lowerRoman"/>
+      <w:lvlText w:val="%3."/>
+      <w:lvlJc w:val="right"/>
+      <w:pPr>
+        <w:ind w:left="2160" w:hanging="180"/>
+      </w:pPr>
+    </w:lvl>
+    <w:lvl w:ilvl="3" w:tplc="0809000F" w:tentative="1">
+      <w:start w:val="1"/>
+      <w:numFmt w:val="decimal"/>
+      <w:lvlText w:val="%4."/>
+      <w:lvlJc w:val="left"/>
+      <w:pPr>
+        <w:ind w:left="2880" w:hanging="360"/>
+      </w:pPr>
+    </w:lvl>
+    <w:lvl w:ilvl="4" w:tplc="08090019" w:tentative="1">
+      <w:start w:val="1"/>
+      <w:numFmt w:val="lowerLetter"/>
+      <w:lvlText w:val="%5."/>
+      <w:lvlJc w:val="left"/>
+      <w:pPr>
+        <w:ind w:left="3600" w:hanging="360"/>
+      </w:pPr>
+    </w:lvl>
+    <w:lvl w:ilvl="5" w:tplc="0809001B" w:tentative="1">
+      <w:start w:val="1"/>
+      <w:numFmt w:val="lowerRoman"/>
+      <w:lvlText w:val="%6."/>
+      <w:lvlJc w:val="right"/>
+      <w:pPr>
+        <w:ind w:left="4320" w:hanging="180"/>
+      </w:pPr>
+    </w:lvl>
+    <w:lvl w:ilvl="6" w:tplc="0809000F" w:tentative="1">
+      <w:start w:val="1"/>
+      <w:numFmt w:val="decimal"/>
+      <w:lvlText w:val="%7."/>
+      <w:lvlJc w:val="left"/>
+      <w:pPr>
+        <w:ind w:left="5040" w:hanging="360"/>
+      </w:pPr>
+    </w:lvl>
+    <w:lvl w:ilvl="7" w:tplc="08090019" w:tentative="1">
+      <w:start w:val="1"/>
+      <w:numFmt w:val="lowerLetter"/>
+      <w:lvlText w:val="%8."/>
+      <w:lvlJc w:val="left"/>
+      <w:pPr>
+        <w:ind w:left="5760" w:hanging="360"/>
+      </w:pPr>
+    </w:lvl>
+    <w:lvl w:ilvl="8" w:tplc="0809001B" w:tentative="1">
+      <w:start w:val="1"/>
+      <w:numFmt w:val="lowerRoman"/>
+      <w:lvlText w:val="%9."/>
+      <w:lvlJc w:val="right"/>
+      <w:pPr>
+        <w:ind w:left="6480" w:hanging="180"/>
+      </w:pPr>
+    </w:lvl>
+  </w:abstractNum>
+  <w:abstractNum w:abstractNumId="9" w15:restartNumberingAfterBreak="0">
     <w:nsid w:val="4BD02B24"/>
     <w:multiLevelType w:val="hybridMultilevel"/>
     <w:tmpl w:val="9CE80DB0"/>
@@ -2100,7 +4909,97 @@
       </w:rPr>
     </w:lvl>
   </w:abstractNum>
-  <w:abstractNum w:abstractNumId="4" w15:restartNumberingAfterBreak="0">
+  <w:abstractNum w:abstractNumId="10" w15:restartNumberingAfterBreak="0">
+    <w:nsid w:val="56D45BB4"/>
+    <w:multiLevelType w:val="hybridMultilevel"/>
+    <w:tmpl w:val="9FF02092"/>
+    <w:lvl w:ilvl="0" w:tplc="AF54A392">
+      <w:start w:val="1"/>
+      <w:numFmt w:val="decimal"/>
+      <w:lvlText w:val="%1."/>
+      <w:lvlJc w:val="left"/>
+      <w:pPr>
+        <w:ind w:left="720" w:hanging="360"/>
+      </w:pPr>
+      <w:rPr>
+        <w:b w:val="0"/>
+        <w:sz w:val="22"/>
+      </w:rPr>
+    </w:lvl>
+    <w:lvl w:ilvl="1" w:tplc="08090019" w:tentative="1">
+      <w:start w:val="1"/>
+      <w:numFmt w:val="lowerLetter"/>
+      <w:lvlText w:val="%2."/>
+      <w:lvlJc w:val="left"/>
+      <w:pPr>
+        <w:ind w:left="1440" w:hanging="360"/>
+      </w:pPr>
+    </w:lvl>
+    <w:lvl w:ilvl="2" w:tplc="0809001B" w:tentative="1">
+      <w:start w:val="1"/>
+      <w:numFmt w:val="lowerRoman"/>
+      <w:lvlText w:val="%3."/>
+      <w:lvlJc w:val="right"/>
+      <w:pPr>
+        <w:ind w:left="2160" w:hanging="180"/>
+      </w:pPr>
+    </w:lvl>
+    <w:lvl w:ilvl="3" w:tplc="0809000F" w:tentative="1">
+      <w:start w:val="1"/>
+      <w:numFmt w:val="decimal"/>
+      <w:lvlText w:val="%4."/>
+      <w:lvlJc w:val="left"/>
+      <w:pPr>
+        <w:ind w:left="2880" w:hanging="360"/>
+      </w:pPr>
+    </w:lvl>
+    <w:lvl w:ilvl="4" w:tplc="08090019" w:tentative="1">
+      <w:start w:val="1"/>
+      <w:numFmt w:val="lowerLetter"/>
+      <w:lvlText w:val="%5."/>
+      <w:lvlJc w:val="left"/>
+      <w:pPr>
+        <w:ind w:left="3600" w:hanging="360"/>
+      </w:pPr>
+    </w:lvl>
+    <w:lvl w:ilvl="5" w:tplc="0809001B" w:tentative="1">
+      <w:start w:val="1"/>
+      <w:numFmt w:val="lowerRoman"/>
+      <w:lvlText w:val="%6."/>
+      <w:lvlJc w:val="right"/>
+      <w:pPr>
+        <w:ind w:left="4320" w:hanging="180"/>
+      </w:pPr>
+    </w:lvl>
+    <w:lvl w:ilvl="6" w:tplc="0809000F" w:tentative="1">
+      <w:start w:val="1"/>
+      <w:numFmt w:val="decimal"/>
+      <w:lvlText w:val="%7."/>
+      <w:lvlJc w:val="left"/>
+      <w:pPr>
+        <w:ind w:left="5040" w:hanging="360"/>
+      </w:pPr>
+    </w:lvl>
+    <w:lvl w:ilvl="7" w:tplc="08090019" w:tentative="1">
+      <w:start w:val="1"/>
+      <w:numFmt w:val="lowerLetter"/>
+      <w:lvlText w:val="%8."/>
+      <w:lvlJc w:val="left"/>
+      <w:pPr>
+        <w:ind w:left="5760" w:hanging="360"/>
+      </w:pPr>
+    </w:lvl>
+    <w:lvl w:ilvl="8" w:tplc="0809001B" w:tentative="1">
+      <w:start w:val="1"/>
+      <w:numFmt w:val="lowerRoman"/>
+      <w:lvlText w:val="%9."/>
+      <w:lvlJc w:val="right"/>
+      <w:pPr>
+        <w:ind w:left="6480" w:hanging="180"/>
+      </w:pPr>
+    </w:lvl>
+  </w:abstractNum>
+  <w:abstractNum w:abstractNumId="11" w15:restartNumberingAfterBreak="0">
     <w:nsid w:val="57162A30"/>
     <w:multiLevelType w:val="hybridMultilevel"/>
     <w:tmpl w:val="39B0A442"/>
@@ -2213,7 +5112,97 @@
       </w:rPr>
     </w:lvl>
   </w:abstractNum>
-  <w:abstractNum w:abstractNumId="5" w15:restartNumberingAfterBreak="0">
+  <w:abstractNum w:abstractNumId="12" w15:restartNumberingAfterBreak="0">
+    <w:nsid w:val="630878DB"/>
+    <w:multiLevelType w:val="hybridMultilevel"/>
+    <w:tmpl w:val="966E8566"/>
+    <w:lvl w:ilvl="0" w:tplc="FB92A5EE">
+      <w:start w:val="1"/>
+      <w:numFmt w:val="decimal"/>
+      <w:lvlText w:val="%1."/>
+      <w:lvlJc w:val="left"/>
+      <w:pPr>
+        <w:ind w:left="720" w:hanging="360"/>
+      </w:pPr>
+      <w:rPr>
+        <w:b w:val="0"/>
+        <w:sz w:val="22"/>
+      </w:rPr>
+    </w:lvl>
+    <w:lvl w:ilvl="1" w:tplc="08090019" w:tentative="1">
+      <w:start w:val="1"/>
+      <w:numFmt w:val="lowerLetter"/>
+      <w:lvlText w:val="%2."/>
+      <w:lvlJc w:val="left"/>
+      <w:pPr>
+        <w:ind w:left="1440" w:hanging="360"/>
+      </w:pPr>
+    </w:lvl>
+    <w:lvl w:ilvl="2" w:tplc="0809001B" w:tentative="1">
+      <w:start w:val="1"/>
+      <w:numFmt w:val="lowerRoman"/>
+      <w:lvlText w:val="%3."/>
+      <w:lvlJc w:val="right"/>
+      <w:pPr>
+        <w:ind w:left="2160" w:hanging="180"/>
+      </w:pPr>
+    </w:lvl>
+    <w:lvl w:ilvl="3" w:tplc="0809000F" w:tentative="1">
+      <w:start w:val="1"/>
+      <w:numFmt w:val="decimal"/>
+      <w:lvlText w:val="%4."/>
+      <w:lvlJc w:val="left"/>
+      <w:pPr>
+        <w:ind w:left="2880" w:hanging="360"/>
+      </w:pPr>
+    </w:lvl>
+    <w:lvl w:ilvl="4" w:tplc="08090019" w:tentative="1">
+      <w:start w:val="1"/>
+      <w:numFmt w:val="lowerLetter"/>
+      <w:lvlText w:val="%5."/>
+      <w:lvlJc w:val="left"/>
+      <w:pPr>
+        <w:ind w:left="3600" w:hanging="360"/>
+      </w:pPr>
+    </w:lvl>
+    <w:lvl w:ilvl="5" w:tplc="0809001B" w:tentative="1">
+      <w:start w:val="1"/>
+      <w:numFmt w:val="lowerRoman"/>
+      <w:lvlText w:val="%6."/>
+      <w:lvlJc w:val="right"/>
+      <w:pPr>
+        <w:ind w:left="4320" w:hanging="180"/>
+      </w:pPr>
+    </w:lvl>
+    <w:lvl w:ilvl="6" w:tplc="0809000F" w:tentative="1">
+      <w:start w:val="1"/>
+      <w:numFmt w:val="decimal"/>
+      <w:lvlText w:val="%7."/>
+      <w:lvlJc w:val="left"/>
+      <w:pPr>
+        <w:ind w:left="5040" w:hanging="360"/>
+      </w:pPr>
+    </w:lvl>
+    <w:lvl w:ilvl="7" w:tplc="08090019" w:tentative="1">
+      <w:start w:val="1"/>
+      <w:numFmt w:val="lowerLetter"/>
+      <w:lvlText w:val="%8."/>
+      <w:lvlJc w:val="left"/>
+      <w:pPr>
+        <w:ind w:left="5760" w:hanging="360"/>
+      </w:pPr>
+    </w:lvl>
+    <w:lvl w:ilvl="8" w:tplc="0809001B" w:tentative="1">
+      <w:start w:val="1"/>
+      <w:numFmt w:val="lowerRoman"/>
+      <w:lvlText w:val="%9."/>
+      <w:lvlJc w:val="right"/>
+      <w:pPr>
+        <w:ind w:left="6480" w:hanging="180"/>
+      </w:pPr>
+    </w:lvl>
+  </w:abstractNum>
+  <w:abstractNum w:abstractNumId="13" w15:restartNumberingAfterBreak="0">
     <w:nsid w:val="717C642D"/>
     <w:multiLevelType w:val="multilevel"/>
     <w:tmpl w:val="0409001D"/>
@@ -2299,8 +5288,189 @@
       </w:pPr>
     </w:lvl>
   </w:abstractNum>
+  <w:abstractNum w:abstractNumId="14" w15:restartNumberingAfterBreak="0">
+    <w:nsid w:val="76A729A8"/>
+    <w:multiLevelType w:val="hybridMultilevel"/>
+    <w:tmpl w:val="49F0F0F0"/>
+    <w:lvl w:ilvl="0" w:tplc="AF54A392">
+      <w:start w:val="1"/>
+      <w:numFmt w:val="decimal"/>
+      <w:lvlText w:val="%1."/>
+      <w:lvlJc w:val="left"/>
+      <w:pPr>
+        <w:ind w:left="720" w:hanging="360"/>
+      </w:pPr>
+      <w:rPr>
+        <w:b w:val="0"/>
+        <w:sz w:val="22"/>
+      </w:rPr>
+    </w:lvl>
+    <w:lvl w:ilvl="1" w:tplc="08090019" w:tentative="1">
+      <w:start w:val="1"/>
+      <w:numFmt w:val="lowerLetter"/>
+      <w:lvlText w:val="%2."/>
+      <w:lvlJc w:val="left"/>
+      <w:pPr>
+        <w:ind w:left="1440" w:hanging="360"/>
+      </w:pPr>
+    </w:lvl>
+    <w:lvl w:ilvl="2" w:tplc="0809001B" w:tentative="1">
+      <w:start w:val="1"/>
+      <w:numFmt w:val="lowerRoman"/>
+      <w:lvlText w:val="%3."/>
+      <w:lvlJc w:val="right"/>
+      <w:pPr>
+        <w:ind w:left="2160" w:hanging="180"/>
+      </w:pPr>
+    </w:lvl>
+    <w:lvl w:ilvl="3" w:tplc="0809000F" w:tentative="1">
+      <w:start w:val="1"/>
+      <w:numFmt w:val="decimal"/>
+      <w:lvlText w:val="%4."/>
+      <w:lvlJc w:val="left"/>
+      <w:pPr>
+        <w:ind w:left="2880" w:hanging="360"/>
+      </w:pPr>
+    </w:lvl>
+    <w:lvl w:ilvl="4" w:tplc="08090019" w:tentative="1">
+      <w:start w:val="1"/>
+      <w:numFmt w:val="lowerLetter"/>
+      <w:lvlText w:val="%5."/>
+      <w:lvlJc w:val="left"/>
+      <w:pPr>
+        <w:ind w:left="3600" w:hanging="360"/>
+      </w:pPr>
+    </w:lvl>
+    <w:lvl w:ilvl="5" w:tplc="0809001B" w:tentative="1">
+      <w:start w:val="1"/>
+      <w:numFmt w:val="lowerRoman"/>
+      <w:lvlText w:val="%6."/>
+      <w:lvlJc w:val="right"/>
+      <w:pPr>
+        <w:ind w:left="4320" w:hanging="180"/>
+      </w:pPr>
+    </w:lvl>
+    <w:lvl w:ilvl="6" w:tplc="0809000F" w:tentative="1">
+      <w:start w:val="1"/>
+      <w:numFmt w:val="decimal"/>
+      <w:lvlText w:val="%7."/>
+      <w:lvlJc w:val="left"/>
+      <w:pPr>
+        <w:ind w:left="5040" w:hanging="360"/>
+      </w:pPr>
+    </w:lvl>
+    <w:lvl w:ilvl="7" w:tplc="08090019" w:tentative="1">
+      <w:start w:val="1"/>
+      <w:numFmt w:val="lowerLetter"/>
+      <w:lvlText w:val="%8."/>
+      <w:lvlJc w:val="left"/>
+      <w:pPr>
+        <w:ind w:left="5760" w:hanging="360"/>
+      </w:pPr>
+    </w:lvl>
+    <w:lvl w:ilvl="8" w:tplc="0809001B" w:tentative="1">
+      <w:start w:val="1"/>
+      <w:numFmt w:val="lowerRoman"/>
+      <w:lvlText w:val="%9."/>
+      <w:lvlJc w:val="right"/>
+      <w:pPr>
+        <w:ind w:left="6480" w:hanging="180"/>
+      </w:pPr>
+    </w:lvl>
+  </w:abstractNum>
+  <w:abstractNum w:abstractNumId="15" w15:restartNumberingAfterBreak="0">
+    <w:nsid w:val="7B0F38B4"/>
+    <w:multiLevelType w:val="hybridMultilevel"/>
+    <w:tmpl w:val="8A627338"/>
+    <w:lvl w:ilvl="0" w:tplc="F18E6300">
+      <w:start w:val="1"/>
+      <w:numFmt w:val="decimal"/>
+      <w:lvlText w:val="%1."/>
+      <w:lvlJc w:val="left"/>
+      <w:pPr>
+        <w:ind w:left="720" w:hanging="360"/>
+      </w:pPr>
+      <w:rPr>
+        <w:b w:val="0"/>
+        <w:sz w:val="22"/>
+        <w:szCs w:val="22"/>
+      </w:rPr>
+    </w:lvl>
+    <w:lvl w:ilvl="1" w:tplc="08090019" w:tentative="1">
+      <w:start w:val="1"/>
+      <w:numFmt w:val="lowerLetter"/>
+      <w:lvlText w:val="%2."/>
+      <w:lvlJc w:val="left"/>
+      <w:pPr>
+        <w:ind w:left="1440" w:hanging="360"/>
+      </w:pPr>
+    </w:lvl>
+    <w:lvl w:ilvl="2" w:tplc="0809001B" w:tentative="1">
+      <w:start w:val="1"/>
+      <w:numFmt w:val="lowerRoman"/>
+      <w:lvlText w:val="%3."/>
+      <w:lvlJc w:val="right"/>
+      <w:pPr>
+        <w:ind w:left="2160" w:hanging="180"/>
+      </w:pPr>
+    </w:lvl>
+    <w:lvl w:ilvl="3" w:tplc="0809000F" w:tentative="1">
+      <w:start w:val="1"/>
+      <w:numFmt w:val="decimal"/>
+      <w:lvlText w:val="%4."/>
+      <w:lvlJc w:val="left"/>
+      <w:pPr>
+        <w:ind w:left="2880" w:hanging="360"/>
+      </w:pPr>
+    </w:lvl>
+    <w:lvl w:ilvl="4" w:tplc="08090019" w:tentative="1">
+      <w:start w:val="1"/>
+      <w:numFmt w:val="lowerLetter"/>
+      <w:lvlText w:val="%5."/>
+      <w:lvlJc w:val="left"/>
+      <w:pPr>
+        <w:ind w:left="3600" w:hanging="360"/>
+      </w:pPr>
+    </w:lvl>
+    <w:lvl w:ilvl="5" w:tplc="0809001B" w:tentative="1">
+      <w:start w:val="1"/>
+      <w:numFmt w:val="lowerRoman"/>
+      <w:lvlText w:val="%6."/>
+      <w:lvlJc w:val="right"/>
+      <w:pPr>
+        <w:ind w:left="4320" w:hanging="180"/>
+      </w:pPr>
+    </w:lvl>
+    <w:lvl w:ilvl="6" w:tplc="0809000F" w:tentative="1">
+      <w:start w:val="1"/>
+      <w:numFmt w:val="decimal"/>
+      <w:lvlText w:val="%7."/>
+      <w:lvlJc w:val="left"/>
+      <w:pPr>
+        <w:ind w:left="5040" w:hanging="360"/>
+      </w:pPr>
+    </w:lvl>
+    <w:lvl w:ilvl="7" w:tplc="08090019" w:tentative="1">
+      <w:start w:val="1"/>
+      <w:numFmt w:val="lowerLetter"/>
+      <w:lvlText w:val="%8."/>
+      <w:lvlJc w:val="left"/>
+      <w:pPr>
+        <w:ind w:left="5760" w:hanging="360"/>
+      </w:pPr>
+    </w:lvl>
+    <w:lvl w:ilvl="8" w:tplc="0809001B" w:tentative="1">
+      <w:start w:val="1"/>
+      <w:numFmt w:val="lowerRoman"/>
+      <w:lvlText w:val="%9."/>
+      <w:lvlJc w:val="right"/>
+      <w:pPr>
+        <w:ind w:left="6480" w:hanging="180"/>
+      </w:pPr>
+    </w:lvl>
+  </w:abstractNum>
   <w:num w:numId="1">
-    <w:abstractNumId w:val="5"/>
+    <w:abstractNumId w:val="13"/>
     <w:lvlOverride w:ilvl="0">
       <w:startOverride w:val="1"/>
     </w:lvlOverride>
@@ -2330,25 +5500,55 @@
     </w:lvlOverride>
   </w:num>
   <w:num w:numId="2">
-    <w:abstractNumId w:val="2"/>
+    <w:abstractNumId w:val="5"/>
   </w:num>
   <w:num w:numId="3">
-    <w:abstractNumId w:val="4"/>
+    <w:abstractNumId w:val="11"/>
   </w:num>
   <w:num w:numId="4">
     <w:abstractNumId w:val="0"/>
   </w:num>
   <w:num w:numId="5">
+    <w:abstractNumId w:val="3"/>
+  </w:num>
+  <w:num w:numId="6">
+    <w:abstractNumId w:val="9"/>
+  </w:num>
+  <w:num w:numId="7">
+    <w:abstractNumId w:val="4"/>
+  </w:num>
+  <w:num w:numId="8">
+    <w:abstractNumId w:val="15"/>
+  </w:num>
+  <w:num w:numId="9">
+    <w:abstractNumId w:val="6"/>
+  </w:num>
+  <w:num w:numId="10">
+    <w:abstractNumId w:val="7"/>
+  </w:num>
+  <w:num w:numId="11">
+    <w:abstractNumId w:val="8"/>
+  </w:num>
+  <w:num w:numId="12">
+    <w:abstractNumId w:val="2"/>
+  </w:num>
+  <w:num w:numId="13">
+    <w:abstractNumId w:val="12"/>
+  </w:num>
+  <w:num w:numId="14">
+    <w:abstractNumId w:val="14"/>
+  </w:num>
+  <w:num w:numId="15">
     <w:abstractNumId w:val="1"/>
   </w:num>
-  <w:num w:numId="6">
-    <w:abstractNumId w:val="3"/>
+  <w:num w:numId="16">
+    <w:abstractNumId w:val="10"/>
   </w:num>
 </w:numbering>
 </file>
 
 <file path=word/styles.xml><?xml version="1.0" encoding="utf-8"?>
-<w:styles xmlns:mc="http://schemas.openxmlformats.org/markup-compatibility/2006" xmlns:r="http://schemas.openxmlformats.org/officeDocument/2006/relationships" xmlns:w="http://schemas.openxmlformats.org/wordprocessingml/2006/main" xmlns:w14="http://schemas.microsoft.com/office/word/2010/wordml" xmlns:w15="http://schemas.microsoft.com/office/word/2012/wordml" mc:Ignorable="w14 w15">
+<w:styles xmlns:mc="http://schemas.openxmlformats.org/markup-compatibility/2006" xmlns:r="http://schemas.openxmlformats.org/officeDocument/2006/relationships" xmlns:w="http://schemas.openxmlformats.org/wordprocessingml/2006/main" xmlns:w14="http://schemas.microsoft.com/office/word/2010/wordml" xmlns:w15="http://schemas.microsoft.com/office/word/2012/wordml" xmlns:w16se="http://schemas.microsoft.com/office/word/2015/wordml/symex" mc:Ignorable="w14 w15 w16se">
   <w:docDefaults>
     <w:rPrDefault>
       <w:rPr>
@@ -2772,7 +5972,6 @@
     <w:next w:val="Normal"/>
     <w:link w:val="Heading2Char"/>
     <w:uiPriority w:val="9"/>
-    <w:semiHidden/>
     <w:unhideWhenUsed/>
     <w:qFormat/>
     <w:rsid w:val="0068009E"/>
@@ -2834,7 +6033,6 @@
     <w:basedOn w:val="DefaultParagraphFont"/>
     <w:link w:val="Heading2"/>
     <w:uiPriority w:val="9"/>
-    <w:semiHidden/>
     <w:rsid w:val="0068009E"/>
     <w:rPr>
       <w:rFonts w:asciiTheme="majorHAnsi" w:eastAsiaTheme="majorEastAsia" w:hAnsiTheme="majorHAnsi" w:cstheme="majorBidi"/>
@@ -2944,6 +6142,234 @@
       <w:sz w:val="24"/>
       <w:szCs w:val="24"/>
     </w:rPr>
+  </w:style>
+  <w:style w:type="paragraph" w:styleId="NoSpacing">
+    <w:name w:val="No Spacing"/>
+    <w:uiPriority w:val="1"/>
+    <w:qFormat/>
+    <w:rsid w:val="00225FC4"/>
+    <w:pPr>
+      <w:spacing w:after="0" w:line="240" w:lineRule="auto"/>
+    </w:pPr>
+  </w:style>
+  <w:style w:type="table" w:styleId="PlainTable3">
+    <w:name w:val="Plain Table 3"/>
+    <w:basedOn w:val="TableNormal"/>
+    <w:uiPriority w:val="43"/>
+    <w:rsid w:val="00355420"/>
+    <w:pPr>
+      <w:spacing w:after="0" w:line="240" w:lineRule="auto"/>
+    </w:pPr>
+    <w:tblPr>
+      <w:tblStyleRowBandSize w:val="1"/>
+      <w:tblStyleColBandSize w:val="1"/>
+    </w:tblPr>
+    <w:tblStylePr w:type="firstRow">
+      <w:rPr>
+        <w:b/>
+        <w:bCs/>
+        <w:caps/>
+      </w:rPr>
+      <w:tblPr/>
+      <w:tcPr>
+        <w:tcBorders>
+          <w:bottom w:val="single" w:sz="4" w:space="0" w:color="7F7F7F" w:themeColor="text1" w:themeTint="80"/>
+        </w:tcBorders>
+      </w:tcPr>
+    </w:tblStylePr>
+    <w:tblStylePr w:type="lastRow">
+      <w:rPr>
+        <w:b/>
+        <w:bCs/>
+        <w:caps/>
+      </w:rPr>
+      <w:tblPr/>
+      <w:tcPr>
+        <w:tcBorders>
+          <w:top w:val="nil"/>
+        </w:tcBorders>
+      </w:tcPr>
+    </w:tblStylePr>
+    <w:tblStylePr w:type="firstCol">
+      <w:rPr>
+        <w:b/>
+        <w:bCs/>
+        <w:caps/>
+      </w:rPr>
+      <w:tblPr/>
+      <w:tcPr>
+        <w:tcBorders>
+          <w:right w:val="single" w:sz="4" w:space="0" w:color="7F7F7F" w:themeColor="text1" w:themeTint="80"/>
+        </w:tcBorders>
+      </w:tcPr>
+    </w:tblStylePr>
+    <w:tblStylePr w:type="lastCol">
+      <w:rPr>
+        <w:b/>
+        <w:bCs/>
+        <w:caps/>
+      </w:rPr>
+      <w:tblPr/>
+      <w:tcPr>
+        <w:tcBorders>
+          <w:left w:val="nil"/>
+        </w:tcBorders>
+      </w:tcPr>
+    </w:tblStylePr>
+    <w:tblStylePr w:type="band1Vert">
+      <w:tblPr/>
+      <w:tcPr>
+        <w:shd w:val="clear" w:color="auto" w:fill="F2F2F2" w:themeFill="background1" w:themeFillShade="F2"/>
+      </w:tcPr>
+    </w:tblStylePr>
+    <w:tblStylePr w:type="band1Horz">
+      <w:tblPr/>
+      <w:tcPr>
+        <w:shd w:val="clear" w:color="auto" w:fill="F2F2F2" w:themeFill="background1" w:themeFillShade="F2"/>
+      </w:tcPr>
+    </w:tblStylePr>
+    <w:tblStylePr w:type="neCell">
+      <w:tblPr/>
+      <w:tcPr>
+        <w:tcBorders>
+          <w:left w:val="nil"/>
+        </w:tcBorders>
+      </w:tcPr>
+    </w:tblStylePr>
+    <w:tblStylePr w:type="nwCell">
+      <w:tblPr/>
+      <w:tcPr>
+        <w:tcBorders>
+          <w:right w:val="nil"/>
+        </w:tcBorders>
+      </w:tcPr>
+    </w:tblStylePr>
+  </w:style>
+  <w:style w:type="table" w:styleId="TableGridLight">
+    <w:name w:val="Grid Table Light"/>
+    <w:basedOn w:val="TableNormal"/>
+    <w:uiPriority w:val="40"/>
+    <w:rsid w:val="00355420"/>
+    <w:pPr>
+      <w:spacing w:after="0" w:line="240" w:lineRule="auto"/>
+    </w:pPr>
+    <w:tblPr>
+      <w:tblBorders>
+        <w:top w:val="single" w:sz="4" w:space="0" w:color="BFBFBF" w:themeColor="background1" w:themeShade="BF"/>
+        <w:left w:val="single" w:sz="4" w:space="0" w:color="BFBFBF" w:themeColor="background1" w:themeShade="BF"/>
+        <w:bottom w:val="single" w:sz="4" w:space="0" w:color="BFBFBF" w:themeColor="background1" w:themeShade="BF"/>
+        <w:right w:val="single" w:sz="4" w:space="0" w:color="BFBFBF" w:themeColor="background1" w:themeShade="BF"/>
+        <w:insideH w:val="single" w:sz="4" w:space="0" w:color="BFBFBF" w:themeColor="background1" w:themeShade="BF"/>
+        <w:insideV w:val="single" w:sz="4" w:space="0" w:color="BFBFBF" w:themeColor="background1" w:themeShade="BF"/>
+      </w:tblBorders>
+    </w:tblPr>
+  </w:style>
+  <w:style w:type="table" w:styleId="PlainTable1">
+    <w:name w:val="Plain Table 1"/>
+    <w:basedOn w:val="TableNormal"/>
+    <w:uiPriority w:val="41"/>
+    <w:rsid w:val="00355420"/>
+    <w:pPr>
+      <w:spacing w:after="0" w:line="240" w:lineRule="auto"/>
+    </w:pPr>
+    <w:tblPr>
+      <w:tblStyleRowBandSize w:val="1"/>
+      <w:tblStyleColBandSize w:val="1"/>
+      <w:tblBorders>
+        <w:top w:val="single" w:sz="4" w:space="0" w:color="BFBFBF" w:themeColor="background1" w:themeShade="BF"/>
+        <w:left w:val="single" w:sz="4" w:space="0" w:color="BFBFBF" w:themeColor="background1" w:themeShade="BF"/>
+        <w:bottom w:val="single" w:sz="4" w:space="0" w:color="BFBFBF" w:themeColor="background1" w:themeShade="BF"/>
+        <w:right w:val="single" w:sz="4" w:space="0" w:color="BFBFBF" w:themeColor="background1" w:themeShade="BF"/>
+        <w:insideH w:val="single" w:sz="4" w:space="0" w:color="BFBFBF" w:themeColor="background1" w:themeShade="BF"/>
+        <w:insideV w:val="single" w:sz="4" w:space="0" w:color="BFBFBF" w:themeColor="background1" w:themeShade="BF"/>
+      </w:tblBorders>
+    </w:tblPr>
+    <w:tblStylePr w:type="firstRow">
+      <w:rPr>
+        <w:b/>
+        <w:bCs/>
+      </w:rPr>
+    </w:tblStylePr>
+    <w:tblStylePr w:type="lastRow">
+      <w:rPr>
+        <w:b/>
+        <w:bCs/>
+      </w:rPr>
+      <w:tblPr/>
+      <w:tcPr>
+        <w:tcBorders>
+          <w:top w:val="double" w:sz="4" w:space="0" w:color="BFBFBF" w:themeColor="background1" w:themeShade="BF"/>
+        </w:tcBorders>
+      </w:tcPr>
+    </w:tblStylePr>
+    <w:tblStylePr w:type="firstCol">
+      <w:rPr>
+        <w:b/>
+        <w:bCs/>
+      </w:rPr>
+    </w:tblStylePr>
+    <w:tblStylePr w:type="lastCol">
+      <w:rPr>
+        <w:b/>
+        <w:bCs/>
+      </w:rPr>
+    </w:tblStylePr>
+    <w:tblStylePr w:type="band1Vert">
+      <w:tblPr/>
+      <w:tcPr>
+        <w:shd w:val="clear" w:color="auto" w:fill="F2F2F2" w:themeFill="background1" w:themeFillShade="F2"/>
+      </w:tcPr>
+    </w:tblStylePr>
+    <w:tblStylePr w:type="band1Horz">
+      <w:tblPr/>
+      <w:tcPr>
+        <w:shd w:val="clear" w:color="auto" w:fill="F2F2F2" w:themeFill="background1" w:themeFillShade="F2"/>
+      </w:tcPr>
+    </w:tblStylePr>
+  </w:style>
+  <w:style w:type="paragraph" w:styleId="Header">
+    <w:name w:val="header"/>
+    <w:basedOn w:val="Normal"/>
+    <w:link w:val="HeaderChar"/>
+    <w:uiPriority w:val="99"/>
+    <w:unhideWhenUsed/>
+    <w:rsid w:val="005E6CA4"/>
+    <w:pPr>
+      <w:tabs>
+        <w:tab w:val="center" w:pos="4680"/>
+        <w:tab w:val="right" w:pos="9360"/>
+      </w:tabs>
+      <w:spacing w:after="0" w:line="240" w:lineRule="auto"/>
+    </w:pPr>
+  </w:style>
+  <w:style w:type="character" w:customStyle="1" w:styleId="HeaderChar">
+    <w:name w:val="Header Char"/>
+    <w:basedOn w:val="DefaultParagraphFont"/>
+    <w:link w:val="Header"/>
+    <w:uiPriority w:val="99"/>
+    <w:rsid w:val="005E6CA4"/>
+  </w:style>
+  <w:style w:type="paragraph" w:styleId="Footer">
+    <w:name w:val="footer"/>
+    <w:basedOn w:val="Normal"/>
+    <w:link w:val="FooterChar"/>
+    <w:uiPriority w:val="99"/>
+    <w:unhideWhenUsed/>
+    <w:rsid w:val="005E6CA4"/>
+    <w:pPr>
+      <w:tabs>
+        <w:tab w:val="center" w:pos="4680"/>
+        <w:tab w:val="right" w:pos="9360"/>
+      </w:tabs>
+      <w:spacing w:after="0" w:line="240" w:lineRule="auto"/>
+    </w:pPr>
+  </w:style>
+  <w:style w:type="character" w:customStyle="1" w:styleId="FooterChar">
+    <w:name w:val="Footer Char"/>
+    <w:basedOn w:val="DefaultParagraphFont"/>
+    <w:link w:val="Footer"/>
+    <w:uiPriority w:val="99"/>
+    <w:rsid w:val="005E6CA4"/>
   </w:style>
 </w:styles>
 </file>

</xml_diff>

<commit_message>
Sequence Diagram updated in Design Document and extras folder
</commit_message>
<xml_diff>
--- a/Documents/Design Document.docx
+++ b/Documents/Design Document.docx
@@ -397,17 +397,8 @@
                                 <w:color w:val="31849B"/>
                                 <w:sz w:val="20"/>
                               </w:rPr>
-                              <w:t xml:space="preserve">Chung </w:t>
+                              <w:t>Chung Kuah</w:t>
                             </w:r>
-                            <w:proofErr w:type="spellStart"/>
-                            <w:r>
-                              <w:rPr>
-                                <w:color w:val="31849B"/>
-                                <w:sz w:val="20"/>
-                              </w:rPr>
-                              <w:t>Kuah</w:t>
-                            </w:r>
-                            <w:proofErr w:type="spellEnd"/>
                           </w:p>
                           <w:p>
                             <w:pPr>
@@ -420,7 +411,6 @@
                               <w:spacing w:before="40" w:line="288" w:lineRule="auto"/>
                               <w:jc w:val="right"/>
                             </w:pPr>
-                            <w:proofErr w:type="spellStart"/>
                             <w:r>
                               <w:rPr>
                                 <w:color w:val="31849B"/>
@@ -428,7 +418,6 @@
                               </w:rPr>
                               <w:t>ProCP</w:t>
                             </w:r>
-                            <w:proofErr w:type="spellEnd"/>
                           </w:p>
                           <w:p>
                             <w:pPr>
@@ -577,113 +566,13 @@
                               <w:spacing w:line="240" w:lineRule="auto"/>
                               <w:jc w:val="right"/>
                             </w:pPr>
-                            <w:proofErr w:type="spellStart"/>
                             <w:r>
                               <w:rPr>
                                 <w:rFonts w:ascii="Cambria" w:eastAsia="Cambria" w:hAnsi="Cambria" w:cs="Cambria"/>
                                 <w:color w:val="31849B"/>
                                 <w:sz w:val="20"/>
                               </w:rPr>
-                              <w:t>Developers:Yoanna</w:t>
-                            </w:r>
-                            <w:proofErr w:type="spellEnd"/>
-                            <w:r>
-                              <w:rPr>
-                                <w:rFonts w:ascii="Cambria" w:eastAsia="Cambria" w:hAnsi="Cambria" w:cs="Cambria"/>
-                                <w:color w:val="31849B"/>
-                                <w:sz w:val="20"/>
-                              </w:rPr>
-                              <w:t xml:space="preserve"> </w:t>
-                            </w:r>
-                            <w:proofErr w:type="spellStart"/>
-                            <w:r>
-                              <w:rPr>
-                                <w:rFonts w:ascii="Cambria" w:eastAsia="Cambria" w:hAnsi="Cambria" w:cs="Cambria"/>
-                                <w:color w:val="31849B"/>
-                                <w:sz w:val="20"/>
-                              </w:rPr>
-                              <w:t>Borisova,Teodor</w:t>
-                            </w:r>
-                            <w:proofErr w:type="spellEnd"/>
-                            <w:r>
-                              <w:rPr>
-                                <w:rFonts w:ascii="Cambria" w:eastAsia="Cambria" w:hAnsi="Cambria" w:cs="Cambria"/>
-                                <w:color w:val="31849B"/>
-                                <w:sz w:val="20"/>
-                              </w:rPr>
-                              <w:t xml:space="preserve"> </w:t>
-                            </w:r>
-                            <w:proofErr w:type="spellStart"/>
-                            <w:r>
-                              <w:rPr>
-                                <w:rFonts w:ascii="Cambria" w:eastAsia="Cambria" w:hAnsi="Cambria" w:cs="Cambria"/>
-                                <w:color w:val="31849B"/>
-                                <w:sz w:val="20"/>
-                              </w:rPr>
-                              <w:t>Genov,Vladimir</w:t>
-                            </w:r>
-                            <w:proofErr w:type="spellEnd"/>
-                            <w:r>
-                              <w:rPr>
-                                <w:rFonts w:ascii="Cambria" w:eastAsia="Cambria" w:hAnsi="Cambria" w:cs="Cambria"/>
-                                <w:color w:val="31849B"/>
-                                <w:sz w:val="20"/>
-                              </w:rPr>
-                              <w:t xml:space="preserve"> </w:t>
-                            </w:r>
-                            <w:proofErr w:type="spellStart"/>
-                            <w:r>
-                              <w:rPr>
-                                <w:rFonts w:ascii="Cambria" w:eastAsia="Cambria" w:hAnsi="Cambria" w:cs="Cambria"/>
-                                <w:color w:val="31849B"/>
-                                <w:sz w:val="20"/>
-                              </w:rPr>
-                              <w:t>Katrandzhiev,Monika</w:t>
-                            </w:r>
-                            <w:proofErr w:type="spellEnd"/>
-                            <w:r>
-                              <w:rPr>
-                                <w:rFonts w:ascii="Cambria" w:eastAsia="Cambria" w:hAnsi="Cambria" w:cs="Cambria"/>
-                                <w:color w:val="31849B"/>
-                                <w:sz w:val="20"/>
-                              </w:rPr>
-                              <w:t xml:space="preserve"> </w:t>
-                            </w:r>
-                            <w:proofErr w:type="spellStart"/>
-                            <w:r>
-                              <w:rPr>
-                                <w:rFonts w:ascii="Cambria" w:eastAsia="Cambria" w:hAnsi="Cambria" w:cs="Cambria"/>
-                                <w:color w:val="31849B"/>
-                                <w:sz w:val="20"/>
-                              </w:rPr>
-                              <w:t>Kerulyte,Ignas</w:t>
-                            </w:r>
-                            <w:proofErr w:type="spellEnd"/>
-                            <w:r>
-                              <w:rPr>
-                                <w:rFonts w:ascii="Cambria" w:eastAsia="Cambria" w:hAnsi="Cambria" w:cs="Cambria"/>
-                                <w:color w:val="31849B"/>
-                                <w:sz w:val="20"/>
-                              </w:rPr>
-                              <w:t xml:space="preserve"> </w:t>
-                            </w:r>
-                            <w:proofErr w:type="spellStart"/>
-                            <w:r>
-                              <w:rPr>
-                                <w:rFonts w:ascii="Cambria" w:eastAsia="Cambria" w:hAnsi="Cambria" w:cs="Cambria"/>
-                                <w:color w:val="31849B"/>
-                                <w:sz w:val="20"/>
-                              </w:rPr>
-                              <w:t>Kybransas,Rostislav</w:t>
-                            </w:r>
-                            <w:proofErr w:type="spellEnd"/>
-                            <w:r>
-                              <w:rPr>
-                                <w:rFonts w:ascii="Cambria" w:eastAsia="Cambria" w:hAnsi="Cambria" w:cs="Cambria"/>
-                                <w:color w:val="31849B"/>
-                                <w:sz w:val="20"/>
-                              </w:rPr>
-                              <w:t xml:space="preserve"> Tinchev</w:t>
+                              <w:t>Developers:Yoanna Borisova,Teodor Genov,Vladimir Katrandzhiev,Monika Kerulyte,Ignas Kybransas,Rostislav Tinchev</w:t>
                             </w:r>
                           </w:p>
                         </w:txbxContent>
@@ -734,10 +623,8 @@
         </w:rPr>
         <w:br w:type="page"/>
       </w:r>
-      <w:bookmarkStart w:id="1" w:name="_GoBack"/>
-      <w:bookmarkEnd w:id="1"/>
     </w:p>
-    <w:bookmarkStart w:id="2" w:name="_Toc508217189" w:displacedByCustomXml="next"/>
+    <w:bookmarkStart w:id="1" w:name="_Toc508217189" w:displacedByCustomXml="next"/>
     <w:sdt>
       <w:sdtPr>
         <w:rPr>
@@ -1283,7 +1170,7 @@
         </w:rPr>
       </w:pPr>
     </w:p>
-    <w:bookmarkEnd w:id="2"/>
+    <w:bookmarkEnd w:id="1"/>
     <w:p>
       <w:pPr>
         <w:spacing w:line="259" w:lineRule="auto"/>
@@ -1308,7 +1195,7 @@
           <w:rFonts w:cstheme="majorHAnsi"/>
         </w:rPr>
       </w:pPr>
-      <w:bookmarkStart w:id="3" w:name="_Toc513414284"/>
+      <w:bookmarkStart w:id="2" w:name="_Toc513414284"/>
       <w:r>
         <w:rPr>
           <w:rFonts w:cstheme="majorHAnsi"/>
@@ -1316,19 +1203,11 @@
         <w:lastRenderedPageBreak/>
         <w:t>Overview</w:t>
       </w:r>
-      <w:bookmarkEnd w:id="3"/>
+      <w:bookmarkEnd w:id="2"/>
     </w:p>
     <w:p>
       <w:r>
-        <w:t xml:space="preserve">Airport Traffic Simulator is an application that </w:t>
-      </w:r>
-      <w:proofErr w:type="gramStart"/>
-      <w:r>
-        <w:t>is used</w:t>
-      </w:r>
-      <w:proofErr w:type="gramEnd"/>
-      <w:r>
-        <w:t xml:space="preserve"> at the airport, by employees at the Control Tower to regulate air traffic.</w:t>
+        <w:t>Airport Traffic Simulator is an application that is used at the airport, by employees at the Control Tower to regulate air traffic.</w:t>
       </w:r>
     </w:p>
     <w:p>
@@ -1339,15 +1218,7 @@
         </w:rPr>
       </w:pPr>
       <w:r>
-        <w:t xml:space="preserve">This spec is going to </w:t>
-      </w:r>
-      <w:proofErr w:type="gramStart"/>
-      <w:r>
-        <w:t>be updated</w:t>
-      </w:r>
-      <w:proofErr w:type="gramEnd"/>
-      <w:r>
-        <w:t xml:space="preserve"> throughout the entire course until realizing the project.</w:t>
+        <w:t>This spec is going to be updated throughout the entire course until realizing the project.</w:t>
       </w:r>
       <w:r>
         <w:rPr>
@@ -1360,39 +1231,14 @@
           <w:color w:val="000000"/>
           <w:szCs w:val="27"/>
         </w:rPr>
-        <w:t xml:space="preserve">The graphics and layout of the screens </w:t>
+        <w:t xml:space="preserve">The graphics and layout of the screens is shown here merely to illustrate the underlying functionality. The actual look and feel </w:t>
       </w:r>
-      <w:proofErr w:type="gramStart"/>
       <w:r>
         <w:rPr>
           <w:color w:val="000000"/>
           <w:szCs w:val="27"/>
         </w:rPr>
-        <w:t>is shown</w:t>
-      </w:r>
-      <w:proofErr w:type="gramEnd"/>
-      <w:r>
-        <w:rPr>
-          <w:color w:val="000000"/>
-          <w:szCs w:val="27"/>
-        </w:rPr>
-        <w:t xml:space="preserve"> here merely to illustrate the underlying functionality. The actual look and feel </w:t>
-      </w:r>
-      <w:proofErr w:type="gramStart"/>
-      <w:r>
-        <w:rPr>
-          <w:color w:val="000000"/>
-          <w:szCs w:val="27"/>
-        </w:rPr>
-        <w:t>will be developed</w:t>
-      </w:r>
-      <w:proofErr w:type="gramEnd"/>
-      <w:r>
-        <w:rPr>
-          <w:color w:val="000000"/>
-          <w:szCs w:val="27"/>
-        </w:rPr>
-        <w:t xml:space="preserve"> over time</w:t>
+        <w:t>will be developed over time</w:t>
       </w:r>
       <w:r>
         <w:rPr>
@@ -1404,26 +1250,18 @@
     </w:p>
     <w:p>
       <w:r>
-        <w:t xml:space="preserve">This spec discusses what the application will contain visually, how the user can interact with it and how the application </w:t>
-      </w:r>
-      <w:proofErr w:type="gramStart"/>
-      <w:r>
-        <w:t>is structured</w:t>
-      </w:r>
-      <w:proofErr w:type="gramEnd"/>
-      <w:r>
-        <w:t xml:space="preserve"> behind the visualization. </w:t>
+        <w:t xml:space="preserve">This spec discusses what the application will contain visually, how the user can interact with it and how the application is structured behind the visualization. </w:t>
       </w:r>
     </w:p>
     <w:p>
       <w:pPr>
         <w:pStyle w:val="Heading1"/>
       </w:pPr>
-      <w:bookmarkStart w:id="4" w:name="_Toc513414285"/>
+      <w:bookmarkStart w:id="3" w:name="_Toc513414285"/>
       <w:r>
         <w:t>Class Diagrams</w:t>
       </w:r>
-      <w:bookmarkEnd w:id="4"/>
+      <w:bookmarkEnd w:id="3"/>
     </w:p>
     <w:p>
       <w:pPr>
@@ -1434,25 +1272,14 @@
       </w:pPr>
       <w:r>
         <w:rPr>
-          <w:rFonts w:asciiTheme="majorHAnsi" w:eastAsiaTheme="majorEastAsia" w:hAnsiTheme="majorHAnsi" w:cstheme="majorHAnsi"/>
+          <w:rFonts w:cstheme="majorHAnsi"/>
           <w:noProof/>
-          <w:color w:val="2E74B5" w:themeColor="accent1" w:themeShade="BF"/>
-          <w:sz w:val="32"/>
-          <w:szCs w:val="32"/>
         </w:rPr>
         <w:drawing>
-          <wp:anchor distT="0" distB="0" distL="114300" distR="114300" simplePos="0" relativeHeight="251660288" behindDoc="0" locked="0" layoutInCell="1" allowOverlap="1">
-            <wp:simplePos x="0" y="0"/>
-            <wp:positionH relativeFrom="margin">
-              <wp:align>right</wp:align>
-            </wp:positionH>
-            <wp:positionV relativeFrom="paragraph">
-              <wp:posOffset>12065</wp:posOffset>
-            </wp:positionV>
-            <wp:extent cx="5943600" cy="6680835"/>
-            <wp:effectExtent l="0" t="0" r="0" b="5715"/>
-            <wp:wrapNone/>
-            <wp:docPr id="1" name="Picture 1"/>
+          <wp:inline distT="0" distB="0" distL="0" distR="0">
+            <wp:extent cx="5943600" cy="4456549"/>
+            <wp:effectExtent l="0" t="0" r="0" b="1270"/>
+            <wp:docPr id="11" name="Picture 11" descr="C:\Users\blood\Desktop\Documents\ClassDiagram.jpg"/>
             <wp:cNvGraphicFramePr>
               <a:graphicFrameLocks xmlns:a="http://schemas.openxmlformats.org/drawingml/2006/main" noChangeAspect="1"/>
             </wp:cNvGraphicFramePr>
@@ -1460,34 +1287,41 @@
               <a:graphicData uri="http://schemas.openxmlformats.org/drawingml/2006/picture">
                 <pic:pic xmlns:pic="http://schemas.openxmlformats.org/drawingml/2006/picture">
                   <pic:nvPicPr>
-                    <pic:cNvPr id="1" name="uml.png"/>
-                    <pic:cNvPicPr/>
+                    <pic:cNvPr id="0" name="Picture 1" descr="C:\Users\blood\Desktop\Documents\ClassDiagram.jpg"/>
+                    <pic:cNvPicPr>
+                      <a:picLocks noChangeAspect="1" noChangeArrowheads="1"/>
+                    </pic:cNvPicPr>
                   </pic:nvPicPr>
                   <pic:blipFill>
-                    <a:blip r:embed="rId7" cstate="print">
+                    <a:blip r:embed="rId7">
                       <a:extLst>
                         <a:ext uri="{28A0092B-C50C-407E-A947-70E740481C1C}">
                           <a14:useLocalDpi xmlns:a14="http://schemas.microsoft.com/office/drawing/2010/main" val="0"/>
                         </a:ext>
                       </a:extLst>
                     </a:blip>
+                    <a:srcRect/>
                     <a:stretch>
                       <a:fillRect/>
                     </a:stretch>
                   </pic:blipFill>
-                  <pic:spPr>
+                  <pic:spPr bwMode="auto">
                     <a:xfrm>
                       <a:off x="0" y="0"/>
-                      <a:ext cx="5943600" cy="6680835"/>
+                      <a:ext cx="5943600" cy="4456549"/>
                     </a:xfrm>
                     <a:prstGeom prst="rect">
                       <a:avLst/>
                     </a:prstGeom>
+                    <a:noFill/>
+                    <a:ln>
+                      <a:noFill/>
+                    </a:ln>
                   </pic:spPr>
                 </pic:pic>
               </a:graphicData>
             </a:graphic>
-          </wp:anchor>
+          </wp:inline>
         </w:drawing>
       </w:r>
       <w:r>
@@ -1501,12 +1335,12 @@
       <w:pPr>
         <w:pStyle w:val="Heading1"/>
       </w:pPr>
-      <w:bookmarkStart w:id="5" w:name="_Toc513414286"/>
+      <w:bookmarkStart w:id="4" w:name="_Toc513414286"/>
       <w:r>
         <w:lastRenderedPageBreak/>
         <w:t>UML Description</w:t>
       </w:r>
-      <w:bookmarkEnd w:id="5"/>
+      <w:bookmarkEnd w:id="4"/>
     </w:p>
     <w:tbl>
       <w:tblPr>
@@ -1636,19 +1470,11 @@
                 <w:numId w:val="8"/>
               </w:numPr>
             </w:pPr>
-            <w:proofErr w:type="spellStart"/>
             <w:r>
               <w:rPr>
                 <w:b w:val="0"/>
               </w:rPr>
-              <w:t>planeLand</w:t>
-            </w:r>
-            <w:proofErr w:type="spellEnd"/>
-            <w:r>
-              <w:rPr>
-                <w:b w:val="0"/>
-              </w:rPr>
-              <w:t>()</w:t>
+              <w:t>planeLand()</w:t>
             </w:r>
           </w:p>
           <w:p>
@@ -1659,19 +1485,11 @@
                 <w:numId w:val="8"/>
               </w:numPr>
             </w:pPr>
-            <w:proofErr w:type="spellStart"/>
             <w:r>
               <w:rPr>
                 <w:b w:val="0"/>
               </w:rPr>
-              <w:t>planeTakeOff</w:t>
-            </w:r>
-            <w:proofErr w:type="spellEnd"/>
-            <w:r>
-              <w:rPr>
-                <w:b w:val="0"/>
-              </w:rPr>
-              <w:t>()</w:t>
+              <w:t>planeTakeOff()</w:t>
             </w:r>
           </w:p>
           <w:p>
@@ -1688,7 +1506,6 @@
                 <w:lang w:val="bg-BG"/>
               </w:rPr>
             </w:pPr>
-            <w:proofErr w:type="spellStart"/>
             <w:r>
               <w:rPr>
                 <w:b w:val="0"/>
@@ -1699,14 +1516,7 @@
               <w:rPr>
                 <w:b w:val="0"/>
               </w:rPr>
-              <w:t>trip</w:t>
-            </w:r>
-            <w:proofErr w:type="spellEnd"/>
-            <w:r>
-              <w:rPr>
-                <w:b w:val="0"/>
-              </w:rPr>
-              <w:t>()</w:t>
+              <w:t>trip()</w:t>
             </w:r>
           </w:p>
           <w:p>
@@ -1723,19 +1533,11 @@
                 <w:lang w:val="bg-BG"/>
               </w:rPr>
             </w:pPr>
-            <w:proofErr w:type="spellStart"/>
             <w:r>
               <w:rPr>
                 <w:b w:val="0"/>
               </w:rPr>
-              <w:t>removeStrip</w:t>
-            </w:r>
-            <w:proofErr w:type="spellEnd"/>
-            <w:r>
-              <w:rPr>
-                <w:b w:val="0"/>
-              </w:rPr>
-              <w:t>()</w:t>
+              <w:t>removeStrip()</w:t>
             </w:r>
           </w:p>
         </w:tc>
@@ -1761,175 +1563,34 @@
                 <w:sz w:val="24"/>
                 <w:szCs w:val="32"/>
               </w:rPr>
-              <w:t xml:space="preserve">Name simply resembles the name of the airport, where planes will land. Method </w:t>
-            </w:r>
-            <w:proofErr w:type="spellStart"/>
-            <w:proofErr w:type="gramStart"/>
+              <w:t>Name simply resembles the name of the airport, where planes will land. Method planeLand() is the method that is used to indicate if any plane is landing.</w:t>
+            </w:r>
             <w:r>
               <w:rPr>
                 <w:rFonts w:asciiTheme="majorHAnsi" w:eastAsiaTheme="majorEastAsia" w:hAnsiTheme="majorHAnsi" w:cstheme="majorBidi"/>
                 <w:sz w:val="24"/>
                 <w:szCs w:val="32"/>
-              </w:rPr>
-              <w:t>planeLand</w:t>
-            </w:r>
-            <w:proofErr w:type="spellEnd"/>
+                <w:lang w:val="bg-BG"/>
+              </w:rPr>
+              <w:t xml:space="preserve"> </w:t>
+            </w:r>
             <w:r>
               <w:rPr>
                 <w:rFonts w:asciiTheme="majorHAnsi" w:eastAsiaTheme="majorEastAsia" w:hAnsiTheme="majorHAnsi" w:cstheme="majorBidi"/>
                 <w:sz w:val="24"/>
                 <w:szCs w:val="32"/>
-              </w:rPr>
-              <w:t>(</w:t>
-            </w:r>
-            <w:proofErr w:type="gramEnd"/>
+                <w:lang w:val="en-GB"/>
+              </w:rPr>
+              <w:t>Method planeTakeOff() is used to indicate if any plane is taking off. Addstrip() method would simply add another strip to the airport.</w:t>
+            </w:r>
             <w:r>
               <w:rPr>
                 <w:rFonts w:asciiTheme="majorHAnsi" w:eastAsiaTheme="majorEastAsia" w:hAnsiTheme="majorHAnsi" w:cstheme="majorBidi"/>
                 <w:sz w:val="24"/>
                 <w:szCs w:val="32"/>
-              </w:rPr>
-              <w:t>) is the method that is used to indicate if any plane is landing.</w:t>
-            </w:r>
-            <w:r>
-              <w:rPr>
-                <w:rFonts w:asciiTheme="majorHAnsi" w:eastAsiaTheme="majorEastAsia" w:hAnsiTheme="majorHAnsi" w:cstheme="majorBidi"/>
-                <w:sz w:val="24"/>
-                <w:szCs w:val="32"/>
-                <w:lang w:val="bg-BG"/>
-              </w:rPr>
-              <w:t xml:space="preserve"> </w:t>
-            </w:r>
-            <w:r>
-              <w:rPr>
-                <w:rFonts w:asciiTheme="majorHAnsi" w:eastAsiaTheme="majorEastAsia" w:hAnsiTheme="majorHAnsi" w:cstheme="majorBidi"/>
-                <w:sz w:val="24"/>
-                <w:szCs w:val="32"/>
                 <w:lang w:val="en-GB"/>
               </w:rPr>
-              <w:t xml:space="preserve">Method </w:t>
-            </w:r>
-            <w:proofErr w:type="spellStart"/>
-            <w:proofErr w:type="gramStart"/>
-            <w:r>
-              <w:rPr>
-                <w:rFonts w:asciiTheme="majorHAnsi" w:eastAsiaTheme="majorEastAsia" w:hAnsiTheme="majorHAnsi" w:cstheme="majorBidi"/>
-                <w:sz w:val="24"/>
-                <w:szCs w:val="32"/>
-                <w:lang w:val="en-GB"/>
-              </w:rPr>
-              <w:t>planeTakeOff</w:t>
-            </w:r>
-            <w:proofErr w:type="spellEnd"/>
-            <w:r>
-              <w:rPr>
-                <w:rFonts w:asciiTheme="majorHAnsi" w:eastAsiaTheme="majorEastAsia" w:hAnsiTheme="majorHAnsi" w:cstheme="majorBidi"/>
-                <w:sz w:val="24"/>
-                <w:szCs w:val="32"/>
-                <w:lang w:val="en-GB"/>
-              </w:rPr>
-              <w:t>(</w:t>
-            </w:r>
-            <w:proofErr w:type="gramEnd"/>
-            <w:r>
-              <w:rPr>
-                <w:rFonts w:asciiTheme="majorHAnsi" w:eastAsiaTheme="majorEastAsia" w:hAnsiTheme="majorHAnsi" w:cstheme="majorBidi"/>
-                <w:sz w:val="24"/>
-                <w:szCs w:val="32"/>
-                <w:lang w:val="en-GB"/>
-              </w:rPr>
-              <w:t xml:space="preserve">) is used to indicate if any plane is taking off. </w:t>
-            </w:r>
-            <w:proofErr w:type="spellStart"/>
-            <w:proofErr w:type="gramStart"/>
-            <w:r>
-              <w:rPr>
-                <w:rFonts w:asciiTheme="majorHAnsi" w:eastAsiaTheme="majorEastAsia" w:hAnsiTheme="majorHAnsi" w:cstheme="majorBidi"/>
-                <w:sz w:val="24"/>
-                <w:szCs w:val="32"/>
-                <w:lang w:val="en-GB"/>
-              </w:rPr>
-              <w:t>Addstrip</w:t>
-            </w:r>
-            <w:proofErr w:type="spellEnd"/>
-            <w:r>
-              <w:rPr>
-                <w:rFonts w:asciiTheme="majorHAnsi" w:eastAsiaTheme="majorEastAsia" w:hAnsiTheme="majorHAnsi" w:cstheme="majorBidi"/>
-                <w:sz w:val="24"/>
-                <w:szCs w:val="32"/>
-                <w:lang w:val="en-GB"/>
-              </w:rPr>
-              <w:t>(</w:t>
-            </w:r>
-            <w:proofErr w:type="gramEnd"/>
-            <w:r>
-              <w:rPr>
-                <w:rFonts w:asciiTheme="majorHAnsi" w:eastAsiaTheme="majorEastAsia" w:hAnsiTheme="majorHAnsi" w:cstheme="majorBidi"/>
-                <w:sz w:val="24"/>
-                <w:szCs w:val="32"/>
-                <w:lang w:val="en-GB"/>
-              </w:rPr>
-              <w:t>) method would simply add another strip to the airport.</w:t>
-            </w:r>
-            <w:r>
-              <w:rPr>
-                <w:rFonts w:asciiTheme="majorHAnsi" w:eastAsiaTheme="majorEastAsia" w:hAnsiTheme="majorHAnsi" w:cstheme="majorBidi"/>
-                <w:sz w:val="24"/>
-                <w:szCs w:val="32"/>
-                <w:lang w:val="en-GB"/>
-              </w:rPr>
-              <w:t xml:space="preserve"> </w:t>
-            </w:r>
-            <w:proofErr w:type="spellStart"/>
-            <w:proofErr w:type="gramStart"/>
-            <w:r>
-              <w:rPr>
-                <w:rFonts w:asciiTheme="majorHAnsi" w:eastAsiaTheme="majorEastAsia" w:hAnsiTheme="majorHAnsi" w:cstheme="majorBidi"/>
-                <w:sz w:val="24"/>
-                <w:szCs w:val="32"/>
-                <w:lang w:val="en-GB"/>
-              </w:rPr>
-              <w:t>RemoveStrip</w:t>
-            </w:r>
-            <w:proofErr w:type="spellEnd"/>
-            <w:r>
-              <w:rPr>
-                <w:rFonts w:asciiTheme="majorHAnsi" w:eastAsiaTheme="majorEastAsia" w:hAnsiTheme="majorHAnsi" w:cstheme="majorBidi"/>
-                <w:sz w:val="24"/>
-                <w:szCs w:val="32"/>
-                <w:lang w:val="en-GB"/>
-              </w:rPr>
-              <w:t>(</w:t>
-            </w:r>
-            <w:proofErr w:type="gramEnd"/>
-            <w:r>
-              <w:rPr>
-                <w:rFonts w:asciiTheme="majorHAnsi" w:eastAsiaTheme="majorEastAsia" w:hAnsiTheme="majorHAnsi" w:cstheme="majorBidi"/>
-                <w:sz w:val="24"/>
-                <w:szCs w:val="32"/>
-                <w:lang w:val="en-GB"/>
-              </w:rPr>
-              <w:t xml:space="preserve">) would simply remove chosen strip from the </w:t>
-            </w:r>
-            <w:proofErr w:type="spellStart"/>
-            <w:r>
-              <w:rPr>
-                <w:rFonts w:asciiTheme="majorHAnsi" w:eastAsiaTheme="majorEastAsia" w:hAnsiTheme="majorHAnsi" w:cstheme="majorBidi"/>
-                <w:sz w:val="24"/>
-                <w:szCs w:val="32"/>
-                <w:lang w:val="en-GB"/>
-              </w:rPr>
-              <w:t>aiport</w:t>
-            </w:r>
-            <w:proofErr w:type="spellEnd"/>
-            <w:r>
-              <w:rPr>
-                <w:rFonts w:asciiTheme="majorHAnsi" w:eastAsiaTheme="majorEastAsia" w:hAnsiTheme="majorHAnsi" w:cstheme="majorBidi"/>
-                <w:sz w:val="24"/>
-                <w:szCs w:val="32"/>
-                <w:lang w:val="en-GB"/>
-              </w:rPr>
-              <w:t>.</w:t>
+              <w:t xml:space="preserve"> RemoveStrip() would simply remove chosen strip from the aiport.</w:t>
             </w:r>
             <w:r>
               <w:rPr>
@@ -2016,7 +1677,6 @@
                 <w:lang w:val="en-GB"/>
               </w:rPr>
             </w:pPr>
-            <w:proofErr w:type="spellStart"/>
             <w:r>
               <w:rPr>
                 <w:rFonts w:asciiTheme="majorHAnsi" w:eastAsiaTheme="majorEastAsia" w:hAnsiTheme="majorHAnsi" w:cstheme="majorBidi"/>
@@ -2026,7 +1686,6 @@
               </w:rPr>
               <w:t>isFree</w:t>
             </w:r>
-            <w:proofErr w:type="spellEnd"/>
           </w:p>
           <w:p>
             <w:pPr>
@@ -2042,7 +1701,6 @@
                 <w:lang w:val="en-GB"/>
               </w:rPr>
             </w:pPr>
-            <w:proofErr w:type="spellStart"/>
             <w:r>
               <w:rPr>
                 <w:rFonts w:asciiTheme="majorHAnsi" w:eastAsiaTheme="majorEastAsia" w:hAnsiTheme="majorHAnsi" w:cstheme="majorBidi"/>
@@ -2052,7 +1710,6 @@
               </w:rPr>
               <w:t>takeOffDirection</w:t>
             </w:r>
-            <w:proofErr w:type="spellEnd"/>
           </w:p>
           <w:p>
             <w:pPr>
@@ -2068,7 +1725,6 @@
                 <w:lang w:val="en-GB"/>
               </w:rPr>
             </w:pPr>
-            <w:proofErr w:type="spellStart"/>
             <w:r>
               <w:rPr>
                 <w:rFonts w:asciiTheme="majorHAnsi" w:eastAsiaTheme="majorEastAsia" w:hAnsiTheme="majorHAnsi" w:cstheme="majorBidi"/>
@@ -2078,7 +1734,6 @@
               </w:rPr>
               <w:t>landingDirection</w:t>
             </w:r>
-            <w:proofErr w:type="spellEnd"/>
           </w:p>
           <w:p>
             <w:pPr>
@@ -2094,7 +1749,6 @@
                 <w:lang w:val="en-GB"/>
               </w:rPr>
             </w:pPr>
-            <w:proofErr w:type="spellStart"/>
             <w:r>
               <w:rPr>
                 <w:rFonts w:asciiTheme="majorHAnsi" w:eastAsiaTheme="majorEastAsia" w:hAnsiTheme="majorHAnsi" w:cstheme="majorBidi"/>
@@ -2102,17 +1756,7 @@
                 <w:szCs w:val="32"/>
                 <w:lang w:val="en-GB"/>
               </w:rPr>
-              <w:t>setStatus</w:t>
-            </w:r>
-            <w:proofErr w:type="spellEnd"/>
-            <w:r>
-              <w:rPr>
-                <w:rFonts w:asciiTheme="majorHAnsi" w:eastAsiaTheme="majorEastAsia" w:hAnsiTheme="majorHAnsi" w:cstheme="majorBidi"/>
-                <w:b w:val="0"/>
-                <w:szCs w:val="32"/>
-                <w:lang w:val="en-GB"/>
-              </w:rPr>
-              <w:t>()</w:t>
+              <w:t>setStatus()</w:t>
             </w:r>
           </w:p>
           <w:p>
@@ -2129,7 +1773,6 @@
                 <w:lang w:val="en-GB"/>
               </w:rPr>
             </w:pPr>
-            <w:proofErr w:type="spellStart"/>
             <w:r>
               <w:rPr>
                 <w:rFonts w:asciiTheme="majorHAnsi" w:eastAsiaTheme="majorEastAsia" w:hAnsiTheme="majorHAnsi" w:cstheme="majorBidi"/>
@@ -2137,17 +1780,7 @@
                 <w:szCs w:val="32"/>
                 <w:lang w:val="en-GB"/>
               </w:rPr>
-              <w:t>switchDirections</w:t>
-            </w:r>
-            <w:proofErr w:type="spellEnd"/>
-            <w:r>
-              <w:rPr>
-                <w:rFonts w:asciiTheme="majorHAnsi" w:eastAsiaTheme="majorEastAsia" w:hAnsiTheme="majorHAnsi" w:cstheme="majorBidi"/>
-                <w:b w:val="0"/>
-                <w:szCs w:val="32"/>
-                <w:lang w:val="en-GB"/>
-              </w:rPr>
-              <w:t>()</w:t>
+              <w:t>switchDirections()</w:t>
             </w:r>
           </w:p>
         </w:tc>
@@ -2172,89 +1805,15 @@
                 <w:szCs w:val="32"/>
                 <w:lang w:val="en-GB"/>
               </w:rPr>
-              <w:t xml:space="preserve">In order for an airstrip to </w:t>
-            </w:r>
-            <w:proofErr w:type="gramStart"/>
+              <w:t xml:space="preserve">In order for an airstrip to be created there must be an airport. </w:t>
+            </w:r>
             <w:r>
               <w:rPr>
                 <w:rFonts w:asciiTheme="majorHAnsi" w:eastAsiaTheme="majorEastAsia" w:hAnsiTheme="majorHAnsi" w:cstheme="majorBidi"/>
                 <w:sz w:val="24"/>
                 <w:szCs w:val="32"/>
-                <w:lang w:val="en-GB"/>
-              </w:rPr>
-              <w:t>be created</w:t>
-            </w:r>
-            <w:proofErr w:type="gramEnd"/>
-            <w:r>
-              <w:rPr>
-                <w:rFonts w:asciiTheme="majorHAnsi" w:eastAsiaTheme="majorEastAsia" w:hAnsiTheme="majorHAnsi" w:cstheme="majorBidi"/>
-                <w:sz w:val="24"/>
-                <w:szCs w:val="32"/>
-                <w:lang w:val="en-GB"/>
-              </w:rPr>
-              <w:t xml:space="preserve"> there must be an airport. </w:t>
-            </w:r>
-            <w:r>
-              <w:rPr>
-                <w:rFonts w:asciiTheme="majorHAnsi" w:eastAsiaTheme="majorEastAsia" w:hAnsiTheme="majorHAnsi" w:cstheme="majorBidi"/>
-                <w:sz w:val="24"/>
-                <w:szCs w:val="32"/>
-              </w:rPr>
-              <w:t xml:space="preserve">Type represents the type of the landing strip whether it is for landing or taking off. </w:t>
-            </w:r>
-            <w:proofErr w:type="spellStart"/>
-            <w:r>
-              <w:rPr>
-                <w:rFonts w:asciiTheme="majorHAnsi" w:eastAsiaTheme="majorEastAsia" w:hAnsiTheme="majorHAnsi" w:cstheme="majorBidi"/>
-                <w:sz w:val="24"/>
-                <w:szCs w:val="32"/>
-              </w:rPr>
-              <w:t>IsFree</w:t>
-            </w:r>
-            <w:proofErr w:type="spellEnd"/>
-            <w:r>
-              <w:rPr>
-                <w:rFonts w:asciiTheme="majorHAnsi" w:eastAsiaTheme="majorEastAsia" w:hAnsiTheme="majorHAnsi" w:cstheme="majorBidi"/>
-                <w:sz w:val="24"/>
-                <w:szCs w:val="32"/>
-              </w:rPr>
-              <w:t xml:space="preserve"> contains information whether or not the landing/taking off strip is free. </w:t>
-            </w:r>
-            <w:proofErr w:type="spellStart"/>
-            <w:r>
-              <w:rPr>
-                <w:rFonts w:asciiTheme="majorHAnsi" w:eastAsiaTheme="majorEastAsia" w:hAnsiTheme="majorHAnsi" w:cstheme="majorBidi"/>
-                <w:sz w:val="24"/>
-                <w:szCs w:val="32"/>
-              </w:rPr>
-              <w:t>TakeOffDirection</w:t>
-            </w:r>
-            <w:proofErr w:type="spellEnd"/>
-            <w:r>
-              <w:rPr>
-                <w:rFonts w:asciiTheme="majorHAnsi" w:eastAsiaTheme="majorEastAsia" w:hAnsiTheme="majorHAnsi" w:cstheme="majorBidi"/>
-                <w:sz w:val="24"/>
-                <w:szCs w:val="32"/>
-              </w:rPr>
-              <w:t xml:space="preserve"> is the direction of the take-off airstrip. </w:t>
-            </w:r>
-            <w:proofErr w:type="spellStart"/>
-            <w:r>
-              <w:rPr>
-                <w:rFonts w:asciiTheme="majorHAnsi" w:eastAsiaTheme="majorEastAsia" w:hAnsiTheme="majorHAnsi" w:cstheme="majorBidi"/>
-                <w:sz w:val="24"/>
-                <w:szCs w:val="32"/>
-              </w:rPr>
-              <w:t>LandingDirection</w:t>
-            </w:r>
-            <w:proofErr w:type="spellEnd"/>
-            <w:r>
-              <w:rPr>
-                <w:rFonts w:asciiTheme="majorHAnsi" w:eastAsiaTheme="majorEastAsia" w:hAnsiTheme="majorHAnsi" w:cstheme="majorBidi"/>
-                <w:sz w:val="24"/>
-                <w:szCs w:val="32"/>
-              </w:rPr>
-              <w:t xml:space="preserve"> is the direction of the landing strip.</w:t>
+              </w:rPr>
+              <w:t>Type represents the type of the landing strip whether it is for landing or taking off. IsFree contains information whether or not the landing/taking off strip is free. TakeOffDirection is the direction of the take-off airstrip. LandingDirection is the direction of the landing strip.</w:t>
             </w:r>
           </w:p>
           <w:p>
@@ -2274,93 +1833,34 @@
                 <w:sz w:val="24"/>
                 <w:szCs w:val="32"/>
               </w:rPr>
-              <w:t xml:space="preserve">Method </w:t>
-            </w:r>
-            <w:proofErr w:type="spellStart"/>
-            <w:proofErr w:type="gramStart"/>
+              <w:t xml:space="preserve">Method setStatus() sets </w:t>
+            </w:r>
             <w:r>
               <w:rPr>
                 <w:rFonts w:asciiTheme="majorHAnsi" w:eastAsiaTheme="majorEastAsia" w:hAnsiTheme="majorHAnsi" w:cstheme="majorBidi"/>
                 <w:sz w:val="24"/>
                 <w:szCs w:val="32"/>
-              </w:rPr>
-              <w:t>setStatus</w:t>
-            </w:r>
-            <w:proofErr w:type="spellEnd"/>
+                <w:lang w:val="en-GB"/>
+              </w:rPr>
+              <w:t>the status of each airstrip</w:t>
+            </w:r>
             <w:r>
               <w:rPr>
                 <w:rFonts w:asciiTheme="majorHAnsi" w:eastAsiaTheme="majorEastAsia" w:hAnsiTheme="majorHAnsi" w:cstheme="majorBidi"/>
                 <w:sz w:val="24"/>
                 <w:szCs w:val="32"/>
-              </w:rPr>
-              <w:t>(</w:t>
-            </w:r>
-            <w:proofErr w:type="gramEnd"/>
+                <w:lang w:val="bg-BG"/>
+              </w:rPr>
+              <w:t xml:space="preserve"> </w:t>
+            </w:r>
             <w:r>
               <w:rPr>
                 <w:rFonts w:asciiTheme="majorHAnsi" w:eastAsiaTheme="majorEastAsia" w:hAnsiTheme="majorHAnsi" w:cstheme="majorBidi"/>
                 <w:sz w:val="24"/>
                 <w:szCs w:val="32"/>
-              </w:rPr>
-              <w:t xml:space="preserve">) sets </w:t>
-            </w:r>
-            <w:r>
-              <w:rPr>
-                <w:rFonts w:asciiTheme="majorHAnsi" w:eastAsiaTheme="majorEastAsia" w:hAnsiTheme="majorHAnsi" w:cstheme="majorBidi"/>
-                <w:sz w:val="24"/>
-                <w:szCs w:val="32"/>
                 <w:lang w:val="en-GB"/>
               </w:rPr>
-              <w:t>the status of each airstrip</w:t>
-            </w:r>
-            <w:r>
-              <w:rPr>
-                <w:rFonts w:asciiTheme="majorHAnsi" w:eastAsiaTheme="majorEastAsia" w:hAnsiTheme="majorHAnsi" w:cstheme="majorBidi"/>
-                <w:sz w:val="24"/>
-                <w:szCs w:val="32"/>
-                <w:lang w:val="bg-BG"/>
-              </w:rPr>
-              <w:t xml:space="preserve"> </w:t>
-            </w:r>
-            <w:r>
-              <w:rPr>
-                <w:rFonts w:asciiTheme="majorHAnsi" w:eastAsiaTheme="majorEastAsia" w:hAnsiTheme="majorHAnsi" w:cstheme="majorBidi"/>
-                <w:sz w:val="24"/>
-                <w:szCs w:val="32"/>
-                <w:lang w:val="en-GB"/>
-              </w:rPr>
-              <w:t xml:space="preserve">to either taken of free. </w:t>
-            </w:r>
-            <w:proofErr w:type="spellStart"/>
-            <w:proofErr w:type="gramStart"/>
-            <w:r>
-              <w:rPr>
-                <w:rFonts w:asciiTheme="majorHAnsi" w:eastAsiaTheme="majorEastAsia" w:hAnsiTheme="majorHAnsi" w:cstheme="majorBidi"/>
-                <w:sz w:val="24"/>
-                <w:szCs w:val="32"/>
-                <w:lang w:val="en-GB"/>
-              </w:rPr>
-              <w:t>SwitchDirections</w:t>
-            </w:r>
-            <w:proofErr w:type="spellEnd"/>
-            <w:r>
-              <w:rPr>
-                <w:rFonts w:asciiTheme="majorHAnsi" w:eastAsiaTheme="majorEastAsia" w:hAnsiTheme="majorHAnsi" w:cstheme="majorBidi"/>
-                <w:sz w:val="24"/>
-                <w:szCs w:val="32"/>
-                <w:lang w:val="en-GB"/>
-              </w:rPr>
-              <w:t>(</w:t>
-            </w:r>
-            <w:proofErr w:type="gramEnd"/>
-            <w:r>
-              <w:rPr>
-                <w:rFonts w:asciiTheme="majorHAnsi" w:eastAsiaTheme="majorEastAsia" w:hAnsiTheme="majorHAnsi" w:cstheme="majorBidi"/>
-                <w:sz w:val="24"/>
-                <w:szCs w:val="32"/>
-                <w:lang w:val="en-GB"/>
-              </w:rPr>
-              <w:t>) switches the directions of each airstrip.</w:t>
+              <w:t>to either taken of free. SwitchDirections() switches the directions of each airstrip.</w:t>
             </w:r>
           </w:p>
         </w:tc>
@@ -2434,7 +1934,6 @@
                 <w:lang w:val="en-GB"/>
               </w:rPr>
             </w:pPr>
-            <w:proofErr w:type="spellStart"/>
             <w:r>
               <w:rPr>
                 <w:rFonts w:asciiTheme="majorHAnsi" w:eastAsiaTheme="majorEastAsia" w:hAnsiTheme="majorHAnsi" w:cstheme="majorBidi"/>
@@ -2444,7 +1943,6 @@
               </w:rPr>
               <w:t>coordinateX</w:t>
             </w:r>
-            <w:proofErr w:type="spellEnd"/>
           </w:p>
           <w:p>
             <w:pPr>
@@ -2461,7 +1959,6 @@
                 <w:lang w:val="en-GB"/>
               </w:rPr>
             </w:pPr>
-            <w:proofErr w:type="spellStart"/>
             <w:r>
               <w:rPr>
                 <w:rFonts w:asciiTheme="majorHAnsi" w:eastAsiaTheme="majorEastAsia" w:hAnsiTheme="majorHAnsi" w:cstheme="majorBidi"/>
@@ -2480,7 +1977,6 @@
               </w:rPr>
               <w:t>Y</w:t>
             </w:r>
-            <w:proofErr w:type="spellEnd"/>
           </w:p>
           <w:p>
             <w:pPr>
@@ -2547,7 +2043,6 @@
                 <w:lang w:val="en-GB"/>
               </w:rPr>
             </w:pPr>
-            <w:proofErr w:type="spellStart"/>
             <w:r>
               <w:rPr>
                 <w:rFonts w:asciiTheme="majorHAnsi" w:eastAsiaTheme="majorEastAsia" w:hAnsiTheme="majorHAnsi" w:cstheme="majorBidi"/>
@@ -2557,7 +2052,6 @@
               </w:rPr>
               <w:t>flightNumber</w:t>
             </w:r>
-            <w:proofErr w:type="spellEnd"/>
           </w:p>
           <w:p>
             <w:pPr>
@@ -2574,7 +2068,6 @@
                 <w:lang w:val="en-GB"/>
               </w:rPr>
             </w:pPr>
-            <w:proofErr w:type="spellStart"/>
             <w:r>
               <w:rPr>
                 <w:rFonts w:asciiTheme="majorHAnsi" w:eastAsiaTheme="majorEastAsia" w:hAnsiTheme="majorHAnsi" w:cstheme="majorBidi"/>
@@ -2582,17 +2075,7 @@
                 <w:szCs w:val="32"/>
                 <w:lang w:val="en-GB"/>
               </w:rPr>
-              <w:t>setroute</w:t>
-            </w:r>
-            <w:proofErr w:type="spellEnd"/>
-            <w:r>
-              <w:rPr>
-                <w:rFonts w:asciiTheme="majorHAnsi" w:eastAsiaTheme="majorEastAsia" w:hAnsiTheme="majorHAnsi" w:cstheme="majorBidi"/>
-                <w:b w:val="0"/>
-                <w:szCs w:val="32"/>
-                <w:lang w:val="en-GB"/>
-              </w:rPr>
-              <w:t>()</w:t>
+              <w:t>setroute()</w:t>
             </w:r>
           </w:p>
         </w:tc>
@@ -2628,7 +2111,6 @@
               </w:rPr>
               <w:t xml:space="preserve">. </w:t>
             </w:r>
-            <w:proofErr w:type="spellStart"/>
             <w:r>
               <w:rPr>
                 <w:rFonts w:asciiTheme="majorHAnsi" w:eastAsiaTheme="majorEastAsia" w:hAnsiTheme="majorHAnsi" w:cstheme="majorBidi"/>
@@ -2636,88 +2118,7 @@
                 <w:szCs w:val="32"/>
                 <w:lang w:val="en-GB"/>
               </w:rPr>
-              <w:t>CoordinateX</w:t>
-            </w:r>
-            <w:proofErr w:type="spellEnd"/>
-            <w:r>
-              <w:rPr>
-                <w:rFonts w:asciiTheme="majorHAnsi" w:eastAsiaTheme="majorEastAsia" w:hAnsiTheme="majorHAnsi" w:cstheme="majorBidi"/>
-                <w:sz w:val="24"/>
-                <w:szCs w:val="32"/>
-                <w:lang w:val="en-GB"/>
-              </w:rPr>
-              <w:t xml:space="preserve"> and </w:t>
-            </w:r>
-            <w:proofErr w:type="spellStart"/>
-            <w:r>
-              <w:rPr>
-                <w:rFonts w:asciiTheme="majorHAnsi" w:eastAsiaTheme="majorEastAsia" w:hAnsiTheme="majorHAnsi" w:cstheme="majorBidi"/>
-                <w:sz w:val="24"/>
-                <w:szCs w:val="32"/>
-                <w:lang w:val="en-GB"/>
-              </w:rPr>
-              <w:t>coordinateY</w:t>
-            </w:r>
-            <w:proofErr w:type="spellEnd"/>
-            <w:r>
-              <w:rPr>
-                <w:rFonts w:asciiTheme="majorHAnsi" w:eastAsiaTheme="majorEastAsia" w:hAnsiTheme="majorHAnsi" w:cstheme="majorBidi"/>
-                <w:sz w:val="24"/>
-                <w:szCs w:val="32"/>
-                <w:lang w:val="en-GB"/>
-              </w:rPr>
-              <w:t xml:space="preserve"> are the coordinates of the plane itself. Speed and route are the speed of the plane and route respectively. </w:t>
-            </w:r>
-            <w:proofErr w:type="spellStart"/>
-            <w:r>
-              <w:rPr>
-                <w:rFonts w:asciiTheme="majorHAnsi" w:eastAsiaTheme="majorEastAsia" w:hAnsiTheme="majorHAnsi" w:cstheme="majorBidi"/>
-                <w:sz w:val="24"/>
-                <w:szCs w:val="32"/>
-                <w:lang w:val="en-GB"/>
-              </w:rPr>
-              <w:t>FlightNumber</w:t>
-            </w:r>
-            <w:proofErr w:type="spellEnd"/>
-            <w:r>
-              <w:rPr>
-                <w:rFonts w:asciiTheme="majorHAnsi" w:eastAsiaTheme="majorEastAsia" w:hAnsiTheme="majorHAnsi" w:cstheme="majorBidi"/>
-                <w:sz w:val="24"/>
-                <w:szCs w:val="32"/>
-                <w:lang w:val="en-GB"/>
-              </w:rPr>
-              <w:t xml:space="preserve"> would be its flight number. Method </w:t>
-            </w:r>
-            <w:proofErr w:type="spellStart"/>
-            <w:proofErr w:type="gramStart"/>
-            <w:r>
-              <w:rPr>
-                <w:rFonts w:asciiTheme="majorHAnsi" w:eastAsiaTheme="majorEastAsia" w:hAnsiTheme="majorHAnsi" w:cstheme="majorBidi"/>
-                <w:sz w:val="24"/>
-                <w:szCs w:val="32"/>
-                <w:lang w:val="en-GB"/>
-              </w:rPr>
-              <w:t>setRoute</w:t>
-            </w:r>
-            <w:proofErr w:type="spellEnd"/>
-            <w:r>
-              <w:rPr>
-                <w:rFonts w:asciiTheme="majorHAnsi" w:eastAsiaTheme="majorEastAsia" w:hAnsiTheme="majorHAnsi" w:cstheme="majorBidi"/>
-                <w:sz w:val="24"/>
-                <w:szCs w:val="32"/>
-                <w:lang w:val="en-GB"/>
-              </w:rPr>
-              <w:t>(</w:t>
-            </w:r>
-            <w:proofErr w:type="gramEnd"/>
-            <w:r>
-              <w:rPr>
-                <w:rFonts w:asciiTheme="majorHAnsi" w:eastAsiaTheme="majorEastAsia" w:hAnsiTheme="majorHAnsi" w:cstheme="majorBidi"/>
-                <w:sz w:val="24"/>
-                <w:szCs w:val="32"/>
-                <w:lang w:val="en-GB"/>
-              </w:rPr>
-              <w:t>) sets the route ass chosen by the user.</w:t>
+              <w:t>CoordinateX and coordinateY are the coordinates of the plane itself. Speed and route are the speed of the plane and route respectively. FlightNumber would be its flight number. Method setRoute() sets the route ass chosen by the user.</w:t>
             </w:r>
           </w:p>
         </w:tc>
@@ -2784,7 +2185,6 @@
                 <w:szCs w:val="32"/>
               </w:rPr>
             </w:pPr>
-            <w:proofErr w:type="spellStart"/>
             <w:r>
               <w:rPr>
                 <w:rFonts w:asciiTheme="majorHAnsi" w:eastAsiaTheme="majorEastAsia" w:hAnsiTheme="majorHAnsi" w:cstheme="majorBidi"/>
@@ -2793,7 +2193,6 @@
               </w:rPr>
               <w:t>availableCheckpoitns</w:t>
             </w:r>
-            <w:proofErr w:type="spellEnd"/>
           </w:p>
           <w:p>
             <w:pPr>
@@ -2809,7 +2208,6 @@
                 <w:szCs w:val="32"/>
               </w:rPr>
             </w:pPr>
-            <w:proofErr w:type="spellStart"/>
             <w:r>
               <w:rPr>
                 <w:rFonts w:asciiTheme="majorHAnsi" w:eastAsiaTheme="majorEastAsia" w:hAnsiTheme="majorHAnsi" w:cstheme="majorBidi"/>
@@ -2818,7 +2216,6 @@
               </w:rPr>
               <w:t>airplanesInTheAir</w:t>
             </w:r>
-            <w:proofErr w:type="spellEnd"/>
           </w:p>
           <w:p>
             <w:pPr>
@@ -2834,7 +2231,6 @@
                 <w:szCs w:val="32"/>
               </w:rPr>
             </w:pPr>
-            <w:proofErr w:type="spellStart"/>
             <w:r>
               <w:rPr>
                 <w:rFonts w:asciiTheme="majorHAnsi" w:eastAsiaTheme="majorEastAsia" w:hAnsiTheme="majorHAnsi" w:cstheme="majorBidi"/>
@@ -2843,7 +2239,6 @@
               </w:rPr>
               <w:t>weatherConditions</w:t>
             </w:r>
-            <w:proofErr w:type="spellEnd"/>
           </w:p>
           <w:p>
             <w:pPr>
@@ -2859,23 +2254,13 @@
                 <w:szCs w:val="32"/>
               </w:rPr>
             </w:pPr>
-            <w:proofErr w:type="spellStart"/>
             <w:r>
               <w:rPr>
                 <w:rFonts w:asciiTheme="majorHAnsi" w:eastAsiaTheme="majorEastAsia" w:hAnsiTheme="majorHAnsi" w:cstheme="majorBidi"/>
                 <w:b w:val="0"/>
                 <w:szCs w:val="32"/>
               </w:rPr>
-              <w:t>addAirplane</w:t>
-            </w:r>
-            <w:proofErr w:type="spellEnd"/>
-            <w:r>
-              <w:rPr>
-                <w:rFonts w:asciiTheme="majorHAnsi" w:eastAsiaTheme="majorEastAsia" w:hAnsiTheme="majorHAnsi" w:cstheme="majorBidi"/>
-                <w:b w:val="0"/>
-                <w:szCs w:val="32"/>
-              </w:rPr>
-              <w:t>()</w:t>
+              <w:t>addAirplane()</w:t>
             </w:r>
           </w:p>
           <w:p>
@@ -2892,23 +2277,13 @@
                 <w:szCs w:val="32"/>
               </w:rPr>
             </w:pPr>
-            <w:proofErr w:type="spellStart"/>
             <w:r>
               <w:rPr>
                 <w:rFonts w:asciiTheme="majorHAnsi" w:eastAsiaTheme="majorEastAsia" w:hAnsiTheme="majorHAnsi" w:cstheme="majorBidi"/>
                 <w:b w:val="0"/>
                 <w:szCs w:val="32"/>
               </w:rPr>
-              <w:t>addCheckpoint</w:t>
-            </w:r>
-            <w:proofErr w:type="spellEnd"/>
-            <w:r>
-              <w:rPr>
-                <w:rFonts w:asciiTheme="majorHAnsi" w:eastAsiaTheme="majorEastAsia" w:hAnsiTheme="majorHAnsi" w:cstheme="majorBidi"/>
-                <w:b w:val="0"/>
-                <w:szCs w:val="32"/>
-              </w:rPr>
-              <w:t>()</w:t>
+              <w:t>addCheckpoint()</w:t>
             </w:r>
           </w:p>
           <w:p>
@@ -2925,23 +2300,13 @@
                 <w:szCs w:val="32"/>
               </w:rPr>
             </w:pPr>
-            <w:proofErr w:type="spellStart"/>
             <w:r>
               <w:rPr>
                 <w:rFonts w:asciiTheme="majorHAnsi" w:eastAsiaTheme="majorEastAsia" w:hAnsiTheme="majorHAnsi" w:cstheme="majorBidi"/>
                 <w:b w:val="0"/>
                 <w:szCs w:val="32"/>
               </w:rPr>
-              <w:t>removeCheckpoint</w:t>
-            </w:r>
-            <w:proofErr w:type="spellEnd"/>
-            <w:r>
-              <w:rPr>
-                <w:rFonts w:asciiTheme="majorHAnsi" w:eastAsiaTheme="majorEastAsia" w:hAnsiTheme="majorHAnsi" w:cstheme="majorBidi"/>
-                <w:b w:val="0"/>
-                <w:szCs w:val="32"/>
-              </w:rPr>
-              <w:t>()</w:t>
+              <w:t>removeCheckpoint()</w:t>
             </w:r>
           </w:p>
           <w:p>
@@ -2958,23 +2323,13 @@
                 <w:szCs w:val="32"/>
               </w:rPr>
             </w:pPr>
-            <w:proofErr w:type="spellStart"/>
             <w:r>
               <w:rPr>
                 <w:rFonts w:asciiTheme="majorHAnsi" w:eastAsiaTheme="majorEastAsia" w:hAnsiTheme="majorHAnsi" w:cstheme="majorBidi"/>
                 <w:b w:val="0"/>
                 <w:szCs w:val="32"/>
               </w:rPr>
-              <w:t>changeWeatherConditions</w:t>
-            </w:r>
-            <w:proofErr w:type="spellEnd"/>
-            <w:r>
-              <w:rPr>
-                <w:rFonts w:asciiTheme="majorHAnsi" w:eastAsiaTheme="majorEastAsia" w:hAnsiTheme="majorHAnsi" w:cstheme="majorBidi"/>
-                <w:b w:val="0"/>
-                <w:szCs w:val="32"/>
-              </w:rPr>
-              <w:t>()</w:t>
+              <w:t>changeWeatherConditions()</w:t>
             </w:r>
           </w:p>
         </w:tc>
@@ -3006,151 +2361,15 @@
                 <w:sz w:val="24"/>
                 <w:szCs w:val="32"/>
               </w:rPr>
-              <w:t xml:space="preserve">. </w:t>
-            </w:r>
-            <w:proofErr w:type="spellStart"/>
+              <w:t xml:space="preserve">. AvailableCheckpoints represents the array of checkpoints that </w:t>
+            </w:r>
             <w:r>
               <w:rPr>
                 <w:rFonts w:asciiTheme="majorHAnsi" w:eastAsiaTheme="majorEastAsia" w:hAnsiTheme="majorHAnsi" w:cstheme="majorBidi"/>
                 <w:sz w:val="24"/>
                 <w:szCs w:val="32"/>
               </w:rPr>
-              <w:t>AvailableCheckpoints</w:t>
-            </w:r>
-            <w:proofErr w:type="spellEnd"/>
-            <w:r>
-              <w:rPr>
-                <w:rFonts w:asciiTheme="majorHAnsi" w:eastAsiaTheme="majorEastAsia" w:hAnsiTheme="majorHAnsi" w:cstheme="majorBidi"/>
-                <w:sz w:val="24"/>
-                <w:szCs w:val="32"/>
-              </w:rPr>
-              <w:t xml:space="preserve"> represents the array of checkpoints that </w:t>
-            </w:r>
-            <w:r>
-              <w:rPr>
-                <w:rFonts w:asciiTheme="majorHAnsi" w:eastAsiaTheme="majorEastAsia" w:hAnsiTheme="majorHAnsi" w:cstheme="majorBidi"/>
-                <w:sz w:val="24"/>
-                <w:szCs w:val="32"/>
-              </w:rPr>
-              <w:t xml:space="preserve">the airplanes will have to follow. </w:t>
-            </w:r>
-            <w:proofErr w:type="spellStart"/>
-            <w:r>
-              <w:rPr>
-                <w:rFonts w:asciiTheme="majorHAnsi" w:eastAsiaTheme="majorEastAsia" w:hAnsiTheme="majorHAnsi" w:cstheme="majorBidi"/>
-                <w:sz w:val="24"/>
-                <w:szCs w:val="32"/>
-              </w:rPr>
-              <w:t>AirplanesInTheAir</w:t>
-            </w:r>
-            <w:proofErr w:type="spellEnd"/>
-            <w:r>
-              <w:rPr>
-                <w:rFonts w:asciiTheme="majorHAnsi" w:eastAsiaTheme="majorEastAsia" w:hAnsiTheme="majorHAnsi" w:cstheme="majorBidi"/>
-                <w:sz w:val="24"/>
-                <w:szCs w:val="32"/>
-              </w:rPr>
-              <w:t xml:space="preserve"> represents an array of airplanes that are in the air at this moment. </w:t>
-            </w:r>
-            <w:proofErr w:type="spellStart"/>
-            <w:r>
-              <w:rPr>
-                <w:rFonts w:asciiTheme="majorHAnsi" w:eastAsiaTheme="majorEastAsia" w:hAnsiTheme="majorHAnsi" w:cstheme="majorBidi"/>
-                <w:sz w:val="24"/>
-                <w:szCs w:val="32"/>
-              </w:rPr>
-              <w:t>WeatherConditions</w:t>
-            </w:r>
-            <w:proofErr w:type="spellEnd"/>
-            <w:r>
-              <w:rPr>
-                <w:rFonts w:asciiTheme="majorHAnsi" w:eastAsiaTheme="majorEastAsia" w:hAnsiTheme="majorHAnsi" w:cstheme="majorBidi"/>
-                <w:sz w:val="24"/>
-                <w:szCs w:val="32"/>
-              </w:rPr>
-              <w:t xml:space="preserve"> symbolizes the weather conditions. Methods </w:t>
-            </w:r>
-            <w:proofErr w:type="spellStart"/>
-            <w:proofErr w:type="gramStart"/>
-            <w:r>
-              <w:rPr>
-                <w:rFonts w:asciiTheme="majorHAnsi" w:eastAsiaTheme="majorEastAsia" w:hAnsiTheme="majorHAnsi" w:cstheme="majorBidi"/>
-                <w:sz w:val="24"/>
-                <w:szCs w:val="32"/>
-              </w:rPr>
-              <w:t>addAirplane</w:t>
-            </w:r>
-            <w:proofErr w:type="spellEnd"/>
-            <w:r>
-              <w:rPr>
-                <w:rFonts w:asciiTheme="majorHAnsi" w:eastAsiaTheme="majorEastAsia" w:hAnsiTheme="majorHAnsi" w:cstheme="majorBidi"/>
-                <w:sz w:val="24"/>
-                <w:szCs w:val="32"/>
-              </w:rPr>
-              <w:t>(</w:t>
-            </w:r>
-            <w:proofErr w:type="gramEnd"/>
-            <w:r>
-              <w:rPr>
-                <w:rFonts w:asciiTheme="majorHAnsi" w:eastAsiaTheme="majorEastAsia" w:hAnsiTheme="majorHAnsi" w:cstheme="majorBidi"/>
-                <w:sz w:val="24"/>
-                <w:szCs w:val="32"/>
-              </w:rPr>
-              <w:t xml:space="preserve">) and </w:t>
-            </w:r>
-            <w:proofErr w:type="spellStart"/>
-            <w:r>
-              <w:rPr>
-                <w:rFonts w:asciiTheme="majorHAnsi" w:eastAsiaTheme="majorEastAsia" w:hAnsiTheme="majorHAnsi" w:cstheme="majorBidi"/>
-                <w:sz w:val="24"/>
-                <w:szCs w:val="32"/>
-              </w:rPr>
-              <w:t>addCheckpoint</w:t>
-            </w:r>
-            <w:proofErr w:type="spellEnd"/>
-            <w:r>
-              <w:rPr>
-                <w:rFonts w:asciiTheme="majorHAnsi" w:eastAsiaTheme="majorEastAsia" w:hAnsiTheme="majorHAnsi" w:cstheme="majorBidi"/>
-                <w:sz w:val="24"/>
-                <w:szCs w:val="32"/>
-              </w:rPr>
-              <w:t xml:space="preserve">() respectively are responsible for adding airplanes and checkpoints to the airspace. </w:t>
-            </w:r>
-            <w:proofErr w:type="gramStart"/>
-            <w:r>
-              <w:rPr>
-                <w:rFonts w:asciiTheme="majorHAnsi" w:eastAsiaTheme="majorEastAsia" w:hAnsiTheme="majorHAnsi" w:cstheme="majorBidi"/>
-                <w:sz w:val="24"/>
-                <w:szCs w:val="32"/>
-              </w:rPr>
-              <w:t xml:space="preserve">Method </w:t>
-            </w:r>
-            <w:proofErr w:type="spellStart"/>
-            <w:r>
-              <w:rPr>
-                <w:rFonts w:asciiTheme="majorHAnsi" w:eastAsiaTheme="majorEastAsia" w:hAnsiTheme="majorHAnsi" w:cstheme="majorBidi"/>
-                <w:sz w:val="24"/>
-                <w:szCs w:val="32"/>
-              </w:rPr>
-              <w:t>removeCheckpoint</w:t>
-            </w:r>
-            <w:proofErr w:type="spellEnd"/>
-            <w:r>
-              <w:rPr>
-                <w:rFonts w:asciiTheme="majorHAnsi" w:eastAsiaTheme="majorEastAsia" w:hAnsiTheme="majorHAnsi" w:cstheme="majorBidi"/>
-                <w:sz w:val="24"/>
-                <w:szCs w:val="32"/>
-              </w:rPr>
-              <w:t xml:space="preserve"> is used by the user for removing checkpoints from the airspace</w:t>
-            </w:r>
-            <w:proofErr w:type="gramEnd"/>
-            <w:r>
-              <w:rPr>
-                <w:rFonts w:asciiTheme="majorHAnsi" w:eastAsiaTheme="majorEastAsia" w:hAnsiTheme="majorHAnsi" w:cstheme="majorBidi"/>
-                <w:sz w:val="24"/>
-                <w:szCs w:val="32"/>
-              </w:rPr>
-              <w:t>.</w:t>
+              <w:t>the airplanes will have to follow. AirplanesInTheAir represents an array of airplanes that are in the air at this moment. WeatherConditions symbolizes the weather conditions. Methods addAirplane() and addCheckpoint() respectively are responsible for adding airplanes and checkpoints to the airspace. Method removeCheckpoint is used by the user for removing checkpoints from the airspace.</w:t>
             </w:r>
           </w:p>
         </w:tc>
@@ -3174,7 +2393,6 @@
                 <w:szCs w:val="32"/>
               </w:rPr>
             </w:pPr>
-            <w:proofErr w:type="spellStart"/>
             <w:r>
               <w:rPr>
                 <w:rFonts w:asciiTheme="majorHAnsi" w:eastAsiaTheme="majorEastAsia" w:hAnsiTheme="majorHAnsi" w:cstheme="majorBidi"/>
@@ -3183,7 +2401,6 @@
               </w:rPr>
               <w:t>WeatherConditions</w:t>
             </w:r>
-            <w:proofErr w:type="spellEnd"/>
           </w:p>
           <w:p>
             <w:pPr>
@@ -3222,7 +2439,6 @@
                 <w:szCs w:val="32"/>
               </w:rPr>
             </w:pPr>
-            <w:proofErr w:type="spellStart"/>
             <w:r>
               <w:rPr>
                 <w:rFonts w:asciiTheme="majorHAnsi" w:eastAsiaTheme="majorEastAsia" w:hAnsiTheme="majorHAnsi" w:cstheme="majorBidi"/>
@@ -3231,7 +2447,6 @@
               </w:rPr>
               <w:t>windSpeed</w:t>
             </w:r>
-            <w:proofErr w:type="spellEnd"/>
           </w:p>
           <w:p>
             <w:pPr>
@@ -3247,7 +2462,6 @@
                 <w:szCs w:val="32"/>
               </w:rPr>
             </w:pPr>
-            <w:proofErr w:type="spellStart"/>
             <w:r>
               <w:rPr>
                 <w:rFonts w:asciiTheme="majorHAnsi" w:eastAsiaTheme="majorEastAsia" w:hAnsiTheme="majorHAnsi" w:cstheme="majorBidi"/>
@@ -3256,7 +2470,6 @@
               </w:rPr>
               <w:t>windDirection</w:t>
             </w:r>
-            <w:proofErr w:type="spellEnd"/>
           </w:p>
           <w:p>
             <w:pPr>
@@ -3319,7 +2532,6 @@
                 <w:szCs w:val="32"/>
               </w:rPr>
             </w:pPr>
-            <w:proofErr w:type="spellStart"/>
             <w:r>
               <w:rPr>
                 <w:rFonts w:asciiTheme="majorHAnsi" w:eastAsiaTheme="majorEastAsia" w:hAnsiTheme="majorHAnsi" w:cstheme="majorBidi"/>
@@ -3328,7 +2540,6 @@
               </w:rPr>
               <w:t>rainType</w:t>
             </w:r>
-            <w:proofErr w:type="spellEnd"/>
           </w:p>
           <w:p>
             <w:pPr>
@@ -3344,7 +2555,6 @@
                 <w:szCs w:val="32"/>
               </w:rPr>
             </w:pPr>
-            <w:proofErr w:type="spellStart"/>
             <w:r>
               <w:rPr>
                 <w:rFonts w:asciiTheme="majorHAnsi" w:eastAsiaTheme="majorEastAsia" w:hAnsiTheme="majorHAnsi" w:cstheme="majorBidi"/>
@@ -3353,7 +2563,6 @@
               </w:rPr>
               <w:t>rainIntensity</w:t>
             </w:r>
-            <w:proofErr w:type="spellEnd"/>
           </w:p>
         </w:tc>
         <w:tc>
@@ -3377,43 +2586,7 @@
                 <w:szCs w:val="32"/>
               </w:rPr>
               <w:lastRenderedPageBreak/>
-              <w:t xml:space="preserve">Attribute humidity represents the level of humidity of the weather. </w:t>
-            </w:r>
-            <w:proofErr w:type="spellStart"/>
-            <w:r>
-              <w:rPr>
-                <w:rFonts w:asciiTheme="majorHAnsi" w:eastAsiaTheme="majorEastAsia" w:hAnsiTheme="majorHAnsi" w:cstheme="majorBidi"/>
-                <w:sz w:val="24"/>
-                <w:szCs w:val="32"/>
-              </w:rPr>
-              <w:t>WindSpeed</w:t>
-            </w:r>
-            <w:proofErr w:type="spellEnd"/>
-            <w:r>
-              <w:rPr>
-                <w:rFonts w:asciiTheme="majorHAnsi" w:eastAsiaTheme="majorEastAsia" w:hAnsiTheme="majorHAnsi" w:cstheme="majorBidi"/>
-                <w:sz w:val="24"/>
-                <w:szCs w:val="32"/>
-              </w:rPr>
-              <w:t xml:space="preserve"> and </w:t>
-            </w:r>
-            <w:proofErr w:type="spellStart"/>
-            <w:r>
-              <w:rPr>
-                <w:rFonts w:asciiTheme="majorHAnsi" w:eastAsiaTheme="majorEastAsia" w:hAnsiTheme="majorHAnsi" w:cstheme="majorBidi"/>
-                <w:sz w:val="24"/>
-                <w:szCs w:val="32"/>
-              </w:rPr>
-              <w:t>windDirection</w:t>
-            </w:r>
-            <w:proofErr w:type="spellEnd"/>
-            <w:r>
-              <w:rPr>
-                <w:rFonts w:asciiTheme="majorHAnsi" w:eastAsiaTheme="majorEastAsia" w:hAnsiTheme="majorHAnsi" w:cstheme="majorBidi"/>
-                <w:sz w:val="24"/>
-                <w:szCs w:val="32"/>
-              </w:rPr>
-              <w:t xml:space="preserve"> represent the speed of the wind and direction respectively. Visibility – the distance </w:t>
+              <w:t xml:space="preserve">Attribute humidity represents the level of humidity of the weather. WindSpeed and windDirection represent the speed of the wind and direction respectively. Visibility – the distance </w:t>
             </w:r>
             <w:r>
               <w:rPr>
@@ -3450,16 +2623,15 @@
                 <w:szCs w:val="32"/>
               </w:rPr>
             </w:pPr>
-            <w:proofErr w:type="spellStart"/>
             <w:r>
               <w:rPr>
                 <w:rFonts w:asciiTheme="majorHAnsi" w:eastAsiaTheme="majorEastAsia" w:hAnsiTheme="majorHAnsi" w:cstheme="majorBidi"/>
                 <w:sz w:val="28"/>
                 <w:szCs w:val="32"/>
               </w:rPr>
+              <w:lastRenderedPageBreak/>
               <w:t>ICheckpoint</w:t>
             </w:r>
-            <w:proofErr w:type="spellEnd"/>
           </w:p>
           <w:p>
             <w:pPr>
@@ -3496,7 +2668,6 @@
                 <w:szCs w:val="32"/>
               </w:rPr>
             </w:pPr>
-            <w:proofErr w:type="spellStart"/>
             <w:r>
               <w:rPr>
                 <w:rFonts w:asciiTheme="majorHAnsi" w:eastAsiaTheme="majorEastAsia" w:hAnsiTheme="majorHAnsi" w:cstheme="majorBidi"/>
@@ -3505,7 +2676,6 @@
               </w:rPr>
               <w:t>coordinateX</w:t>
             </w:r>
-            <w:proofErr w:type="spellEnd"/>
           </w:p>
           <w:p>
             <w:pPr>
@@ -3520,7 +2690,6 @@
                 <w:szCs w:val="32"/>
               </w:rPr>
             </w:pPr>
-            <w:proofErr w:type="spellStart"/>
             <w:r>
               <w:rPr>
                 <w:rFonts w:asciiTheme="majorHAnsi" w:eastAsiaTheme="majorEastAsia" w:hAnsiTheme="majorHAnsi" w:cstheme="majorBidi"/>
@@ -3529,7 +2698,6 @@
               </w:rPr>
               <w:t>coordinateY</w:t>
             </w:r>
-            <w:proofErr w:type="spellEnd"/>
           </w:p>
         </w:tc>
         <w:tc>
@@ -3568,7 +2736,6 @@
                 <w:szCs w:val="32"/>
               </w:rPr>
             </w:pPr>
-            <w:proofErr w:type="spellStart"/>
             <w:r>
               <w:rPr>
                 <w:rFonts w:asciiTheme="majorHAnsi" w:eastAsiaTheme="majorEastAsia" w:hAnsiTheme="majorHAnsi" w:cstheme="majorBidi"/>
@@ -3577,7 +2744,6 @@
               </w:rPr>
               <w:t>RainType</w:t>
             </w:r>
-            <w:proofErr w:type="spellEnd"/>
           </w:p>
           <w:p>
             <w:pPr>
@@ -3680,12 +2846,12 @@
       <w:pPr>
         <w:pStyle w:val="Heading1"/>
       </w:pPr>
-      <w:bookmarkStart w:id="6" w:name="_Toc513414287"/>
+      <w:bookmarkStart w:id="5" w:name="_Toc513414287"/>
       <w:r>
         <w:lastRenderedPageBreak/>
         <w:t>Sequence Diagram</w:t>
       </w:r>
-      <w:bookmarkEnd w:id="6"/>
+      <w:bookmarkEnd w:id="5"/>
     </w:p>
     <w:p>
       <w:r>
@@ -3694,9 +2860,9 @@
         </w:rPr>
         <w:drawing>
           <wp:inline distT="0" distB="0" distL="0" distR="0">
-            <wp:extent cx="5943600" cy="7884564"/>
-            <wp:effectExtent l="0" t="0" r="0" b="2540"/>
-            <wp:docPr id="4" name="Picture 4" descr="C:\Users\blood\Desktop\SequenceDiagramProCP.png"/>
+            <wp:extent cx="5943600" cy="6218231"/>
+            <wp:effectExtent l="0" t="0" r="0" b="0"/>
+            <wp:docPr id="12" name="Picture 12" descr="C:\Users\blood\Desktop\Documents\SequenceDiagramProCP.png"/>
             <wp:cNvGraphicFramePr>
               <a:graphicFrameLocks xmlns:a="http://schemas.openxmlformats.org/drawingml/2006/main" noChangeAspect="1"/>
             </wp:cNvGraphicFramePr>
@@ -3704,13 +2870,13 @@
               <a:graphicData uri="http://schemas.openxmlformats.org/drawingml/2006/picture">
                 <pic:pic xmlns:pic="http://schemas.openxmlformats.org/drawingml/2006/picture">
                   <pic:nvPicPr>
-                    <pic:cNvPr id="0" name="Picture 1" descr="C:\Users\blood\Desktop\SequenceDiagramProCP.png"/>
+                    <pic:cNvPr id="0" name="Picture 2" descr="C:\Users\blood\Desktop\Documents\SequenceDiagramProCP.png"/>
                     <pic:cNvPicPr>
                       <a:picLocks noChangeAspect="1" noChangeArrowheads="1"/>
                     </pic:cNvPicPr>
                   </pic:nvPicPr>
                   <pic:blipFill>
-                    <a:blip r:embed="rId8">
+                    <a:blip r:embed="rId8" cstate="print">
                       <a:extLst>
                         <a:ext uri="{28A0092B-C50C-407E-A947-70E740481C1C}">
                           <a14:useLocalDpi xmlns:a14="http://schemas.microsoft.com/office/drawing/2010/main" val="0"/>
@@ -3725,7 +2891,7 @@
                   <pic:spPr bwMode="auto">
                     <a:xfrm>
                       <a:off x="0" y="0"/>
-                      <a:ext cx="5943600" cy="7884564"/>
+                      <a:ext cx="5943600" cy="6218231"/>
                     </a:xfrm>
                     <a:prstGeom prst="rect">
                       <a:avLst/>
@@ -3746,48 +2912,31 @@
       <w:pPr>
         <w:pStyle w:val="Heading1"/>
       </w:pPr>
-      <w:bookmarkStart w:id="7" w:name="_Toc513414288"/>
+      <w:bookmarkStart w:id="6" w:name="_Toc513414288"/>
       <w:r>
-        <w:lastRenderedPageBreak/>
         <w:t>Screen</w:t>
       </w:r>
       <w:r>
         <w:t xml:space="preserve"> by Screen Specification</w:t>
       </w:r>
+      <w:bookmarkStart w:id="7" w:name="_GoBack"/>
+      <w:bookmarkEnd w:id="6"/>
       <w:bookmarkEnd w:id="7"/>
     </w:p>
     <w:p>
       <w:r>
-        <w:t xml:space="preserve">The final product will contain </w:t>
+        <w:t xml:space="preserve">The final product will contain a total of </w:t>
       </w:r>
-      <w:proofErr w:type="gramStart"/>
       <w:r>
-        <w:t>a total of 2</w:t>
+        <w:t>two</w:t>
       </w:r>
-      <w:proofErr w:type="gramEnd"/>
       <w:r>
-        <w:t xml:space="preserve"> screens. Both screens will have the same design despite some changes that are going to </w:t>
-      </w:r>
-      <w:proofErr w:type="gramStart"/>
-      <w:r>
-        <w:t>be made</w:t>
-      </w:r>
-      <w:proofErr w:type="gramEnd"/>
-      <w:r>
-        <w:t>, which suit the needs of each one so that they achieve their goals.</w:t>
+        <w:t xml:space="preserve"> screens. Both screens will have the same design despite some changes that are going to be made, which suit the needs of each one so that they achieve their goals.</w:t>
       </w:r>
     </w:p>
     <w:p>
       <w:r>
-        <w:t xml:space="preserve">All of the screens </w:t>
-      </w:r>
-      <w:proofErr w:type="gramStart"/>
-      <w:r>
-        <w:t>are created</w:t>
-      </w:r>
-      <w:proofErr w:type="gramEnd"/>
-      <w:r>
-        <w:t xml:space="preserve"> in Windows Form Application. </w:t>
+        <w:t xml:space="preserve">All of the screens are created in Windows Form Application. </w:t>
       </w:r>
     </w:p>
     <w:p>
@@ -3796,6 +2945,7 @@
       </w:pPr>
       <w:bookmarkStart w:id="8" w:name="_Toc513414289"/>
       <w:r>
+        <w:lastRenderedPageBreak/>
         <w:t>Log in Screen</w:t>
       </w:r>
       <w:bookmarkEnd w:id="8"/>
@@ -3826,39 +2976,7 @@
         <w:pStyle w:val="NoSpacing"/>
       </w:pPr>
       <w:r>
-        <w:t xml:space="preserve">The simulation screen contains left and right side menus and a grid. Through the left side menu, the user can control the outside variables like weather.  On there, the user can also find a play button, when on click, initiates the whole simulation process. On the right side menu, the user can find buttons that implement the “add”, “remove, “save”, “upload”, “probability” functions. The “add” function </w:t>
-      </w:r>
-      <w:proofErr w:type="gramStart"/>
-      <w:r>
-        <w:t>is used</w:t>
-      </w:r>
-      <w:proofErr w:type="gramEnd"/>
-      <w:r>
-        <w:t xml:space="preserve"> for the user to enter editing mode so that they can add checkpoints. After the user has entered editing mode, the start button </w:t>
-      </w:r>
-      <w:proofErr w:type="gramStart"/>
-      <w:r>
-        <w:t>is substituted</w:t>
-      </w:r>
-      <w:proofErr w:type="gramEnd"/>
-      <w:r>
-        <w:t xml:space="preserve"> with a stop button that implements a function that exits the editing mode. The “remove” function </w:t>
-      </w:r>
-      <w:proofErr w:type="gramStart"/>
-      <w:r>
-        <w:t>is used</w:t>
-      </w:r>
-      <w:proofErr w:type="gramEnd"/>
-      <w:r>
-        <w:t xml:space="preserve"> to remove a checkpoint from the grid. “</w:t>
-      </w:r>
-      <w:proofErr w:type="gramStart"/>
-      <w:r>
-        <w:t>save</w:t>
-      </w:r>
-      <w:proofErr w:type="gramEnd"/>
-      <w:r>
-        <w:t>” and “upload” functions are used to read checkpoints from a file or upload  the current state to a file, respectively.</w:t>
+        <w:t>The simulation screen contains left and right side menus and a grid. Through the left side menu, the user can control the outside variables like weather.  On there, the user can also find a play button, when on click, initiates the whole simulation process. On the right side menu, the user can find buttons that implement the “add”, “remove, “save”, “upload”, “probability” functions. The “add” function is used for the user to enter editing mode so that they can add checkpoints. After the user has entered editing mode, the start button is substituted with a stop button that implements a function that exits the editing mode. The “remove” function is used to remove a checkpoint from the grid. “save” and “upload” functions are used to read checkpoints from a file or upload  the current state to a file, respectively.</w:t>
       </w:r>
     </w:p>
     <w:p/>

</xml_diff>

<commit_message>
fixing my screw up
</commit_message>
<xml_diff>
--- a/Documents/Design Document.docx
+++ b/Documents/Design Document.docx
@@ -397,8 +397,17 @@
                                 <w:color w:val="31849B"/>
                                 <w:sz w:val="20"/>
                               </w:rPr>
-                              <w:t>Chung Kuah</w:t>
+                              <w:t xml:space="preserve">Chung </w:t>
                             </w:r>
+                            <w:proofErr w:type="spellStart"/>
+                            <w:r>
+                              <w:rPr>
+                                <w:color w:val="31849B"/>
+                                <w:sz w:val="20"/>
+                              </w:rPr>
+                              <w:t>Kuah</w:t>
+                            </w:r>
+                            <w:proofErr w:type="spellEnd"/>
                           </w:p>
                           <w:p>
                             <w:pPr>
@@ -411,6 +420,7 @@
                               <w:spacing w:before="40" w:line="288" w:lineRule="auto"/>
                               <w:jc w:val="right"/>
                             </w:pPr>
+                            <w:proofErr w:type="spellStart"/>
                             <w:r>
                               <w:rPr>
                                 <w:color w:val="31849B"/>
@@ -418,6 +428,7 @@
                               </w:rPr>
                               <w:t>ProCP</w:t>
                             </w:r>
+                            <w:proofErr w:type="spellEnd"/>
                           </w:p>
                           <w:p>
                             <w:pPr>
@@ -566,13 +577,113 @@
                               <w:spacing w:line="240" w:lineRule="auto"/>
                               <w:jc w:val="right"/>
                             </w:pPr>
+                            <w:proofErr w:type="spellStart"/>
                             <w:r>
                               <w:rPr>
                                 <w:rFonts w:ascii="Cambria" w:eastAsia="Cambria" w:hAnsi="Cambria" w:cs="Cambria"/>
                                 <w:color w:val="31849B"/>
                                 <w:sz w:val="20"/>
                               </w:rPr>
-                              <w:t>Developers:Yoanna Borisova,Teodor Genov,Vladimir Katrandzhiev,Monika Kerulyte,Ignas Kybransas,Rostislav Tinchev</w:t>
+                              <w:t>Developers:Yoanna</w:t>
+                            </w:r>
+                            <w:proofErr w:type="spellEnd"/>
+                            <w:r>
+                              <w:rPr>
+                                <w:rFonts w:ascii="Cambria" w:eastAsia="Cambria" w:hAnsi="Cambria" w:cs="Cambria"/>
+                                <w:color w:val="31849B"/>
+                                <w:sz w:val="20"/>
+                              </w:rPr>
+                              <w:t xml:space="preserve"> </w:t>
+                            </w:r>
+                            <w:proofErr w:type="spellStart"/>
+                            <w:r>
+                              <w:rPr>
+                                <w:rFonts w:ascii="Cambria" w:eastAsia="Cambria" w:hAnsi="Cambria" w:cs="Cambria"/>
+                                <w:color w:val="31849B"/>
+                                <w:sz w:val="20"/>
+                              </w:rPr>
+                              <w:t>Borisova,Teodor</w:t>
+                            </w:r>
+                            <w:proofErr w:type="spellEnd"/>
+                            <w:r>
+                              <w:rPr>
+                                <w:rFonts w:ascii="Cambria" w:eastAsia="Cambria" w:hAnsi="Cambria" w:cs="Cambria"/>
+                                <w:color w:val="31849B"/>
+                                <w:sz w:val="20"/>
+                              </w:rPr>
+                              <w:t xml:space="preserve"> </w:t>
+                            </w:r>
+                            <w:proofErr w:type="spellStart"/>
+                            <w:r>
+                              <w:rPr>
+                                <w:rFonts w:ascii="Cambria" w:eastAsia="Cambria" w:hAnsi="Cambria" w:cs="Cambria"/>
+                                <w:color w:val="31849B"/>
+                                <w:sz w:val="20"/>
+                              </w:rPr>
+                              <w:t>Genov,Vladimir</w:t>
+                            </w:r>
+                            <w:proofErr w:type="spellEnd"/>
+                            <w:r>
+                              <w:rPr>
+                                <w:rFonts w:ascii="Cambria" w:eastAsia="Cambria" w:hAnsi="Cambria" w:cs="Cambria"/>
+                                <w:color w:val="31849B"/>
+                                <w:sz w:val="20"/>
+                              </w:rPr>
+                              <w:t xml:space="preserve"> </w:t>
+                            </w:r>
+                            <w:proofErr w:type="spellStart"/>
+                            <w:r>
+                              <w:rPr>
+                                <w:rFonts w:ascii="Cambria" w:eastAsia="Cambria" w:hAnsi="Cambria" w:cs="Cambria"/>
+                                <w:color w:val="31849B"/>
+                                <w:sz w:val="20"/>
+                              </w:rPr>
+                              <w:t>Katrandzhiev,Monika</w:t>
+                            </w:r>
+                            <w:proofErr w:type="spellEnd"/>
+                            <w:r>
+                              <w:rPr>
+                                <w:rFonts w:ascii="Cambria" w:eastAsia="Cambria" w:hAnsi="Cambria" w:cs="Cambria"/>
+                                <w:color w:val="31849B"/>
+                                <w:sz w:val="20"/>
+                              </w:rPr>
+                              <w:t xml:space="preserve"> </w:t>
+                            </w:r>
+                            <w:proofErr w:type="spellStart"/>
+                            <w:r>
+                              <w:rPr>
+                                <w:rFonts w:ascii="Cambria" w:eastAsia="Cambria" w:hAnsi="Cambria" w:cs="Cambria"/>
+                                <w:color w:val="31849B"/>
+                                <w:sz w:val="20"/>
+                              </w:rPr>
+                              <w:t>Kerulyte,Ignas</w:t>
+                            </w:r>
+                            <w:proofErr w:type="spellEnd"/>
+                            <w:r>
+                              <w:rPr>
+                                <w:rFonts w:ascii="Cambria" w:eastAsia="Cambria" w:hAnsi="Cambria" w:cs="Cambria"/>
+                                <w:color w:val="31849B"/>
+                                <w:sz w:val="20"/>
+                              </w:rPr>
+                              <w:t xml:space="preserve"> </w:t>
+                            </w:r>
+                            <w:proofErr w:type="spellStart"/>
+                            <w:r>
+                              <w:rPr>
+                                <w:rFonts w:ascii="Cambria" w:eastAsia="Cambria" w:hAnsi="Cambria" w:cs="Cambria"/>
+                                <w:color w:val="31849B"/>
+                                <w:sz w:val="20"/>
+                              </w:rPr>
+                              <w:t>Kybransas,Rostislav</w:t>
+                            </w:r>
+                            <w:proofErr w:type="spellEnd"/>
+                            <w:r>
+                              <w:rPr>
+                                <w:rFonts w:ascii="Cambria" w:eastAsia="Cambria" w:hAnsi="Cambria" w:cs="Cambria"/>
+                                <w:color w:val="31849B"/>
+                                <w:sz w:val="20"/>
+                              </w:rPr>
+                              <w:t xml:space="preserve"> Tinchev</w:t>
                             </w:r>
                           </w:p>
                         </w:txbxContent>
@@ -623,8 +734,10 @@
         </w:rPr>
         <w:br w:type="page"/>
       </w:r>
+      <w:bookmarkStart w:id="1" w:name="_GoBack"/>
+      <w:bookmarkEnd w:id="1"/>
     </w:p>
-    <w:bookmarkStart w:id="1" w:name="_Toc508217189" w:displacedByCustomXml="next"/>
+    <w:bookmarkStart w:id="2" w:name="_Toc508217189" w:displacedByCustomXml="next"/>
     <w:sdt>
       <w:sdtPr>
         <w:rPr>
@@ -1170,7 +1283,7 @@
         </w:rPr>
       </w:pPr>
     </w:p>
-    <w:bookmarkEnd w:id="1"/>
+    <w:bookmarkEnd w:id="2"/>
     <w:p>
       <w:pPr>
         <w:spacing w:line="259" w:lineRule="auto"/>
@@ -1195,7 +1308,7 @@
           <w:rFonts w:cstheme="majorHAnsi"/>
         </w:rPr>
       </w:pPr>
-      <w:bookmarkStart w:id="2" w:name="_Toc513414284"/>
+      <w:bookmarkStart w:id="3" w:name="_Toc513414284"/>
       <w:r>
         <w:rPr>
           <w:rFonts w:cstheme="majorHAnsi"/>
@@ -1203,11 +1316,19 @@
         <w:lastRenderedPageBreak/>
         <w:t>Overview</w:t>
       </w:r>
-      <w:bookmarkEnd w:id="2"/>
+      <w:bookmarkEnd w:id="3"/>
     </w:p>
     <w:p>
       <w:r>
-        <w:t>Airport Traffic Simulator is an application that is used at the airport, by employees at the Control Tower to regulate air traffic.</w:t>
+        <w:t xml:space="preserve">Airport Traffic Simulator is an application that </w:t>
+      </w:r>
+      <w:proofErr w:type="gramStart"/>
+      <w:r>
+        <w:t>is used</w:t>
+      </w:r>
+      <w:proofErr w:type="gramEnd"/>
+      <w:r>
+        <w:t xml:space="preserve"> at the airport, by employees at the Control Tower to regulate air traffic.</w:t>
       </w:r>
     </w:p>
     <w:p>
@@ -1218,7 +1339,15 @@
         </w:rPr>
       </w:pPr>
       <w:r>
-        <w:t>This spec is going to be updated throughout the entire course until realizing the project.</w:t>
+        <w:t xml:space="preserve">This spec is going to </w:t>
+      </w:r>
+      <w:proofErr w:type="gramStart"/>
+      <w:r>
+        <w:t>be updated</w:t>
+      </w:r>
+      <w:proofErr w:type="gramEnd"/>
+      <w:r>
+        <w:t xml:space="preserve"> throughout the entire course until realizing the project.</w:t>
       </w:r>
       <w:r>
         <w:rPr>
@@ -1231,14 +1360,39 @@
           <w:color w:val="000000"/>
           <w:szCs w:val="27"/>
         </w:rPr>
-        <w:t xml:space="preserve">The graphics and layout of the screens is shown here merely to illustrate the underlying functionality. The actual look and feel </w:t>
+        <w:t xml:space="preserve">The graphics and layout of the screens </w:t>
       </w:r>
+      <w:proofErr w:type="gramStart"/>
       <w:r>
         <w:rPr>
           <w:color w:val="000000"/>
           <w:szCs w:val="27"/>
         </w:rPr>
-        <w:t>will be developed over time</w:t>
+        <w:t>is shown</w:t>
+      </w:r>
+      <w:proofErr w:type="gramEnd"/>
+      <w:r>
+        <w:rPr>
+          <w:color w:val="000000"/>
+          <w:szCs w:val="27"/>
+        </w:rPr>
+        <w:t xml:space="preserve"> here merely to illustrate the underlying functionality. The actual look and feel </w:t>
+      </w:r>
+      <w:proofErr w:type="gramStart"/>
+      <w:r>
+        <w:rPr>
+          <w:color w:val="000000"/>
+          <w:szCs w:val="27"/>
+        </w:rPr>
+        <w:t>will be developed</w:t>
+      </w:r>
+      <w:proofErr w:type="gramEnd"/>
+      <w:r>
+        <w:rPr>
+          <w:color w:val="000000"/>
+          <w:szCs w:val="27"/>
+        </w:rPr>
+        <w:t xml:space="preserve"> over time</w:t>
       </w:r>
       <w:r>
         <w:rPr>
@@ -1250,18 +1404,26 @@
     </w:p>
     <w:p>
       <w:r>
-        <w:t xml:space="preserve">This spec discusses what the application will contain visually, how the user can interact with it and how the application is structured behind the visualization. </w:t>
+        <w:t xml:space="preserve">This spec discusses what the application will contain visually, how the user can interact with it and how the application </w:t>
+      </w:r>
+      <w:proofErr w:type="gramStart"/>
+      <w:r>
+        <w:t>is structured</w:t>
+      </w:r>
+      <w:proofErr w:type="gramEnd"/>
+      <w:r>
+        <w:t xml:space="preserve"> behind the visualization. </w:t>
       </w:r>
     </w:p>
     <w:p>
       <w:pPr>
         <w:pStyle w:val="Heading1"/>
       </w:pPr>
-      <w:bookmarkStart w:id="3" w:name="_Toc513414285"/>
+      <w:bookmarkStart w:id="4" w:name="_Toc513414285"/>
       <w:r>
         <w:t>Class Diagrams</w:t>
       </w:r>
-      <w:bookmarkEnd w:id="3"/>
+      <w:bookmarkEnd w:id="4"/>
     </w:p>
     <w:p>
       <w:pPr>
@@ -1272,14 +1434,25 @@
       </w:pPr>
       <w:r>
         <w:rPr>
-          <w:rFonts w:cstheme="majorHAnsi"/>
+          <w:rFonts w:asciiTheme="majorHAnsi" w:eastAsiaTheme="majorEastAsia" w:hAnsiTheme="majorHAnsi" w:cstheme="majorHAnsi"/>
           <w:noProof/>
+          <w:color w:val="2E74B5" w:themeColor="accent1" w:themeShade="BF"/>
+          <w:sz w:val="32"/>
+          <w:szCs w:val="32"/>
         </w:rPr>
         <w:drawing>
-          <wp:inline distT="0" distB="0" distL="0" distR="0">
-            <wp:extent cx="5943441" cy="5440680"/>
-            <wp:effectExtent l="0" t="0" r="635" b="7620"/>
-            <wp:docPr id="11" name="Picture 11" descr="C:\Users\blood\Desktop\ClassDiagram.jpg"/>
+          <wp:anchor distT="0" distB="0" distL="114300" distR="114300" simplePos="0" relativeHeight="251660288" behindDoc="0" locked="0" layoutInCell="1" allowOverlap="1">
+            <wp:simplePos x="0" y="0"/>
+            <wp:positionH relativeFrom="margin">
+              <wp:align>right</wp:align>
+            </wp:positionH>
+            <wp:positionV relativeFrom="paragraph">
+              <wp:posOffset>12065</wp:posOffset>
+            </wp:positionV>
+            <wp:extent cx="5943600" cy="6680835"/>
+            <wp:effectExtent l="0" t="0" r="0" b="5715"/>
+            <wp:wrapNone/>
+            <wp:docPr id="1" name="Picture 1"/>
             <wp:cNvGraphicFramePr>
               <a:graphicFrameLocks xmlns:a="http://schemas.openxmlformats.org/drawingml/2006/main" noChangeAspect="1"/>
             </wp:cNvGraphicFramePr>
@@ -1287,41 +1460,34 @@
               <a:graphicData uri="http://schemas.openxmlformats.org/drawingml/2006/picture">
                 <pic:pic xmlns:pic="http://schemas.openxmlformats.org/drawingml/2006/picture">
                   <pic:nvPicPr>
-                    <pic:cNvPr id="0" name="Picture 1" descr="C:\Users\blood\Desktop\ClassDiagram.jpg"/>
-                    <pic:cNvPicPr>
-                      <a:picLocks noChangeAspect="1" noChangeArrowheads="1"/>
-                    </pic:cNvPicPr>
+                    <pic:cNvPr id="1" name="uml.png"/>
+                    <pic:cNvPicPr/>
                   </pic:nvPicPr>
                   <pic:blipFill>
-                    <a:blip r:embed="rId7">
+                    <a:blip r:embed="rId7" cstate="print">
                       <a:extLst>
                         <a:ext uri="{28A0092B-C50C-407E-A947-70E740481C1C}">
                           <a14:useLocalDpi xmlns:a14="http://schemas.microsoft.com/office/drawing/2010/main" val="0"/>
                         </a:ext>
                       </a:extLst>
                     </a:blip>
-                    <a:srcRect/>
                     <a:stretch>
                       <a:fillRect/>
                     </a:stretch>
                   </pic:blipFill>
-                  <pic:spPr bwMode="auto">
+                  <pic:spPr>
                     <a:xfrm>
                       <a:off x="0" y="0"/>
-                      <a:ext cx="5946456" cy="5443440"/>
+                      <a:ext cx="5943600" cy="6680835"/>
                     </a:xfrm>
                     <a:prstGeom prst="rect">
                       <a:avLst/>
                     </a:prstGeom>
-                    <a:noFill/>
-                    <a:ln>
-                      <a:noFill/>
-                    </a:ln>
                   </pic:spPr>
                 </pic:pic>
               </a:graphicData>
             </a:graphic>
-          </wp:inline>
+          </wp:anchor>
         </w:drawing>
       </w:r>
       <w:r>
@@ -1330,8 +1496,6 @@
         </w:rPr>
         <w:br w:type="page"/>
       </w:r>
-      <w:bookmarkStart w:id="4" w:name="_GoBack"/>
-      <w:bookmarkEnd w:id="4"/>
     </w:p>
     <w:p>
       <w:pPr>
@@ -1472,11 +1636,19 @@
                 <w:numId w:val="8"/>
               </w:numPr>
             </w:pPr>
+            <w:proofErr w:type="spellStart"/>
             <w:r>
               <w:rPr>
                 <w:b w:val="0"/>
               </w:rPr>
-              <w:t>planeLand()</w:t>
+              <w:t>planeLand</w:t>
+            </w:r>
+            <w:proofErr w:type="spellEnd"/>
+            <w:r>
+              <w:rPr>
+                <w:b w:val="0"/>
+              </w:rPr>
+              <w:t>()</w:t>
             </w:r>
           </w:p>
           <w:p>
@@ -1487,11 +1659,19 @@
                 <w:numId w:val="8"/>
               </w:numPr>
             </w:pPr>
+            <w:proofErr w:type="spellStart"/>
             <w:r>
               <w:rPr>
                 <w:b w:val="0"/>
               </w:rPr>
-              <w:t>planeTakeOff()</w:t>
+              <w:t>planeTakeOff</w:t>
+            </w:r>
+            <w:proofErr w:type="spellEnd"/>
+            <w:r>
+              <w:rPr>
+                <w:b w:val="0"/>
+              </w:rPr>
+              <w:t>()</w:t>
             </w:r>
           </w:p>
           <w:p>
@@ -1508,6 +1688,7 @@
                 <w:lang w:val="bg-BG"/>
               </w:rPr>
             </w:pPr>
+            <w:proofErr w:type="spellStart"/>
             <w:r>
               <w:rPr>
                 <w:b w:val="0"/>
@@ -1518,7 +1699,14 @@
               <w:rPr>
                 <w:b w:val="0"/>
               </w:rPr>
-              <w:t>trip()</w:t>
+              <w:t>trip</w:t>
+            </w:r>
+            <w:proofErr w:type="spellEnd"/>
+            <w:r>
+              <w:rPr>
+                <w:b w:val="0"/>
+              </w:rPr>
+              <w:t>()</w:t>
             </w:r>
           </w:p>
           <w:p>
@@ -1535,11 +1723,19 @@
                 <w:lang w:val="bg-BG"/>
               </w:rPr>
             </w:pPr>
+            <w:proofErr w:type="spellStart"/>
             <w:r>
               <w:rPr>
                 <w:b w:val="0"/>
               </w:rPr>
-              <w:t>removeStrip()</w:t>
+              <w:t>removeStrip</w:t>
+            </w:r>
+            <w:proofErr w:type="spellEnd"/>
+            <w:r>
+              <w:rPr>
+                <w:b w:val="0"/>
+              </w:rPr>
+              <w:t>()</w:t>
             </w:r>
           </w:p>
         </w:tc>
@@ -1565,7 +1761,35 @@
                 <w:sz w:val="24"/>
                 <w:szCs w:val="32"/>
               </w:rPr>
-              <w:t>Name simply resembles the name of the airport, where planes will land. Method planeLand() is the method that is used to indicate if any plane is landing.</w:t>
+              <w:t xml:space="preserve">Name simply resembles the name of the airport, where planes will land. Method </w:t>
+            </w:r>
+            <w:proofErr w:type="spellStart"/>
+            <w:proofErr w:type="gramStart"/>
+            <w:r>
+              <w:rPr>
+                <w:rFonts w:asciiTheme="majorHAnsi" w:eastAsiaTheme="majorEastAsia" w:hAnsiTheme="majorHAnsi" w:cstheme="majorBidi"/>
+                <w:sz w:val="24"/>
+                <w:szCs w:val="32"/>
+              </w:rPr>
+              <w:t>planeLand</w:t>
+            </w:r>
+            <w:proofErr w:type="spellEnd"/>
+            <w:r>
+              <w:rPr>
+                <w:rFonts w:asciiTheme="majorHAnsi" w:eastAsiaTheme="majorEastAsia" w:hAnsiTheme="majorHAnsi" w:cstheme="majorBidi"/>
+                <w:sz w:val="24"/>
+                <w:szCs w:val="32"/>
+              </w:rPr>
+              <w:t>(</w:t>
+            </w:r>
+            <w:proofErr w:type="gramEnd"/>
+            <w:r>
+              <w:rPr>
+                <w:rFonts w:asciiTheme="majorHAnsi" w:eastAsiaTheme="majorEastAsia" w:hAnsiTheme="majorHAnsi" w:cstheme="majorBidi"/>
+                <w:sz w:val="24"/>
+                <w:szCs w:val="32"/>
+              </w:rPr>
+              <w:t>) is the method that is used to indicate if any plane is landing.</w:t>
             </w:r>
             <w:r>
               <w:rPr>
@@ -1583,16 +1807,129 @@
                 <w:szCs w:val="32"/>
                 <w:lang w:val="en-GB"/>
               </w:rPr>
-              <w:t>Method planeTakeOff() is used to indicate if any plane is taking off. Addstrip() method would simply add another strip to the airport.</w:t>
-            </w:r>
-            <w:r>
-              <w:rPr>
-                <w:rFonts w:asciiTheme="majorHAnsi" w:eastAsiaTheme="majorEastAsia" w:hAnsiTheme="majorHAnsi" w:cstheme="majorBidi"/>
-                <w:sz w:val="24"/>
-                <w:szCs w:val="32"/>
-                <w:lang w:val="en-GB"/>
-              </w:rPr>
-              <w:t xml:space="preserve"> RemoveStrip() would simply remove chosen strip from the aiport.</w:t>
+              <w:t xml:space="preserve">Method </w:t>
+            </w:r>
+            <w:proofErr w:type="spellStart"/>
+            <w:proofErr w:type="gramStart"/>
+            <w:r>
+              <w:rPr>
+                <w:rFonts w:asciiTheme="majorHAnsi" w:eastAsiaTheme="majorEastAsia" w:hAnsiTheme="majorHAnsi" w:cstheme="majorBidi"/>
+                <w:sz w:val="24"/>
+                <w:szCs w:val="32"/>
+                <w:lang w:val="en-GB"/>
+              </w:rPr>
+              <w:t>planeTakeOff</w:t>
+            </w:r>
+            <w:proofErr w:type="spellEnd"/>
+            <w:r>
+              <w:rPr>
+                <w:rFonts w:asciiTheme="majorHAnsi" w:eastAsiaTheme="majorEastAsia" w:hAnsiTheme="majorHAnsi" w:cstheme="majorBidi"/>
+                <w:sz w:val="24"/>
+                <w:szCs w:val="32"/>
+                <w:lang w:val="en-GB"/>
+              </w:rPr>
+              <w:t>(</w:t>
+            </w:r>
+            <w:proofErr w:type="gramEnd"/>
+            <w:r>
+              <w:rPr>
+                <w:rFonts w:asciiTheme="majorHAnsi" w:eastAsiaTheme="majorEastAsia" w:hAnsiTheme="majorHAnsi" w:cstheme="majorBidi"/>
+                <w:sz w:val="24"/>
+                <w:szCs w:val="32"/>
+                <w:lang w:val="en-GB"/>
+              </w:rPr>
+              <w:t xml:space="preserve">) is used to indicate if any plane is taking off. </w:t>
+            </w:r>
+            <w:proofErr w:type="spellStart"/>
+            <w:proofErr w:type="gramStart"/>
+            <w:r>
+              <w:rPr>
+                <w:rFonts w:asciiTheme="majorHAnsi" w:eastAsiaTheme="majorEastAsia" w:hAnsiTheme="majorHAnsi" w:cstheme="majorBidi"/>
+                <w:sz w:val="24"/>
+                <w:szCs w:val="32"/>
+                <w:lang w:val="en-GB"/>
+              </w:rPr>
+              <w:t>Addstrip</w:t>
+            </w:r>
+            <w:proofErr w:type="spellEnd"/>
+            <w:r>
+              <w:rPr>
+                <w:rFonts w:asciiTheme="majorHAnsi" w:eastAsiaTheme="majorEastAsia" w:hAnsiTheme="majorHAnsi" w:cstheme="majorBidi"/>
+                <w:sz w:val="24"/>
+                <w:szCs w:val="32"/>
+                <w:lang w:val="en-GB"/>
+              </w:rPr>
+              <w:t>(</w:t>
+            </w:r>
+            <w:proofErr w:type="gramEnd"/>
+            <w:r>
+              <w:rPr>
+                <w:rFonts w:asciiTheme="majorHAnsi" w:eastAsiaTheme="majorEastAsia" w:hAnsiTheme="majorHAnsi" w:cstheme="majorBidi"/>
+                <w:sz w:val="24"/>
+                <w:szCs w:val="32"/>
+                <w:lang w:val="en-GB"/>
+              </w:rPr>
+              <w:t>) method would simply add another strip to the airport.</w:t>
+            </w:r>
+            <w:r>
+              <w:rPr>
+                <w:rFonts w:asciiTheme="majorHAnsi" w:eastAsiaTheme="majorEastAsia" w:hAnsiTheme="majorHAnsi" w:cstheme="majorBidi"/>
+                <w:sz w:val="24"/>
+                <w:szCs w:val="32"/>
+                <w:lang w:val="en-GB"/>
+              </w:rPr>
+              <w:t xml:space="preserve"> </w:t>
+            </w:r>
+            <w:proofErr w:type="spellStart"/>
+            <w:proofErr w:type="gramStart"/>
+            <w:r>
+              <w:rPr>
+                <w:rFonts w:asciiTheme="majorHAnsi" w:eastAsiaTheme="majorEastAsia" w:hAnsiTheme="majorHAnsi" w:cstheme="majorBidi"/>
+                <w:sz w:val="24"/>
+                <w:szCs w:val="32"/>
+                <w:lang w:val="en-GB"/>
+              </w:rPr>
+              <w:t>RemoveStrip</w:t>
+            </w:r>
+            <w:proofErr w:type="spellEnd"/>
+            <w:r>
+              <w:rPr>
+                <w:rFonts w:asciiTheme="majorHAnsi" w:eastAsiaTheme="majorEastAsia" w:hAnsiTheme="majorHAnsi" w:cstheme="majorBidi"/>
+                <w:sz w:val="24"/>
+                <w:szCs w:val="32"/>
+                <w:lang w:val="en-GB"/>
+              </w:rPr>
+              <w:t>(</w:t>
+            </w:r>
+            <w:proofErr w:type="gramEnd"/>
+            <w:r>
+              <w:rPr>
+                <w:rFonts w:asciiTheme="majorHAnsi" w:eastAsiaTheme="majorEastAsia" w:hAnsiTheme="majorHAnsi" w:cstheme="majorBidi"/>
+                <w:sz w:val="24"/>
+                <w:szCs w:val="32"/>
+                <w:lang w:val="en-GB"/>
+              </w:rPr>
+              <w:t xml:space="preserve">) would simply remove chosen strip from the </w:t>
+            </w:r>
+            <w:proofErr w:type="spellStart"/>
+            <w:r>
+              <w:rPr>
+                <w:rFonts w:asciiTheme="majorHAnsi" w:eastAsiaTheme="majorEastAsia" w:hAnsiTheme="majorHAnsi" w:cstheme="majorBidi"/>
+                <w:sz w:val="24"/>
+                <w:szCs w:val="32"/>
+                <w:lang w:val="en-GB"/>
+              </w:rPr>
+              <w:t>aiport</w:t>
+            </w:r>
+            <w:proofErr w:type="spellEnd"/>
+            <w:r>
+              <w:rPr>
+                <w:rFonts w:asciiTheme="majorHAnsi" w:eastAsiaTheme="majorEastAsia" w:hAnsiTheme="majorHAnsi" w:cstheme="majorBidi"/>
+                <w:sz w:val="24"/>
+                <w:szCs w:val="32"/>
+                <w:lang w:val="en-GB"/>
+              </w:rPr>
+              <w:t>.</w:t>
             </w:r>
             <w:r>
               <w:rPr>
@@ -1679,6 +2016,7 @@
                 <w:lang w:val="en-GB"/>
               </w:rPr>
             </w:pPr>
+            <w:proofErr w:type="spellStart"/>
             <w:r>
               <w:rPr>
                 <w:rFonts w:asciiTheme="majorHAnsi" w:eastAsiaTheme="majorEastAsia" w:hAnsiTheme="majorHAnsi" w:cstheme="majorBidi"/>
@@ -1688,6 +2026,7 @@
               </w:rPr>
               <w:t>isFree</w:t>
             </w:r>
+            <w:proofErr w:type="spellEnd"/>
           </w:p>
           <w:p>
             <w:pPr>
@@ -1703,6 +2042,7 @@
                 <w:lang w:val="en-GB"/>
               </w:rPr>
             </w:pPr>
+            <w:proofErr w:type="spellStart"/>
             <w:r>
               <w:rPr>
                 <w:rFonts w:asciiTheme="majorHAnsi" w:eastAsiaTheme="majorEastAsia" w:hAnsiTheme="majorHAnsi" w:cstheme="majorBidi"/>
@@ -1712,6 +2052,7 @@
               </w:rPr>
               <w:t>takeOffDirection</w:t>
             </w:r>
+            <w:proofErr w:type="spellEnd"/>
           </w:p>
           <w:p>
             <w:pPr>
@@ -1727,6 +2068,7 @@
                 <w:lang w:val="en-GB"/>
               </w:rPr>
             </w:pPr>
+            <w:proofErr w:type="spellStart"/>
             <w:r>
               <w:rPr>
                 <w:rFonts w:asciiTheme="majorHAnsi" w:eastAsiaTheme="majorEastAsia" w:hAnsiTheme="majorHAnsi" w:cstheme="majorBidi"/>
@@ -1736,6 +2078,7 @@
               </w:rPr>
               <w:t>landingDirection</w:t>
             </w:r>
+            <w:proofErr w:type="spellEnd"/>
           </w:p>
           <w:p>
             <w:pPr>
@@ -1751,6 +2094,7 @@
                 <w:lang w:val="en-GB"/>
               </w:rPr>
             </w:pPr>
+            <w:proofErr w:type="spellStart"/>
             <w:r>
               <w:rPr>
                 <w:rFonts w:asciiTheme="majorHAnsi" w:eastAsiaTheme="majorEastAsia" w:hAnsiTheme="majorHAnsi" w:cstheme="majorBidi"/>
@@ -1758,7 +2102,17 @@
                 <w:szCs w:val="32"/>
                 <w:lang w:val="en-GB"/>
               </w:rPr>
-              <w:t>setStatus()</w:t>
+              <w:t>setStatus</w:t>
+            </w:r>
+            <w:proofErr w:type="spellEnd"/>
+            <w:r>
+              <w:rPr>
+                <w:rFonts w:asciiTheme="majorHAnsi" w:eastAsiaTheme="majorEastAsia" w:hAnsiTheme="majorHAnsi" w:cstheme="majorBidi"/>
+                <w:b w:val="0"/>
+                <w:szCs w:val="32"/>
+                <w:lang w:val="en-GB"/>
+              </w:rPr>
+              <w:t>()</w:t>
             </w:r>
           </w:p>
           <w:p>
@@ -1775,6 +2129,7 @@
                 <w:lang w:val="en-GB"/>
               </w:rPr>
             </w:pPr>
+            <w:proofErr w:type="spellStart"/>
             <w:r>
               <w:rPr>
                 <w:rFonts w:asciiTheme="majorHAnsi" w:eastAsiaTheme="majorEastAsia" w:hAnsiTheme="majorHAnsi" w:cstheme="majorBidi"/>
@@ -1782,7 +2137,17 @@
                 <w:szCs w:val="32"/>
                 <w:lang w:val="en-GB"/>
               </w:rPr>
-              <w:t>switchDirections()</w:t>
+              <w:t>switchDirections</w:t>
+            </w:r>
+            <w:proofErr w:type="spellEnd"/>
+            <w:r>
+              <w:rPr>
+                <w:rFonts w:asciiTheme="majorHAnsi" w:eastAsiaTheme="majorEastAsia" w:hAnsiTheme="majorHAnsi" w:cstheme="majorBidi"/>
+                <w:b w:val="0"/>
+                <w:szCs w:val="32"/>
+                <w:lang w:val="en-GB"/>
+              </w:rPr>
+              <w:t>()</w:t>
             </w:r>
           </w:p>
         </w:tc>
@@ -1807,15 +2172,89 @@
                 <w:szCs w:val="32"/>
                 <w:lang w:val="en-GB"/>
               </w:rPr>
-              <w:t xml:space="preserve">In order for an airstrip to be created there must be an airport. </w:t>
-            </w:r>
-            <w:r>
-              <w:rPr>
-                <w:rFonts w:asciiTheme="majorHAnsi" w:eastAsiaTheme="majorEastAsia" w:hAnsiTheme="majorHAnsi" w:cstheme="majorBidi"/>
-                <w:sz w:val="24"/>
-                <w:szCs w:val="32"/>
-              </w:rPr>
-              <w:t>Type represents the type of the landing strip whether it is for landing or taking off. IsFree contains information whether or not the landing/taking off strip is free. TakeOffDirection is the direction of the take-off airstrip. LandingDirection is the direction of the landing strip.</w:t>
+              <w:t xml:space="preserve">In order for an airstrip to </w:t>
+            </w:r>
+            <w:proofErr w:type="gramStart"/>
+            <w:r>
+              <w:rPr>
+                <w:rFonts w:asciiTheme="majorHAnsi" w:eastAsiaTheme="majorEastAsia" w:hAnsiTheme="majorHAnsi" w:cstheme="majorBidi"/>
+                <w:sz w:val="24"/>
+                <w:szCs w:val="32"/>
+                <w:lang w:val="en-GB"/>
+              </w:rPr>
+              <w:t>be created</w:t>
+            </w:r>
+            <w:proofErr w:type="gramEnd"/>
+            <w:r>
+              <w:rPr>
+                <w:rFonts w:asciiTheme="majorHAnsi" w:eastAsiaTheme="majorEastAsia" w:hAnsiTheme="majorHAnsi" w:cstheme="majorBidi"/>
+                <w:sz w:val="24"/>
+                <w:szCs w:val="32"/>
+                <w:lang w:val="en-GB"/>
+              </w:rPr>
+              <w:t xml:space="preserve"> there must be an airport. </w:t>
+            </w:r>
+            <w:r>
+              <w:rPr>
+                <w:rFonts w:asciiTheme="majorHAnsi" w:eastAsiaTheme="majorEastAsia" w:hAnsiTheme="majorHAnsi" w:cstheme="majorBidi"/>
+                <w:sz w:val="24"/>
+                <w:szCs w:val="32"/>
+              </w:rPr>
+              <w:t xml:space="preserve">Type represents the type of the landing strip whether it is for landing or taking off. </w:t>
+            </w:r>
+            <w:proofErr w:type="spellStart"/>
+            <w:r>
+              <w:rPr>
+                <w:rFonts w:asciiTheme="majorHAnsi" w:eastAsiaTheme="majorEastAsia" w:hAnsiTheme="majorHAnsi" w:cstheme="majorBidi"/>
+                <w:sz w:val="24"/>
+                <w:szCs w:val="32"/>
+              </w:rPr>
+              <w:t>IsFree</w:t>
+            </w:r>
+            <w:proofErr w:type="spellEnd"/>
+            <w:r>
+              <w:rPr>
+                <w:rFonts w:asciiTheme="majorHAnsi" w:eastAsiaTheme="majorEastAsia" w:hAnsiTheme="majorHAnsi" w:cstheme="majorBidi"/>
+                <w:sz w:val="24"/>
+                <w:szCs w:val="32"/>
+              </w:rPr>
+              <w:t xml:space="preserve"> contains information whether or not the landing/taking off strip is free. </w:t>
+            </w:r>
+            <w:proofErr w:type="spellStart"/>
+            <w:r>
+              <w:rPr>
+                <w:rFonts w:asciiTheme="majorHAnsi" w:eastAsiaTheme="majorEastAsia" w:hAnsiTheme="majorHAnsi" w:cstheme="majorBidi"/>
+                <w:sz w:val="24"/>
+                <w:szCs w:val="32"/>
+              </w:rPr>
+              <w:t>TakeOffDirection</w:t>
+            </w:r>
+            <w:proofErr w:type="spellEnd"/>
+            <w:r>
+              <w:rPr>
+                <w:rFonts w:asciiTheme="majorHAnsi" w:eastAsiaTheme="majorEastAsia" w:hAnsiTheme="majorHAnsi" w:cstheme="majorBidi"/>
+                <w:sz w:val="24"/>
+                <w:szCs w:val="32"/>
+              </w:rPr>
+              <w:t xml:space="preserve"> is the direction of the take-off airstrip. </w:t>
+            </w:r>
+            <w:proofErr w:type="spellStart"/>
+            <w:r>
+              <w:rPr>
+                <w:rFonts w:asciiTheme="majorHAnsi" w:eastAsiaTheme="majorEastAsia" w:hAnsiTheme="majorHAnsi" w:cstheme="majorBidi"/>
+                <w:sz w:val="24"/>
+                <w:szCs w:val="32"/>
+              </w:rPr>
+              <w:t>LandingDirection</w:t>
+            </w:r>
+            <w:proofErr w:type="spellEnd"/>
+            <w:r>
+              <w:rPr>
+                <w:rFonts w:asciiTheme="majorHAnsi" w:eastAsiaTheme="majorEastAsia" w:hAnsiTheme="majorHAnsi" w:cstheme="majorBidi"/>
+                <w:sz w:val="24"/>
+                <w:szCs w:val="32"/>
+              </w:rPr>
+              <w:t xml:space="preserve"> is the direction of the landing strip.</w:t>
             </w:r>
           </w:p>
           <w:p>
@@ -1835,7 +2274,35 @@
                 <w:sz w:val="24"/>
                 <w:szCs w:val="32"/>
               </w:rPr>
-              <w:t xml:space="preserve">Method setStatus() sets </w:t>
+              <w:t xml:space="preserve">Method </w:t>
+            </w:r>
+            <w:proofErr w:type="spellStart"/>
+            <w:proofErr w:type="gramStart"/>
+            <w:r>
+              <w:rPr>
+                <w:rFonts w:asciiTheme="majorHAnsi" w:eastAsiaTheme="majorEastAsia" w:hAnsiTheme="majorHAnsi" w:cstheme="majorBidi"/>
+                <w:sz w:val="24"/>
+                <w:szCs w:val="32"/>
+              </w:rPr>
+              <w:t>setStatus</w:t>
+            </w:r>
+            <w:proofErr w:type="spellEnd"/>
+            <w:r>
+              <w:rPr>
+                <w:rFonts w:asciiTheme="majorHAnsi" w:eastAsiaTheme="majorEastAsia" w:hAnsiTheme="majorHAnsi" w:cstheme="majorBidi"/>
+                <w:sz w:val="24"/>
+                <w:szCs w:val="32"/>
+              </w:rPr>
+              <w:t>(</w:t>
+            </w:r>
+            <w:proofErr w:type="gramEnd"/>
+            <w:r>
+              <w:rPr>
+                <w:rFonts w:asciiTheme="majorHAnsi" w:eastAsiaTheme="majorEastAsia" w:hAnsiTheme="majorHAnsi" w:cstheme="majorBidi"/>
+                <w:sz w:val="24"/>
+                <w:szCs w:val="32"/>
+              </w:rPr>
+              <w:t xml:space="preserve">) sets </w:t>
             </w:r>
             <w:r>
               <w:rPr>
@@ -1862,7 +2329,38 @@
                 <w:szCs w:val="32"/>
                 <w:lang w:val="en-GB"/>
               </w:rPr>
-              <w:t>to either taken of free. SwitchDirections() switches the directions of each airstrip.</w:t>
+              <w:t xml:space="preserve">to either taken of free. </w:t>
+            </w:r>
+            <w:proofErr w:type="spellStart"/>
+            <w:proofErr w:type="gramStart"/>
+            <w:r>
+              <w:rPr>
+                <w:rFonts w:asciiTheme="majorHAnsi" w:eastAsiaTheme="majorEastAsia" w:hAnsiTheme="majorHAnsi" w:cstheme="majorBidi"/>
+                <w:sz w:val="24"/>
+                <w:szCs w:val="32"/>
+                <w:lang w:val="en-GB"/>
+              </w:rPr>
+              <w:t>SwitchDirections</w:t>
+            </w:r>
+            <w:proofErr w:type="spellEnd"/>
+            <w:r>
+              <w:rPr>
+                <w:rFonts w:asciiTheme="majorHAnsi" w:eastAsiaTheme="majorEastAsia" w:hAnsiTheme="majorHAnsi" w:cstheme="majorBidi"/>
+                <w:sz w:val="24"/>
+                <w:szCs w:val="32"/>
+                <w:lang w:val="en-GB"/>
+              </w:rPr>
+              <w:t>(</w:t>
+            </w:r>
+            <w:proofErr w:type="gramEnd"/>
+            <w:r>
+              <w:rPr>
+                <w:rFonts w:asciiTheme="majorHAnsi" w:eastAsiaTheme="majorEastAsia" w:hAnsiTheme="majorHAnsi" w:cstheme="majorBidi"/>
+                <w:sz w:val="24"/>
+                <w:szCs w:val="32"/>
+                <w:lang w:val="en-GB"/>
+              </w:rPr>
+              <w:t>) switches the directions of each airstrip.</w:t>
             </w:r>
           </w:p>
         </w:tc>
@@ -1936,6 +2434,7 @@
                 <w:lang w:val="en-GB"/>
               </w:rPr>
             </w:pPr>
+            <w:proofErr w:type="spellStart"/>
             <w:r>
               <w:rPr>
                 <w:rFonts w:asciiTheme="majorHAnsi" w:eastAsiaTheme="majorEastAsia" w:hAnsiTheme="majorHAnsi" w:cstheme="majorBidi"/>
@@ -1945,6 +2444,7 @@
               </w:rPr>
               <w:t>coordinateX</w:t>
             </w:r>
+            <w:proofErr w:type="spellEnd"/>
           </w:p>
           <w:p>
             <w:pPr>
@@ -1961,6 +2461,7 @@
                 <w:lang w:val="en-GB"/>
               </w:rPr>
             </w:pPr>
+            <w:proofErr w:type="spellStart"/>
             <w:r>
               <w:rPr>
                 <w:rFonts w:asciiTheme="majorHAnsi" w:eastAsiaTheme="majorEastAsia" w:hAnsiTheme="majorHAnsi" w:cstheme="majorBidi"/>
@@ -1979,6 +2480,7 @@
               </w:rPr>
               <w:t>Y</w:t>
             </w:r>
+            <w:proofErr w:type="spellEnd"/>
           </w:p>
           <w:p>
             <w:pPr>
@@ -2045,6 +2547,7 @@
                 <w:lang w:val="en-GB"/>
               </w:rPr>
             </w:pPr>
+            <w:proofErr w:type="spellStart"/>
             <w:r>
               <w:rPr>
                 <w:rFonts w:asciiTheme="majorHAnsi" w:eastAsiaTheme="majorEastAsia" w:hAnsiTheme="majorHAnsi" w:cstheme="majorBidi"/>
@@ -2054,6 +2557,7 @@
               </w:rPr>
               <w:t>flightNumber</w:t>
             </w:r>
+            <w:proofErr w:type="spellEnd"/>
           </w:p>
           <w:p>
             <w:pPr>
@@ -2070,6 +2574,7 @@
                 <w:lang w:val="en-GB"/>
               </w:rPr>
             </w:pPr>
+            <w:proofErr w:type="spellStart"/>
             <w:r>
               <w:rPr>
                 <w:rFonts w:asciiTheme="majorHAnsi" w:eastAsiaTheme="majorEastAsia" w:hAnsiTheme="majorHAnsi" w:cstheme="majorBidi"/>
@@ -2077,7 +2582,17 @@
                 <w:szCs w:val="32"/>
                 <w:lang w:val="en-GB"/>
               </w:rPr>
-              <w:t>setroute()</w:t>
+              <w:t>setroute</w:t>
+            </w:r>
+            <w:proofErr w:type="spellEnd"/>
+            <w:r>
+              <w:rPr>
+                <w:rFonts w:asciiTheme="majorHAnsi" w:eastAsiaTheme="majorEastAsia" w:hAnsiTheme="majorHAnsi" w:cstheme="majorBidi"/>
+                <w:b w:val="0"/>
+                <w:szCs w:val="32"/>
+                <w:lang w:val="en-GB"/>
+              </w:rPr>
+              <w:t>()</w:t>
             </w:r>
           </w:p>
         </w:tc>
@@ -2113,14 +2628,96 @@
               </w:rPr>
               <w:t xml:space="preserve">. </w:t>
             </w:r>
-            <w:r>
-              <w:rPr>
-                <w:rFonts w:asciiTheme="majorHAnsi" w:eastAsiaTheme="majorEastAsia" w:hAnsiTheme="majorHAnsi" w:cstheme="majorBidi"/>
-                <w:sz w:val="24"/>
-                <w:szCs w:val="32"/>
-                <w:lang w:val="en-GB"/>
-              </w:rPr>
-              <w:t>CoordinateX and coordinateY are the coordinates of the plane itself. Speed and route are the speed of the plane and route respectively. FlightNumber would be its flight number. Method setRoute() sets the route ass chosen by the user.</w:t>
+            <w:proofErr w:type="spellStart"/>
+            <w:r>
+              <w:rPr>
+                <w:rFonts w:asciiTheme="majorHAnsi" w:eastAsiaTheme="majorEastAsia" w:hAnsiTheme="majorHAnsi" w:cstheme="majorBidi"/>
+                <w:sz w:val="24"/>
+                <w:szCs w:val="32"/>
+                <w:lang w:val="en-GB"/>
+              </w:rPr>
+              <w:t>CoordinateX</w:t>
+            </w:r>
+            <w:proofErr w:type="spellEnd"/>
+            <w:r>
+              <w:rPr>
+                <w:rFonts w:asciiTheme="majorHAnsi" w:eastAsiaTheme="majorEastAsia" w:hAnsiTheme="majorHAnsi" w:cstheme="majorBidi"/>
+                <w:sz w:val="24"/>
+                <w:szCs w:val="32"/>
+                <w:lang w:val="en-GB"/>
+              </w:rPr>
+              <w:t xml:space="preserve"> and </w:t>
+            </w:r>
+            <w:proofErr w:type="spellStart"/>
+            <w:r>
+              <w:rPr>
+                <w:rFonts w:asciiTheme="majorHAnsi" w:eastAsiaTheme="majorEastAsia" w:hAnsiTheme="majorHAnsi" w:cstheme="majorBidi"/>
+                <w:sz w:val="24"/>
+                <w:szCs w:val="32"/>
+                <w:lang w:val="en-GB"/>
+              </w:rPr>
+              <w:t>coordinateY</w:t>
+            </w:r>
+            <w:proofErr w:type="spellEnd"/>
+            <w:r>
+              <w:rPr>
+                <w:rFonts w:asciiTheme="majorHAnsi" w:eastAsiaTheme="majorEastAsia" w:hAnsiTheme="majorHAnsi" w:cstheme="majorBidi"/>
+                <w:sz w:val="24"/>
+                <w:szCs w:val="32"/>
+                <w:lang w:val="en-GB"/>
+              </w:rPr>
+              <w:t xml:space="preserve"> are the coordinates of the plane itself. Speed and route are the speed of the plane and route respectively. </w:t>
+            </w:r>
+            <w:proofErr w:type="spellStart"/>
+            <w:r>
+              <w:rPr>
+                <w:rFonts w:asciiTheme="majorHAnsi" w:eastAsiaTheme="majorEastAsia" w:hAnsiTheme="majorHAnsi" w:cstheme="majorBidi"/>
+                <w:sz w:val="24"/>
+                <w:szCs w:val="32"/>
+                <w:lang w:val="en-GB"/>
+              </w:rPr>
+              <w:t>FlightNumber</w:t>
+            </w:r>
+            <w:proofErr w:type="spellEnd"/>
+            <w:r>
+              <w:rPr>
+                <w:rFonts w:asciiTheme="majorHAnsi" w:eastAsiaTheme="majorEastAsia" w:hAnsiTheme="majorHAnsi" w:cstheme="majorBidi"/>
+                <w:sz w:val="24"/>
+                <w:szCs w:val="32"/>
+                <w:lang w:val="en-GB"/>
+              </w:rPr>
+              <w:t xml:space="preserve"> would be its flight number. Method </w:t>
+            </w:r>
+            <w:proofErr w:type="spellStart"/>
+            <w:proofErr w:type="gramStart"/>
+            <w:r>
+              <w:rPr>
+                <w:rFonts w:asciiTheme="majorHAnsi" w:eastAsiaTheme="majorEastAsia" w:hAnsiTheme="majorHAnsi" w:cstheme="majorBidi"/>
+                <w:sz w:val="24"/>
+                <w:szCs w:val="32"/>
+                <w:lang w:val="en-GB"/>
+              </w:rPr>
+              <w:t>setRoute</w:t>
+            </w:r>
+            <w:proofErr w:type="spellEnd"/>
+            <w:r>
+              <w:rPr>
+                <w:rFonts w:asciiTheme="majorHAnsi" w:eastAsiaTheme="majorEastAsia" w:hAnsiTheme="majorHAnsi" w:cstheme="majorBidi"/>
+                <w:sz w:val="24"/>
+                <w:szCs w:val="32"/>
+                <w:lang w:val="en-GB"/>
+              </w:rPr>
+              <w:t>(</w:t>
+            </w:r>
+            <w:proofErr w:type="gramEnd"/>
+            <w:r>
+              <w:rPr>
+                <w:rFonts w:asciiTheme="majorHAnsi" w:eastAsiaTheme="majorEastAsia" w:hAnsiTheme="majorHAnsi" w:cstheme="majorBidi"/>
+                <w:sz w:val="24"/>
+                <w:szCs w:val="32"/>
+                <w:lang w:val="en-GB"/>
+              </w:rPr>
+              <w:t>) sets the route ass chosen by the user.</w:t>
             </w:r>
           </w:p>
         </w:tc>
@@ -2187,6 +2784,7 @@
                 <w:szCs w:val="32"/>
               </w:rPr>
             </w:pPr>
+            <w:proofErr w:type="spellStart"/>
             <w:r>
               <w:rPr>
                 <w:rFonts w:asciiTheme="majorHAnsi" w:eastAsiaTheme="majorEastAsia" w:hAnsiTheme="majorHAnsi" w:cstheme="majorBidi"/>
@@ -2195,6 +2793,7 @@
               </w:rPr>
               <w:t>availableCheckpoitns</w:t>
             </w:r>
+            <w:proofErr w:type="spellEnd"/>
           </w:p>
           <w:p>
             <w:pPr>
@@ -2210,6 +2809,7 @@
                 <w:szCs w:val="32"/>
               </w:rPr>
             </w:pPr>
+            <w:proofErr w:type="spellStart"/>
             <w:r>
               <w:rPr>
                 <w:rFonts w:asciiTheme="majorHAnsi" w:eastAsiaTheme="majorEastAsia" w:hAnsiTheme="majorHAnsi" w:cstheme="majorBidi"/>
@@ -2218,6 +2818,7 @@
               </w:rPr>
               <w:t>airplanesInTheAir</w:t>
             </w:r>
+            <w:proofErr w:type="spellEnd"/>
           </w:p>
           <w:p>
             <w:pPr>
@@ -2233,6 +2834,7 @@
                 <w:szCs w:val="32"/>
               </w:rPr>
             </w:pPr>
+            <w:proofErr w:type="spellStart"/>
             <w:r>
               <w:rPr>
                 <w:rFonts w:asciiTheme="majorHAnsi" w:eastAsiaTheme="majorEastAsia" w:hAnsiTheme="majorHAnsi" w:cstheme="majorBidi"/>
@@ -2241,6 +2843,7 @@
               </w:rPr>
               <w:t>weatherConditions</w:t>
             </w:r>
+            <w:proofErr w:type="spellEnd"/>
           </w:p>
           <w:p>
             <w:pPr>
@@ -2256,13 +2859,23 @@
                 <w:szCs w:val="32"/>
               </w:rPr>
             </w:pPr>
+            <w:proofErr w:type="spellStart"/>
             <w:r>
               <w:rPr>
                 <w:rFonts w:asciiTheme="majorHAnsi" w:eastAsiaTheme="majorEastAsia" w:hAnsiTheme="majorHAnsi" w:cstheme="majorBidi"/>
                 <w:b w:val="0"/>
                 <w:szCs w:val="32"/>
               </w:rPr>
-              <w:t>addAirplane()</w:t>
+              <w:t>addAirplane</w:t>
+            </w:r>
+            <w:proofErr w:type="spellEnd"/>
+            <w:r>
+              <w:rPr>
+                <w:rFonts w:asciiTheme="majorHAnsi" w:eastAsiaTheme="majorEastAsia" w:hAnsiTheme="majorHAnsi" w:cstheme="majorBidi"/>
+                <w:b w:val="0"/>
+                <w:szCs w:val="32"/>
+              </w:rPr>
+              <w:t>()</w:t>
             </w:r>
           </w:p>
           <w:p>
@@ -2279,13 +2892,23 @@
                 <w:szCs w:val="32"/>
               </w:rPr>
             </w:pPr>
+            <w:proofErr w:type="spellStart"/>
             <w:r>
               <w:rPr>
                 <w:rFonts w:asciiTheme="majorHAnsi" w:eastAsiaTheme="majorEastAsia" w:hAnsiTheme="majorHAnsi" w:cstheme="majorBidi"/>
                 <w:b w:val="0"/>
                 <w:szCs w:val="32"/>
               </w:rPr>
-              <w:t>addCheckpoint()</w:t>
+              <w:t>addCheckpoint</w:t>
+            </w:r>
+            <w:proofErr w:type="spellEnd"/>
+            <w:r>
+              <w:rPr>
+                <w:rFonts w:asciiTheme="majorHAnsi" w:eastAsiaTheme="majorEastAsia" w:hAnsiTheme="majorHAnsi" w:cstheme="majorBidi"/>
+                <w:b w:val="0"/>
+                <w:szCs w:val="32"/>
+              </w:rPr>
+              <w:t>()</w:t>
             </w:r>
           </w:p>
           <w:p>
@@ -2302,13 +2925,23 @@
                 <w:szCs w:val="32"/>
               </w:rPr>
             </w:pPr>
+            <w:proofErr w:type="spellStart"/>
             <w:r>
               <w:rPr>
                 <w:rFonts w:asciiTheme="majorHAnsi" w:eastAsiaTheme="majorEastAsia" w:hAnsiTheme="majorHAnsi" w:cstheme="majorBidi"/>
                 <w:b w:val="0"/>
                 <w:szCs w:val="32"/>
               </w:rPr>
-              <w:t>removeCheckpoint()</w:t>
+              <w:t>removeCheckpoint</w:t>
+            </w:r>
+            <w:proofErr w:type="spellEnd"/>
+            <w:r>
+              <w:rPr>
+                <w:rFonts w:asciiTheme="majorHAnsi" w:eastAsiaTheme="majorEastAsia" w:hAnsiTheme="majorHAnsi" w:cstheme="majorBidi"/>
+                <w:b w:val="0"/>
+                <w:szCs w:val="32"/>
+              </w:rPr>
+              <w:t>()</w:t>
             </w:r>
           </w:p>
           <w:p>
@@ -2325,13 +2958,23 @@
                 <w:szCs w:val="32"/>
               </w:rPr>
             </w:pPr>
+            <w:proofErr w:type="spellStart"/>
             <w:r>
               <w:rPr>
                 <w:rFonts w:asciiTheme="majorHAnsi" w:eastAsiaTheme="majorEastAsia" w:hAnsiTheme="majorHAnsi" w:cstheme="majorBidi"/>
                 <w:b w:val="0"/>
                 <w:szCs w:val="32"/>
               </w:rPr>
-              <w:t>changeWeatherConditions()</w:t>
+              <w:t>changeWeatherConditions</w:t>
+            </w:r>
+            <w:proofErr w:type="spellEnd"/>
+            <w:r>
+              <w:rPr>
+                <w:rFonts w:asciiTheme="majorHAnsi" w:eastAsiaTheme="majorEastAsia" w:hAnsiTheme="majorHAnsi" w:cstheme="majorBidi"/>
+                <w:b w:val="0"/>
+                <w:szCs w:val="32"/>
+              </w:rPr>
+              <w:t>()</w:t>
             </w:r>
           </w:p>
         </w:tc>
@@ -2363,15 +3006,151 @@
                 <w:sz w:val="24"/>
                 <w:szCs w:val="32"/>
               </w:rPr>
-              <w:t xml:space="preserve">. AvailableCheckpoints represents the array of checkpoints that </w:t>
-            </w:r>
-            <w:r>
-              <w:rPr>
-                <w:rFonts w:asciiTheme="majorHAnsi" w:eastAsiaTheme="majorEastAsia" w:hAnsiTheme="majorHAnsi" w:cstheme="majorBidi"/>
-                <w:sz w:val="24"/>
-                <w:szCs w:val="32"/>
-              </w:rPr>
-              <w:t>the airplanes will have to follow. AirplanesInTheAir represents an array of airplanes that are in the air at this moment. WeatherConditions symbolizes the weather conditions. Methods addAirplane() and addCheckpoint() respectively are responsible for adding airplanes and checkpoints to the airspace. Method removeCheckpoint is used by the user for removing checkpoints from the airspace.</w:t>
+              <w:t xml:space="preserve">. </w:t>
+            </w:r>
+            <w:proofErr w:type="spellStart"/>
+            <w:r>
+              <w:rPr>
+                <w:rFonts w:asciiTheme="majorHAnsi" w:eastAsiaTheme="majorEastAsia" w:hAnsiTheme="majorHAnsi" w:cstheme="majorBidi"/>
+                <w:sz w:val="24"/>
+                <w:szCs w:val="32"/>
+              </w:rPr>
+              <w:t>AvailableCheckpoints</w:t>
+            </w:r>
+            <w:proofErr w:type="spellEnd"/>
+            <w:r>
+              <w:rPr>
+                <w:rFonts w:asciiTheme="majorHAnsi" w:eastAsiaTheme="majorEastAsia" w:hAnsiTheme="majorHAnsi" w:cstheme="majorBidi"/>
+                <w:sz w:val="24"/>
+                <w:szCs w:val="32"/>
+              </w:rPr>
+              <w:t xml:space="preserve"> represents the array of checkpoints that </w:t>
+            </w:r>
+            <w:r>
+              <w:rPr>
+                <w:rFonts w:asciiTheme="majorHAnsi" w:eastAsiaTheme="majorEastAsia" w:hAnsiTheme="majorHAnsi" w:cstheme="majorBidi"/>
+                <w:sz w:val="24"/>
+                <w:szCs w:val="32"/>
+              </w:rPr>
+              <w:t xml:space="preserve">the airplanes will have to follow. </w:t>
+            </w:r>
+            <w:proofErr w:type="spellStart"/>
+            <w:r>
+              <w:rPr>
+                <w:rFonts w:asciiTheme="majorHAnsi" w:eastAsiaTheme="majorEastAsia" w:hAnsiTheme="majorHAnsi" w:cstheme="majorBidi"/>
+                <w:sz w:val="24"/>
+                <w:szCs w:val="32"/>
+              </w:rPr>
+              <w:t>AirplanesInTheAir</w:t>
+            </w:r>
+            <w:proofErr w:type="spellEnd"/>
+            <w:r>
+              <w:rPr>
+                <w:rFonts w:asciiTheme="majorHAnsi" w:eastAsiaTheme="majorEastAsia" w:hAnsiTheme="majorHAnsi" w:cstheme="majorBidi"/>
+                <w:sz w:val="24"/>
+                <w:szCs w:val="32"/>
+              </w:rPr>
+              <w:t xml:space="preserve"> represents an array of airplanes that are in the air at this moment. </w:t>
+            </w:r>
+            <w:proofErr w:type="spellStart"/>
+            <w:r>
+              <w:rPr>
+                <w:rFonts w:asciiTheme="majorHAnsi" w:eastAsiaTheme="majorEastAsia" w:hAnsiTheme="majorHAnsi" w:cstheme="majorBidi"/>
+                <w:sz w:val="24"/>
+                <w:szCs w:val="32"/>
+              </w:rPr>
+              <w:t>WeatherConditions</w:t>
+            </w:r>
+            <w:proofErr w:type="spellEnd"/>
+            <w:r>
+              <w:rPr>
+                <w:rFonts w:asciiTheme="majorHAnsi" w:eastAsiaTheme="majorEastAsia" w:hAnsiTheme="majorHAnsi" w:cstheme="majorBidi"/>
+                <w:sz w:val="24"/>
+                <w:szCs w:val="32"/>
+              </w:rPr>
+              <w:t xml:space="preserve"> symbolizes the weather conditions. Methods </w:t>
+            </w:r>
+            <w:proofErr w:type="spellStart"/>
+            <w:proofErr w:type="gramStart"/>
+            <w:r>
+              <w:rPr>
+                <w:rFonts w:asciiTheme="majorHAnsi" w:eastAsiaTheme="majorEastAsia" w:hAnsiTheme="majorHAnsi" w:cstheme="majorBidi"/>
+                <w:sz w:val="24"/>
+                <w:szCs w:val="32"/>
+              </w:rPr>
+              <w:t>addAirplane</w:t>
+            </w:r>
+            <w:proofErr w:type="spellEnd"/>
+            <w:r>
+              <w:rPr>
+                <w:rFonts w:asciiTheme="majorHAnsi" w:eastAsiaTheme="majorEastAsia" w:hAnsiTheme="majorHAnsi" w:cstheme="majorBidi"/>
+                <w:sz w:val="24"/>
+                <w:szCs w:val="32"/>
+              </w:rPr>
+              <w:t>(</w:t>
+            </w:r>
+            <w:proofErr w:type="gramEnd"/>
+            <w:r>
+              <w:rPr>
+                <w:rFonts w:asciiTheme="majorHAnsi" w:eastAsiaTheme="majorEastAsia" w:hAnsiTheme="majorHAnsi" w:cstheme="majorBidi"/>
+                <w:sz w:val="24"/>
+                <w:szCs w:val="32"/>
+              </w:rPr>
+              <w:t xml:space="preserve">) and </w:t>
+            </w:r>
+            <w:proofErr w:type="spellStart"/>
+            <w:r>
+              <w:rPr>
+                <w:rFonts w:asciiTheme="majorHAnsi" w:eastAsiaTheme="majorEastAsia" w:hAnsiTheme="majorHAnsi" w:cstheme="majorBidi"/>
+                <w:sz w:val="24"/>
+                <w:szCs w:val="32"/>
+              </w:rPr>
+              <w:t>addCheckpoint</w:t>
+            </w:r>
+            <w:proofErr w:type="spellEnd"/>
+            <w:r>
+              <w:rPr>
+                <w:rFonts w:asciiTheme="majorHAnsi" w:eastAsiaTheme="majorEastAsia" w:hAnsiTheme="majorHAnsi" w:cstheme="majorBidi"/>
+                <w:sz w:val="24"/>
+                <w:szCs w:val="32"/>
+              </w:rPr>
+              <w:t xml:space="preserve">() respectively are responsible for adding airplanes and checkpoints to the airspace. </w:t>
+            </w:r>
+            <w:proofErr w:type="gramStart"/>
+            <w:r>
+              <w:rPr>
+                <w:rFonts w:asciiTheme="majorHAnsi" w:eastAsiaTheme="majorEastAsia" w:hAnsiTheme="majorHAnsi" w:cstheme="majorBidi"/>
+                <w:sz w:val="24"/>
+                <w:szCs w:val="32"/>
+              </w:rPr>
+              <w:t xml:space="preserve">Method </w:t>
+            </w:r>
+            <w:proofErr w:type="spellStart"/>
+            <w:r>
+              <w:rPr>
+                <w:rFonts w:asciiTheme="majorHAnsi" w:eastAsiaTheme="majorEastAsia" w:hAnsiTheme="majorHAnsi" w:cstheme="majorBidi"/>
+                <w:sz w:val="24"/>
+                <w:szCs w:val="32"/>
+              </w:rPr>
+              <w:t>removeCheckpoint</w:t>
+            </w:r>
+            <w:proofErr w:type="spellEnd"/>
+            <w:r>
+              <w:rPr>
+                <w:rFonts w:asciiTheme="majorHAnsi" w:eastAsiaTheme="majorEastAsia" w:hAnsiTheme="majorHAnsi" w:cstheme="majorBidi"/>
+                <w:sz w:val="24"/>
+                <w:szCs w:val="32"/>
+              </w:rPr>
+              <w:t xml:space="preserve"> is used by the user for removing checkpoints from the airspace</w:t>
+            </w:r>
+            <w:proofErr w:type="gramEnd"/>
+            <w:r>
+              <w:rPr>
+                <w:rFonts w:asciiTheme="majorHAnsi" w:eastAsiaTheme="majorEastAsia" w:hAnsiTheme="majorHAnsi" w:cstheme="majorBidi"/>
+                <w:sz w:val="24"/>
+                <w:szCs w:val="32"/>
+              </w:rPr>
+              <w:t>.</w:t>
             </w:r>
           </w:p>
         </w:tc>
@@ -2395,6 +3174,7 @@
                 <w:szCs w:val="32"/>
               </w:rPr>
             </w:pPr>
+            <w:proofErr w:type="spellStart"/>
             <w:r>
               <w:rPr>
                 <w:rFonts w:asciiTheme="majorHAnsi" w:eastAsiaTheme="majorEastAsia" w:hAnsiTheme="majorHAnsi" w:cstheme="majorBidi"/>
@@ -2403,6 +3183,7 @@
               </w:rPr>
               <w:t>WeatherConditions</w:t>
             </w:r>
+            <w:proofErr w:type="spellEnd"/>
           </w:p>
           <w:p>
             <w:pPr>
@@ -2441,6 +3222,7 @@
                 <w:szCs w:val="32"/>
               </w:rPr>
             </w:pPr>
+            <w:proofErr w:type="spellStart"/>
             <w:r>
               <w:rPr>
                 <w:rFonts w:asciiTheme="majorHAnsi" w:eastAsiaTheme="majorEastAsia" w:hAnsiTheme="majorHAnsi" w:cstheme="majorBidi"/>
@@ -2449,6 +3231,7 @@
               </w:rPr>
               <w:t>windSpeed</w:t>
             </w:r>
+            <w:proofErr w:type="spellEnd"/>
           </w:p>
           <w:p>
             <w:pPr>
@@ -2464,6 +3247,7 @@
                 <w:szCs w:val="32"/>
               </w:rPr>
             </w:pPr>
+            <w:proofErr w:type="spellStart"/>
             <w:r>
               <w:rPr>
                 <w:rFonts w:asciiTheme="majorHAnsi" w:eastAsiaTheme="majorEastAsia" w:hAnsiTheme="majorHAnsi" w:cstheme="majorBidi"/>
@@ -2472,6 +3256,7 @@
               </w:rPr>
               <w:t>windDirection</w:t>
             </w:r>
+            <w:proofErr w:type="spellEnd"/>
           </w:p>
           <w:p>
             <w:pPr>
@@ -2534,6 +3319,7 @@
                 <w:szCs w:val="32"/>
               </w:rPr>
             </w:pPr>
+            <w:proofErr w:type="spellStart"/>
             <w:r>
               <w:rPr>
                 <w:rFonts w:asciiTheme="majorHAnsi" w:eastAsiaTheme="majorEastAsia" w:hAnsiTheme="majorHAnsi" w:cstheme="majorBidi"/>
@@ -2542,6 +3328,7 @@
               </w:rPr>
               <w:t>rainType</w:t>
             </w:r>
+            <w:proofErr w:type="spellEnd"/>
           </w:p>
           <w:p>
             <w:pPr>
@@ -2557,6 +3344,7 @@
                 <w:szCs w:val="32"/>
               </w:rPr>
             </w:pPr>
+            <w:proofErr w:type="spellStart"/>
             <w:r>
               <w:rPr>
                 <w:rFonts w:asciiTheme="majorHAnsi" w:eastAsiaTheme="majorEastAsia" w:hAnsiTheme="majorHAnsi" w:cstheme="majorBidi"/>
@@ -2565,6 +3353,7 @@
               </w:rPr>
               <w:t>rainIntensity</w:t>
             </w:r>
+            <w:proofErr w:type="spellEnd"/>
           </w:p>
         </w:tc>
         <w:tc>
@@ -2588,7 +3377,43 @@
                 <w:szCs w:val="32"/>
               </w:rPr>
               <w:lastRenderedPageBreak/>
-              <w:t xml:space="preserve">Attribute humidity represents the level of humidity of the weather. WindSpeed and windDirection represent the speed of the wind and direction respectively. Visibility – the distance </w:t>
+              <w:t xml:space="preserve">Attribute humidity represents the level of humidity of the weather. </w:t>
+            </w:r>
+            <w:proofErr w:type="spellStart"/>
+            <w:r>
+              <w:rPr>
+                <w:rFonts w:asciiTheme="majorHAnsi" w:eastAsiaTheme="majorEastAsia" w:hAnsiTheme="majorHAnsi" w:cstheme="majorBidi"/>
+                <w:sz w:val="24"/>
+                <w:szCs w:val="32"/>
+              </w:rPr>
+              <w:t>WindSpeed</w:t>
+            </w:r>
+            <w:proofErr w:type="spellEnd"/>
+            <w:r>
+              <w:rPr>
+                <w:rFonts w:asciiTheme="majorHAnsi" w:eastAsiaTheme="majorEastAsia" w:hAnsiTheme="majorHAnsi" w:cstheme="majorBidi"/>
+                <w:sz w:val="24"/>
+                <w:szCs w:val="32"/>
+              </w:rPr>
+              <w:t xml:space="preserve"> and </w:t>
+            </w:r>
+            <w:proofErr w:type="spellStart"/>
+            <w:r>
+              <w:rPr>
+                <w:rFonts w:asciiTheme="majorHAnsi" w:eastAsiaTheme="majorEastAsia" w:hAnsiTheme="majorHAnsi" w:cstheme="majorBidi"/>
+                <w:sz w:val="24"/>
+                <w:szCs w:val="32"/>
+              </w:rPr>
+              <w:t>windDirection</w:t>
+            </w:r>
+            <w:proofErr w:type="spellEnd"/>
+            <w:r>
+              <w:rPr>
+                <w:rFonts w:asciiTheme="majorHAnsi" w:eastAsiaTheme="majorEastAsia" w:hAnsiTheme="majorHAnsi" w:cstheme="majorBidi"/>
+                <w:sz w:val="24"/>
+                <w:szCs w:val="32"/>
+              </w:rPr>
+              <w:t xml:space="preserve"> represent the speed of the wind and direction respectively. Visibility – the distance </w:t>
             </w:r>
             <w:r>
               <w:rPr>
@@ -2625,15 +3450,16 @@
                 <w:szCs w:val="32"/>
               </w:rPr>
             </w:pPr>
+            <w:proofErr w:type="spellStart"/>
             <w:r>
               <w:rPr>
                 <w:rFonts w:asciiTheme="majorHAnsi" w:eastAsiaTheme="majorEastAsia" w:hAnsiTheme="majorHAnsi" w:cstheme="majorBidi"/>
                 <w:sz w:val="28"/>
                 <w:szCs w:val="32"/>
               </w:rPr>
-              <w:lastRenderedPageBreak/>
               <w:t>ICheckpoint</w:t>
             </w:r>
+            <w:proofErr w:type="spellEnd"/>
           </w:p>
           <w:p>
             <w:pPr>
@@ -2670,6 +3496,7 @@
                 <w:szCs w:val="32"/>
               </w:rPr>
             </w:pPr>
+            <w:proofErr w:type="spellStart"/>
             <w:r>
               <w:rPr>
                 <w:rFonts w:asciiTheme="majorHAnsi" w:eastAsiaTheme="majorEastAsia" w:hAnsiTheme="majorHAnsi" w:cstheme="majorBidi"/>
@@ -2678,6 +3505,7 @@
               </w:rPr>
               <w:t>coordinateX</w:t>
             </w:r>
+            <w:proofErr w:type="spellEnd"/>
           </w:p>
           <w:p>
             <w:pPr>
@@ -2692,6 +3520,7 @@
                 <w:szCs w:val="32"/>
               </w:rPr>
             </w:pPr>
+            <w:proofErr w:type="spellStart"/>
             <w:r>
               <w:rPr>
                 <w:rFonts w:asciiTheme="majorHAnsi" w:eastAsiaTheme="majorEastAsia" w:hAnsiTheme="majorHAnsi" w:cstheme="majorBidi"/>
@@ -2700,6 +3529,7 @@
               </w:rPr>
               <w:t>coordinateY</w:t>
             </w:r>
+            <w:proofErr w:type="spellEnd"/>
           </w:p>
         </w:tc>
         <w:tc>
@@ -2738,6 +3568,7 @@
                 <w:szCs w:val="32"/>
               </w:rPr>
             </w:pPr>
+            <w:proofErr w:type="spellStart"/>
             <w:r>
               <w:rPr>
                 <w:rFonts w:asciiTheme="majorHAnsi" w:eastAsiaTheme="majorEastAsia" w:hAnsiTheme="majorHAnsi" w:cstheme="majorBidi"/>
@@ -2746,6 +3577,7 @@
               </w:rPr>
               <w:t>RainType</w:t>
             </w:r>
+            <w:proofErr w:type="spellEnd"/>
           </w:p>
           <w:p>
             <w:pPr>
@@ -2926,12 +3758,36 @@
     </w:p>
     <w:p>
       <w:r>
-        <w:t>The final product will contain a total of 2 screens. Both screens will have the same design despite some changes that are going to be made, which suit the needs of each one so that they achieve their goals.</w:t>
+        <w:t xml:space="preserve">The final product will contain </w:t>
+      </w:r>
+      <w:proofErr w:type="gramStart"/>
+      <w:r>
+        <w:t>a total of 2</w:t>
+      </w:r>
+      <w:proofErr w:type="gramEnd"/>
+      <w:r>
+        <w:t xml:space="preserve"> screens. Both screens will have the same design despite some changes that are going to </w:t>
+      </w:r>
+      <w:proofErr w:type="gramStart"/>
+      <w:r>
+        <w:t>be made</w:t>
+      </w:r>
+      <w:proofErr w:type="gramEnd"/>
+      <w:r>
+        <w:t>, which suit the needs of each one so that they achieve their goals.</w:t>
       </w:r>
     </w:p>
     <w:p>
       <w:r>
-        <w:t xml:space="preserve">All of the screens are created in Windows Form Application. </w:t>
+        <w:t xml:space="preserve">All of the screens </w:t>
+      </w:r>
+      <w:proofErr w:type="gramStart"/>
+      <w:r>
+        <w:t>are created</w:t>
+      </w:r>
+      <w:proofErr w:type="gramEnd"/>
+      <w:r>
+        <w:t xml:space="preserve"> in Windows Form Application. </w:t>
       </w:r>
     </w:p>
     <w:p>
@@ -2970,7 +3826,39 @@
         <w:pStyle w:val="NoSpacing"/>
       </w:pPr>
       <w:r>
-        <w:t>The simulation screen contains left and right side menus and a grid. Through the left side menu, the user can control the outside variables like weather.  On there, the user can also find a play button, when on click, initiates the whole simulation process. On the right side menu, the user can find buttons that implement the “add”, “remove, “save”, “upload”, “probability” functions. The “add” function is used for the user to enter editing mode so that they can add checkpoints. After the user has entered editing mode, the start button is substituted with a stop button that implements a function that exits the editing mode. The “remove” function is used to remove a checkpoint from the grid. “save” and “upload” functions are used to read checkpoints from a file or upload  the current state to a file, respectively.</w:t>
+        <w:t xml:space="preserve">The simulation screen contains left and right side menus and a grid. Through the left side menu, the user can control the outside variables like weather.  On there, the user can also find a play button, when on click, initiates the whole simulation process. On the right side menu, the user can find buttons that implement the “add”, “remove, “save”, “upload”, “probability” functions. The “add” function </w:t>
+      </w:r>
+      <w:proofErr w:type="gramStart"/>
+      <w:r>
+        <w:t>is used</w:t>
+      </w:r>
+      <w:proofErr w:type="gramEnd"/>
+      <w:r>
+        <w:t xml:space="preserve"> for the user to enter editing mode so that they can add checkpoints. After the user has entered editing mode, the start button </w:t>
+      </w:r>
+      <w:proofErr w:type="gramStart"/>
+      <w:r>
+        <w:t>is substituted</w:t>
+      </w:r>
+      <w:proofErr w:type="gramEnd"/>
+      <w:r>
+        <w:t xml:space="preserve"> with a stop button that implements a function that exits the editing mode. The “remove” function </w:t>
+      </w:r>
+      <w:proofErr w:type="gramStart"/>
+      <w:r>
+        <w:t>is used</w:t>
+      </w:r>
+      <w:proofErr w:type="gramEnd"/>
+      <w:r>
+        <w:t xml:space="preserve"> to remove a checkpoint from the grid. “</w:t>
+      </w:r>
+      <w:proofErr w:type="gramStart"/>
+      <w:r>
+        <w:t>save</w:t>
+      </w:r>
+      <w:proofErr w:type="gramEnd"/>
+      <w:r>
+        <w:t>” and “upload” functions are used to read checkpoints from a file or upload  the current state to a file, respectively.</w:t>
       </w:r>
     </w:p>
     <w:p/>

</xml_diff>